<commit_message>
added columns to cleaning; more words
</commit_message>
<xml_diff>
--- a/Equity in Mortgage Lending.docx
+++ b/Equity in Mortgage Lending.docx
@@ -1,6 +1,6 @@
 
 <file path=word/document.xml><?xml version="1.0" encoding="utf-8"?>
-<w:document xmlns:wpc="http://schemas.microsoft.com/office/word/2010/wordprocessingCanvas" xmlns:cx="http://schemas.microsoft.com/office/drawing/2014/chartex" xmlns:cx1="http://schemas.microsoft.com/office/drawing/2015/9/8/chartex" xmlns:cx2="http://schemas.microsoft.com/office/drawing/2015/10/21/chartex" xmlns:cx3="http://schemas.microsoft.com/office/drawing/2016/5/9/chartex" xmlns:cx4="http://schemas.microsoft.com/office/drawing/2016/5/10/chartex" xmlns:cx5="http://schemas.microsoft.com/office/drawing/2016/5/11/chartex" xmlns:cx6="http://schemas.microsoft.com/office/drawing/2016/5/12/chartex" xmlns:cx7="http://schemas.microsoft.com/office/drawing/2016/5/13/chartex" xmlns:cx8="http://schemas.microsoft.com/office/drawing/2016/5/14/chartex" xmlns:mc="http://schemas.openxmlformats.org/markup-compatibility/2006" xmlns:aink="http://schemas.microsoft.com/office/drawing/2016/ink" xmlns:am3d="http://schemas.microsoft.com/office/drawing/2017/model3d" xmlns:o="urn:schemas-microsoft-com:office:office" xmlns:r="http://schemas.openxmlformats.org/officeDocument/2006/relationships" xmlns:m="http://schemas.openxmlformats.org/officeDocument/2006/math" xmlns:v="urn:schemas-microsoft-com:vml" xmlns:wp14="http://schemas.microsoft.com/office/word/2010/wordprocessingDrawing" xmlns:wp="http://schemas.openxmlformats.org/drawingml/2006/wordprocessingDrawing" xmlns:w10="urn:schemas-microsoft-com:office:word" xmlns:w="http://schemas.openxmlformats.org/wordprocessingml/2006/main" xmlns:w14="http://schemas.microsoft.com/office/word/2010/wordml" xmlns:w15="http://schemas.microsoft.com/office/word/2012/wordml" xmlns:w16cex="http://schemas.microsoft.com/office/word/2018/wordml/cex" xmlns:w16cid="http://schemas.microsoft.com/office/word/2016/wordml/cid" xmlns:w16="http://schemas.microsoft.com/office/word/2018/wordml" xmlns:w16se="http://schemas.microsoft.com/office/word/2015/wordml/symex" xmlns:wpg="http://schemas.microsoft.com/office/word/2010/wordprocessingGroup" xmlns:wpi="http://schemas.microsoft.com/office/word/2010/wordprocessingInk" xmlns:wne="http://schemas.microsoft.com/office/word/2006/wordml" xmlns:wps="http://schemas.microsoft.com/office/word/2010/wordprocessingShape" mc:Ignorable="w14 w15 w16se w16cid w16 w16cex wp14">
+<w:document xmlns:wpc="http://schemas.microsoft.com/office/word/2010/wordprocessingCanvas" xmlns:cx="http://schemas.microsoft.com/office/drawing/2014/chartex" xmlns:cx1="http://schemas.microsoft.com/office/drawing/2015/9/8/chartex" xmlns:cx2="http://schemas.microsoft.com/office/drawing/2015/10/21/chartex" xmlns:cx3="http://schemas.microsoft.com/office/drawing/2016/5/9/chartex" xmlns:cx4="http://schemas.microsoft.com/office/drawing/2016/5/10/chartex" xmlns:cx5="http://schemas.microsoft.com/office/drawing/2016/5/11/chartex" xmlns:cx6="http://schemas.microsoft.com/office/drawing/2016/5/12/chartex" xmlns:cx7="http://schemas.microsoft.com/office/drawing/2016/5/13/chartex" xmlns:cx8="http://schemas.microsoft.com/office/drawing/2016/5/14/chartex" xmlns:mc="http://schemas.openxmlformats.org/markup-compatibility/2006" xmlns:aink="http://schemas.microsoft.com/office/drawing/2016/ink" xmlns:am3d="http://schemas.microsoft.com/office/drawing/2017/model3d" xmlns:o="urn:schemas-microsoft-com:office:office" xmlns:r="http://schemas.openxmlformats.org/officeDocument/2006/relationships" xmlns:m="http://schemas.openxmlformats.org/officeDocument/2006/math" xmlns:v="urn:schemas-microsoft-com:vml" xmlns:wp14="http://schemas.microsoft.com/office/word/2010/wordprocessingDrawing" xmlns:wp="http://schemas.openxmlformats.org/drawingml/2006/wordprocessingDrawing" xmlns:w10="urn:schemas-microsoft-com:office:word" xmlns:w="http://schemas.openxmlformats.org/wordprocessingml/2006/main" xmlns:w14="http://schemas.microsoft.com/office/word/2010/wordml" xmlns:w15="http://schemas.microsoft.com/office/word/2012/wordml" xmlns:w16cid="http://schemas.microsoft.com/office/word/2016/wordml/cid" xmlns:w16se="http://schemas.microsoft.com/office/word/2015/wordml/symex" xmlns:wpg="http://schemas.microsoft.com/office/word/2010/wordprocessingGroup" xmlns:wpi="http://schemas.microsoft.com/office/word/2010/wordprocessingInk" xmlns:wne="http://schemas.microsoft.com/office/word/2006/wordml" xmlns:wps="http://schemas.microsoft.com/office/word/2010/wordprocessingShape" mc:Ignorable="w14 w15 w16se w16cid wp14">
   <w:body>
     <w:p>
       <w:pPr>
@@ -133,14 +133,7 @@
           <w:rFonts w:ascii="Arial" w:hAnsi="Arial" w:cs="Arial"/>
           <w:color w:val="000000"/>
         </w:rPr>
-        <w:t xml:space="preserve"> In an effort to gather relevant data to assess the equity of mortgage lending practices in the communities that are served by lenders, the Home Mortgage Disclosure Act (HMDA) was enacted in 1975 and requires mortgage lending and other financial institutions to maintain and report loan-level information about mortgage applications. The dataset includes lending institution information and type of loan sought, as well as borrower demographics and information about the property to be purchased. The data is anonymized by the Consumer Financial Protection Bureau and then made available for public analysis to assess the lending practices of local financial institutions for bias (“Background and Purpose of HMDA”, 2018).  Various entities, from news organizations to the Bureau itself perform analyses on the data and report their findings. Summary analyses are completed and published by the Bureau, but deeper follow-up analyses need to be conducted to continually assess the equity in lending practices and report the findings to the public. The data that is collected includes information about the borrower race, ethnicity and gender, but these factors should not influence the mortgage application process</w:t>
-      </w:r>
-      <w:r>
-        <w:rPr>
-          <w:rFonts w:ascii="Arial" w:hAnsi="Arial" w:cs="Arial"/>
-          <w:color w:val="000000"/>
-        </w:rPr>
-        <w:t xml:space="preserve">.  </w:t>
+        <w:t xml:space="preserve"> In an effort to gather relevant data to assess the equity of mortgage lending practices in the communities that are served by lenders, the Home Mortgage Disclosure Act (HMDA) was enacted in 1975 and requires mortgage lending and other financial institutions to maintain and report loan-level information about mortgage applications. The dataset includes lending institution information and type of loan sought, as well as borrower demographics and information about the property to be purchased. The data is anonymized by the Consumer Financial Protection Bureau and then made available for public analysis to assess the lending practices of local financial institutions for bias (“Background and Purpose of HMDA”, 2018).  Various entities, from news organizations to the Bureau itself perform analyses on the data and report their findings. Summary analyses are completed and published by the Bureau, but deeper follow-up analyses need to be conducted to continually assess the equity in lending practices and report the findings to the public. The data that is collected includes information about the borrower race, ethnicity and gender, but these factors should not influence the mortgage application process.  </w:t>
       </w:r>
     </w:p>
     <w:p>
@@ -179,12 +172,6 @@
           <w:color w:val="000000"/>
         </w:rPr>
         <w:tab/>
-      </w:r>
-      <w:r>
-        <w:rPr>
-          <w:rFonts w:ascii="Arial" w:hAnsi="Arial" w:cs="Arial"/>
-          <w:color w:val="000000"/>
-        </w:rPr>
         <w:t xml:space="preserve">Race, ethnicity or gender do not influence the mortgage acceptance or denial decisions by lending institutions. </w:t>
       </w:r>
     </w:p>
@@ -220,12 +207,6 @@
           <w:color w:val="000000"/>
         </w:rPr>
         <w:tab/>
-      </w:r>
-      <w:r>
-        <w:rPr>
-          <w:rFonts w:ascii="Arial" w:hAnsi="Arial" w:cs="Arial"/>
-          <w:color w:val="000000"/>
-        </w:rPr>
         <w:t>Race, ethnicity or gender have a significant influence in mortgage acceptance or denial decisions by lending institutions.</w:t>
       </w:r>
     </w:p>
@@ -350,23 +331,7 @@
           <w:rFonts w:ascii="Arial" w:hAnsi="Arial" w:cs="Arial"/>
           <w:color w:val="000000"/>
         </w:rPr>
-        <w:t xml:space="preserve"> The challenge for independent analysts is that datasets this large (6.6GB) can be a challenge to process on a personal computer. This can be mitigated by </w:t>
-      </w:r>
-      <w:proofErr w:type="spellStart"/>
-      <w:r>
-        <w:rPr>
-          <w:rFonts w:ascii="Arial" w:hAnsi="Arial" w:cs="Arial"/>
-          <w:color w:val="000000"/>
-        </w:rPr>
-        <w:t>subsetting</w:t>
-      </w:r>
-      <w:proofErr w:type="spellEnd"/>
-      <w:r>
-        <w:rPr>
-          <w:rFonts w:ascii="Arial" w:hAnsi="Arial" w:cs="Arial"/>
-          <w:color w:val="000000"/>
-        </w:rPr>
-        <w:t xml:space="preserve"> the data into smaller datasets by region or lender, for example, for individual processing and analysis. </w:t>
+        <w:t xml:space="preserve"> The challenge for independent analysts is that datasets this large (6.6GB) can be a challenge to process on a personal computer. This can be mitigated by subsetting the data into smaller datasets by region or lender, for example, for individual processing and analysis. </w:t>
       </w:r>
     </w:p>
     <w:p/>
@@ -404,9 +369,370 @@
           <w:szCs w:val="20"/>
           <w:shd w:val="clear" w:color="auto" w:fill="FFFFFF"/>
         </w:rPr>
-        <w:t xml:space="preserve">Describe your data-extraction and -preparation process and provide screenshots to illustrate each step. Explain the tools and techniques you used for data extraction and data preparation, including how these tools and techniques were used on the data. Justify why you used these </w:t>
-      </w:r>
-      <w:proofErr w:type="gramStart"/>
+        <w:t>Describe your data-extraction and -preparation process and provide screenshots to illustrate each step. Explain the tools and techniques you used for data extraction and data preparation, including how these tools and techniques were used on the data. Justify why you used these particular tools and techniques, including any advantages or disadvantages of these when used with your data-extraction and -preparation methods.</w:t>
+      </w:r>
+    </w:p>
+    <w:p>
+      <w:pPr>
+        <w:rPr>
+          <w:rFonts w:ascii="Arial" w:hAnsi="Arial" w:cs="Arial"/>
+          <w:color w:val="000000"/>
+        </w:rPr>
+      </w:pPr>
+      <w:r>
+        <w:rPr>
+          <w:rFonts w:ascii="Arial" w:hAnsi="Arial" w:cs="Arial"/>
+          <w:color w:val="000000"/>
+        </w:rPr>
+        <w:t>For this study we created a subset of the full dataset to reduce the analysis to include only the state of Tennessee. This subset of data reduced the full nationwide dataset to 389,728 rows.</w:t>
+      </w:r>
+      <w:r>
+        <w:rPr>
+          <w:rFonts w:ascii="Arial" w:hAnsi="Arial" w:cs="Arial"/>
+          <w:color w:val="000000"/>
+        </w:rPr>
+        <w:t xml:space="preserve"> The </w:t>
+      </w:r>
+      <w:r>
+        <w:rPr>
+          <w:rFonts w:ascii="Courier New" w:hAnsi="Courier New" w:cs="Courier New"/>
+          <w:color w:val="000000"/>
+        </w:rPr>
+        <w:t>activity_year</w:t>
+      </w:r>
+      <w:r>
+        <w:rPr>
+          <w:rFonts w:ascii="Arial" w:hAnsi="Arial" w:cs="Arial"/>
+          <w:color w:val="000000"/>
+        </w:rPr>
+        <w:t xml:space="preserve"> and </w:t>
+      </w:r>
+      <w:r>
+        <w:rPr>
+          <w:rFonts w:ascii="Courier New" w:hAnsi="Courier New" w:cs="Courier New"/>
+          <w:color w:val="000000"/>
+        </w:rPr>
+        <w:t>state_code</w:t>
+      </w:r>
+      <w:r>
+        <w:rPr>
+          <w:rFonts w:ascii="Arial" w:hAnsi="Arial" w:cs="Arial"/>
+          <w:color w:val="000000"/>
+        </w:rPr>
+        <w:t xml:space="preserve"> columns were removed as unnecessary information.  The full dataset includes aggregated data columns that have derived fields </w:t>
+      </w:r>
+      <w:r>
+        <w:rPr>
+          <w:rFonts w:ascii="Arial" w:hAnsi="Arial" w:cs="Arial"/>
+          <w:color w:val="000000"/>
+        </w:rPr>
+        <w:t>(“Derived Fields Categorization”, 2019) for race</w:t>
+      </w:r>
+      <w:r>
+        <w:rPr>
+          <w:rFonts w:ascii="Arial" w:hAnsi="Arial" w:cs="Arial"/>
+          <w:color w:val="000000"/>
+        </w:rPr>
+        <w:t>,</w:t>
+      </w:r>
+      <w:r>
+        <w:rPr>
+          <w:rFonts w:ascii="Arial" w:hAnsi="Arial" w:cs="Arial"/>
+          <w:color w:val="000000"/>
+        </w:rPr>
+        <w:t xml:space="preserve"> ethnicity</w:t>
+      </w:r>
+      <w:r>
+        <w:rPr>
+          <w:rFonts w:ascii="Arial" w:hAnsi="Arial" w:cs="Arial"/>
+          <w:color w:val="000000"/>
+        </w:rPr>
+        <w:t xml:space="preserve">, sex and the action that the lender took to either approve or deny the mortgage application; this analysis uses these columns instead of the original data to reduce the dimensionality. Columns that were removed from the dataset are as follows: (INCLUDE SCREENSHOT OF CODE). </w:t>
+      </w:r>
+    </w:p>
+    <w:p>
+      <w:pPr>
+        <w:rPr>
+          <w:rFonts w:ascii="Arial" w:hAnsi="Arial" w:cs="Arial"/>
+          <w:color w:val="000000"/>
+        </w:rPr>
+      </w:pPr>
+      <w:r>
+        <w:rPr>
+          <w:rFonts w:ascii="Arial" w:hAnsi="Arial" w:cs="Arial"/>
+          <w:color w:val="000000"/>
+        </w:rPr>
+        <w:t xml:space="preserve">1. keep </w:t>
+      </w:r>
+      <w:r>
+        <w:rPr>
+          <w:rFonts w:ascii="Courier New" w:hAnsi="Courier New" w:cs="Courier New"/>
+          <w:color w:val="000000"/>
+        </w:rPr>
+        <w:t>derived_loan_product_typ</w:t>
+      </w:r>
+      <w:r>
+        <w:rPr>
+          <w:rFonts w:ascii="Courier New" w:hAnsi="Courier New" w:cs="Courier New"/>
+          <w:color w:val="000000"/>
+        </w:rPr>
+        <w:t xml:space="preserve">e; </w:t>
+      </w:r>
+      <w:r>
+        <w:rPr>
+          <w:rFonts w:ascii="Arial" w:hAnsi="Arial" w:cs="Arial"/>
+          <w:color w:val="000000"/>
+        </w:rPr>
+        <w:t>remove ??? columns</w:t>
+      </w:r>
+      <w:bookmarkStart w:id="0" w:name="_GoBack"/>
+      <w:bookmarkEnd w:id="0"/>
+    </w:p>
+    <w:p>
+      <w:pPr>
+        <w:rPr>
+          <w:rFonts w:ascii="Arial" w:hAnsi="Arial" w:cs="Arial"/>
+          <w:color w:val="000000"/>
+        </w:rPr>
+      </w:pPr>
+      <w:r>
+        <w:rPr>
+          <w:rFonts w:ascii="Arial" w:hAnsi="Arial" w:cs="Arial"/>
+          <w:color w:val="000000"/>
+        </w:rPr>
+        <w:t>2</w:t>
+      </w:r>
+      <w:r>
+        <w:rPr>
+          <w:rFonts w:ascii="Arial" w:hAnsi="Arial" w:cs="Arial"/>
+          <w:color w:val="000000"/>
+        </w:rPr>
+        <w:t xml:space="preserve">. removed duplicated data columns </w:t>
+      </w:r>
+      <w:r>
+        <w:rPr>
+          <w:rFonts w:ascii="Courier New" w:hAnsi="Courier New" w:cs="Courier New"/>
+          <w:color w:val="000000"/>
+        </w:rPr>
+        <w:t xml:space="preserve">applicant_age_above_62 </w:t>
+      </w:r>
+      <w:r>
+        <w:rPr>
+          <w:rFonts w:ascii="Arial" w:hAnsi="Arial" w:cs="Arial"/>
+          <w:color w:val="000000"/>
+        </w:rPr>
+        <w:t>and</w:t>
+      </w:r>
+      <w:r>
+        <w:rPr>
+          <w:rFonts w:ascii="Courier New" w:hAnsi="Courier New" w:cs="Courier New"/>
+          <w:color w:val="000000"/>
+        </w:rPr>
+        <w:t xml:space="preserve"> co_applicant_age_above_62</w:t>
+      </w:r>
+    </w:p>
+    <w:p>
+      <w:pPr>
+        <w:rPr>
+          <w:rFonts w:ascii="Arial" w:hAnsi="Arial" w:cs="Arial"/>
+          <w:color w:val="000000"/>
+        </w:rPr>
+      </w:pPr>
+      <w:r>
+        <w:rPr>
+          <w:rFonts w:ascii="Arial" w:hAnsi="Arial" w:cs="Arial"/>
+          <w:color w:val="000000"/>
+        </w:rPr>
+        <w:t xml:space="preserve">3. </w:t>
+      </w:r>
+      <w:r>
+        <w:rPr>
+          <w:rFonts w:ascii="Arial" w:hAnsi="Arial" w:cs="Arial"/>
+          <w:color w:val="000000"/>
+        </w:rPr>
+        <w:t xml:space="preserve">removed </w:t>
+      </w:r>
+      <w:r>
+        <w:rPr>
+          <w:rFonts w:ascii="Arial" w:hAnsi="Arial" w:cs="Arial"/>
+          <w:color w:val="000000"/>
+        </w:rPr>
+        <w:t xml:space="preserve">the additional columns for automated underwriting system data that have a very high number of missing values, keeping the primary </w:t>
+      </w:r>
+      <w:r>
+        <w:rPr>
+          <w:rFonts w:ascii="Courier New" w:hAnsi="Courier New" w:cs="Courier New"/>
+          <w:color w:val="000000"/>
+        </w:rPr>
+        <w:t>aus_1</w:t>
+      </w:r>
+      <w:r>
+        <w:rPr>
+          <w:rFonts w:ascii="Arial" w:hAnsi="Arial" w:cs="Arial"/>
+          <w:color w:val="000000"/>
+        </w:rPr>
+        <w:t xml:space="preserve"> column of data for analysis.</w:t>
+      </w:r>
+    </w:p>
+    <w:p>
+      <w:pPr>
+        <w:rPr>
+          <w:rFonts w:ascii="Arial" w:hAnsi="Arial" w:cs="Arial"/>
+          <w:color w:val="000000"/>
+        </w:rPr>
+      </w:pPr>
+      <w:r>
+        <w:rPr>
+          <w:rFonts w:ascii="Arial" w:hAnsi="Arial" w:cs="Arial"/>
+          <w:color w:val="000000"/>
+        </w:rPr>
+        <w:t>4a. evaluate the response variable column using describe(); remove rows with action_taken in (4,5,6) as those levels are equivalent to NA for this project.</w:t>
+      </w:r>
+    </w:p>
+    <w:p>
+      <w:pPr>
+        <w:rPr>
+          <w:rFonts w:ascii="Arial" w:hAnsi="Arial" w:cs="Arial"/>
+          <w:color w:val="000000"/>
+        </w:rPr>
+      </w:pPr>
+      <w:r>
+        <w:rPr>
+          <w:rFonts w:ascii="Arial" w:hAnsi="Arial" w:cs="Arial"/>
+          <w:color w:val="000000"/>
+        </w:rPr>
+        <w:t>4b. convert the remaining action_taken levels to ‘approved’ or ‘denied’</w:t>
+      </w:r>
+    </w:p>
+    <w:p>
+      <w:pPr>
+        <w:rPr>
+          <w:rFonts w:ascii="Arial" w:hAnsi="Arial" w:cs="Arial"/>
+          <w:color w:val="000000"/>
+        </w:rPr>
+      </w:pPr>
+      <w:r>
+        <w:rPr>
+          <w:rFonts w:ascii="Arial" w:hAnsi="Arial" w:cs="Arial"/>
+          <w:color w:val="000000"/>
+        </w:rPr>
+        <w:t>The data requir</w:t>
+      </w:r>
+      <w:r>
+        <w:rPr>
+          <w:rFonts w:ascii="Arial" w:hAnsi="Arial" w:cs="Arial"/>
+          <w:color w:val="000000"/>
+        </w:rPr>
+        <w:t xml:space="preserve">ed </w:t>
+      </w:r>
+      <w:r>
+        <w:rPr>
+          <w:rFonts w:ascii="Arial" w:hAnsi="Arial" w:cs="Arial"/>
+          <w:color w:val="000000"/>
+        </w:rPr>
+        <w:t xml:space="preserve">cleaning to convert the 4 factor response variables </w:t>
+      </w:r>
+      <w:r>
+        <w:rPr>
+          <w:rFonts w:ascii="Arial" w:hAnsi="Arial" w:cs="Arial"/>
+          <w:color w:val="000000"/>
+        </w:rPr>
+        <w:t xml:space="preserve">in the action_taken </w:t>
+      </w:r>
+      <w:r>
+        <w:rPr>
+          <w:rFonts w:ascii="Arial" w:hAnsi="Arial" w:cs="Arial"/>
+          <w:color w:val="000000"/>
+        </w:rPr>
+        <w:t xml:space="preserve">to a single binary response variable, remove columns that contain NA for all rows in the Tennessee subset, remove columns such as </w:t>
+      </w:r>
+      <w:r>
+        <w:rPr>
+          <w:rFonts w:ascii="Courier New" w:hAnsi="Courier New" w:cs="Courier New"/>
+          <w:color w:val="000000"/>
+        </w:rPr>
+        <w:t xml:space="preserve">applicant_age_above_62 </w:t>
+      </w:r>
+      <w:r>
+        <w:rPr>
+          <w:rFonts w:ascii="Arial" w:hAnsi="Arial" w:cs="Arial"/>
+          <w:color w:val="000000"/>
+        </w:rPr>
+        <w:t>and</w:t>
+      </w:r>
+      <w:r>
+        <w:rPr>
+          <w:rFonts w:ascii="Courier New" w:hAnsi="Courier New" w:cs="Courier New"/>
+          <w:color w:val="000000"/>
+        </w:rPr>
+        <w:t xml:space="preserve"> co_applicant_age_above_62 </w:t>
+      </w:r>
+      <w:r>
+        <w:rPr>
+          <w:rFonts w:ascii="Arial" w:hAnsi="Arial" w:cs="Arial"/>
+          <w:color w:val="000000"/>
+        </w:rPr>
+        <w:t xml:space="preserve">that contain information duplicated in other columns, and account for values of ‘Exempt’ found in some of the continuous data columns. Aggregated data is in the original dataset as ‘derived’ fields (“Derived Fields Categorization”, 2019) for race and ethnicity information; we will keep the aggregated data fields for race and ethnicity from the original dataset and remove all of the </w:t>
+      </w:r>
+      <w:r>
+        <w:rPr>
+          <w:rFonts w:ascii="Courier New" w:hAnsi="Courier New" w:cs="Courier New"/>
+          <w:color w:val="000000"/>
+        </w:rPr>
+        <w:t>applicant_race_1, applicant_race_2, applicant_race_3</w:t>
+      </w:r>
+      <w:r>
+        <w:rPr>
+          <w:rFonts w:ascii="Arial" w:hAnsi="Arial" w:cs="Arial"/>
+          <w:color w:val="000000"/>
+        </w:rPr>
+        <w:t xml:space="preserve">, etc. columns with duplicate data for race and ethnicity.  We will remove the additional columns for automated underwriting system data that have a very high number of missing values, keeping the primary </w:t>
+      </w:r>
+      <w:r>
+        <w:rPr>
+          <w:rFonts w:ascii="Courier New" w:hAnsi="Courier New" w:cs="Courier New"/>
+          <w:color w:val="000000"/>
+        </w:rPr>
+        <w:t>aus_1</w:t>
+      </w:r>
+      <w:r>
+        <w:rPr>
+          <w:rFonts w:ascii="Arial" w:hAnsi="Arial" w:cs="Arial"/>
+          <w:color w:val="000000"/>
+        </w:rPr>
+        <w:t xml:space="preserve"> column of data for analysis. The data density after removing duplicate, aggregated and low data density columns is 75%. </w:t>
+      </w:r>
+    </w:p>
+    <w:p>
+      <w:pPr>
+        <w:rPr>
+          <w:b/>
+          <w:bCs/>
+        </w:rPr>
+      </w:pPr>
+    </w:p>
+    <w:p/>
+    <w:p>
+      <w:pPr>
+        <w:rPr>
+          <w:sz w:val="20"/>
+          <w:szCs w:val="20"/>
+        </w:rPr>
+      </w:pPr>
+      <w:r>
+        <w:rPr>
+          <w:b/>
+          <w:bCs/>
+        </w:rPr>
+        <w:t>Analysis</w:t>
+      </w:r>
+      <w:r>
+        <w:rPr>
+          <w:b/>
+          <w:bCs/>
+        </w:rPr>
+        <w:br/>
+      </w:r>
       <w:r>
         <w:rPr>
           <w:rFonts w:ascii="Arial" w:hAnsi="Arial" w:cs="Arial"/>
@@ -415,206 +741,6 @@
           <w:szCs w:val="20"/>
           <w:shd w:val="clear" w:color="auto" w:fill="FFFFFF"/>
         </w:rPr>
-        <w:t>particular tools</w:t>
-      </w:r>
-      <w:proofErr w:type="gramEnd"/>
-      <w:r>
-        <w:rPr>
-          <w:rFonts w:ascii="Arial" w:hAnsi="Arial" w:cs="Arial"/>
-          <w:color w:val="AEAAAA" w:themeColor="background2" w:themeShade="BF"/>
-          <w:sz w:val="20"/>
-          <w:szCs w:val="20"/>
-          <w:shd w:val="clear" w:color="auto" w:fill="FFFFFF"/>
-        </w:rPr>
-        <w:t xml:space="preserve"> and techniques, including any advantages or disadvantages of these when used with your data-extraction and -preparation methods.</w:t>
-      </w:r>
-    </w:p>
-    <w:p>
-      <w:pPr>
-        <w:rPr>
-          <w:b/>
-          <w:bCs/>
-        </w:rPr>
-      </w:pPr>
-      <w:r>
-        <w:rPr>
-          <w:rFonts w:ascii="Arial" w:hAnsi="Arial" w:cs="Arial"/>
-          <w:color w:val="000000"/>
-        </w:rPr>
-        <w:t xml:space="preserve">For this study we </w:t>
-      </w:r>
-      <w:r>
-        <w:rPr>
-          <w:rFonts w:ascii="Arial" w:hAnsi="Arial" w:cs="Arial"/>
-          <w:color w:val="000000"/>
-        </w:rPr>
-        <w:t xml:space="preserve">created a </w:t>
-      </w:r>
-      <w:r>
-        <w:rPr>
-          <w:rFonts w:ascii="Arial" w:hAnsi="Arial" w:cs="Arial"/>
-          <w:color w:val="000000"/>
-        </w:rPr>
-        <w:t xml:space="preserve">subset </w:t>
-      </w:r>
-      <w:r>
-        <w:rPr>
-          <w:rFonts w:ascii="Arial" w:hAnsi="Arial" w:cs="Arial"/>
-          <w:color w:val="000000"/>
-        </w:rPr>
-        <w:t>of t</w:t>
-      </w:r>
-      <w:r>
-        <w:rPr>
-          <w:rFonts w:ascii="Arial" w:hAnsi="Arial" w:cs="Arial"/>
-          <w:color w:val="000000"/>
-        </w:rPr>
-        <w:t xml:space="preserve">he full dataset to reduce the analysis to include only the state of Tennessee. This subset of data </w:t>
-      </w:r>
-      <w:r>
-        <w:rPr>
-          <w:rFonts w:ascii="Arial" w:hAnsi="Arial" w:cs="Arial"/>
-          <w:color w:val="000000"/>
-        </w:rPr>
-        <w:t>reduced</w:t>
-      </w:r>
-      <w:r>
-        <w:rPr>
-          <w:rFonts w:ascii="Arial" w:hAnsi="Arial" w:cs="Arial"/>
-          <w:color w:val="000000"/>
-        </w:rPr>
-        <w:t xml:space="preserve"> the full nationwide dataset to 389,728 rows</w:t>
-      </w:r>
-      <w:r>
-        <w:rPr>
-          <w:rFonts w:ascii="Arial" w:hAnsi="Arial" w:cs="Arial"/>
-          <w:color w:val="000000"/>
-        </w:rPr>
-        <w:t xml:space="preserve">.  The data </w:t>
-      </w:r>
-      <w:r>
-        <w:rPr>
-          <w:rFonts w:ascii="Arial" w:hAnsi="Arial" w:cs="Arial"/>
-          <w:color w:val="000000"/>
-        </w:rPr>
-        <w:t>require</w:t>
-      </w:r>
-      <w:r>
-        <w:rPr>
-          <w:rFonts w:ascii="Arial" w:hAnsi="Arial" w:cs="Arial"/>
-          <w:color w:val="000000"/>
-        </w:rPr>
-        <w:t>d</w:t>
-      </w:r>
-      <w:r>
-        <w:rPr>
-          <w:rFonts w:ascii="Arial" w:hAnsi="Arial" w:cs="Arial"/>
-          <w:color w:val="000000"/>
-        </w:rPr>
-        <w:t xml:space="preserve"> cleaning to convert the 4 factor response variables to a single binary response variable, remove columns that contain NA for all rows in the Tennessee subset, remove columns such as </w:t>
-      </w:r>
-      <w:r>
-        <w:rPr>
-          <w:rFonts w:ascii="Courier New" w:hAnsi="Courier New" w:cs="Courier New"/>
-          <w:color w:val="000000"/>
-        </w:rPr>
-        <w:t xml:space="preserve">applicant_age_above_62 </w:t>
-      </w:r>
-      <w:r>
-        <w:rPr>
-          <w:rFonts w:ascii="Arial" w:hAnsi="Arial" w:cs="Arial"/>
-          <w:color w:val="000000"/>
-        </w:rPr>
-        <w:t>and</w:t>
-      </w:r>
-      <w:r>
-        <w:rPr>
-          <w:rFonts w:ascii="Courier New" w:hAnsi="Courier New" w:cs="Courier New"/>
-          <w:color w:val="000000"/>
-        </w:rPr>
-        <w:t xml:space="preserve"> co_applicant_age_above_62 </w:t>
-      </w:r>
-      <w:r>
-        <w:rPr>
-          <w:rFonts w:ascii="Arial" w:hAnsi="Arial" w:cs="Arial"/>
-          <w:color w:val="000000"/>
-        </w:rPr>
-        <w:t xml:space="preserve">that contain information duplicated in other columns, and account for values of ‘Exempt’ found in some of the continuous data columns. Aggregated data is in the original dataset as ‘derived’ fields (“Derived Fields Categorization”, 2019) for race and ethnicity information; we will keep the aggregated data fields for race and ethnicity from the original dataset and remove all of the </w:t>
-      </w:r>
-      <w:r>
-        <w:rPr>
-          <w:rFonts w:ascii="Courier New" w:hAnsi="Courier New" w:cs="Courier New"/>
-          <w:color w:val="000000"/>
-        </w:rPr>
-        <w:t>applicant_race_1, applicant_race_2, applicant_race_3</w:t>
-      </w:r>
-      <w:r>
-        <w:rPr>
-          <w:rFonts w:ascii="Arial" w:hAnsi="Arial" w:cs="Arial"/>
-          <w:color w:val="000000"/>
-        </w:rPr>
-        <w:t xml:space="preserve">, etc. columns with duplicate data for race and ethnicity.  We will remove the additional columns for automated underwriting system data that have a very high number of missing values, keeping the primary </w:t>
-      </w:r>
-      <w:r>
-        <w:rPr>
-          <w:rFonts w:ascii="Courier New" w:hAnsi="Courier New" w:cs="Courier New"/>
-          <w:color w:val="000000"/>
-        </w:rPr>
-        <w:t>aus_1</w:t>
-      </w:r>
-      <w:r>
-        <w:rPr>
-          <w:rFonts w:ascii="Arial" w:hAnsi="Arial" w:cs="Arial"/>
-          <w:color w:val="000000"/>
-        </w:rPr>
-        <w:t xml:space="preserve"> column of data for analysis. The data density after removing duplicate, aggregated and low data density columns is 75</w:t>
-      </w:r>
-      <w:r>
-        <w:rPr>
-          <w:rFonts w:ascii="Arial" w:hAnsi="Arial" w:cs="Arial"/>
-          <w:color w:val="000000"/>
-        </w:rPr>
-        <w:t xml:space="preserve">%. </w:t>
-      </w:r>
-    </w:p>
-    <w:p>
-      <w:pPr>
-        <w:rPr>
-          <w:b/>
-          <w:bCs/>
-        </w:rPr>
-      </w:pPr>
-    </w:p>
-    <w:p/>
-    <w:p>
-      <w:pPr>
-        <w:rPr>
-          <w:sz w:val="20"/>
-          <w:szCs w:val="20"/>
-        </w:rPr>
-      </w:pPr>
-      <w:r>
-        <w:rPr>
-          <w:b/>
-          <w:bCs/>
-        </w:rPr>
-        <w:t>Analysis</w:t>
-      </w:r>
-      <w:r>
-        <w:rPr>
-          <w:b/>
-          <w:bCs/>
-        </w:rPr>
-        <w:br/>
-      </w:r>
-      <w:r>
-        <w:rPr>
-          <w:rFonts w:ascii="Arial" w:hAnsi="Arial" w:cs="Arial"/>
-          <w:color w:val="AEAAAA" w:themeColor="background2" w:themeShade="BF"/>
-          <w:sz w:val="20"/>
-          <w:szCs w:val="20"/>
-          <w:shd w:val="clear" w:color="auto" w:fill="FFFFFF"/>
-        </w:rPr>
         <w:t>Report on your data-analysis process by describing the analysis technique(s) you used to appropriately analyze the data and by justifying the tools used in your data analysis. Include the calculations you performed and their outputs. Justify how you selected the analysis technique(s) you used, including any advantages or disadvantages of these technique(s).</w:t>
       </w:r>
     </w:p>
@@ -632,39 +758,8 @@
           <w:rFonts w:ascii="Arial" w:hAnsi="Arial" w:cs="Arial"/>
           <w:color w:val="000000"/>
         </w:rPr>
-        <w:t>We will use descriptive analysis on the independent categorical and binary variables to determine which variables should be used for the final analysis to reduce the dimensions of the analysis (</w:t>
-      </w:r>
-      <w:proofErr w:type="spellStart"/>
-      <w:r>
-        <w:rPr>
-          <w:rFonts w:ascii="Arial" w:hAnsi="Arial" w:cs="Arial"/>
-          <w:color w:val="000000"/>
-        </w:rPr>
-        <w:t>Tuffery</w:t>
-      </w:r>
-      <w:proofErr w:type="spellEnd"/>
-      <w:r>
-        <w:rPr>
-          <w:rFonts w:ascii="Arial" w:hAnsi="Arial" w:cs="Arial"/>
-          <w:color w:val="000000"/>
-        </w:rPr>
-        <w:t>, 2011). Because our independent variables consist of continuous and nominal variables, we will have to employ a factorial analysis of mixed (FAMD) data method to give insight into which variables in the data may be exceptional or which variables may be linked to each other (</w:t>
-      </w:r>
-      <w:proofErr w:type="spellStart"/>
-      <w:r>
-        <w:rPr>
-          <w:rFonts w:ascii="Arial" w:hAnsi="Arial" w:cs="Arial"/>
-          <w:color w:val="000000"/>
-        </w:rPr>
-        <w:t>Tuffery</w:t>
-      </w:r>
-      <w:proofErr w:type="spellEnd"/>
-      <w:r>
-        <w:rPr>
-          <w:rFonts w:ascii="Arial" w:hAnsi="Arial" w:cs="Arial"/>
-          <w:color w:val="000000"/>
-        </w:rPr>
-        <w:t>, 2011). Logistic regression and decision tree analysis will be run after the factor analysis and removing any variables that do not contribute significantly to the outcome.</w:t>
+        <w:lastRenderedPageBreak/>
+        <w:t>We will use descriptive analysis on the independent categorical and binary variables to determine which variables should be used for the final analysis to reduce the dimensions of the analysis (Tuffery, 2011). Because our independent variables consist of continuous and nominal variables, we will have to employ a factorial analysis of mixed (FAMD) data method to give insight into which variables in the data may be exceptional or which variables may be linked to each other (Tuffery, 2011). Logistic regression and decision tree analysis will be run after the factor analysis and removing any variables that do not contribute significantly to the outcome.</w:t>
       </w:r>
     </w:p>
     <w:p/>
@@ -674,23 +769,7 @@
           <w:rFonts w:ascii="Arial" w:hAnsi="Arial" w:cs="Arial"/>
           <w:color w:val="000000"/>
         </w:rPr>
-        <w:t xml:space="preserve">For this project we will use R to extract, clean and </w:t>
-      </w:r>
-      <w:proofErr w:type="spellStart"/>
-      <w:r>
-        <w:rPr>
-          <w:rFonts w:ascii="Arial" w:hAnsi="Arial" w:cs="Arial"/>
-          <w:color w:val="000000"/>
-        </w:rPr>
-        <w:t>analyse</w:t>
-      </w:r>
-      <w:proofErr w:type="spellEnd"/>
-      <w:r>
-        <w:rPr>
-          <w:rFonts w:ascii="Arial" w:hAnsi="Arial" w:cs="Arial"/>
-          <w:color w:val="000000"/>
-        </w:rPr>
-        <w:t xml:space="preserve"> the data. R is an open-source tool that was developed for statistical analysis and graphing (What is R?, 2020) that has a wide selection of packages to enhance statistical analysis that are freely available and continuously being updated with improvements and bug fixes</w:t>
+        <w:t>For this project we will use R to extract, clean and analyse the data. R is an open-source tool that was developed for statistical analysis and graphing (What is R?, 2020) that has a wide selection of packages to enhance statistical analysis that are freely available and continuously being updated with improvements and bug fixes</w:t>
       </w:r>
       <w:r>
         <w:t xml:space="preserve"> </w:t>
@@ -704,7 +783,6 @@
           <w:b/>
           <w:bCs/>
         </w:rPr>
-        <w:lastRenderedPageBreak/>
         <w:t>Data Summary and Implications</w:t>
       </w:r>
       <w:r>
@@ -845,19 +923,11 @@
           <w:rFonts w:ascii="Arial" w:hAnsi="Arial" w:cs="Arial"/>
         </w:rPr>
       </w:pPr>
-      <w:proofErr w:type="spellStart"/>
-      <w:r>
-        <w:rPr>
-          <w:rFonts w:ascii="Arial" w:hAnsi="Arial" w:cs="Arial"/>
-        </w:rPr>
-        <w:t>Tuffery</w:t>
-      </w:r>
-      <w:proofErr w:type="spellEnd"/>
-      <w:r>
-        <w:rPr>
-          <w:rFonts w:ascii="Arial" w:hAnsi="Arial" w:cs="Arial"/>
-        </w:rPr>
-        <w:t xml:space="preserve"> S. </w:t>
+      <w:r>
+        <w:rPr>
+          <w:rFonts w:ascii="Arial" w:hAnsi="Arial" w:cs="Arial"/>
+        </w:rPr>
+        <w:t xml:space="preserve">Tuffery S. </w:t>
       </w:r>
       <w:r>
         <w:rPr>
@@ -910,7 +980,7 @@
 </file>
 
 <file path=word/styles.xml><?xml version="1.0" encoding="utf-8"?>
-<w:styles xmlns:mc="http://schemas.openxmlformats.org/markup-compatibility/2006" xmlns:r="http://schemas.openxmlformats.org/officeDocument/2006/relationships" xmlns:w="http://schemas.openxmlformats.org/wordprocessingml/2006/main" xmlns:w14="http://schemas.microsoft.com/office/word/2010/wordml" xmlns:w15="http://schemas.microsoft.com/office/word/2012/wordml" xmlns:w16cex="http://schemas.microsoft.com/office/word/2018/wordml/cex" xmlns:w16cid="http://schemas.microsoft.com/office/word/2016/wordml/cid" xmlns:w16="http://schemas.microsoft.com/office/word/2018/wordml" xmlns:w16se="http://schemas.microsoft.com/office/word/2015/wordml/symex" mc:Ignorable="w14 w15 w16se w16cid w16 w16cex">
+<w:styles xmlns:mc="http://schemas.openxmlformats.org/markup-compatibility/2006" xmlns:r="http://schemas.openxmlformats.org/officeDocument/2006/relationships" xmlns:w="http://schemas.openxmlformats.org/wordprocessingml/2006/main" xmlns:w14="http://schemas.microsoft.com/office/word/2010/wordml" xmlns:w15="http://schemas.microsoft.com/office/word/2012/wordml" xmlns:w16cid="http://schemas.microsoft.com/office/word/2016/wordml/cid" xmlns:w16se="http://schemas.microsoft.com/office/word/2015/wordml/symex" mc:Ignorable="w14 w15 w16se w16cid">
   <w:docDefaults>
     <w:rPrDefault>
       <w:rPr>

</xml_diff>

<commit_message>
continue cleaning and document edits
</commit_message>
<xml_diff>
--- a/Equity in Mortgage Lending.docx
+++ b/Equity in Mortgage Lending.docx
@@ -1,11 +1,12 @@
 
 <file path=word/document.xml><?xml version="1.0" encoding="utf-8"?>
-<w:document xmlns:wpc="http://schemas.microsoft.com/office/word/2010/wordprocessingCanvas" xmlns:cx="http://schemas.microsoft.com/office/drawing/2014/chartex" xmlns:cx1="http://schemas.microsoft.com/office/drawing/2015/9/8/chartex" xmlns:cx2="http://schemas.microsoft.com/office/drawing/2015/10/21/chartex" xmlns:cx3="http://schemas.microsoft.com/office/drawing/2016/5/9/chartex" xmlns:cx4="http://schemas.microsoft.com/office/drawing/2016/5/10/chartex" xmlns:cx5="http://schemas.microsoft.com/office/drawing/2016/5/11/chartex" xmlns:cx6="http://schemas.microsoft.com/office/drawing/2016/5/12/chartex" xmlns:cx7="http://schemas.microsoft.com/office/drawing/2016/5/13/chartex" xmlns:cx8="http://schemas.microsoft.com/office/drawing/2016/5/14/chartex" xmlns:mc="http://schemas.openxmlformats.org/markup-compatibility/2006" xmlns:aink="http://schemas.microsoft.com/office/drawing/2016/ink" xmlns:am3d="http://schemas.microsoft.com/office/drawing/2017/model3d" xmlns:o="urn:schemas-microsoft-com:office:office" xmlns:r="http://schemas.openxmlformats.org/officeDocument/2006/relationships" xmlns:m="http://schemas.openxmlformats.org/officeDocument/2006/math" xmlns:v="urn:schemas-microsoft-com:vml" xmlns:wp14="http://schemas.microsoft.com/office/word/2010/wordprocessingDrawing" xmlns:wp="http://schemas.openxmlformats.org/drawingml/2006/wordprocessingDrawing" xmlns:w10="urn:schemas-microsoft-com:office:word" xmlns:w="http://schemas.openxmlformats.org/wordprocessingml/2006/main" xmlns:w14="http://schemas.microsoft.com/office/word/2010/wordml" xmlns:w15="http://schemas.microsoft.com/office/word/2012/wordml" xmlns:w16cid="http://schemas.microsoft.com/office/word/2016/wordml/cid" xmlns:w16se="http://schemas.microsoft.com/office/word/2015/wordml/symex" xmlns:wpg="http://schemas.microsoft.com/office/word/2010/wordprocessingGroup" xmlns:wpi="http://schemas.microsoft.com/office/word/2010/wordprocessingInk" xmlns:wne="http://schemas.microsoft.com/office/word/2006/wordml" xmlns:wps="http://schemas.microsoft.com/office/word/2010/wordprocessingShape" mc:Ignorable="w14 w15 w16se w16cid wp14">
+<w:document xmlns:wpc="http://schemas.microsoft.com/office/word/2010/wordprocessingCanvas" xmlns:cx="http://schemas.microsoft.com/office/drawing/2014/chartex" xmlns:cx1="http://schemas.microsoft.com/office/drawing/2015/9/8/chartex" xmlns:cx2="http://schemas.microsoft.com/office/drawing/2015/10/21/chartex" xmlns:cx3="http://schemas.microsoft.com/office/drawing/2016/5/9/chartex" xmlns:cx4="http://schemas.microsoft.com/office/drawing/2016/5/10/chartex" xmlns:cx5="http://schemas.microsoft.com/office/drawing/2016/5/11/chartex" xmlns:cx6="http://schemas.microsoft.com/office/drawing/2016/5/12/chartex" xmlns:cx7="http://schemas.microsoft.com/office/drawing/2016/5/13/chartex" xmlns:cx8="http://schemas.microsoft.com/office/drawing/2016/5/14/chartex" xmlns:mc="http://schemas.openxmlformats.org/markup-compatibility/2006" xmlns:aink="http://schemas.microsoft.com/office/drawing/2016/ink" xmlns:am3d="http://schemas.microsoft.com/office/drawing/2017/model3d" xmlns:o="urn:schemas-microsoft-com:office:office" xmlns:r="http://schemas.openxmlformats.org/officeDocument/2006/relationships" xmlns:m="http://schemas.openxmlformats.org/officeDocument/2006/math" xmlns:v="urn:schemas-microsoft-com:vml" xmlns:wp14="http://schemas.microsoft.com/office/word/2010/wordprocessingDrawing" xmlns:wp="http://schemas.openxmlformats.org/drawingml/2006/wordprocessingDrawing" xmlns:w10="urn:schemas-microsoft-com:office:word" xmlns:w="http://schemas.openxmlformats.org/wordprocessingml/2006/main" xmlns:w14="http://schemas.microsoft.com/office/word/2010/wordml" xmlns:w15="http://schemas.microsoft.com/office/word/2012/wordml" xmlns:w16cex="http://schemas.microsoft.com/office/word/2018/wordml/cex" xmlns:w16cid="http://schemas.microsoft.com/office/word/2016/wordml/cid" xmlns:w16="http://schemas.microsoft.com/office/word/2018/wordml" xmlns:w16se="http://schemas.microsoft.com/office/word/2015/wordml/symex" xmlns:wpg="http://schemas.microsoft.com/office/word/2010/wordprocessingGroup" xmlns:wpi="http://schemas.microsoft.com/office/word/2010/wordprocessingInk" xmlns:wne="http://schemas.microsoft.com/office/word/2006/wordml" xmlns:wps="http://schemas.microsoft.com/office/word/2010/wordprocessingShape" mc:Ignorable="w14 w15 w16se w16cid w16 w16cex wp14">
   <w:body>
     <w:p>
       <w:pPr>
-        <w:rPr>
-          <w:rFonts w:ascii="Arial" w:hAnsi="Arial" w:cs="Arial"/>
+        <w:spacing w:after="0"/>
+        <w:rPr>
+          <w:rFonts w:cs="Arial"/>
           <w:b/>
           <w:bCs/>
           <w:sz w:val="24"/>
@@ -14,7 +15,7 @@
       </w:pPr>
       <w:r>
         <w:rPr>
-          <w:rFonts w:ascii="Arial" w:hAnsi="Arial" w:cs="Arial"/>
+          <w:rFonts w:cs="Arial"/>
           <w:b/>
           <w:bCs/>
           <w:sz w:val="24"/>
@@ -25,6 +26,7 @@
     </w:p>
     <w:p>
       <w:pPr>
+        <w:spacing w:after="0"/>
         <w:rPr>
           <w:color w:val="FF0000"/>
         </w:rPr>
@@ -46,9 +48,8 @@
       </w:r>
       <w:r>
         <w:rPr>
-          <w:rFonts w:ascii="Arial" w:hAnsi="Arial" w:cs="Arial"/>
+          <w:rFonts w:cs="Arial"/>
           <w:color w:val="AEAAAA" w:themeColor="background2" w:themeShade="BF"/>
-          <w:sz w:val="20"/>
           <w:szCs w:val="20"/>
           <w:shd w:val="clear" w:color="auto" w:fill="FFFFFF"/>
         </w:rPr>
@@ -56,9 +57,8 @@
       </w:r>
       <w:r>
         <w:rPr>
-          <w:rFonts w:ascii="Arial" w:hAnsi="Arial" w:cs="Arial"/>
+          <w:rFonts w:cs="Arial"/>
           <w:color w:val="AEAAAA" w:themeColor="background2" w:themeShade="BF"/>
-          <w:sz w:val="20"/>
           <w:szCs w:val="20"/>
           <w:highlight w:val="yellow"/>
           <w:shd w:val="clear" w:color="auto" w:fill="FFFFFF"/>
@@ -68,108 +68,173 @@
     </w:p>
     <w:p>
       <w:pPr>
-        <w:rPr>
-          <w:rFonts w:ascii="Arial" w:hAnsi="Arial" w:cs="Arial"/>
-          <w:color w:val="000000"/>
-        </w:rPr>
-      </w:pPr>
-      <w:r>
-        <w:rPr>
-          <w:rFonts w:ascii="Arial" w:hAnsi="Arial" w:cs="Arial"/>
-          <w:color w:val="000000"/>
+        <w:spacing w:after="0"/>
+        <w:rPr>
+          <w:rFonts w:cs="Arial"/>
+          <w:color w:val="000000"/>
+          <w:szCs w:val="20"/>
+        </w:rPr>
+      </w:pPr>
+      <w:r>
+        <w:rPr>
+          <w:rFonts w:cs="Arial"/>
+          <w:color w:val="000000"/>
+          <w:szCs w:val="20"/>
         </w:rPr>
         <w:t>Title VIII of The Civil Rights Act of 1968, also known as the Fair Housing Act, prohibits “</w:t>
       </w:r>
       <w:r>
         <w:rPr>
-          <w:rFonts w:ascii="Arial" w:hAnsi="Arial" w:cs="Arial"/>
+          <w:rFonts w:cs="Arial"/>
           <w:color w:val="202122"/>
-          <w:sz w:val="21"/>
-          <w:szCs w:val="21"/>
+          <w:szCs w:val="20"/>
           <w:shd w:val="clear" w:color="auto" w:fill="FFFFFF"/>
         </w:rPr>
         <w:t xml:space="preserve">discrimination concerning the sale, rental, and financing of housing based on </w:t>
       </w:r>
       <w:r>
         <w:rPr>
-          <w:rFonts w:ascii="Arial" w:hAnsi="Arial" w:cs="Arial"/>
-          <w:sz w:val="21"/>
-          <w:szCs w:val="21"/>
+          <w:rFonts w:cs="Arial"/>
+          <w:szCs w:val="20"/>
           <w:shd w:val="clear" w:color="auto" w:fill="FFFFFF"/>
         </w:rPr>
         <w:t>race</w:t>
       </w:r>
       <w:r>
         <w:rPr>
-          <w:rFonts w:ascii="Arial" w:hAnsi="Arial" w:cs="Arial"/>
+          <w:rFonts w:cs="Arial"/>
           <w:color w:val="202122"/>
-          <w:sz w:val="21"/>
-          <w:szCs w:val="21"/>
+          <w:szCs w:val="20"/>
           <w:shd w:val="clear" w:color="auto" w:fill="FFFFFF"/>
         </w:rPr>
         <w:t xml:space="preserve">, religion, </w:t>
       </w:r>
       <w:r>
         <w:rPr>
-          <w:rFonts w:ascii="Arial" w:hAnsi="Arial" w:cs="Arial"/>
-          <w:sz w:val="21"/>
-          <w:szCs w:val="21"/>
+          <w:rFonts w:cs="Arial"/>
+          <w:szCs w:val="20"/>
           <w:shd w:val="clear" w:color="auto" w:fill="FFFFFF"/>
         </w:rPr>
         <w:t>national origin</w:t>
       </w:r>
       <w:r>
         <w:rPr>
-          <w:rFonts w:ascii="Arial" w:hAnsi="Arial" w:cs="Arial"/>
+          <w:rFonts w:cs="Arial"/>
           <w:color w:val="202122"/>
-          <w:sz w:val="21"/>
-          <w:szCs w:val="21"/>
+          <w:szCs w:val="20"/>
           <w:shd w:val="clear" w:color="auto" w:fill="FFFFFF"/>
         </w:rPr>
         <w:t>, and since 1974, sex.” (“Civil Rights Act of 1968”, 2020).</w:t>
       </w:r>
       <w:r>
         <w:rPr>
-          <w:rFonts w:ascii="Arial" w:hAnsi="Arial" w:cs="Arial"/>
-          <w:color w:val="000000"/>
-        </w:rPr>
-        <w:t xml:space="preserve"> In an effort to gather relevant data to assess the equity of mortgage lending practices in the communities that are served by lenders, the Home Mortgage Disclosure Act (HMDA) was enacted in 1975 and requires mortgage lending and other financial institutions to maintain and report loan-level information about mortgage applications. The dataset includes lending institution information and type of loan sought, as well as borrower demographics and information about the property to be purchased. The data is anonymized by the Consumer Financial Protection Bureau and then made available for public analysis to assess the lending practices of local financial institutions for bias (“Background and Purpose of HMDA”, 2018).  Various entities, from news organizations to the Bureau itself perform analyses on the data and report their findings. Summary analyses are completed and published by the Bureau, but deeper follow-up analyses need to be conducted to continually assess the equity in lending practices and report the findings to the public. The data that is collected includes information about the borrower race, ethnicity and gender, but these factors should not influence the mortgage application process.  </w:t>
-      </w:r>
-    </w:p>
-    <w:p>
-      <w:pPr>
+          <w:rFonts w:cs="Arial"/>
+          <w:color w:val="000000"/>
+          <w:szCs w:val="20"/>
+        </w:rPr>
+        <w:t xml:space="preserve"> In an effort to gather relevant data to assess the equity of mortgage lending practices in the communities that are served by lenders, the Home Mortgage Disclosure Act (HMDA) was enacted in 1975 and requires mortgage lending and other financial institutions to maintain and report loan-level information about mortgage applications. The dataset includes lending institution information and type of loan sought, as well as borrower demographics and information about the property to be purchased. The data is anonymized by the Consumer Financial Protection Bureau and then made available for public analysis to assess the lending practices of local financial institutions for bias (“Background and Purpose of HMDA”, 2018).  Various entities, from news organizations to the Bureau itself perform analyses on the data and report their findings. Summary analyses are completed and published by the Bureau, but deeper follow-up analyses need to be conducted to continually assess the equity in lending practices and report the findings to the public</w:t>
+      </w:r>
+      <w:r>
+        <w:rPr>
+          <w:rFonts w:cs="Arial"/>
+          <w:color w:val="000000"/>
+          <w:szCs w:val="20"/>
+        </w:rPr>
+        <w:t>, as demonstrated by</w:t>
+      </w:r>
+      <w:r>
+        <w:rPr>
+          <w:rFonts w:cs="Arial"/>
+          <w:color w:val="000000"/>
+          <w:szCs w:val="20"/>
+        </w:rPr>
+        <w:t xml:space="preserve"> recent (as of this writing) news articles </w:t>
+      </w:r>
+      <w:r>
+        <w:rPr>
+          <w:rFonts w:cs="Arial"/>
+          <w:color w:val="000000"/>
+          <w:szCs w:val="20"/>
+        </w:rPr>
+        <w:t xml:space="preserve"> </w:t>
+      </w:r>
+      <w:r>
+        <w:rPr>
+          <w:rFonts w:cs="Arial"/>
+          <w:color w:val="000000"/>
+          <w:szCs w:val="20"/>
+        </w:rPr>
+        <w:t xml:space="preserve"> </w:t>
+      </w:r>
+    </w:p>
+    <w:p>
+      <w:pPr>
+        <w:spacing w:after="0"/>
+        <w:rPr>
+          <w:rFonts w:cs="Arial"/>
+          <w:color w:val="000000"/>
+          <w:szCs w:val="20"/>
+        </w:rPr>
+      </w:pPr>
+    </w:p>
+    <w:p>
+      <w:pPr>
+        <w:spacing w:after="0"/>
+        <w:rPr>
+          <w:rFonts w:cs="Arial"/>
+          <w:color w:val="000000"/>
+          <w:szCs w:val="20"/>
+        </w:rPr>
+      </w:pPr>
+      <w:r>
+        <w:rPr>
+          <w:rFonts w:cs="Arial"/>
+          <w:color w:val="000000"/>
+          <w:szCs w:val="20"/>
+        </w:rPr>
+        <w:t xml:space="preserve">The data that is collected includes information about the borrower race, ethnicity and gender, but these factors should not influence the mortgage application process.  </w:t>
+      </w:r>
+    </w:p>
+    <w:p>
+      <w:pPr>
+        <w:spacing w:after="0"/>
         <w:ind w:left="1260" w:hanging="540"/>
         <w:rPr>
-          <w:rFonts w:ascii="Arial" w:hAnsi="Arial" w:cs="Arial"/>
-          <w:color w:val="000000"/>
-        </w:rPr>
-      </w:pPr>
-      <w:r>
-        <w:rPr>
-          <w:rFonts w:ascii="Arial" w:hAnsi="Arial" w:cs="Arial"/>
-          <w:color w:val="000000"/>
+          <w:rFonts w:cs="Arial"/>
+          <w:color w:val="000000"/>
+          <w:szCs w:val="20"/>
+        </w:rPr>
+      </w:pPr>
+      <w:r>
+        <w:rPr>
+          <w:rFonts w:cs="Arial"/>
+          <w:color w:val="000000"/>
+          <w:szCs w:val="20"/>
         </w:rPr>
         <w:t>H</w:t>
       </w:r>
       <w:r>
         <w:rPr>
-          <w:rFonts w:ascii="Arial" w:hAnsi="Arial" w:cs="Arial"/>
-          <w:color w:val="000000"/>
+          <w:rFonts w:cs="Arial"/>
+          <w:color w:val="000000"/>
+          <w:szCs w:val="20"/>
           <w:vertAlign w:val="subscript"/>
         </w:rPr>
         <w:t>o</w:t>
       </w:r>
       <w:r>
         <w:rPr>
-          <w:rFonts w:ascii="Arial" w:hAnsi="Arial" w:cs="Arial"/>
-          <w:color w:val="000000"/>
+          <w:rFonts w:cs="Arial"/>
+          <w:color w:val="000000"/>
+          <w:szCs w:val="20"/>
         </w:rPr>
         <w:t>:</w:t>
       </w:r>
       <w:r>
         <w:rPr>
-          <w:rFonts w:ascii="Arial" w:hAnsi="Arial" w:cs="Arial"/>
-          <w:color w:val="000000"/>
+          <w:rFonts w:cs="Arial"/>
+          <w:color w:val="000000"/>
+          <w:szCs w:val="20"/>
         </w:rPr>
         <w:tab/>
         <w:t xml:space="preserve">Race, ethnicity or gender do not influence the mortgage acceptance or denial decisions by lending institutions. </w:t>
@@ -177,42 +242,61 @@
     </w:p>
     <w:p>
       <w:pPr>
+        <w:spacing w:after="0"/>
         <w:ind w:left="1260" w:hanging="540"/>
-      </w:pPr>
-      <w:r>
-        <w:rPr>
-          <w:rFonts w:ascii="Arial" w:hAnsi="Arial" w:cs="Arial"/>
-          <w:color w:val="000000"/>
+        <w:rPr>
+          <w:szCs w:val="20"/>
+        </w:rPr>
+      </w:pPr>
+      <w:r>
+        <w:rPr>
+          <w:rFonts w:cs="Arial"/>
+          <w:color w:val="000000"/>
+          <w:szCs w:val="20"/>
         </w:rPr>
         <w:t>H</w:t>
       </w:r>
       <w:r>
         <w:rPr>
-          <w:rFonts w:ascii="Arial" w:hAnsi="Arial" w:cs="Arial"/>
-          <w:color w:val="000000"/>
+          <w:rFonts w:cs="Arial"/>
+          <w:color w:val="000000"/>
+          <w:szCs w:val="20"/>
           <w:vertAlign w:val="subscript"/>
         </w:rPr>
         <w:t>a</w:t>
       </w:r>
       <w:r>
         <w:rPr>
-          <w:rFonts w:ascii="Arial" w:hAnsi="Arial" w:cs="Arial"/>
-          <w:color w:val="000000"/>
+          <w:rFonts w:cs="Arial"/>
+          <w:color w:val="000000"/>
+          <w:szCs w:val="20"/>
         </w:rPr>
         <w:t>:</w:t>
       </w:r>
       <w:r>
         <w:rPr>
-          <w:rFonts w:ascii="Arial" w:hAnsi="Arial" w:cs="Arial"/>
-          <w:color w:val="000000"/>
+          <w:rFonts w:cs="Arial"/>
+          <w:color w:val="000000"/>
+          <w:szCs w:val="20"/>
         </w:rPr>
         <w:tab/>
         <w:t>Race, ethnicity or gender have a significant influence in mortgage acceptance or denial decisions by lending institutions.</w:t>
       </w:r>
     </w:p>
-    <w:p/>
-    <w:p/>
-    <w:p>
+    <w:p>
+      <w:pPr>
+        <w:spacing w:after="0"/>
+      </w:pPr>
+    </w:p>
+    <w:p>
+      <w:pPr>
+        <w:spacing w:after="0"/>
+      </w:pPr>
+    </w:p>
+    <w:p>
+      <w:pPr>
+        <w:spacing w:after="0"/>
+      </w:pPr>
       <w:r>
         <w:rPr>
           <w:b/>
@@ -229,9 +313,8 @@
       </w:r>
       <w:r>
         <w:rPr>
-          <w:rFonts w:ascii="Arial" w:hAnsi="Arial" w:cs="Arial"/>
+          <w:rFonts w:cs="Arial"/>
           <w:color w:val="AEAAAA" w:themeColor="background2" w:themeShade="BF"/>
-          <w:sz w:val="20"/>
           <w:szCs w:val="20"/>
           <w:shd w:val="clear" w:color="auto" w:fill="FFFFFF"/>
         </w:rPr>
@@ -242,107 +325,94 @@
       <w:pPr>
         <w:spacing w:after="0" w:line="240" w:lineRule="auto"/>
         <w:rPr>
-          <w:rFonts w:ascii="Verdana" w:hAnsi="Verdana"/>
+          <w:rFonts w:cs="Arial"/>
           <w:b/>
-          <w:sz w:val="20"/>
-          <w:szCs w:val="20"/>
-        </w:rPr>
-      </w:pPr>
-      <w:r>
-        <w:rPr>
-          <w:rFonts w:ascii="Arial" w:hAnsi="Arial" w:cs="Arial"/>
+          <w:szCs w:val="20"/>
+        </w:rPr>
+      </w:pPr>
+      <w:r>
+        <w:rPr>
+          <w:rFonts w:cs="Arial"/>
+          <w:szCs w:val="20"/>
         </w:rPr>
         <w:t xml:space="preserve">The HMDA data is provided by year beginning in 1998, through 2019. </w:t>
       </w:r>
       <w:r>
         <w:rPr>
-          <w:rFonts w:ascii="Arial" w:hAnsi="Arial" w:cs="Arial"/>
-          <w:color w:val="000000"/>
-        </w:rPr>
-        <w:t>The dataset for 2019 includes nationwide mortgage application data consisting of 9</w:t>
-      </w:r>
-      <w:r>
-        <w:rPr>
-          <w:rFonts w:ascii="Arial" w:hAnsi="Arial" w:cs="Arial"/>
-          <w:color w:val="000000"/>
-        </w:rPr>
-        <w:t>4</w:t>
-      </w:r>
-      <w:r>
-        <w:rPr>
-          <w:rFonts w:ascii="Arial" w:hAnsi="Arial" w:cs="Arial"/>
-          <w:color w:val="000000"/>
-        </w:rPr>
-        <w:t xml:space="preserve"> independent variables as a mix of qualitative and quantitative variables, and </w:t>
-      </w:r>
-      <w:r>
-        <w:rPr>
-          <w:rFonts w:ascii="Arial" w:hAnsi="Arial" w:cs="Arial"/>
-          <w:color w:val="000000"/>
-        </w:rPr>
-        <w:t xml:space="preserve">five </w:t>
-      </w:r>
-      <w:r>
-        <w:rPr>
-          <w:rFonts w:ascii="Arial" w:hAnsi="Arial" w:cs="Arial"/>
-          <w:color w:val="000000"/>
-        </w:rPr>
-        <w:t xml:space="preserve">dependent variables. The full dataset includes </w:t>
-      </w:r>
-      <w:r>
-        <w:rPr>
-          <w:rFonts w:ascii="Arial" w:hAnsi="Arial" w:cs="Arial"/>
-          <w:color w:val="000000"/>
+          <w:rFonts w:cs="Arial"/>
+          <w:color w:val="000000"/>
+          <w:szCs w:val="20"/>
+        </w:rPr>
+        <w:t xml:space="preserve">The dataset for 2019 includes nationwide mortgage application data consisting of 94 independent variables as a mix of qualitative and quantitative variables, and five dependent variables. The full dataset includes </w:t>
+      </w:r>
+      <w:r>
+        <w:rPr>
+          <w:rFonts w:cs="Arial"/>
+          <w:color w:val="000000"/>
+          <w:szCs w:val="20"/>
         </w:rPr>
         <w:t>17,545,457</w:t>
       </w:r>
       <w:r>
         <w:rPr>
-          <w:rFonts w:ascii="Arial" w:hAnsi="Arial" w:cs="Arial"/>
-          <w:color w:val="000000"/>
+          <w:rFonts w:cs="Arial"/>
+          <w:color w:val="000000"/>
+          <w:szCs w:val="20"/>
         </w:rPr>
         <w:t xml:space="preserve"> records and is available for download here:  </w:t>
       </w:r>
-      <w:hyperlink r:id="rId4" w:history="1">
+      <w:hyperlink r:id="rId6" w:history="1">
         <w:r>
           <w:rPr>
             <w:rStyle w:val="Hyperlink"/>
-            <w:rFonts w:ascii="Arial" w:hAnsi="Arial" w:cs="Arial"/>
+            <w:rFonts w:cs="Arial"/>
             <w:color w:val="1155CC"/>
+            <w:szCs w:val="20"/>
           </w:rPr>
           <w:t>https://s3.amazonaws.com/cfpb-hmda-public/prod/snapshot-data/2019/2019_public_lar_csv.zip</w:t>
         </w:r>
       </w:hyperlink>
       <w:r>
         <w:rPr>
-          <w:rFonts w:ascii="Arial" w:hAnsi="Arial" w:cs="Arial"/>
+          <w:rFonts w:cs="Arial"/>
+          <w:szCs w:val="20"/>
         </w:rPr>
         <w:t xml:space="preserve">. </w:t>
       </w:r>
       <w:r>
         <w:rPr>
-          <w:rFonts w:ascii="Arial" w:hAnsi="Arial" w:cs="Arial"/>
-          <w:color w:val="000000"/>
+          <w:rFonts w:cs="Arial"/>
+          <w:color w:val="000000"/>
+          <w:szCs w:val="20"/>
         </w:rPr>
         <w:t>The data is anonymized by the CFPB and published for public analysis.</w:t>
       </w:r>
       <w:r>
         <w:rPr>
-          <w:rFonts w:ascii="Arial" w:hAnsi="Arial" w:cs="Arial"/>
-          <w:color w:val="000000"/>
+          <w:rFonts w:cs="Arial"/>
+          <w:color w:val="000000"/>
+          <w:szCs w:val="20"/>
         </w:rPr>
         <w:t xml:space="preserve"> The challenge for independent analysts is that datasets this large (6.6GB) can be a challenge to process on a personal computer. This can be mitigated by subsetting the data into smaller datasets by region or lender, for example, for individual processing and analysis. </w:t>
       </w:r>
     </w:p>
-    <w:p/>
-    <w:p/>
-    <w:p>
-      <w:pPr>
+    <w:p>
+      <w:pPr>
+        <w:spacing w:after="0"/>
+      </w:pPr>
+    </w:p>
+    <w:p>
+      <w:pPr>
+        <w:spacing w:after="0"/>
+      </w:pPr>
+    </w:p>
+    <w:p>
+      <w:pPr>
+        <w:spacing w:after="0"/>
         <w:rPr>
           <w:b/>
           <w:bCs/>
           <w:color w:val="AEAAAA" w:themeColor="background2" w:themeShade="BF"/>
-          <w:sz w:val="20"/>
           <w:szCs w:val="20"/>
         </w:rPr>
       </w:pPr>
@@ -351,7 +421,6 @@
           <w:b/>
           <w:bCs/>
         </w:rPr>
-        <w:lastRenderedPageBreak/>
         <w:t>Data Extraction and Preparation</w:t>
       </w:r>
       <w:r>
@@ -363,9 +432,8 @@
       </w:r>
       <w:r>
         <w:rPr>
-          <w:rFonts w:ascii="Arial" w:hAnsi="Arial" w:cs="Arial"/>
+          <w:rFonts w:cs="Arial"/>
           <w:color w:val="AEAAAA" w:themeColor="background2" w:themeShade="BF"/>
-          <w:sz w:val="20"/>
           <w:szCs w:val="20"/>
           <w:shd w:val="clear" w:color="auto" w:fill="FFFFFF"/>
         </w:rPr>
@@ -374,24 +442,24 @@
     </w:p>
     <w:p>
       <w:pPr>
-        <w:rPr>
-          <w:rFonts w:ascii="Arial" w:hAnsi="Arial" w:cs="Arial"/>
-          <w:color w:val="000000"/>
-        </w:rPr>
-      </w:pPr>
-      <w:r>
-        <w:rPr>
-          <w:rFonts w:ascii="Arial" w:hAnsi="Arial" w:cs="Arial"/>
-          <w:color w:val="000000"/>
-        </w:rPr>
+        <w:spacing w:after="0"/>
+        <w:rPr>
+          <w:rFonts w:cs="Arial"/>
+          <w:color w:val="000000"/>
+        </w:rPr>
+      </w:pPr>
+      <w:r>
         <w:t>For this study we created a subset of the full dataset to reduce the analysis to include only the state of Tennessee. This subset of data reduced the full nationwide dataset to 389,728 rows.</w:t>
       </w:r>
       <w:r>
-        <w:rPr>
-          <w:rFonts w:ascii="Arial" w:hAnsi="Arial" w:cs="Arial"/>
-          <w:color w:val="000000"/>
-        </w:rPr>
-        <w:t xml:space="preserve"> The </w:t>
+        <w:t xml:space="preserve"> The</w:t>
+      </w:r>
+      <w:r>
+        <w:rPr>
+          <w:rFonts w:cs="Arial"/>
+          <w:color w:val="000000"/>
+        </w:rPr>
+        <w:t xml:space="preserve"> </w:t>
       </w:r>
       <w:r>
         <w:rPr>
@@ -402,7 +470,7 @@
       </w:r>
       <w:r>
         <w:rPr>
-          <w:rFonts w:ascii="Arial" w:hAnsi="Arial" w:cs="Arial"/>
+          <w:rFonts w:cs="Arial"/>
           <w:color w:val="000000"/>
         </w:rPr>
         <w:t xml:space="preserve"> and </w:t>
@@ -416,79 +484,1364 @@
       </w:r>
       <w:r>
         <w:rPr>
-          <w:rFonts w:ascii="Arial" w:hAnsi="Arial" w:cs="Arial"/>
-          <w:color w:val="000000"/>
-        </w:rPr>
-        <w:t xml:space="preserve"> columns were removed as unnecessary information.  The full dataset includes aggregated data columns that have derived fields (“Derived Fields Categorization”, 2019) for race, ethnicity, sex and the action that the lender took to either approve or deny the mortgage application; this analysis uses these columns instead of the original data to reduce the dimensionality. Columns that were removed from the dataset are as follows: (INCLUDE SCREENSHOT OF CODE). </w:t>
-      </w:r>
-    </w:p>
-    <w:p>
-      <w:pPr>
-        <w:rPr>
-          <w:rFonts w:ascii="Arial" w:hAnsi="Arial" w:cs="Arial"/>
-          <w:color w:val="000000"/>
-        </w:rPr>
-      </w:pPr>
-      <w:r>
-        <w:rPr>
-          <w:rFonts w:ascii="Arial" w:hAnsi="Arial" w:cs="Arial"/>
-          <w:color w:val="000000"/>
-        </w:rPr>
-        <w:t xml:space="preserve">1. keep </w:t>
-      </w:r>
-      <w:r>
+          <w:rFonts w:cs="Arial"/>
+          <w:color w:val="000000"/>
+        </w:rPr>
+        <w:t xml:space="preserve"> </w:t>
+      </w:r>
+      <w:r>
+        <w:t>columns were removed as unnecessary information.</w:t>
+      </w:r>
+      <w:r>
+        <w:rPr>
+          <w:rFonts w:cs="Arial"/>
+          <w:color w:val="000000"/>
+        </w:rPr>
+        <w:t xml:space="preserve"> </w:t>
+      </w:r>
+    </w:p>
+    <w:p>
+      <w:pPr>
+        <w:spacing w:after="0"/>
+        <w:rPr>
+          <w:rFonts w:cs="Arial"/>
+          <w:color w:val="000000"/>
+        </w:rPr>
+      </w:pPr>
+    </w:p>
+    <w:p>
+      <w:pPr>
+        <w:pStyle w:val="Code"/>
+      </w:pPr>
+      <w:r>
+        <w:rPr>
+          <w:color w:val="538135" w:themeColor="accent6" w:themeShade="BF"/>
+        </w:rPr>
+        <w:lastRenderedPageBreak/>
+        <w:t># remove columns that have info we don't need</w:t>
+      </w:r>
+      <w:r>
+        <w:br/>
+      </w:r>
+      <w:r>
+        <w:t>TN2019 &lt;- subset(X2019publicTN_allColumns, select=-activity_year)</w:t>
+      </w:r>
+      <w:r>
+        <w:br/>
+      </w:r>
+      <w:r>
+        <w:t>TN2019 &lt;- subset(TN2019, select=-state_code)</w:t>
+      </w:r>
+    </w:p>
+    <w:p>
+      <w:pPr>
+        <w:pStyle w:val="Code"/>
+      </w:pPr>
+    </w:p>
+    <w:p>
+      <w:pPr>
+        <w:spacing w:after="0"/>
+        <w:rPr>
+          <w:rFonts w:cs="Arial"/>
+          <w:color w:val="000000"/>
+        </w:rPr>
+      </w:pPr>
+    </w:p>
+    <w:p>
+      <w:pPr>
+        <w:spacing w:after="0"/>
+        <w:rPr>
+          <w:rFonts w:cs="Arial"/>
+          <w:color w:val="000000"/>
+        </w:rPr>
+      </w:pPr>
+      <w:r>
+        <w:rPr>
+          <w:rFonts w:cs="Arial"/>
+          <w:color w:val="000000"/>
+        </w:rPr>
+        <w:t>The full dataset includes aggregated data columns that have derived fields (“Derived Fields Categorization”, 2019) for race, ethnicity, sex</w:t>
+      </w:r>
+      <w:r>
+        <w:rPr>
+          <w:rFonts w:cs="Arial"/>
+          <w:color w:val="000000"/>
+        </w:rPr>
+        <w:t>, loan product</w:t>
+      </w:r>
+      <w:r>
+        <w:rPr>
+          <w:rFonts w:cs="Arial"/>
+          <w:color w:val="000000"/>
+        </w:rPr>
+        <w:t xml:space="preserve"> and the action that the lender took to either approve or deny the mortgage application; this analysis uses these columns instead of the original data to reduce the dimensionality</w:t>
+      </w:r>
+      <w:r>
+        <w:rPr>
+          <w:rFonts w:cs="Arial"/>
+          <w:color w:val="000000"/>
+        </w:rPr>
+        <w:t xml:space="preserve"> of the dataset</w:t>
+      </w:r>
+      <w:r>
+        <w:rPr>
+          <w:rFonts w:cs="Arial"/>
+          <w:color w:val="000000"/>
+        </w:rPr>
+        <w:t xml:space="preserve">. </w:t>
+      </w:r>
+      <w:r>
+        <w:rPr>
+          <w:rFonts w:cs="Arial"/>
+          <w:color w:val="000000"/>
+        </w:rPr>
+        <w:t>Columns with aggregated</w:t>
+      </w:r>
+      <w:r>
+        <w:rPr>
+          <w:rFonts w:cs="Arial"/>
+          <w:color w:val="000000"/>
+        </w:rPr>
+        <w:t xml:space="preserve"> that were removed from the dataset are as follows: </w:t>
+      </w:r>
+    </w:p>
+    <w:p>
+      <w:pPr>
+        <w:spacing w:after="0"/>
+        <w:rPr>
+          <w:rFonts w:cs="Arial"/>
+          <w:color w:val="000000"/>
+        </w:rPr>
+      </w:pPr>
+    </w:p>
+    <w:tbl>
+      <w:tblPr>
+        <w:tblStyle w:val="TableGrid"/>
+        <w:tblW w:w="0" w:type="auto"/>
+        <w:tblInd w:w="625" w:type="dxa"/>
+        <w:tblLook w:val="04A0" w:firstRow="1" w:lastRow="0" w:firstColumn="1" w:lastColumn="0" w:noHBand="0" w:noVBand="1"/>
+      </w:tblPr>
+      <w:tblGrid>
+        <w:gridCol w:w="4050"/>
+        <w:gridCol w:w="3960"/>
+      </w:tblGrid>
+      <w:tr>
+        <w:tc>
+          <w:tcPr>
+            <w:tcW w:w="4050" w:type="dxa"/>
+          </w:tcPr>
+          <w:p>
+            <w:pPr>
+              <w:rPr>
+                <w:rFonts w:cs="Arial"/>
+                <w:b/>
+                <w:bCs/>
+                <w:color w:val="000000"/>
+              </w:rPr>
+            </w:pPr>
+            <w:r>
+              <w:rPr>
+                <w:rFonts w:cs="Arial"/>
+                <w:b/>
+                <w:bCs/>
+                <w:color w:val="000000"/>
+              </w:rPr>
+              <w:t>Derived column name</w:t>
+            </w:r>
+          </w:p>
+        </w:tc>
+        <w:tc>
+          <w:tcPr>
+            <w:tcW w:w="3960" w:type="dxa"/>
+          </w:tcPr>
+          <w:p>
+            <w:pPr>
+              <w:rPr>
+                <w:rFonts w:cs="Arial"/>
+                <w:b/>
+                <w:bCs/>
+                <w:color w:val="000000"/>
+              </w:rPr>
+            </w:pPr>
+            <w:r>
+              <w:rPr>
+                <w:rFonts w:cs="Arial"/>
+                <w:b/>
+                <w:bCs/>
+                <w:color w:val="000000"/>
+              </w:rPr>
+              <w:t>Aggregated</w:t>
+            </w:r>
+            <w:r>
+              <w:rPr>
+                <w:rFonts w:cs="Arial"/>
+                <w:b/>
+                <w:bCs/>
+                <w:color w:val="000000"/>
+              </w:rPr>
+              <w:t xml:space="preserve"> data</w:t>
+            </w:r>
+            <w:r>
+              <w:rPr>
+                <w:rFonts w:cs="Arial"/>
+                <w:b/>
+                <w:bCs/>
+                <w:color w:val="000000"/>
+              </w:rPr>
+              <w:t xml:space="preserve"> columns</w:t>
+            </w:r>
+          </w:p>
+        </w:tc>
+      </w:tr>
+      <w:tr>
+        <w:tc>
+          <w:tcPr>
+            <w:tcW w:w="4050" w:type="dxa"/>
+          </w:tcPr>
+          <w:p>
+            <w:pPr>
+              <w:rPr>
+                <w:rFonts w:ascii="Courier New" w:hAnsi="Courier New" w:cs="Courier New"/>
+                <w:color w:val="000000"/>
+              </w:rPr>
+            </w:pPr>
+            <w:r>
+              <w:rPr>
+                <w:rFonts w:ascii="Courier New" w:hAnsi="Courier New" w:cs="Courier New"/>
+                <w:color w:val="000000"/>
+              </w:rPr>
+              <w:t>d</w:t>
+            </w:r>
+            <w:r>
+              <w:rPr>
+                <w:rFonts w:ascii="Courier New" w:hAnsi="Courier New" w:cs="Courier New"/>
+                <w:color w:val="000000"/>
+              </w:rPr>
+              <w:t>erived_loan_product_type</w:t>
+            </w:r>
+          </w:p>
+        </w:tc>
+        <w:tc>
+          <w:tcPr>
+            <w:tcW w:w="3960" w:type="dxa"/>
+          </w:tcPr>
+          <w:p>
+            <w:pPr>
+              <w:rPr>
+                <w:rFonts w:ascii="Courier New" w:hAnsi="Courier New" w:cs="Courier New"/>
+                <w:color w:val="000000"/>
+              </w:rPr>
+            </w:pPr>
+            <w:r>
+              <w:rPr>
+                <w:rFonts w:ascii="Courier New" w:hAnsi="Courier New" w:cs="Courier New"/>
+                <w:color w:val="000000"/>
+              </w:rPr>
+              <w:t>loan_type</w:t>
+            </w:r>
+            <w:r>
+              <w:rPr>
+                <w:rFonts w:ascii="Courier New" w:hAnsi="Courier New" w:cs="Courier New"/>
+                <w:color w:val="000000"/>
+              </w:rPr>
+              <w:br/>
+              <w:t>lien_status</w:t>
+            </w:r>
+          </w:p>
+        </w:tc>
+      </w:tr>
+      <w:tr>
+        <w:tc>
+          <w:tcPr>
+            <w:tcW w:w="4050" w:type="dxa"/>
+          </w:tcPr>
+          <w:p>
+            <w:pPr>
+              <w:rPr>
+                <w:rFonts w:ascii="Courier New" w:hAnsi="Courier New" w:cs="Courier New"/>
+                <w:color w:val="000000"/>
+              </w:rPr>
+            </w:pPr>
+            <w:r>
+              <w:rPr>
+                <w:rFonts w:ascii="Courier New" w:hAnsi="Courier New" w:cs="Courier New"/>
+                <w:color w:val="000000"/>
+              </w:rPr>
+              <w:t>derived_ethnicity</w:t>
+            </w:r>
+          </w:p>
+        </w:tc>
+        <w:tc>
+          <w:tcPr>
+            <w:tcW w:w="3960" w:type="dxa"/>
+          </w:tcPr>
+          <w:p>
+            <w:pPr>
+              <w:rPr>
+                <w:rFonts w:ascii="Courier New" w:hAnsi="Courier New" w:cs="Courier New"/>
+                <w:color w:val="000000"/>
+              </w:rPr>
+            </w:pPr>
+            <w:r>
+              <w:rPr>
+                <w:rFonts w:ascii="Courier New" w:hAnsi="Courier New" w:cs="Courier New"/>
+                <w:color w:val="000000"/>
+              </w:rPr>
+              <w:t>applicant_ethnicity_1</w:t>
+            </w:r>
+            <w:r>
+              <w:rPr>
+                <w:rFonts w:ascii="Courier New" w:hAnsi="Courier New" w:cs="Courier New"/>
+                <w:color w:val="000000"/>
+              </w:rPr>
+              <w:br/>
+              <w:t>applicant_ethnicity_2</w:t>
+            </w:r>
+          </w:p>
+          <w:p>
+            <w:pPr>
+              <w:rPr>
+                <w:rFonts w:ascii="Courier New" w:hAnsi="Courier New" w:cs="Courier New"/>
+                <w:color w:val="000000"/>
+              </w:rPr>
+            </w:pPr>
+            <w:r>
+              <w:rPr>
+                <w:rFonts w:ascii="Courier New" w:hAnsi="Courier New" w:cs="Courier New"/>
+                <w:color w:val="000000"/>
+              </w:rPr>
+              <w:t>applicant_ethnicity_</w:t>
+            </w:r>
+            <w:r>
+              <w:rPr>
+                <w:rFonts w:ascii="Courier New" w:hAnsi="Courier New" w:cs="Courier New"/>
+                <w:color w:val="000000"/>
+              </w:rPr>
+              <w:t>3</w:t>
+            </w:r>
+          </w:p>
+          <w:p>
+            <w:pPr>
+              <w:rPr>
+                <w:rFonts w:ascii="Courier New" w:hAnsi="Courier New" w:cs="Courier New"/>
+                <w:color w:val="000000"/>
+              </w:rPr>
+            </w:pPr>
+            <w:r>
+              <w:rPr>
+                <w:rFonts w:ascii="Courier New" w:hAnsi="Courier New" w:cs="Courier New"/>
+                <w:color w:val="000000"/>
+              </w:rPr>
+              <w:t>applicant_ethnicity_</w:t>
+            </w:r>
+            <w:r>
+              <w:rPr>
+                <w:rFonts w:ascii="Courier New" w:hAnsi="Courier New" w:cs="Courier New"/>
+                <w:color w:val="000000"/>
+              </w:rPr>
+              <w:t>4</w:t>
+            </w:r>
+          </w:p>
+          <w:p>
+            <w:pPr>
+              <w:rPr>
+                <w:rFonts w:ascii="Courier New" w:hAnsi="Courier New" w:cs="Courier New"/>
+                <w:color w:val="000000"/>
+              </w:rPr>
+            </w:pPr>
+            <w:r>
+              <w:rPr>
+                <w:rFonts w:ascii="Courier New" w:hAnsi="Courier New" w:cs="Courier New"/>
+                <w:color w:val="000000"/>
+              </w:rPr>
+              <w:t>applicant_ethnicity_</w:t>
+            </w:r>
+            <w:r>
+              <w:rPr>
+                <w:rFonts w:ascii="Courier New" w:hAnsi="Courier New" w:cs="Courier New"/>
+                <w:color w:val="000000"/>
+              </w:rPr>
+              <w:t>5</w:t>
+            </w:r>
+          </w:p>
+          <w:p>
+            <w:pPr>
+              <w:rPr>
+                <w:rFonts w:ascii="Courier New" w:hAnsi="Courier New" w:cs="Courier New"/>
+                <w:color w:val="000000"/>
+              </w:rPr>
+            </w:pPr>
+            <w:r>
+              <w:rPr>
+                <w:rFonts w:ascii="Courier New" w:hAnsi="Courier New" w:cs="Courier New"/>
+                <w:color w:val="000000"/>
+              </w:rPr>
+              <w:t>co_</w:t>
+            </w:r>
+            <w:r>
+              <w:rPr>
+                <w:rFonts w:ascii="Courier New" w:hAnsi="Courier New" w:cs="Courier New"/>
+                <w:color w:val="000000"/>
+              </w:rPr>
+              <w:t>applicant_ethnicity_</w:t>
+            </w:r>
+            <w:r>
+              <w:rPr>
+                <w:rFonts w:ascii="Courier New" w:hAnsi="Courier New" w:cs="Courier New"/>
+                <w:color w:val="000000"/>
+              </w:rPr>
+              <w:t>1</w:t>
+            </w:r>
+          </w:p>
+          <w:p>
+            <w:pPr>
+              <w:rPr>
+                <w:rFonts w:ascii="Courier New" w:hAnsi="Courier New" w:cs="Courier New"/>
+                <w:color w:val="000000"/>
+              </w:rPr>
+            </w:pPr>
+            <w:r>
+              <w:rPr>
+                <w:rFonts w:ascii="Courier New" w:hAnsi="Courier New" w:cs="Courier New"/>
+                <w:color w:val="000000"/>
+              </w:rPr>
+              <w:t>co_</w:t>
+            </w:r>
+            <w:r>
+              <w:rPr>
+                <w:rFonts w:ascii="Courier New" w:hAnsi="Courier New" w:cs="Courier New"/>
+                <w:color w:val="000000"/>
+              </w:rPr>
+              <w:t>applicant_ethnicity_</w:t>
+            </w:r>
+            <w:r>
+              <w:rPr>
+                <w:rFonts w:ascii="Courier New" w:hAnsi="Courier New" w:cs="Courier New"/>
+                <w:color w:val="000000"/>
+              </w:rPr>
+              <w:t>2</w:t>
+            </w:r>
+          </w:p>
+          <w:p>
+            <w:pPr>
+              <w:rPr>
+                <w:rFonts w:ascii="Courier New" w:hAnsi="Courier New" w:cs="Courier New"/>
+                <w:color w:val="000000"/>
+              </w:rPr>
+            </w:pPr>
+            <w:r>
+              <w:rPr>
+                <w:rFonts w:ascii="Courier New" w:hAnsi="Courier New" w:cs="Courier New"/>
+                <w:color w:val="000000"/>
+              </w:rPr>
+              <w:t>co_</w:t>
+            </w:r>
+            <w:r>
+              <w:rPr>
+                <w:rFonts w:ascii="Courier New" w:hAnsi="Courier New" w:cs="Courier New"/>
+                <w:color w:val="000000"/>
+              </w:rPr>
+              <w:t>applicant_ethnicity_</w:t>
+            </w:r>
+            <w:r>
+              <w:rPr>
+                <w:rFonts w:ascii="Courier New" w:hAnsi="Courier New" w:cs="Courier New"/>
+                <w:color w:val="000000"/>
+              </w:rPr>
+              <w:t>3</w:t>
+            </w:r>
+            <w:r>
+              <w:rPr>
+                <w:rFonts w:ascii="Courier New" w:hAnsi="Courier New" w:cs="Courier New"/>
+                <w:color w:val="000000"/>
+              </w:rPr>
+              <w:br/>
+              <w:t>co_</w:t>
+            </w:r>
+            <w:r>
+              <w:rPr>
+                <w:rFonts w:ascii="Courier New" w:hAnsi="Courier New" w:cs="Courier New"/>
+                <w:color w:val="000000"/>
+              </w:rPr>
+              <w:t>applicant_ethnicity_</w:t>
+            </w:r>
+            <w:r>
+              <w:rPr>
+                <w:rFonts w:ascii="Courier New" w:hAnsi="Courier New" w:cs="Courier New"/>
+                <w:color w:val="000000"/>
+              </w:rPr>
+              <w:t>4</w:t>
+            </w:r>
+          </w:p>
+          <w:p>
+            <w:pPr>
+              <w:rPr>
+                <w:rFonts w:ascii="Courier New" w:hAnsi="Courier New" w:cs="Courier New"/>
+                <w:color w:val="000000"/>
+              </w:rPr>
+            </w:pPr>
+            <w:r>
+              <w:rPr>
+                <w:rFonts w:ascii="Courier New" w:hAnsi="Courier New" w:cs="Courier New"/>
+                <w:color w:val="000000"/>
+              </w:rPr>
+              <w:t>co_</w:t>
+            </w:r>
+            <w:r>
+              <w:rPr>
+                <w:rFonts w:ascii="Courier New" w:hAnsi="Courier New" w:cs="Courier New"/>
+                <w:color w:val="000000"/>
+              </w:rPr>
+              <w:t>applicant_ethnicity_</w:t>
+            </w:r>
+            <w:r>
+              <w:rPr>
+                <w:rFonts w:ascii="Courier New" w:hAnsi="Courier New" w:cs="Courier New"/>
+                <w:color w:val="000000"/>
+              </w:rPr>
+              <w:t>5</w:t>
+            </w:r>
+          </w:p>
+        </w:tc>
+      </w:tr>
+      <w:tr>
+        <w:tc>
+          <w:tcPr>
+            <w:tcW w:w="4050" w:type="dxa"/>
+          </w:tcPr>
+          <w:p>
+            <w:pPr>
+              <w:rPr>
+                <w:rFonts w:ascii="Courier New" w:hAnsi="Courier New" w:cs="Courier New"/>
+                <w:color w:val="000000"/>
+              </w:rPr>
+            </w:pPr>
+            <w:r>
+              <w:rPr>
+                <w:rFonts w:ascii="Courier New" w:hAnsi="Courier New" w:cs="Courier New"/>
+                <w:color w:val="000000"/>
+              </w:rPr>
+              <w:t>derived_race</w:t>
+            </w:r>
+          </w:p>
+        </w:tc>
+        <w:tc>
+          <w:tcPr>
+            <w:tcW w:w="3960" w:type="dxa"/>
+          </w:tcPr>
+          <w:p>
+            <w:pPr>
+              <w:rPr>
+                <w:rFonts w:ascii="Courier New" w:hAnsi="Courier New" w:cs="Courier New"/>
+                <w:color w:val="000000"/>
+              </w:rPr>
+            </w:pPr>
+            <w:r>
+              <w:rPr>
+                <w:rFonts w:ascii="Courier New" w:hAnsi="Courier New" w:cs="Courier New"/>
+                <w:color w:val="000000"/>
+              </w:rPr>
+              <w:t>applicant_</w:t>
+            </w:r>
+            <w:r>
+              <w:rPr>
+                <w:rFonts w:ascii="Courier New" w:hAnsi="Courier New" w:cs="Courier New"/>
+                <w:color w:val="000000"/>
+              </w:rPr>
+              <w:t>race_1</w:t>
+            </w:r>
+          </w:p>
+          <w:p>
+            <w:pPr>
+              <w:rPr>
+                <w:rFonts w:ascii="Courier New" w:hAnsi="Courier New" w:cs="Courier New"/>
+                <w:color w:val="000000"/>
+              </w:rPr>
+            </w:pPr>
+            <w:r>
+              <w:rPr>
+                <w:rFonts w:ascii="Courier New" w:hAnsi="Courier New" w:cs="Courier New"/>
+                <w:color w:val="000000"/>
+              </w:rPr>
+              <w:t>applicant_race_</w:t>
+            </w:r>
+            <w:r>
+              <w:rPr>
+                <w:rFonts w:ascii="Courier New" w:hAnsi="Courier New" w:cs="Courier New"/>
+                <w:color w:val="000000"/>
+              </w:rPr>
+              <w:t>2</w:t>
+            </w:r>
+          </w:p>
+          <w:p>
+            <w:pPr>
+              <w:rPr>
+                <w:rFonts w:ascii="Courier New" w:hAnsi="Courier New" w:cs="Courier New"/>
+                <w:color w:val="000000"/>
+              </w:rPr>
+            </w:pPr>
+            <w:r>
+              <w:rPr>
+                <w:rFonts w:ascii="Courier New" w:hAnsi="Courier New" w:cs="Courier New"/>
+                <w:color w:val="000000"/>
+              </w:rPr>
+              <w:t>applicant_race_</w:t>
+            </w:r>
+            <w:r>
+              <w:rPr>
+                <w:rFonts w:ascii="Courier New" w:hAnsi="Courier New" w:cs="Courier New"/>
+                <w:color w:val="000000"/>
+              </w:rPr>
+              <w:t>3</w:t>
+            </w:r>
+          </w:p>
+          <w:p>
+            <w:pPr>
+              <w:rPr>
+                <w:rFonts w:ascii="Courier New" w:hAnsi="Courier New" w:cs="Courier New"/>
+                <w:color w:val="000000"/>
+              </w:rPr>
+            </w:pPr>
+            <w:r>
+              <w:rPr>
+                <w:rFonts w:ascii="Courier New" w:hAnsi="Courier New" w:cs="Courier New"/>
+                <w:color w:val="000000"/>
+              </w:rPr>
+              <w:t>applicant_race_</w:t>
+            </w:r>
+            <w:r>
+              <w:rPr>
+                <w:rFonts w:ascii="Courier New" w:hAnsi="Courier New" w:cs="Courier New"/>
+                <w:color w:val="000000"/>
+              </w:rPr>
+              <w:t>4</w:t>
+            </w:r>
+          </w:p>
+          <w:p>
+            <w:pPr>
+              <w:rPr>
+                <w:rFonts w:ascii="Courier New" w:hAnsi="Courier New" w:cs="Courier New"/>
+                <w:color w:val="000000"/>
+              </w:rPr>
+            </w:pPr>
+            <w:r>
+              <w:rPr>
+                <w:rFonts w:ascii="Courier New" w:hAnsi="Courier New" w:cs="Courier New"/>
+                <w:color w:val="000000"/>
+              </w:rPr>
+              <w:t>applicant_race_</w:t>
+            </w:r>
+            <w:r>
+              <w:rPr>
+                <w:rFonts w:ascii="Courier New" w:hAnsi="Courier New" w:cs="Courier New"/>
+                <w:color w:val="000000"/>
+              </w:rPr>
+              <w:t>5</w:t>
+            </w:r>
+          </w:p>
+          <w:p>
+            <w:pPr>
+              <w:rPr>
+                <w:rFonts w:ascii="Courier New" w:hAnsi="Courier New" w:cs="Courier New"/>
+                <w:color w:val="000000"/>
+              </w:rPr>
+            </w:pPr>
+            <w:r>
+              <w:rPr>
+                <w:rFonts w:ascii="Courier New" w:hAnsi="Courier New" w:cs="Courier New"/>
+                <w:color w:val="000000"/>
+              </w:rPr>
+              <w:t>co_</w:t>
+            </w:r>
+            <w:r>
+              <w:rPr>
+                <w:rFonts w:ascii="Courier New" w:hAnsi="Courier New" w:cs="Courier New"/>
+                <w:color w:val="000000"/>
+              </w:rPr>
+              <w:t>applicant_race_</w:t>
+            </w:r>
+            <w:r>
+              <w:rPr>
+                <w:rFonts w:ascii="Courier New" w:hAnsi="Courier New" w:cs="Courier New"/>
+                <w:color w:val="000000"/>
+              </w:rPr>
+              <w:t>1</w:t>
+            </w:r>
+          </w:p>
+          <w:p>
+            <w:pPr>
+              <w:rPr>
+                <w:rFonts w:ascii="Courier New" w:hAnsi="Courier New" w:cs="Courier New"/>
+                <w:color w:val="000000"/>
+              </w:rPr>
+            </w:pPr>
+            <w:r>
+              <w:rPr>
+                <w:rFonts w:ascii="Courier New" w:hAnsi="Courier New" w:cs="Courier New"/>
+                <w:color w:val="000000"/>
+              </w:rPr>
+              <w:t>co_applicant_race_</w:t>
+            </w:r>
+            <w:r>
+              <w:rPr>
+                <w:rFonts w:ascii="Courier New" w:hAnsi="Courier New" w:cs="Courier New"/>
+                <w:color w:val="000000"/>
+              </w:rPr>
+              <w:t>2</w:t>
+            </w:r>
+          </w:p>
+          <w:p>
+            <w:pPr>
+              <w:rPr>
+                <w:rFonts w:ascii="Courier New" w:hAnsi="Courier New" w:cs="Courier New"/>
+                <w:color w:val="000000"/>
+              </w:rPr>
+            </w:pPr>
+            <w:r>
+              <w:rPr>
+                <w:rFonts w:ascii="Courier New" w:hAnsi="Courier New" w:cs="Courier New"/>
+                <w:color w:val="000000"/>
+              </w:rPr>
+              <w:t>co_applicant_race_</w:t>
+            </w:r>
+            <w:r>
+              <w:rPr>
+                <w:rFonts w:ascii="Courier New" w:hAnsi="Courier New" w:cs="Courier New"/>
+                <w:color w:val="000000"/>
+              </w:rPr>
+              <w:t>3</w:t>
+            </w:r>
+          </w:p>
+          <w:p>
+            <w:pPr>
+              <w:rPr>
+                <w:rFonts w:ascii="Courier New" w:hAnsi="Courier New" w:cs="Courier New"/>
+                <w:color w:val="000000"/>
+              </w:rPr>
+            </w:pPr>
+            <w:r>
+              <w:rPr>
+                <w:rFonts w:ascii="Courier New" w:hAnsi="Courier New" w:cs="Courier New"/>
+                <w:color w:val="000000"/>
+              </w:rPr>
+              <w:t>co_applicant_race_</w:t>
+            </w:r>
+            <w:r>
+              <w:rPr>
+                <w:rFonts w:ascii="Courier New" w:hAnsi="Courier New" w:cs="Courier New"/>
+                <w:color w:val="000000"/>
+              </w:rPr>
+              <w:t>4</w:t>
+            </w:r>
+          </w:p>
+          <w:p>
+            <w:pPr>
+              <w:rPr>
+                <w:rFonts w:ascii="Courier New" w:hAnsi="Courier New" w:cs="Courier New"/>
+                <w:color w:val="000000"/>
+              </w:rPr>
+            </w:pPr>
+            <w:r>
+              <w:rPr>
+                <w:rFonts w:ascii="Courier New" w:hAnsi="Courier New" w:cs="Courier New"/>
+                <w:color w:val="000000"/>
+              </w:rPr>
+              <w:t>co_applicant_race_</w:t>
+            </w:r>
+            <w:r>
+              <w:rPr>
+                <w:rFonts w:ascii="Courier New" w:hAnsi="Courier New" w:cs="Courier New"/>
+                <w:color w:val="000000"/>
+              </w:rPr>
+              <w:t>5</w:t>
+            </w:r>
+          </w:p>
+        </w:tc>
+      </w:tr>
+      <w:tr>
+        <w:tc>
+          <w:tcPr>
+            <w:tcW w:w="4050" w:type="dxa"/>
+          </w:tcPr>
+          <w:p>
+            <w:pPr>
+              <w:rPr>
+                <w:rFonts w:ascii="Courier New" w:hAnsi="Courier New" w:cs="Courier New"/>
+                <w:color w:val="000000"/>
+              </w:rPr>
+            </w:pPr>
+            <w:r>
+              <w:rPr>
+                <w:rFonts w:ascii="Courier New" w:hAnsi="Courier New" w:cs="Courier New"/>
+                <w:color w:val="000000"/>
+              </w:rPr>
+              <w:t>derived_sex</w:t>
+            </w:r>
+          </w:p>
+        </w:tc>
+        <w:tc>
+          <w:tcPr>
+            <w:tcW w:w="3960" w:type="dxa"/>
+          </w:tcPr>
+          <w:p>
+            <w:pPr>
+              <w:rPr>
+                <w:rFonts w:ascii="Courier New" w:hAnsi="Courier New" w:cs="Courier New"/>
+                <w:color w:val="000000"/>
+              </w:rPr>
+            </w:pPr>
+            <w:r>
+              <w:rPr>
+                <w:rFonts w:ascii="Courier New" w:hAnsi="Courier New" w:cs="Courier New"/>
+                <w:color w:val="000000"/>
+              </w:rPr>
+              <w:t>applicant_sex</w:t>
+            </w:r>
+          </w:p>
+          <w:p>
+            <w:pPr>
+              <w:rPr>
+                <w:rFonts w:ascii="Courier New" w:hAnsi="Courier New" w:cs="Courier New"/>
+                <w:color w:val="000000"/>
+              </w:rPr>
+            </w:pPr>
+            <w:r>
+              <w:rPr>
+                <w:rFonts w:ascii="Courier New" w:hAnsi="Courier New" w:cs="Courier New"/>
+                <w:color w:val="000000"/>
+              </w:rPr>
+              <w:t>co_applicant_sex</w:t>
+            </w:r>
+          </w:p>
+        </w:tc>
+      </w:tr>
+      <w:tr>
+        <w:tc>
+          <w:tcPr>
+            <w:tcW w:w="4050" w:type="dxa"/>
+          </w:tcPr>
+          <w:p>
+            <w:pPr>
+              <w:rPr>
+                <w:rFonts w:ascii="Courier New" w:hAnsi="Courier New" w:cs="Courier New"/>
+                <w:color w:val="000000"/>
+              </w:rPr>
+            </w:pPr>
+            <w:r>
+              <w:rPr>
+                <w:rFonts w:ascii="Courier New" w:hAnsi="Courier New" w:cs="Courier New"/>
+                <w:color w:val="000000"/>
+              </w:rPr>
+              <w:t>derived_dwelling_category</w:t>
+            </w:r>
+          </w:p>
+        </w:tc>
+        <w:tc>
+          <w:tcPr>
+            <w:tcW w:w="3960" w:type="dxa"/>
+          </w:tcPr>
+          <w:p>
+            <w:pPr>
+              <w:rPr>
+                <w:rFonts w:ascii="Courier New" w:hAnsi="Courier New" w:cs="Courier New"/>
+                <w:color w:val="000000"/>
+              </w:rPr>
+            </w:pPr>
+            <w:r>
+              <w:rPr>
+                <w:rFonts w:ascii="Courier New" w:hAnsi="Courier New" w:cs="Courier New"/>
+                <w:color w:val="000000"/>
+              </w:rPr>
+              <w:t>construction_method</w:t>
+            </w:r>
+          </w:p>
+          <w:p>
+            <w:pPr>
+              <w:rPr>
+                <w:rFonts w:ascii="Courier New" w:hAnsi="Courier New" w:cs="Courier New"/>
+                <w:color w:val="000000"/>
+              </w:rPr>
+            </w:pPr>
+            <w:r>
+              <w:rPr>
+                <w:rFonts w:ascii="Courier New" w:hAnsi="Courier New" w:cs="Courier New"/>
+                <w:color w:val="000000"/>
+              </w:rPr>
+              <w:t>total_units</w:t>
+            </w:r>
+          </w:p>
+        </w:tc>
+      </w:tr>
+    </w:tbl>
+    <w:p>
+      <w:pPr>
+        <w:spacing w:after="0"/>
+        <w:rPr>
+          <w:rFonts w:cs="Arial"/>
+          <w:color w:val="000000"/>
+        </w:rPr>
+      </w:pPr>
+    </w:p>
+    <w:p>
+      <w:pPr>
+        <w:spacing w:after="0"/>
+        <w:rPr>
+          <w:rFonts w:cs="Arial"/>
+          <w:color w:val="000000"/>
+        </w:rPr>
+      </w:pPr>
+    </w:p>
+    <w:p>
+      <w:pPr>
+        <w:pStyle w:val="Code"/>
+        <w:rPr>
+          <w:color w:val="538135" w:themeColor="accent6" w:themeShade="BF"/>
+        </w:rPr>
+      </w:pPr>
+      <w:r>
+        <w:rPr>
+          <w:color w:val="538135" w:themeColor="accent6" w:themeShade="BF"/>
+        </w:rPr>
+        <w:t xml:space="preserve"># remove columns with duplicated info for race, ethnicity, sex </w:t>
+      </w:r>
+    </w:p>
+    <w:p>
+      <w:pPr>
+        <w:pStyle w:val="Code"/>
+        <w:rPr>
+          <w:color w:val="538135" w:themeColor="accent6" w:themeShade="BF"/>
+        </w:rPr>
+      </w:pPr>
+      <w:r>
+        <w:rPr>
+          <w:color w:val="538135" w:themeColor="accent6" w:themeShade="BF"/>
+        </w:rPr>
+        <w:t xml:space="preserve"># that is aggregated in 'derived_race', </w:t>
+      </w:r>
+    </w:p>
+    <w:p>
+      <w:pPr>
+        <w:pStyle w:val="Code"/>
+        <w:rPr>
+          <w:color w:val="538135" w:themeColor="accent6" w:themeShade="BF"/>
+        </w:rPr>
+      </w:pPr>
+      <w:r>
+        <w:rPr>
+          <w:color w:val="538135" w:themeColor="accent6" w:themeShade="BF"/>
+        </w:rPr>
+        <w:t xml:space="preserve"># </w:t>
+      </w:r>
+      <w:r>
+        <w:rPr>
+          <w:color w:val="538135" w:themeColor="accent6" w:themeShade="BF"/>
+        </w:rPr>
+        <w:t>'derived_ethnicity', 'derived_sex'</w:t>
+      </w:r>
+    </w:p>
+    <w:p>
+      <w:pPr>
+        <w:pStyle w:val="Code"/>
+      </w:pPr>
+      <w:r>
+        <w:t>TN2019 &lt;- subset(TN2019, select=-applicant_ethnicity_1)</w:t>
+      </w:r>
+    </w:p>
+    <w:p>
+      <w:pPr>
+        <w:pStyle w:val="Code"/>
+      </w:pPr>
+      <w:r>
+        <w:t>TN2019 &lt;- subset(TN2019, select=-applicant_ethnicity_2)</w:t>
+      </w:r>
+    </w:p>
+    <w:p>
+      <w:pPr>
+        <w:pStyle w:val="Code"/>
+      </w:pPr>
+      <w:r>
+        <w:t>TN2019 &lt;- subset(TN2019, select=-applicant_ethnicity_3)</w:t>
+      </w:r>
+    </w:p>
+    <w:p>
+      <w:pPr>
+        <w:pStyle w:val="Code"/>
+      </w:pPr>
+      <w:r>
+        <w:t>TN2019 &lt;- subset(TN2019, select=-applicant_ethnicity_4)</w:t>
+      </w:r>
+    </w:p>
+    <w:p>
+      <w:pPr>
+        <w:pStyle w:val="Code"/>
+      </w:pPr>
+      <w:r>
+        <w:t>TN2019 &lt;- subset(TN2019, select=-applicant_ethnicity_5)</w:t>
+      </w:r>
+    </w:p>
+    <w:p>
+      <w:pPr>
+        <w:pStyle w:val="Code"/>
+      </w:pPr>
+      <w:r>
+        <w:t>TN2019 &lt;- subset(TN2019, select=-co_applicant_ethnicity_1)</w:t>
+      </w:r>
+    </w:p>
+    <w:p>
+      <w:pPr>
+        <w:pStyle w:val="Code"/>
+      </w:pPr>
+      <w:r>
+        <w:t>TN2019 &lt;- subset(TN2019, select=-co_applicant_ethnicity_2)</w:t>
+      </w:r>
+    </w:p>
+    <w:p>
+      <w:pPr>
+        <w:pStyle w:val="Code"/>
+      </w:pPr>
+      <w:r>
+        <w:t>TN2019 &lt;- subset(TN2019, select=-co_applicant_ethnicity_3)</w:t>
+      </w:r>
+    </w:p>
+    <w:p>
+      <w:pPr>
+        <w:pStyle w:val="Code"/>
+      </w:pPr>
+      <w:r>
+        <w:t>TN2019 &lt;- subset(TN2019, select=-co_applicant_ethnicity_4)</w:t>
+      </w:r>
+    </w:p>
+    <w:p>
+      <w:pPr>
+        <w:pStyle w:val="Code"/>
+      </w:pPr>
+      <w:r>
+        <w:t>TN2019 &lt;- subset(TN2019, select=-co_applicant_ethnicity_5)</w:t>
+      </w:r>
+    </w:p>
+    <w:p>
+      <w:pPr>
+        <w:pStyle w:val="Code"/>
+      </w:pPr>
+      <w:r>
+        <w:t>TN2019 &lt;- subset(TN2019, select=-applicant_race_1)</w:t>
+      </w:r>
+    </w:p>
+    <w:p>
+      <w:pPr>
+        <w:pStyle w:val="Code"/>
+      </w:pPr>
+      <w:r>
+        <w:lastRenderedPageBreak/>
+        <w:t>TN2019 &lt;- subset(TN2019, select=-applicant_race_2)</w:t>
+      </w:r>
+    </w:p>
+    <w:p>
+      <w:pPr>
+        <w:pStyle w:val="Code"/>
+      </w:pPr>
+      <w:r>
+        <w:t>TN2019 &lt;- subset(TN2019, select=-applicant_race_3)</w:t>
+      </w:r>
+    </w:p>
+    <w:p>
+      <w:pPr>
+        <w:pStyle w:val="Code"/>
+      </w:pPr>
+      <w:r>
+        <w:t>TN2019 &lt;- subset(TN2019, select=-applicant_race_4)</w:t>
+      </w:r>
+    </w:p>
+    <w:p>
+      <w:pPr>
+        <w:pStyle w:val="Code"/>
+      </w:pPr>
+      <w:r>
+        <w:t>TN2019 &lt;- subset(TN2019, select=-applicant_race_5)</w:t>
+      </w:r>
+    </w:p>
+    <w:p>
+      <w:pPr>
+        <w:pStyle w:val="Code"/>
+      </w:pPr>
+      <w:r>
+        <w:t>TN2019 &lt;- subset(TN2019, select=-co_applicant_race_1)</w:t>
+      </w:r>
+    </w:p>
+    <w:p>
+      <w:pPr>
+        <w:pStyle w:val="Code"/>
+      </w:pPr>
+      <w:r>
+        <w:t>TN2019 &lt;- subset(TN2019, select=-co_applicant_race_2)</w:t>
+      </w:r>
+    </w:p>
+    <w:p>
+      <w:pPr>
+        <w:pStyle w:val="Code"/>
+      </w:pPr>
+      <w:r>
+        <w:t>TN2019 &lt;- subset(TN2019, select=-co_applicant_race_3)</w:t>
+      </w:r>
+    </w:p>
+    <w:p>
+      <w:pPr>
+        <w:pStyle w:val="Code"/>
+      </w:pPr>
+      <w:r>
+        <w:t>TN2019 &lt;- subset(TN2019, select=-co_applicant_race_4)</w:t>
+      </w:r>
+    </w:p>
+    <w:p>
+      <w:pPr>
+        <w:pStyle w:val="Code"/>
+      </w:pPr>
+      <w:r>
+        <w:t>TN2019 &lt;- subset(TN2019, select=-co_applicant_race_5)</w:t>
+      </w:r>
+    </w:p>
+    <w:p>
+      <w:pPr>
+        <w:pStyle w:val="Code"/>
+      </w:pPr>
+      <w:r>
+        <w:t>TN2019 &lt;- subset(TN2019, select=-applicant_sex)</w:t>
+      </w:r>
+    </w:p>
+    <w:p>
+      <w:pPr>
+        <w:pStyle w:val="Code"/>
+      </w:pPr>
+      <w:r>
+        <w:t>TN2019 &lt;- subset(TN2019, select=-co_applicant_sex)</w:t>
+      </w:r>
+    </w:p>
+    <w:p>
+      <w:pPr>
+        <w:spacing w:after="0"/>
+        <w:rPr>
+          <w:rFonts w:cs="Arial"/>
+          <w:color w:val="000000"/>
+        </w:rPr>
+      </w:pPr>
+    </w:p>
+    <w:p>
+      <w:pPr>
+        <w:spacing w:after="0"/>
         <w:rPr>
           <w:rFonts w:ascii="Courier New" w:hAnsi="Courier New" w:cs="Courier New"/>
           <w:color w:val="000000"/>
         </w:rPr>
-        <w:t>derived_loan_product_typ</w:t>
+      </w:pPr>
+      <w:r>
+        <w:rPr>
+          <w:rFonts w:cs="Arial"/>
+          <w:color w:val="000000"/>
+        </w:rPr>
+        <w:t>2</w:t>
+      </w:r>
+      <w:r>
+        <w:rPr>
+          <w:rFonts w:cs="Arial"/>
+          <w:color w:val="000000"/>
+        </w:rPr>
+        <w:t xml:space="preserve">. removed duplicated data columns </w:t>
       </w:r>
       <w:r>
         <w:rPr>
           <w:rFonts w:ascii="Courier New" w:hAnsi="Courier New" w:cs="Courier New"/>
           <w:color w:val="000000"/>
         </w:rPr>
-        <w:t xml:space="preserve">e; </w:t>
-      </w:r>
-      <w:r>
-        <w:rPr>
-          <w:rFonts w:ascii="Arial" w:hAnsi="Arial" w:cs="Arial"/>
-          <w:color w:val="000000"/>
-        </w:rPr>
-        <w:t>remove ??? columns</w:t>
-      </w:r>
-    </w:p>
-    <w:p>
-      <w:pPr>
-        <w:rPr>
-          <w:rFonts w:ascii="Arial" w:hAnsi="Arial" w:cs="Arial"/>
-          <w:color w:val="000000"/>
-        </w:rPr>
-      </w:pPr>
-      <w:r>
-        <w:rPr>
-          <w:rFonts w:ascii="Arial" w:hAnsi="Arial" w:cs="Arial"/>
-          <w:color w:val="000000"/>
-        </w:rPr>
-        <w:t>2</w:t>
-      </w:r>
-      <w:r>
-        <w:rPr>
-          <w:rFonts w:ascii="Arial" w:hAnsi="Arial" w:cs="Arial"/>
-          <w:color w:val="000000"/>
-        </w:rPr>
-        <w:t xml:space="preserve">. removed duplicated data columns </w:t>
+        <w:t xml:space="preserve">applicant_age_above_62 </w:t>
+      </w:r>
+      <w:r>
+        <w:rPr>
+          <w:rFonts w:cs="Arial"/>
+          <w:color w:val="000000"/>
+        </w:rPr>
+        <w:t>and</w:t>
       </w:r>
       <w:r>
         <w:rPr>
           <w:rFonts w:ascii="Courier New" w:hAnsi="Courier New" w:cs="Courier New"/>
           <w:color w:val="000000"/>
         </w:rPr>
+        <w:t xml:space="preserve"> co_applicant_age_above_62</w:t>
+      </w:r>
+    </w:p>
+    <w:p>
+      <w:pPr>
+        <w:spacing w:after="0"/>
+        <w:rPr>
+          <w:rFonts w:ascii="Courier New" w:hAnsi="Courier New" w:cs="Courier New"/>
+          <w:color w:val="538135" w:themeColor="accent6" w:themeShade="BF"/>
+        </w:rPr>
+      </w:pPr>
+    </w:p>
+    <w:p>
+      <w:pPr>
+        <w:pStyle w:val="Code"/>
+        <w:rPr>
+          <w:color w:val="538135" w:themeColor="accent6" w:themeShade="BF"/>
+        </w:rPr>
+      </w:pPr>
+      <w:r>
+        <w:rPr>
+          <w:color w:val="538135" w:themeColor="accent6" w:themeShade="BF"/>
+        </w:rPr>
+        <w:t># remove columns with duplicated age information</w:t>
+      </w:r>
+    </w:p>
+    <w:p>
+      <w:pPr>
+        <w:pStyle w:val="Code"/>
+      </w:pPr>
+      <w:r>
+        <w:t>TN2019 &lt;- subset(TN2019, select=-applicant_age_above_62)</w:t>
+      </w:r>
+    </w:p>
+    <w:p>
+      <w:pPr>
+        <w:pStyle w:val="Code"/>
+      </w:pPr>
+      <w:r>
+        <w:t>TN2019 &lt;- subset(TN2019, select=-co_applicant_age_above_62)</w:t>
+      </w:r>
+      <w:r>
+        <w:br/>
+      </w:r>
+    </w:p>
+    <w:p>
+      <w:pPr>
+        <w:spacing w:after="0"/>
+        <w:rPr>
+          <w:rFonts w:cs="Arial"/>
+          <w:color w:val="000000"/>
+        </w:rPr>
+      </w:pPr>
+    </w:p>
+    <w:p>
+      <w:pPr>
+        <w:spacing w:after="0"/>
+        <w:rPr>
+          <w:rFonts w:cs="Arial"/>
+          <w:color w:val="000000"/>
+        </w:rPr>
+      </w:pPr>
+      <w:r>
+        <w:rPr>
+          <w:rFonts w:cs="Arial"/>
+          <w:color w:val="000000"/>
+        </w:rPr>
+        <w:t xml:space="preserve">3. </w:t>
+      </w:r>
+      <w:r>
+        <w:rPr>
+          <w:rFonts w:cs="Arial"/>
+          <w:color w:val="000000"/>
+        </w:rPr>
+        <w:t xml:space="preserve">removed the additional columns for automated underwriting system data that have a very high number of missing values, keeping the primary </w:t>
+      </w:r>
+      <w:r>
+        <w:rPr>
+          <w:rFonts w:ascii="Courier New" w:hAnsi="Courier New" w:cs="Courier New"/>
+          <w:color w:val="000000"/>
+        </w:rPr>
+        <w:t>aus_1</w:t>
+      </w:r>
+      <w:r>
+        <w:rPr>
+          <w:rFonts w:cs="Arial"/>
+          <w:color w:val="000000"/>
+        </w:rPr>
+        <w:t xml:space="preserve"> column of data for analysis.</w:t>
+      </w:r>
+    </w:p>
+    <w:p>
+      <w:pPr>
+        <w:spacing w:after="0"/>
+        <w:rPr>
+          <w:rFonts w:cs="Arial"/>
+          <w:color w:val="000000"/>
+        </w:rPr>
+      </w:pPr>
+      <w:r>
+        <w:rPr>
+          <w:rFonts w:cs="Arial"/>
+          <w:color w:val="000000"/>
+        </w:rPr>
+        <w:t>4a. evaluate the response variable column using describe(); remove rows with action_taken in (4,5,6) as those levels are equivalent to NA for this project.</w:t>
+      </w:r>
+    </w:p>
+    <w:p>
+      <w:pPr>
+        <w:spacing w:after="0"/>
+        <w:rPr>
+          <w:rFonts w:cs="Arial"/>
+          <w:color w:val="000000"/>
+        </w:rPr>
+      </w:pPr>
+      <w:r>
+        <w:rPr>
+          <w:rFonts w:cs="Arial"/>
+          <w:color w:val="000000"/>
+        </w:rPr>
+        <w:t>4b. convert the remaining action_taken levels to ‘approved’ or ‘denied’</w:t>
+      </w:r>
+    </w:p>
+    <w:p>
+      <w:pPr>
+        <w:spacing w:after="0"/>
+        <w:rPr>
+          <w:rFonts w:cs="Arial"/>
+          <w:color w:val="000000"/>
+        </w:rPr>
+      </w:pPr>
+      <w:r>
+        <w:rPr>
+          <w:rFonts w:cs="Arial"/>
+          <w:color w:val="000000"/>
+        </w:rPr>
+        <w:t>The data requir</w:t>
+      </w:r>
+      <w:r>
+        <w:rPr>
+          <w:rFonts w:cs="Arial"/>
+          <w:color w:val="000000"/>
+        </w:rPr>
+        <w:t xml:space="preserve">ed </w:t>
+      </w:r>
+      <w:r>
+        <w:rPr>
+          <w:rFonts w:cs="Arial"/>
+          <w:color w:val="000000"/>
+        </w:rPr>
+        <w:t xml:space="preserve">cleaning to convert the 4 factor response variables </w:t>
+      </w:r>
+      <w:r>
+        <w:rPr>
+          <w:rFonts w:cs="Arial"/>
+          <w:color w:val="000000"/>
+        </w:rPr>
+        <w:t xml:space="preserve">in the action_taken </w:t>
+      </w:r>
+      <w:r>
+        <w:rPr>
+          <w:rFonts w:cs="Arial"/>
+          <w:color w:val="000000"/>
+        </w:rPr>
+        <w:t xml:space="preserve">to a single binary response variable, remove columns that contain NA for all rows in the Tennessee subset, remove columns such as </w:t>
+      </w:r>
+      <w:r>
+        <w:rPr>
+          <w:rFonts w:ascii="Courier New" w:hAnsi="Courier New" w:cs="Courier New"/>
+          <w:color w:val="000000"/>
+        </w:rPr>
         <w:t xml:space="preserve">applicant_age_above_62 </w:t>
       </w:r>
       <w:r>
         <w:rPr>
-          <w:rFonts w:ascii="Arial" w:hAnsi="Arial" w:cs="Arial"/>
+          <w:rFonts w:cs="Arial"/>
           <w:color w:val="000000"/>
         </w:rPr>
         <w:t>and</w:t>
@@ -498,199 +1851,67 @@
           <w:rFonts w:ascii="Courier New" w:hAnsi="Courier New" w:cs="Courier New"/>
           <w:color w:val="000000"/>
         </w:rPr>
-        <w:t xml:space="preserve"> co_applicant_age_above_62</w:t>
-      </w:r>
-    </w:p>
-    <w:p>
-      <w:pPr>
-        <w:rPr>
-          <w:rFonts w:ascii="Arial" w:hAnsi="Arial" w:cs="Arial"/>
-          <w:color w:val="000000"/>
-        </w:rPr>
-      </w:pPr>
-      <w:r>
-        <w:rPr>
-          <w:rFonts w:ascii="Arial" w:hAnsi="Arial" w:cs="Arial"/>
-          <w:color w:val="000000"/>
-        </w:rPr>
-        <w:t xml:space="preserve">3. </w:t>
-      </w:r>
-      <w:r>
-        <w:rPr>
-          <w:rFonts w:ascii="Arial" w:hAnsi="Arial" w:cs="Arial"/>
-          <w:color w:val="000000"/>
-        </w:rPr>
-        <w:t xml:space="preserve">removed the additional columns for automated underwriting system data that have a very high number of missing values, keeping the primary </w:t>
+        <w:t xml:space="preserve"> co_applicant_age_above_62 </w:t>
+      </w:r>
+      <w:r>
+        <w:rPr>
+          <w:rFonts w:cs="Arial"/>
+          <w:color w:val="000000"/>
+        </w:rPr>
+        <w:t xml:space="preserve">that contain information duplicated in other columns, and account for values of ‘Exempt’ found in some of the continuous data columns. Aggregated data is in the original dataset as ‘derived’ fields (“Derived Fields Categorization”, 2019) for race and ethnicity information; we will keep the aggregated data fields for race and ethnicity from the original dataset and remove all of the </w:t>
       </w:r>
       <w:r>
         <w:rPr>
           <w:rFonts w:ascii="Courier New" w:hAnsi="Courier New" w:cs="Courier New"/>
           <w:color w:val="000000"/>
         </w:rPr>
+        <w:t>applicant_race_1, applicant_race_2, applicant_race_3</w:t>
+      </w:r>
+      <w:r>
+        <w:rPr>
+          <w:rFonts w:cs="Arial"/>
+          <w:color w:val="000000"/>
+        </w:rPr>
+        <w:t xml:space="preserve">, etc. columns with duplicate data for race and ethnicity.  </w:t>
+      </w:r>
+      <w:r>
+        <w:rPr>
+          <w:rFonts w:cs="Arial"/>
+          <w:color w:val="000000"/>
+        </w:rPr>
+        <w:t xml:space="preserve">The </w:t>
+      </w:r>
+      <w:r>
+        <w:rPr>
+          <w:rFonts w:cs="Arial"/>
+          <w:color w:val="000000"/>
+        </w:rPr>
+        <w:t>additional columns for automated underwriting system data that have a very high number of missing values</w:t>
+      </w:r>
+      <w:r>
+        <w:rPr>
+          <w:rFonts w:cs="Arial"/>
+          <w:color w:val="000000"/>
+        </w:rPr>
+        <w:t xml:space="preserve"> </w:t>
+      </w:r>
+      <w:r>
+        <w:rPr>
+          <w:rFonts w:cs="Arial"/>
+          <w:color w:val="000000"/>
+        </w:rPr>
+        <w:t xml:space="preserve">keeping the primary </w:t>
+      </w:r>
+      <w:r>
+        <w:rPr>
+          <w:rFonts w:ascii="Courier New" w:hAnsi="Courier New" w:cs="Courier New"/>
+          <w:color w:val="000000"/>
+        </w:rPr>
         <w:t>aus_1</w:t>
       </w:r>
       <w:r>
         <w:rPr>
-          <w:rFonts w:ascii="Arial" w:hAnsi="Arial" w:cs="Arial"/>
-          <w:color w:val="000000"/>
-        </w:rPr>
-        <w:t xml:space="preserve"> column of data for analysis.</w:t>
-      </w:r>
-    </w:p>
-    <w:p>
-      <w:pPr>
-        <w:rPr>
-          <w:rFonts w:ascii="Arial" w:hAnsi="Arial" w:cs="Arial"/>
-          <w:color w:val="000000"/>
-        </w:rPr>
-      </w:pPr>
-      <w:r>
-        <w:rPr>
-          <w:rFonts w:ascii="Arial" w:hAnsi="Arial" w:cs="Arial"/>
-          <w:color w:val="000000"/>
-        </w:rPr>
-        <w:t>4a. evaluate the response variable column using describe(); remove rows with action_taken in (4,5,6) as those levels are equivalent to NA for this project.</w:t>
-      </w:r>
-    </w:p>
-    <w:p>
-      <w:pPr>
-        <w:rPr>
-          <w:rFonts w:ascii="Arial" w:hAnsi="Arial" w:cs="Arial"/>
-          <w:color w:val="000000"/>
-        </w:rPr>
-      </w:pPr>
-      <w:r>
-        <w:rPr>
-          <w:rFonts w:ascii="Arial" w:hAnsi="Arial" w:cs="Arial"/>
-          <w:color w:val="000000"/>
-        </w:rPr>
-        <w:t>4b. convert the remaining action_taken levels to ‘approved’ or ‘denied’</w:t>
-      </w:r>
-    </w:p>
-    <w:p>
-      <w:pPr>
-        <w:rPr>
-          <w:rFonts w:ascii="Arial" w:hAnsi="Arial" w:cs="Arial"/>
-          <w:color w:val="000000"/>
-        </w:rPr>
-      </w:pPr>
-      <w:r>
-        <w:rPr>
-          <w:rFonts w:ascii="Arial" w:hAnsi="Arial" w:cs="Arial"/>
-          <w:color w:val="000000"/>
-        </w:rPr>
-        <w:t>The data requir</w:t>
-      </w:r>
-      <w:r>
-        <w:rPr>
-          <w:rFonts w:ascii="Arial" w:hAnsi="Arial" w:cs="Arial"/>
-          <w:color w:val="000000"/>
-        </w:rPr>
-        <w:t xml:space="preserve">ed </w:t>
-      </w:r>
-      <w:r>
-        <w:rPr>
-          <w:rFonts w:ascii="Arial" w:hAnsi="Arial" w:cs="Arial"/>
-          <w:color w:val="000000"/>
-        </w:rPr>
-        <w:t xml:space="preserve">cleaning to convert the 4 factor response variables </w:t>
-      </w:r>
-      <w:r>
-        <w:rPr>
-          <w:rFonts w:ascii="Arial" w:hAnsi="Arial" w:cs="Arial"/>
-          <w:color w:val="000000"/>
-        </w:rPr>
-        <w:t xml:space="preserve">in the action_taken </w:t>
-      </w:r>
-      <w:r>
-        <w:rPr>
-          <w:rFonts w:ascii="Arial" w:hAnsi="Arial" w:cs="Arial"/>
-          <w:color w:val="000000"/>
-        </w:rPr>
-        <w:t xml:space="preserve">to a single binary response variable, remove columns that contain NA for all rows in the Tennessee subset, remove columns such as </w:t>
-      </w:r>
-      <w:r>
-        <w:rPr>
-          <w:rFonts w:ascii="Courier New" w:hAnsi="Courier New" w:cs="Courier New"/>
-          <w:color w:val="000000"/>
-        </w:rPr>
-        <w:t xml:space="preserve">applicant_age_above_62 </w:t>
-      </w:r>
-      <w:r>
-        <w:rPr>
-          <w:rFonts w:ascii="Arial" w:hAnsi="Arial" w:cs="Arial"/>
-          <w:color w:val="000000"/>
-        </w:rPr>
-        <w:t>and</w:t>
-      </w:r>
-      <w:r>
-        <w:rPr>
-          <w:rFonts w:ascii="Courier New" w:hAnsi="Courier New" w:cs="Courier New"/>
-          <w:color w:val="000000"/>
-        </w:rPr>
-        <w:t xml:space="preserve"> co_applicant_age_above_62 </w:t>
-      </w:r>
-      <w:r>
-        <w:rPr>
-          <w:rFonts w:ascii="Arial" w:hAnsi="Arial" w:cs="Arial"/>
-          <w:color w:val="000000"/>
-        </w:rPr>
-        <w:t xml:space="preserve">that contain information duplicated in other columns, and account for values of ‘Exempt’ found in some of the continuous data columns. Aggregated data is in the original dataset as ‘derived’ fields (“Derived Fields Categorization”, 2019) for race and ethnicity information; we will keep the aggregated data fields for race and ethnicity from the original dataset and remove all of the </w:t>
-      </w:r>
-      <w:r>
-        <w:rPr>
-          <w:rFonts w:ascii="Courier New" w:hAnsi="Courier New" w:cs="Courier New"/>
-          <w:color w:val="000000"/>
-        </w:rPr>
-        <w:t>applicant_race_1, applicant_race_2, applicant_race_3</w:t>
-      </w:r>
-      <w:r>
-        <w:rPr>
-          <w:rFonts w:ascii="Arial" w:hAnsi="Arial" w:cs="Arial"/>
-          <w:color w:val="000000"/>
-        </w:rPr>
-        <w:t xml:space="preserve">, etc. columns with duplicate data for race and ethnicity.  </w:t>
-      </w:r>
-      <w:r>
-        <w:rPr>
-          <w:rFonts w:ascii="Arial" w:hAnsi="Arial" w:cs="Arial"/>
-          <w:color w:val="000000"/>
-        </w:rPr>
-        <w:t xml:space="preserve">The </w:t>
-      </w:r>
-      <w:bookmarkStart w:id="0" w:name="_GoBack"/>
-      <w:bookmarkEnd w:id="0"/>
-      <w:r>
-        <w:rPr>
-          <w:rFonts w:ascii="Arial" w:hAnsi="Arial" w:cs="Arial"/>
-          <w:color w:val="000000"/>
-        </w:rPr>
-        <w:t>additional columns for automated underwriting system data that have a very high number of missing values</w:t>
-      </w:r>
-      <w:r>
-        <w:rPr>
-          <w:rFonts w:ascii="Arial" w:hAnsi="Arial" w:cs="Arial"/>
-          <w:color w:val="000000"/>
-        </w:rPr>
-        <w:t xml:space="preserve"> </w:t>
-      </w:r>
-      <w:r>
-        <w:rPr>
-          <w:rFonts w:ascii="Arial" w:hAnsi="Arial" w:cs="Arial"/>
-          <w:color w:val="000000"/>
-        </w:rPr>
-        <w:t xml:space="preserve">keeping the primary </w:t>
-      </w:r>
-      <w:r>
-        <w:rPr>
-          <w:rFonts w:ascii="Courier New" w:hAnsi="Courier New" w:cs="Courier New"/>
-          <w:color w:val="000000"/>
-        </w:rPr>
-        <w:t>aus_1</w:t>
-      </w:r>
-      <w:r>
-        <w:rPr>
-          <w:rFonts w:ascii="Arial" w:hAnsi="Arial" w:cs="Arial"/>
+          <w:rFonts w:cs="Arial"/>
           <w:color w:val="000000"/>
         </w:rPr>
         <w:t xml:space="preserve"> column of data for analysis. The data density after removing duplicate, aggregated and low data density columns is 75%. </w:t>
@@ -698,17 +1919,22 @@
     </w:p>
     <w:p>
       <w:pPr>
+        <w:spacing w:after="0"/>
         <w:rPr>
           <w:b/>
           <w:bCs/>
         </w:rPr>
       </w:pPr>
     </w:p>
-    <w:p/>
-    <w:p>
-      <w:pPr>
-        <w:rPr>
-          <w:sz w:val="20"/>
+    <w:p>
+      <w:pPr>
+        <w:spacing w:after="0"/>
+      </w:pPr>
+    </w:p>
+    <w:p>
+      <w:pPr>
+        <w:spacing w:after="0"/>
+        <w:rPr>
           <w:szCs w:val="20"/>
         </w:rPr>
       </w:pPr>
@@ -728,9 +1954,8 @@
       </w:r>
       <w:r>
         <w:rPr>
-          <w:rFonts w:ascii="Arial" w:hAnsi="Arial" w:cs="Arial"/>
+          <w:rFonts w:cs="Arial"/>
           <w:color w:val="AEAAAA" w:themeColor="background2" w:themeShade="BF"/>
-          <w:sz w:val="20"/>
           <w:szCs w:val="20"/>
           <w:shd w:val="clear" w:color="auto" w:fill="FFFFFF"/>
         </w:rPr>
@@ -742,35 +1967,66 @@
         <w:spacing w:after="0" w:line="240" w:lineRule="auto"/>
         <w:rPr>
           <w:rFonts w:ascii="Verdana" w:hAnsi="Verdana"/>
-          <w:sz w:val="20"/>
-          <w:szCs w:val="20"/>
-        </w:rPr>
-      </w:pPr>
-      <w:r>
-        <w:rPr>
-          <w:rFonts w:ascii="Arial" w:hAnsi="Arial" w:cs="Arial"/>
+          <w:szCs w:val="20"/>
+        </w:rPr>
+      </w:pPr>
+      <w:r>
+        <w:rPr>
+          <w:rFonts w:cs="Arial"/>
+          <w:color w:val="000000"/>
+        </w:rPr>
+        <w:t>We will use descriptive analysis on the independent categorical and binary variables to determine which variables should be used for the final analysis to reduce the dimensions of the analysis (Tuffery, 2011). Because our independent variables consist of continuous and nominal variables, we will have to employ a factorial analysis of mixed (FAMD) data method to give insight into which variables in the data may be exceptional or which variables may be linked to each other (Tuffery, 2011). Logistic regression and decision tree analysis will be run after the factor analysis and removing any variables that do not contribute significantly to the outcome.</w:t>
+      </w:r>
+    </w:p>
+    <w:p>
+      <w:pPr>
+        <w:spacing w:after="0"/>
+      </w:pPr>
+    </w:p>
+    <w:p>
+      <w:pPr>
+        <w:spacing w:after="0"/>
+      </w:pPr>
+      <w:r>
+        <w:rPr>
+          <w:rFonts w:cs="Arial"/>
           <w:color w:val="000000"/>
         </w:rPr>
         <w:lastRenderedPageBreak/>
-        <w:t>We will use descriptive analysis on the independent categorical and binary variables to determine which variables should be used for the final analysis to reduce the dimensions of the analysis (Tuffery, 2011). Because our independent variables consist of continuous and nominal variables, we will have to employ a factorial analysis of mixed (FAMD) data method to give insight into which variables in the data may be exceptional or which variables may be linked to each other (Tuffery, 2011). Logistic regression and decision tree analysis will be run after the factor analysis and removing any variables that do not contribute significantly to the outcome.</w:t>
-      </w:r>
-    </w:p>
-    <w:p/>
-    <w:p>
-      <w:r>
-        <w:rPr>
-          <w:rFonts w:ascii="Arial" w:hAnsi="Arial" w:cs="Arial"/>
-          <w:color w:val="000000"/>
-        </w:rPr>
-        <w:t>For this project we will use R to extract, clean and analyse the data. R is an open-source tool that was developed for statistical analysis and graphing (What is R?, 2020) that has a wide selection of packages to enhance statistical analysis that are freely available and continuously being updated with improvements and bug fixes</w:t>
-      </w:r>
-      <w:r>
-        <w:t xml:space="preserve"> </w:t>
-      </w:r>
-    </w:p>
-    <w:p/>
-    <w:p/>
-    <w:p>
+        <w:t xml:space="preserve">R </w:t>
+      </w:r>
+      <w:r>
+        <w:rPr>
+          <w:rFonts w:cs="Arial"/>
+          <w:color w:val="000000"/>
+        </w:rPr>
+        <w:t xml:space="preserve">was used for this project </w:t>
+      </w:r>
+      <w:r>
+        <w:rPr>
+          <w:rFonts w:cs="Arial"/>
+          <w:color w:val="000000"/>
+        </w:rPr>
+        <w:t>to extract, clean and analyse the data. R is an open-source tool that was developed for statistical analysis and graphing (What is R?, 2020) that has a wide selection of packages to enhance statistical analysis that are freely available and continuously being updated with improvements and bug fixes</w:t>
+      </w:r>
+      <w:r>
+        <w:t>.</w:t>
+      </w:r>
+    </w:p>
+    <w:p>
+      <w:pPr>
+        <w:spacing w:after="0"/>
+      </w:pPr>
+    </w:p>
+    <w:p>
+      <w:pPr>
+        <w:spacing w:after="0"/>
+      </w:pPr>
+    </w:p>
+    <w:p>
+      <w:pPr>
+        <w:spacing w:after="0"/>
+      </w:pPr>
       <w:r>
         <w:rPr>
           <w:b/>
@@ -787,20 +2043,38 @@
       </w:r>
       <w:r>
         <w:rPr>
-          <w:rFonts w:ascii="Arial" w:hAnsi="Arial" w:cs="Arial"/>
+          <w:rFonts w:cs="Arial"/>
           <w:color w:val="AEAAAA" w:themeColor="background2" w:themeShade="BF"/>
-          <w:sz w:val="20"/>
           <w:szCs w:val="20"/>
           <w:shd w:val="clear" w:color="auto" w:fill="FFFFFF"/>
         </w:rPr>
         <w:t>Summarize the implications of your data analysis by discussing the results of your data analysis in the context of the research question, including any limitations of your analysis. Within the context of your research question, recommend a course of action based on your results. Then propose two directions or approaches for future study of the data set.</w:t>
       </w:r>
     </w:p>
-    <w:p/>
-    <w:p/>
-    <w:p/>
-    <w:p/>
-    <w:p>
+    <w:p>
+      <w:pPr>
+        <w:spacing w:after="0"/>
+      </w:pPr>
+    </w:p>
+    <w:p>
+      <w:pPr>
+        <w:spacing w:after="0"/>
+      </w:pPr>
+    </w:p>
+    <w:p>
+      <w:pPr>
+        <w:spacing w:after="0"/>
+      </w:pPr>
+    </w:p>
+    <w:p>
+      <w:pPr>
+        <w:spacing w:after="0"/>
+      </w:pPr>
+    </w:p>
+    <w:p>
+      <w:pPr>
+        <w:spacing w:after="0"/>
+      </w:pPr>
       <w:r>
         <w:rPr>
           <w:b/>
@@ -811,25 +2085,73 @@
     </w:p>
     <w:p>
       <w:pPr>
+        <w:spacing w:after="0"/>
         <w:ind w:left="720" w:hanging="720"/>
-        <w:rPr>
-          <w:rFonts w:ascii="Arial" w:hAnsi="Arial" w:cs="Arial"/>
-          <w:color w:val="202122"/>
-          <w:shd w:val="clear" w:color="auto" w:fill="FFFFFF"/>
-        </w:rPr>
-      </w:pPr>
-      <w:r>
-        <w:rPr>
-          <w:rFonts w:ascii="Arial" w:hAnsi="Arial" w:cs="Arial"/>
-          <w:color w:val="000000"/>
-        </w:rPr>
-        <w:t xml:space="preserve">“Background and Purpose of HMDA.” September 6, 2018. Retrieved August 8, 2020 from </w:t>
-      </w:r>
-      <w:hyperlink r:id="rId5" w:history="1">
+      </w:pPr>
+      <w:r>
+        <w:rPr>
+          <w:rFonts w:cs="Arial"/>
+        </w:rPr>
+        <w:t xml:space="preserve">A Guide to HMDA Reporting: Getting It Right!  </w:t>
+      </w:r>
+      <w:hyperlink r:id="rId7" w:history="1">
         <w:r>
           <w:rPr>
             <w:rStyle w:val="Hyperlink"/>
-            <w:rFonts w:ascii="Arial" w:hAnsi="Arial" w:cs="Arial"/>
+          </w:rPr>
+          <w:t>https://www.ffiec.gov/hmda/guide.htm</w:t>
+        </w:r>
+      </w:hyperlink>
+      <w:r>
+        <w:t>.</w:t>
+      </w:r>
+      <w:r>
+        <w:br/>
+      </w:r>
+      <w:hyperlink r:id="rId8" w:history="1">
+        <w:r>
+          <w:rPr>
+            <w:rStyle w:val="Hyperlink"/>
+          </w:rPr>
+          <w:t>https://www.ffiec.gov/hmda/pdf/2019guide.pdf</w:t>
+        </w:r>
+      </w:hyperlink>
+      <w:r>
+        <w:t>. Last Edited March 7, 2019.</w:t>
+      </w:r>
+    </w:p>
+    <w:p>
+      <w:pPr>
+        <w:spacing w:after="0"/>
+        <w:ind w:left="720" w:hanging="720"/>
+        <w:rPr>
+          <w:rFonts w:cs="Arial"/>
+          <w:color w:val="000000"/>
+        </w:rPr>
+      </w:pPr>
+    </w:p>
+    <w:p>
+      <w:pPr>
+        <w:spacing w:after="0"/>
+        <w:ind w:left="720" w:hanging="720"/>
+        <w:rPr>
+          <w:rFonts w:cs="Arial"/>
+          <w:color w:val="202122"/>
+          <w:shd w:val="clear" w:color="auto" w:fill="FFFFFF"/>
+        </w:rPr>
+      </w:pPr>
+      <w:r>
+        <w:rPr>
+          <w:rFonts w:cs="Arial"/>
+          <w:color w:val="000000"/>
+        </w:rPr>
+        <w:t xml:space="preserve">“Background and Purpose of HMDA.” September 6, 2018. Retrieved August 8, 2020 from </w:t>
+      </w:r>
+      <w:hyperlink r:id="rId9" w:history="1">
+        <w:r>
+          <w:rPr>
+            <w:rStyle w:val="Hyperlink"/>
+            <w:rFonts w:cs="Arial"/>
             <w:color w:val="1155CC"/>
           </w:rPr>
           <w:t>https://www.ffiec.gov/hmda/history.htm</w:t>
@@ -837,7 +2159,7 @@
       </w:hyperlink>
       <w:r>
         <w:rPr>
-          <w:rFonts w:ascii="Arial" w:hAnsi="Arial" w:cs="Arial"/>
+          <w:rFonts w:cs="Arial"/>
           <w:color w:val="000000"/>
         </w:rPr>
         <w:t>.</w:t>
@@ -845,24 +2167,93 @@
     </w:p>
     <w:p>
       <w:pPr>
+        <w:spacing w:after="0"/>
         <w:ind w:left="720" w:hanging="720"/>
         <w:rPr>
-          <w:rFonts w:ascii="Arial" w:hAnsi="Arial" w:cs="Arial"/>
-        </w:rPr>
-      </w:pPr>
-      <w:r>
-        <w:rPr>
-          <w:rFonts w:ascii="Arial" w:hAnsi="Arial" w:cs="Arial"/>
+          <w:rFonts w:cs="Arial"/>
           <w:color w:val="202122"/>
           <w:shd w:val="clear" w:color="auto" w:fill="FFFFFF"/>
         </w:rPr>
-        <w:t xml:space="preserve">“Civil Rights Act of 1968.” Wikimedia Foundation. August 2, 2020.  Retrieved August 10, 2020 from  </w:t>
-      </w:r>
-      <w:hyperlink r:id="rId6" w:history="1">
+      </w:pPr>
+    </w:p>
+    <w:p>
+      <w:pPr>
+        <w:spacing w:after="0"/>
+        <w:ind w:left="720" w:hanging="720"/>
+        <w:rPr>
+          <w:rFonts w:cs="Arial"/>
+          <w:color w:val="202122"/>
+          <w:shd w:val="clear" w:color="auto" w:fill="FFFFFF"/>
+        </w:rPr>
+      </w:pPr>
+      <w:r>
+        <w:rPr>
+          <w:rFonts w:cs="Arial"/>
+          <w:color w:val="202122"/>
+          <w:shd w:val="clear" w:color="auto" w:fill="FFFFFF"/>
+        </w:rPr>
+        <w:t>Chiwaya, Nigel and Ross, Janell.  “</w:t>
+      </w:r>
+      <w:r>
+        <w:rPr>
+          <w:rFonts w:cs="Arial"/>
+          <w:color w:val="202122"/>
+          <w:shd w:val="clear" w:color="auto" w:fill="FFFFFF"/>
+        </w:rPr>
+        <w:t xml:space="preserve">The American dream while Black: ‘Locked in a vicious cycle’”. NBC News. </w:t>
+      </w:r>
+      <w:hyperlink r:id="rId10" w:history="1">
         <w:r>
           <w:rPr>
             <w:rStyle w:val="Hyperlink"/>
-            <w:rFonts w:ascii="Arial" w:hAnsi="Arial" w:cs="Arial"/>
+          </w:rPr>
+          <w:t>https://www.nbcnews.com/specials/american-dream-while-black-homeownership/index.html</w:t>
+        </w:r>
+      </w:hyperlink>
+      <w:r>
+        <w:t xml:space="preserve">. </w:t>
+      </w:r>
+      <w:r>
+        <w:rPr>
+          <w:rFonts w:cs="Arial"/>
+          <w:color w:val="202122"/>
+          <w:shd w:val="clear" w:color="auto" w:fill="FFFFFF"/>
+        </w:rPr>
+        <w:t>August 3, 2020.</w:t>
+      </w:r>
+    </w:p>
+    <w:p>
+      <w:pPr>
+        <w:spacing w:after="0"/>
+        <w:ind w:left="720" w:hanging="720"/>
+        <w:rPr>
+          <w:rFonts w:cs="Arial"/>
+          <w:color w:val="202122"/>
+          <w:shd w:val="clear" w:color="auto" w:fill="FFFFFF"/>
+        </w:rPr>
+      </w:pPr>
+    </w:p>
+    <w:p>
+      <w:pPr>
+        <w:spacing w:after="0"/>
+        <w:ind w:left="720" w:hanging="720"/>
+        <w:rPr>
+          <w:rFonts w:cs="Arial"/>
+        </w:rPr>
+      </w:pPr>
+      <w:r>
+        <w:rPr>
+          <w:rFonts w:cs="Arial"/>
+          <w:color w:val="202122"/>
+          <w:shd w:val="clear" w:color="auto" w:fill="FFFFFF"/>
+        </w:rPr>
+        <w:t xml:space="preserve">“Civil Rights Act of 1968.” Wikimedia Foundation. August 2, 2020.  Retrieved August 10, 2020 from  </w:t>
+      </w:r>
+      <w:hyperlink r:id="rId11" w:history="1">
+        <w:r>
+          <w:rPr>
+            <w:rStyle w:val="Hyperlink"/>
+            <w:rFonts w:cs="Arial"/>
             <w:color w:val="1155CC"/>
             <w:shd w:val="clear" w:color="auto" w:fill="FFFFFF"/>
           </w:rPr>
@@ -871,7 +2262,7 @@
       </w:hyperlink>
       <w:r>
         <w:rPr>
-          <w:rFonts w:ascii="Arial" w:hAnsi="Arial" w:cs="Arial"/>
+          <w:rFonts w:cs="Arial"/>
           <w:color w:val="000000"/>
         </w:rPr>
         <w:t>.</w:t>
@@ -879,31 +2270,58 @@
     </w:p>
     <w:p>
       <w:pPr>
+        <w:spacing w:after="0"/>
         <w:ind w:left="720" w:hanging="720"/>
         <w:rPr>
-          <w:rFonts w:ascii="Arial" w:hAnsi="Arial" w:cs="Arial"/>
-        </w:rPr>
-      </w:pPr>
-      <w:r>
-        <w:rPr>
-          <w:rFonts w:ascii="Arial" w:hAnsi="Arial" w:cs="Arial"/>
+          <w:rFonts w:cs="Arial"/>
+          <w:color w:val="000000"/>
+        </w:rPr>
+      </w:pPr>
+    </w:p>
+    <w:p>
+      <w:pPr>
+        <w:spacing w:after="0"/>
+        <w:ind w:left="720" w:hanging="720"/>
+        <w:rPr>
+          <w:rFonts w:cs="Arial"/>
+        </w:rPr>
+      </w:pPr>
+      <w:r>
+        <w:rPr>
+          <w:rFonts w:cs="Arial"/>
           <w:color w:val="000000"/>
         </w:rPr>
         <w:t xml:space="preserve">“Derived Fields Categorization.” </w:t>
       </w:r>
-      <w:hyperlink r:id="rId7" w:history="1">
+      <w:hyperlink r:id="rId12" w:history="1">
         <w:r>
           <w:rPr>
             <w:rStyle w:val="Hyperlink"/>
-            <w:rFonts w:ascii="Arial" w:hAnsi="Arial" w:cs="Arial"/>
+            <w:rFonts w:cs="Arial"/>
             <w:color w:val="1155CC"/>
           </w:rPr>
-          <w:t>https://github.com/cfpb/hmda-platform/wiki/Derived-Fields-Categorization</w:t>
+          <w:t>https://github.co</w:t>
+        </w:r>
+        <w:r>
+          <w:rPr>
+            <w:rStyle w:val="Hyperlink"/>
+            <w:rFonts w:cs="Arial"/>
+            <w:color w:val="1155CC"/>
+          </w:rPr>
+          <w:t>m</w:t>
+        </w:r>
+        <w:r>
+          <w:rPr>
+            <w:rStyle w:val="Hyperlink"/>
+            <w:rFonts w:cs="Arial"/>
+            <w:color w:val="1155CC"/>
+          </w:rPr>
+          <w:t>/cfpb/hmda-platform/wiki/Derived-Fields-Categorization</w:t>
         </w:r>
       </w:hyperlink>
       <w:r>
         <w:rPr>
-          <w:rFonts w:ascii="Arial" w:hAnsi="Arial" w:cs="Arial"/>
+          <w:rFonts w:cs="Arial"/>
           <w:color w:val="000000"/>
         </w:rPr>
         <w:t>. Updated August 18, 2019.  Accessed August 8, 2020.</w:t>
@@ -911,42 +2329,103 @@
     </w:p>
     <w:p>
       <w:pPr>
+        <w:spacing w:after="0"/>
         <w:ind w:left="720" w:hanging="720"/>
         <w:rPr>
-          <w:rFonts w:ascii="Arial" w:hAnsi="Arial" w:cs="Arial"/>
-        </w:rPr>
-      </w:pPr>
-      <w:r>
-        <w:rPr>
-          <w:rFonts w:ascii="Arial" w:hAnsi="Arial" w:cs="Arial"/>
-        </w:rPr>
-        <w:t xml:space="preserve">Tuffery S. </w:t>
-      </w:r>
-      <w:r>
-        <w:rPr>
-          <w:rFonts w:ascii="Arial" w:hAnsi="Arial" w:cs="Arial"/>
-          <w:i/>
-        </w:rPr>
-        <w:t>Data Mining and Statistics for Decision Making.</w:t>
-      </w:r>
-      <w:r>
-        <w:rPr>
-          <w:rFonts w:ascii="Arial" w:hAnsi="Arial" w:cs="Arial"/>
-        </w:rPr>
-        <w:t xml:space="preserve"> Wiley; 2011. Retrieved from https://search.ebscohost.com/login.aspx?direct=true&amp;db=cat07141a&amp;AN=ebc.EBC792450&amp;authtype=sso&amp;custid=ns017578&amp;site=eds-live&amp;scope=site. </w:t>
-      </w:r>
-    </w:p>
-    <w:p>
-      <w:r>
-        <w:rPr>
-          <w:rFonts w:ascii="Arial" w:hAnsi="Arial" w:cs="Arial"/>
-        </w:rPr>
-        <w:t xml:space="preserve">What is R? The R Project. The R Foundation. Retrieved July 12, 2020 from </w:t>
-      </w:r>
-      <w:hyperlink r:id="rId8">
+          <w:rFonts w:cs="Arial"/>
+        </w:rPr>
+      </w:pPr>
+    </w:p>
+    <w:p>
+      <w:pPr>
+        <w:spacing w:after="0"/>
+        <w:ind w:left="720" w:hanging="720"/>
+        <w:rPr>
+          <w:rFonts w:cs="Arial"/>
+        </w:rPr>
+      </w:pPr>
+      <w:r>
+        <w:rPr>
+          <w:rFonts w:cs="Arial"/>
+        </w:rPr>
+        <w:t xml:space="preserve">Olick, Diana. “Lenders deny mortgages for Black homeowners at a rate 80 percent higher than whites.” NBC News. </w:t>
+      </w:r>
+      <w:hyperlink r:id="rId13" w:history="1">
         <w:r>
           <w:rPr>
-            <w:rFonts w:ascii="Arial" w:hAnsi="Arial" w:cs="Arial"/>
+            <w:rStyle w:val="Hyperlink"/>
+          </w:rPr>
+          <w:t>https://www.nbcnews.com/news/nbcblk/lenders-deny-mortgages-black-homeowners-rate-80-percent-higher-whites-n1237441</w:t>
+        </w:r>
+      </w:hyperlink>
+      <w:r>
+        <w:t>. August 20, 2020.</w:t>
+      </w:r>
+    </w:p>
+    <w:p>
+      <w:pPr>
+        <w:spacing w:after="0"/>
+        <w:ind w:left="720" w:hanging="720"/>
+        <w:rPr>
+          <w:rFonts w:cs="Arial"/>
+        </w:rPr>
+      </w:pPr>
+    </w:p>
+    <w:p>
+      <w:pPr>
+        <w:spacing w:after="0"/>
+        <w:ind w:left="720" w:hanging="720"/>
+        <w:rPr>
+          <w:rFonts w:cs="Arial"/>
+        </w:rPr>
+      </w:pPr>
+      <w:r>
+        <w:rPr>
+          <w:rFonts w:cs="Arial"/>
+        </w:rPr>
+        <w:t xml:space="preserve">Tuffery S. </w:t>
+      </w:r>
+      <w:r>
+        <w:rPr>
+          <w:rFonts w:cs="Arial"/>
+          <w:i/>
+        </w:rPr>
+        <w:t>Data Mining and Statistics for Decision Making.</w:t>
+      </w:r>
+      <w:r>
+        <w:rPr>
+          <w:rFonts w:cs="Arial"/>
+        </w:rPr>
+        <w:t xml:space="preserve"> Wiley; 2011. Retrieved from https://search.ebscohost.com/login.aspx?direct=true&amp;db=cat07141a&amp;AN=ebc.EBC792450&amp;authtype=sso&amp;custid=ns017578&amp;site=eds-live&amp;scope=site. </w:t>
+      </w:r>
+    </w:p>
+    <w:p>
+      <w:pPr>
+        <w:spacing w:after="0"/>
+        <w:ind w:left="720" w:hanging="720"/>
+        <w:rPr>
+          <w:rFonts w:cs="Arial"/>
+        </w:rPr>
+      </w:pPr>
+    </w:p>
+    <w:p>
+      <w:pPr>
+        <w:spacing w:after="0"/>
+        <w:ind w:left="720" w:hanging="720"/>
+        <w:rPr>
+          <w:rFonts w:cs="Arial"/>
+        </w:rPr>
+      </w:pPr>
+      <w:r>
+        <w:rPr>
+          <w:rFonts w:cs="Arial"/>
+        </w:rPr>
+        <w:t xml:space="preserve">What is R? The R Project. The R Foundation. Retrieved July 12, 2020 from </w:t>
+      </w:r>
+      <w:hyperlink r:id="rId14">
+        <w:r>
+          <w:rPr>
+            <w:rFonts w:cs="Arial"/>
             <w:color w:val="1155CC"/>
             <w:u w:val="single"/>
           </w:rPr>
@@ -955,12 +2434,25 @@
       </w:hyperlink>
       <w:r>
         <w:rPr>
-          <w:rFonts w:ascii="Arial" w:hAnsi="Arial" w:cs="Arial"/>
+          <w:rFonts w:cs="Arial"/>
         </w:rPr>
         <w:t>.</w:t>
       </w:r>
     </w:p>
-    <w:p/>
+    <w:p>
+      <w:pPr>
+        <w:spacing w:after="0"/>
+        <w:ind w:left="720" w:hanging="720"/>
+        <w:rPr>
+          <w:rFonts w:cs="Arial"/>
+        </w:rPr>
+      </w:pPr>
+    </w:p>
+    <w:p>
+      <w:pPr>
+        <w:spacing w:after="0"/>
+      </w:pPr>
+    </w:p>
     <w:p/>
     <w:sectPr>
       <w:pgSz w:w="12240" w:h="15840"/>
@@ -972,8 +2464,129 @@
 </w:document>
 </file>
 
+<file path=word/numbering.xml><?xml version="1.0" encoding="utf-8"?>
+<w:numbering xmlns:wpc="http://schemas.microsoft.com/office/word/2010/wordprocessingCanvas" xmlns:cx="http://schemas.microsoft.com/office/drawing/2014/chartex" xmlns:cx1="http://schemas.microsoft.com/office/drawing/2015/9/8/chartex" xmlns:cx2="http://schemas.microsoft.com/office/drawing/2015/10/21/chartex" xmlns:cx3="http://schemas.microsoft.com/office/drawing/2016/5/9/chartex" xmlns:cx4="http://schemas.microsoft.com/office/drawing/2016/5/10/chartex" xmlns:cx5="http://schemas.microsoft.com/office/drawing/2016/5/11/chartex" xmlns:cx6="http://schemas.microsoft.com/office/drawing/2016/5/12/chartex" xmlns:cx7="http://schemas.microsoft.com/office/drawing/2016/5/13/chartex" xmlns:cx8="http://schemas.microsoft.com/office/drawing/2016/5/14/chartex" xmlns:mc="http://schemas.openxmlformats.org/markup-compatibility/2006" xmlns:aink="http://schemas.microsoft.com/office/drawing/2016/ink" xmlns:am3d="http://schemas.microsoft.com/office/drawing/2017/model3d" xmlns:o="urn:schemas-microsoft-com:office:office" xmlns:r="http://schemas.openxmlformats.org/officeDocument/2006/relationships" xmlns:m="http://schemas.openxmlformats.org/officeDocument/2006/math" xmlns:v="urn:schemas-microsoft-com:vml" xmlns:wp14="http://schemas.microsoft.com/office/word/2010/wordprocessingDrawing" xmlns:wp="http://schemas.openxmlformats.org/drawingml/2006/wordprocessingDrawing" xmlns:w10="urn:schemas-microsoft-com:office:word" xmlns:w="http://schemas.openxmlformats.org/wordprocessingml/2006/main" xmlns:w14="http://schemas.microsoft.com/office/word/2010/wordml" xmlns:w15="http://schemas.microsoft.com/office/word/2012/wordml" xmlns:w16cex="http://schemas.microsoft.com/office/word/2018/wordml/cex" xmlns:w16cid="http://schemas.microsoft.com/office/word/2016/wordml/cid" xmlns:w16="http://schemas.microsoft.com/office/word/2018/wordml" xmlns:w16se="http://schemas.microsoft.com/office/word/2015/wordml/symex" xmlns:wpg="http://schemas.microsoft.com/office/word/2010/wordprocessingGroup" xmlns:wpi="http://schemas.microsoft.com/office/word/2010/wordprocessingInk" xmlns:wne="http://schemas.microsoft.com/office/word/2006/wordml" xmlns:wps="http://schemas.microsoft.com/office/word/2010/wordprocessingShape" mc:Ignorable="w14 w15 w16se w16cid w16 w16cex wp14">
+  <w:abstractNum w:abstractNumId="0" w15:restartNumberingAfterBreak="0">
+    <w:nsid w:val="4874593C"/>
+    <w:multiLevelType w:val="hybridMultilevel"/>
+    <w:tmpl w:val="40CC3A4C"/>
+    <w:lvl w:ilvl="0" w:tplc="04090001">
+      <w:start w:val="1"/>
+      <w:numFmt w:val="bullet"/>
+      <w:lvlText w:val=""/>
+      <w:lvlJc w:val="left"/>
+      <w:pPr>
+        <w:ind w:left="720" w:hanging="360"/>
+      </w:pPr>
+      <w:rPr>
+        <w:rFonts w:ascii="Symbol" w:hAnsi="Symbol" w:hint="default"/>
+      </w:rPr>
+    </w:lvl>
+    <w:lvl w:ilvl="1" w:tplc="04090003" w:tentative="1">
+      <w:start w:val="1"/>
+      <w:numFmt w:val="bullet"/>
+      <w:lvlText w:val="o"/>
+      <w:lvlJc w:val="left"/>
+      <w:pPr>
+        <w:ind w:left="1440" w:hanging="360"/>
+      </w:pPr>
+      <w:rPr>
+        <w:rFonts w:ascii="Courier New" w:hAnsi="Courier New" w:cs="Courier New" w:hint="default"/>
+      </w:rPr>
+    </w:lvl>
+    <w:lvl w:ilvl="2" w:tplc="04090005" w:tentative="1">
+      <w:start w:val="1"/>
+      <w:numFmt w:val="bullet"/>
+      <w:lvlText w:val=""/>
+      <w:lvlJc w:val="left"/>
+      <w:pPr>
+        <w:ind w:left="2160" w:hanging="360"/>
+      </w:pPr>
+      <w:rPr>
+        <w:rFonts w:ascii="Wingdings" w:hAnsi="Wingdings" w:hint="default"/>
+      </w:rPr>
+    </w:lvl>
+    <w:lvl w:ilvl="3" w:tplc="04090001" w:tentative="1">
+      <w:start w:val="1"/>
+      <w:numFmt w:val="bullet"/>
+      <w:lvlText w:val=""/>
+      <w:lvlJc w:val="left"/>
+      <w:pPr>
+        <w:ind w:left="2880" w:hanging="360"/>
+      </w:pPr>
+      <w:rPr>
+        <w:rFonts w:ascii="Symbol" w:hAnsi="Symbol" w:hint="default"/>
+      </w:rPr>
+    </w:lvl>
+    <w:lvl w:ilvl="4" w:tplc="04090003" w:tentative="1">
+      <w:start w:val="1"/>
+      <w:numFmt w:val="bullet"/>
+      <w:lvlText w:val="o"/>
+      <w:lvlJc w:val="left"/>
+      <w:pPr>
+        <w:ind w:left="3600" w:hanging="360"/>
+      </w:pPr>
+      <w:rPr>
+        <w:rFonts w:ascii="Courier New" w:hAnsi="Courier New" w:cs="Courier New" w:hint="default"/>
+      </w:rPr>
+    </w:lvl>
+    <w:lvl w:ilvl="5" w:tplc="04090005" w:tentative="1">
+      <w:start w:val="1"/>
+      <w:numFmt w:val="bullet"/>
+      <w:lvlText w:val=""/>
+      <w:lvlJc w:val="left"/>
+      <w:pPr>
+        <w:ind w:left="4320" w:hanging="360"/>
+      </w:pPr>
+      <w:rPr>
+        <w:rFonts w:ascii="Wingdings" w:hAnsi="Wingdings" w:hint="default"/>
+      </w:rPr>
+    </w:lvl>
+    <w:lvl w:ilvl="6" w:tplc="04090001" w:tentative="1">
+      <w:start w:val="1"/>
+      <w:numFmt w:val="bullet"/>
+      <w:lvlText w:val=""/>
+      <w:lvlJc w:val="left"/>
+      <w:pPr>
+        <w:ind w:left="5040" w:hanging="360"/>
+      </w:pPr>
+      <w:rPr>
+        <w:rFonts w:ascii="Symbol" w:hAnsi="Symbol" w:hint="default"/>
+      </w:rPr>
+    </w:lvl>
+    <w:lvl w:ilvl="7" w:tplc="04090003" w:tentative="1">
+      <w:start w:val="1"/>
+      <w:numFmt w:val="bullet"/>
+      <w:lvlText w:val="o"/>
+      <w:lvlJc w:val="left"/>
+      <w:pPr>
+        <w:ind w:left="5760" w:hanging="360"/>
+      </w:pPr>
+      <w:rPr>
+        <w:rFonts w:ascii="Courier New" w:hAnsi="Courier New" w:cs="Courier New" w:hint="default"/>
+      </w:rPr>
+    </w:lvl>
+    <w:lvl w:ilvl="8" w:tplc="04090005" w:tentative="1">
+      <w:start w:val="1"/>
+      <w:numFmt w:val="bullet"/>
+      <w:lvlText w:val=""/>
+      <w:lvlJc w:val="left"/>
+      <w:pPr>
+        <w:ind w:left="6480" w:hanging="360"/>
+      </w:pPr>
+      <w:rPr>
+        <w:rFonts w:ascii="Wingdings" w:hAnsi="Wingdings" w:hint="default"/>
+      </w:rPr>
+    </w:lvl>
+  </w:abstractNum>
+  <w:num w:numId="1">
+    <w:abstractNumId w:val="0"/>
+  </w:num>
+</w:numbering>
+</file>
+
 <file path=word/styles.xml><?xml version="1.0" encoding="utf-8"?>
-<w:styles xmlns:mc="http://schemas.openxmlformats.org/markup-compatibility/2006" xmlns:r="http://schemas.openxmlformats.org/officeDocument/2006/relationships" xmlns:w="http://schemas.openxmlformats.org/wordprocessingml/2006/main" xmlns:w14="http://schemas.microsoft.com/office/word/2010/wordml" xmlns:w15="http://schemas.microsoft.com/office/word/2012/wordml" xmlns:w16cid="http://schemas.microsoft.com/office/word/2016/wordml/cid" xmlns:w16se="http://schemas.microsoft.com/office/word/2015/wordml/symex" mc:Ignorable="w14 w15 w16se w16cid">
+<w:styles xmlns:mc="http://schemas.openxmlformats.org/markup-compatibility/2006" xmlns:r="http://schemas.openxmlformats.org/officeDocument/2006/relationships" xmlns:w="http://schemas.openxmlformats.org/wordprocessingml/2006/main" xmlns:w14="http://schemas.microsoft.com/office/word/2010/wordml" xmlns:w15="http://schemas.microsoft.com/office/word/2012/wordml" xmlns:w16cex="http://schemas.microsoft.com/office/word/2018/wordml/cex" xmlns:w16cid="http://schemas.microsoft.com/office/word/2016/wordml/cid" xmlns:w16="http://schemas.microsoft.com/office/word/2018/wordml" xmlns:w16se="http://schemas.microsoft.com/office/word/2015/wordml/symex" mc:Ignorable="w14 w15 w16se w16cid w16 w16cex">
   <w:docDefaults>
     <w:rPrDefault>
       <w:rPr>
@@ -1370,11 +2983,15 @@
   <w:style w:type="paragraph" w:default="1" w:styleId="Normal">
     <w:name w:val="Normal"/>
     <w:qFormat/>
+    <w:rsid w:val="007F42CE"/>
+    <w:rPr>
+      <w:rFonts w:ascii="Arial" w:hAnsi="Arial"/>
+      <w:sz w:val="20"/>
+    </w:rPr>
   </w:style>
   <w:style w:type="character" w:default="1" w:styleId="DefaultParagraphFont">
     <w:name w:val="Default Paragraph Font"/>
     <w:uiPriority w:val="1"/>
-    <w:semiHidden/>
     <w:unhideWhenUsed/>
   </w:style>
   <w:style w:type="table" w:default="1" w:styleId="TableNormal">
@@ -1417,6 +3034,74 @@
     <w:rsid w:val="00BB4A94"/>
     <w:rPr>
       <w:color w:val="808080"/>
+    </w:rPr>
+  </w:style>
+  <w:style w:type="paragraph" w:styleId="ListParagraph">
+    <w:name w:val="List Paragraph"/>
+    <w:basedOn w:val="Normal"/>
+    <w:uiPriority w:val="34"/>
+    <w:qFormat/>
+    <w:rsid w:val="006C24B5"/>
+    <w:pPr>
+      <w:ind w:left="720"/>
+      <w:contextualSpacing/>
+    </w:pPr>
+  </w:style>
+  <w:style w:type="table" w:styleId="TableGrid">
+    <w:name w:val="Table Grid"/>
+    <w:basedOn w:val="TableNormal"/>
+    <w:uiPriority w:val="39"/>
+    <w:rsid w:val="006C24B5"/>
+    <w:pPr>
+      <w:spacing w:after="0" w:line="240" w:lineRule="auto"/>
+    </w:pPr>
+    <w:tblPr>
+      <w:tblBorders>
+        <w:top w:val="single" w:sz="4" w:space="0" w:color="auto"/>
+        <w:left w:val="single" w:sz="4" w:space="0" w:color="auto"/>
+        <w:bottom w:val="single" w:sz="4" w:space="0" w:color="auto"/>
+        <w:right w:val="single" w:sz="4" w:space="0" w:color="auto"/>
+        <w:insideH w:val="single" w:sz="4" w:space="0" w:color="auto"/>
+        <w:insideV w:val="single" w:sz="4" w:space="0" w:color="auto"/>
+      </w:tblBorders>
+    </w:tblPr>
+  </w:style>
+  <w:style w:type="paragraph" w:customStyle="1" w:styleId="Code">
+    <w:name w:val="Code"/>
+    <w:basedOn w:val="Normal"/>
+    <w:link w:val="CodeChar"/>
+    <w:qFormat/>
+    <w:rsid w:val="00200E8F"/>
+    <w:pPr>
+      <w:spacing w:after="0"/>
+      <w:ind w:left="720"/>
+    </w:pPr>
+    <w:rPr>
+      <w:rFonts w:ascii="Courier New" w:hAnsi="Courier New" w:cs="Courier New"/>
+      <w:color w:val="000000"/>
+    </w:rPr>
+  </w:style>
+  <w:style w:type="character" w:styleId="FollowedHyperlink">
+    <w:name w:val="FollowedHyperlink"/>
+    <w:basedOn w:val="DefaultParagraphFont"/>
+    <w:uiPriority w:val="99"/>
+    <w:semiHidden/>
+    <w:unhideWhenUsed/>
+    <w:rsid w:val="00771D13"/>
+    <w:rPr>
+      <w:color w:val="954F72" w:themeColor="followedHyperlink"/>
+      <w:u w:val="single"/>
+    </w:rPr>
+  </w:style>
+  <w:style w:type="character" w:customStyle="1" w:styleId="CodeChar">
+    <w:name w:val="Code Char"/>
+    <w:basedOn w:val="DefaultParagraphFont"/>
+    <w:link w:val="Code"/>
+    <w:rsid w:val="00200E8F"/>
+    <w:rPr>
+      <w:rFonts w:ascii="Courier New" w:hAnsi="Courier New" w:cs="Courier New"/>
+      <w:color w:val="000000"/>
+      <w:sz w:val="20"/>
     </w:rPr>
   </w:style>
 </w:styles>
@@ -1715,4 +3400,16 @@
     </a:ext>
   </a:extLst>
 </a:theme>
+</file>
+
+<file path=customXml/item1.xml><?xml version="1.0" encoding="utf-8"?>
+<b:Sources xmlns:b="http://schemas.openxmlformats.org/officeDocument/2006/bibliography" xmlns="http://schemas.openxmlformats.org/officeDocument/2006/bibliography" SelectedStyle="\APASixthEditionOfficeOnline.xsl" StyleName="APA" Version="6"/>
+</file>
+
+<file path=customXml/itemProps1.xml><?xml version="1.0" encoding="utf-8"?>
+<ds:datastoreItem xmlns:ds="http://schemas.openxmlformats.org/officeDocument/2006/customXml" ds:itemID="{20FB21F2-9E7F-4A65-8C99-243C71064821}">
+  <ds:schemaRefs>
+    <ds:schemaRef ds:uri="http://schemas.openxmlformats.org/officeDocument/2006/bibliography"/>
+  </ds:schemaRefs>
+</ds:datastoreItem>
 </file>
</xml_diff>

<commit_message>
more conversion of levels
</commit_message>
<xml_diff>
--- a/Equity in Mortgage Lending.docx
+++ b/Equity in Mortgage Lending.docx
@@ -1,6 +1,6 @@
 
 <file path=word/document.xml><?xml version="1.0" encoding="utf-8"?>
-<w:document xmlns:wpc="http://schemas.microsoft.com/office/word/2010/wordprocessingCanvas" xmlns:cx="http://schemas.microsoft.com/office/drawing/2014/chartex" xmlns:cx1="http://schemas.microsoft.com/office/drawing/2015/9/8/chartex" xmlns:cx2="http://schemas.microsoft.com/office/drawing/2015/10/21/chartex" xmlns:cx3="http://schemas.microsoft.com/office/drawing/2016/5/9/chartex" xmlns:cx4="http://schemas.microsoft.com/office/drawing/2016/5/10/chartex" xmlns:cx5="http://schemas.microsoft.com/office/drawing/2016/5/11/chartex" xmlns:cx6="http://schemas.microsoft.com/office/drawing/2016/5/12/chartex" xmlns:cx7="http://schemas.microsoft.com/office/drawing/2016/5/13/chartex" xmlns:cx8="http://schemas.microsoft.com/office/drawing/2016/5/14/chartex" xmlns:mc="http://schemas.openxmlformats.org/markup-compatibility/2006" xmlns:aink="http://schemas.microsoft.com/office/drawing/2016/ink" xmlns:am3d="http://schemas.microsoft.com/office/drawing/2017/model3d" xmlns:o="urn:schemas-microsoft-com:office:office" xmlns:r="http://schemas.openxmlformats.org/officeDocument/2006/relationships" xmlns:m="http://schemas.openxmlformats.org/officeDocument/2006/math" xmlns:v="urn:schemas-microsoft-com:vml" xmlns:wp14="http://schemas.microsoft.com/office/word/2010/wordprocessingDrawing" xmlns:wp="http://schemas.openxmlformats.org/drawingml/2006/wordprocessingDrawing" xmlns:w10="urn:schemas-microsoft-com:office:word" xmlns:w="http://schemas.openxmlformats.org/wordprocessingml/2006/main" xmlns:w14="http://schemas.microsoft.com/office/word/2010/wordml" xmlns:w15="http://schemas.microsoft.com/office/word/2012/wordml" xmlns:w16cex="http://schemas.microsoft.com/office/word/2018/wordml/cex" xmlns:w16cid="http://schemas.microsoft.com/office/word/2016/wordml/cid" xmlns:w16="http://schemas.microsoft.com/office/word/2018/wordml" xmlns:w16se="http://schemas.microsoft.com/office/word/2015/wordml/symex" xmlns:wpg="http://schemas.microsoft.com/office/word/2010/wordprocessingGroup" xmlns:wpi="http://schemas.microsoft.com/office/word/2010/wordprocessingInk" xmlns:wne="http://schemas.microsoft.com/office/word/2006/wordml" xmlns:wps="http://schemas.microsoft.com/office/word/2010/wordprocessingShape" mc:Ignorable="w14 w15 w16se w16cid w16 w16cex wp14">
+<w:document xmlns:wpc="http://schemas.microsoft.com/office/word/2010/wordprocessingCanvas" xmlns:cx="http://schemas.microsoft.com/office/drawing/2014/chartex" xmlns:cx1="http://schemas.microsoft.com/office/drawing/2015/9/8/chartex" xmlns:cx2="http://schemas.microsoft.com/office/drawing/2015/10/21/chartex" xmlns:cx3="http://schemas.microsoft.com/office/drawing/2016/5/9/chartex" xmlns:cx4="http://schemas.microsoft.com/office/drawing/2016/5/10/chartex" xmlns:cx5="http://schemas.microsoft.com/office/drawing/2016/5/11/chartex" xmlns:cx6="http://schemas.microsoft.com/office/drawing/2016/5/12/chartex" xmlns:cx7="http://schemas.microsoft.com/office/drawing/2016/5/13/chartex" xmlns:cx8="http://schemas.microsoft.com/office/drawing/2016/5/14/chartex" xmlns:mc="http://schemas.openxmlformats.org/markup-compatibility/2006" xmlns:aink="http://schemas.microsoft.com/office/drawing/2016/ink" xmlns:am3d="http://schemas.microsoft.com/office/drawing/2017/model3d" xmlns:o="urn:schemas-microsoft-com:office:office" xmlns:r="http://schemas.openxmlformats.org/officeDocument/2006/relationships" xmlns:m="http://schemas.openxmlformats.org/officeDocument/2006/math" xmlns:v="urn:schemas-microsoft-com:vml" xmlns:wp14="http://schemas.microsoft.com/office/word/2010/wordprocessingDrawing" xmlns:wp="http://schemas.openxmlformats.org/drawingml/2006/wordprocessingDrawing" xmlns:w10="urn:schemas-microsoft-com:office:word" xmlns:w="http://schemas.openxmlformats.org/wordprocessingml/2006/main" xmlns:w14="http://schemas.microsoft.com/office/word/2010/wordml" xmlns:w15="http://schemas.microsoft.com/office/word/2012/wordml" xmlns:w16cid="http://schemas.microsoft.com/office/word/2016/wordml/cid" xmlns:w16se="http://schemas.microsoft.com/office/word/2015/wordml/symex" xmlns:wpg="http://schemas.microsoft.com/office/word/2010/wordprocessingGroup" xmlns:wpi="http://schemas.microsoft.com/office/word/2010/wordprocessingInk" xmlns:wne="http://schemas.microsoft.com/office/word/2006/wordml" xmlns:wps="http://schemas.microsoft.com/office/word/2010/wordprocessingShape" mc:Ignorable="w14 w15 w16se w16cid wp14">
   <w:body>
     <w:p>
       <w:pPr>
@@ -148,7 +148,16 @@
           <w:color w:val="000000"/>
           <w:szCs w:val="20"/>
         </w:rPr>
-        <w:t xml:space="preserve"> recent (as of this writing) news articles </w:t>
+        <w:t xml:space="preserve"> recent (as of this writing) </w:t>
+      </w:r>
+      <w:r>
+        <w:rPr>
+          <w:rFonts w:cs="Arial"/>
+          <w:color w:val="000000"/>
+          <w:szCs w:val="20"/>
+          <w:highlight w:val="yellow"/>
+        </w:rPr>
+        <w:t>news articles</w:t>
       </w:r>
       <w:r>
         <w:rPr>
@@ -166,6 +175,24 @@
         </w:rPr>
         <w:t xml:space="preserve"> </w:t>
       </w:r>
+      <w:r>
+        <w:rPr>
+          <w:rFonts w:cs="Arial"/>
+          <w:color w:val="000000"/>
+          <w:szCs w:val="20"/>
+        </w:rPr>
+        <w:t xml:space="preserve"> </w:t>
+      </w:r>
+    </w:p>
+    <w:p>
+      <w:pPr>
+        <w:spacing w:after="0"/>
+        <w:rPr>
+          <w:rFonts w:cs="Arial"/>
+          <w:color w:val="000000"/>
+          <w:szCs w:val="20"/>
+        </w:rPr>
+      </w:pPr>
     </w:p>
     <w:p>
       <w:pPr>
@@ -393,7 +420,25 @@
           <w:color w:val="000000"/>
           <w:szCs w:val="20"/>
         </w:rPr>
-        <w:t xml:space="preserve"> The challenge for independent analysts is that datasets this large (6.6GB) can be a challenge to process on a personal computer. This can be mitigated by subsetting the data into smaller datasets by region or lender, for example, for individual processing and analysis. </w:t>
+        <w:t xml:space="preserve"> The challenge for independent analysts is that datasets this large (6.6GB) can be a challenge to process on a personal computer. This can be mitigated by </w:t>
+      </w:r>
+      <w:proofErr w:type="spellStart"/>
+      <w:r>
+        <w:rPr>
+          <w:rFonts w:cs="Arial"/>
+          <w:color w:val="000000"/>
+          <w:szCs w:val="20"/>
+        </w:rPr>
+        <w:t>subsetting</w:t>
+      </w:r>
+      <w:proofErr w:type="spellEnd"/>
+      <w:r>
+        <w:rPr>
+          <w:rFonts w:cs="Arial"/>
+          <w:color w:val="000000"/>
+          <w:szCs w:val="20"/>
+        </w:rPr>
+        <w:t xml:space="preserve"> the data into smaller datasets by region or lender, for example, for individual processing and analysis. </w:t>
       </w:r>
     </w:p>
     <w:p>
@@ -461,6 +506,7 @@
         </w:rPr>
         <w:t xml:space="preserve"> </w:t>
       </w:r>
+      <w:proofErr w:type="spellStart"/>
       <w:r>
         <w:rPr>
           <w:rFonts w:ascii="Courier New" w:hAnsi="Courier New" w:cs="Courier New"/>
@@ -468,6 +514,7 @@
         </w:rPr>
         <w:t>activity_year</w:t>
       </w:r>
+      <w:proofErr w:type="spellEnd"/>
       <w:r>
         <w:rPr>
           <w:rFonts w:cs="Arial"/>
@@ -475,6 +522,7 @@
         </w:rPr>
         <w:t xml:space="preserve"> and </w:t>
       </w:r>
+      <w:proofErr w:type="spellStart"/>
       <w:r>
         <w:rPr>
           <w:rFonts w:ascii="Courier New" w:hAnsi="Courier New" w:cs="Courier New"/>
@@ -482,6 +530,7 @@
         </w:rPr>
         <w:t>state_code</w:t>
       </w:r>
+      <w:proofErr w:type="spellEnd"/>
       <w:r>
         <w:rPr>
           <w:rFonts w:cs="Arial"/>
@@ -517,20 +566,31 @@
         <w:rPr>
           <w:color w:val="538135" w:themeColor="accent6" w:themeShade="BF"/>
         </w:rPr>
-        <w:lastRenderedPageBreak/>
         <w:t># remove columns that have info we don't need</w:t>
       </w:r>
       <w:r>
         <w:br/>
-      </w:r>
-      <w:r>
-        <w:t>TN2019 &lt;- subset(X2019publicTN_allColumns, select=-activity_year)</w:t>
+        <w:t>TN2019 &lt;- subset(X2019publicTN_allColumns, select=-</w:t>
+      </w:r>
+      <w:proofErr w:type="spellStart"/>
+      <w:r>
+        <w:t>activity_year</w:t>
+      </w:r>
+      <w:proofErr w:type="spellEnd"/>
+      <w:r>
+        <w:t>)</w:t>
       </w:r>
       <w:r>
         <w:br/>
-      </w:r>
-      <w:r>
-        <w:t>TN2019 &lt;- subset(TN2019, select=-state_code)</w:t>
+        <w:t>TN2019 &lt;- subset(TN2019, select=-</w:t>
+      </w:r>
+      <w:proofErr w:type="spellStart"/>
+      <w:r>
+        <w:t>state_code</w:t>
+      </w:r>
+      <w:proofErr w:type="spellEnd"/>
+      <w:r>
+        <w:t>)</w:t>
       </w:r>
     </w:p>
     <w:p>
@@ -705,6 +765,7 @@
                 <w:color w:val="000000"/>
               </w:rPr>
             </w:pPr>
+            <w:proofErr w:type="spellStart"/>
             <w:r>
               <w:rPr>
                 <w:rFonts w:ascii="Courier New" w:hAnsi="Courier New" w:cs="Courier New"/>
@@ -719,6 +780,7 @@
               </w:rPr>
               <w:t>erived_loan_product_type</w:t>
             </w:r>
+            <w:proofErr w:type="spellEnd"/>
           </w:p>
         </w:tc>
         <w:tc>
@@ -732,6 +794,7 @@
                 <w:color w:val="000000"/>
               </w:rPr>
             </w:pPr>
+            <w:proofErr w:type="spellStart"/>
             <w:r>
               <w:rPr>
                 <w:rFonts w:ascii="Courier New" w:hAnsi="Courier New" w:cs="Courier New"/>
@@ -739,14 +802,23 @@
               </w:rPr>
               <w:t>loan_type</w:t>
             </w:r>
+            <w:proofErr w:type="spellEnd"/>
             <w:r>
               <w:rPr>
                 <w:rFonts w:ascii="Courier New" w:hAnsi="Courier New" w:cs="Courier New"/>
                 <w:color w:val="000000"/>
               </w:rPr>
               <w:br/>
+            </w:r>
+            <w:proofErr w:type="spellStart"/>
+            <w:r>
+              <w:rPr>
+                <w:rFonts w:ascii="Courier New" w:hAnsi="Courier New" w:cs="Courier New"/>
+                <w:color w:val="000000"/>
+              </w:rPr>
               <w:t>lien_status</w:t>
             </w:r>
+            <w:proofErr w:type="spellEnd"/>
           </w:p>
         </w:tc>
       </w:tr>
@@ -762,6 +834,7 @@
                 <w:color w:val="000000"/>
               </w:rPr>
             </w:pPr>
+            <w:proofErr w:type="spellStart"/>
             <w:r>
               <w:rPr>
                 <w:rFonts w:ascii="Courier New" w:hAnsi="Courier New" w:cs="Courier New"/>
@@ -769,6 +842,7 @@
               </w:rPr>
               <w:t>derived_ethnicity</w:t>
             </w:r>
+            <w:proofErr w:type="spellEnd"/>
           </w:p>
         </w:tc>
         <w:tc>
@@ -810,14 +884,7 @@
                 <w:rFonts w:ascii="Courier New" w:hAnsi="Courier New" w:cs="Courier New"/>
                 <w:color w:val="000000"/>
               </w:rPr>
-              <w:t>applicant_ethnicity_</w:t>
-            </w:r>
-            <w:r>
-              <w:rPr>
-                <w:rFonts w:ascii="Courier New" w:hAnsi="Courier New" w:cs="Courier New"/>
-                <w:color w:val="000000"/>
-              </w:rPr>
-              <w:t>3</w:t>
+              <w:t>applicant_ethnicity_3</w:t>
             </w:r>
           </w:p>
           <w:p>
@@ -832,14 +899,7 @@
                 <w:rFonts w:ascii="Courier New" w:hAnsi="Courier New" w:cs="Courier New"/>
                 <w:color w:val="000000"/>
               </w:rPr>
-              <w:t>applicant_ethnicity_</w:t>
-            </w:r>
-            <w:r>
-              <w:rPr>
-                <w:rFonts w:ascii="Courier New" w:hAnsi="Courier New" w:cs="Courier New"/>
-                <w:color w:val="000000"/>
-              </w:rPr>
-              <w:t>4</w:t>
+              <w:t>applicant_ethnicity_4</w:t>
             </w:r>
           </w:p>
           <w:p>
@@ -854,14 +914,7 @@
                 <w:rFonts w:ascii="Courier New" w:hAnsi="Courier New" w:cs="Courier New"/>
                 <w:color w:val="000000"/>
               </w:rPr>
-              <w:t>applicant_ethnicity_</w:t>
-            </w:r>
-            <w:r>
-              <w:rPr>
-                <w:rFonts w:ascii="Courier New" w:hAnsi="Courier New" w:cs="Courier New"/>
-                <w:color w:val="000000"/>
-              </w:rPr>
-              <w:t>5</w:t>
+              <w:t>applicant_ethnicity_5</w:t>
             </w:r>
           </w:p>
           <w:p>
@@ -876,21 +929,7 @@
                 <w:rFonts w:ascii="Courier New" w:hAnsi="Courier New" w:cs="Courier New"/>
                 <w:color w:val="000000"/>
               </w:rPr>
-              <w:t>co_</w:t>
-            </w:r>
-            <w:r>
-              <w:rPr>
-                <w:rFonts w:ascii="Courier New" w:hAnsi="Courier New" w:cs="Courier New"/>
-                <w:color w:val="000000"/>
-              </w:rPr>
-              <w:t>applicant_ethnicity_</w:t>
-            </w:r>
-            <w:r>
-              <w:rPr>
-                <w:rFonts w:ascii="Courier New" w:hAnsi="Courier New" w:cs="Courier New"/>
-                <w:color w:val="000000"/>
-              </w:rPr>
-              <w:t>1</w:t>
+              <w:t>co_applicant_ethnicity_1</w:t>
             </w:r>
           </w:p>
           <w:p>
@@ -905,21 +944,7 @@
                 <w:rFonts w:ascii="Courier New" w:hAnsi="Courier New" w:cs="Courier New"/>
                 <w:color w:val="000000"/>
               </w:rPr>
-              <w:t>co_</w:t>
-            </w:r>
-            <w:r>
-              <w:rPr>
-                <w:rFonts w:ascii="Courier New" w:hAnsi="Courier New" w:cs="Courier New"/>
-                <w:color w:val="000000"/>
-              </w:rPr>
-              <w:t>applicant_ethnicity_</w:t>
-            </w:r>
-            <w:r>
-              <w:rPr>
-                <w:rFonts w:ascii="Courier New" w:hAnsi="Courier New" w:cs="Courier New"/>
-                <w:color w:val="000000"/>
-              </w:rPr>
-              <w:t>2</w:t>
+              <w:t>co_applicant_ethnicity_2</w:t>
             </w:r>
           </w:p>
           <w:p>
@@ -934,21 +959,7 @@
                 <w:rFonts w:ascii="Courier New" w:hAnsi="Courier New" w:cs="Courier New"/>
                 <w:color w:val="000000"/>
               </w:rPr>
-              <w:t>co_</w:t>
-            </w:r>
-            <w:r>
-              <w:rPr>
-                <w:rFonts w:ascii="Courier New" w:hAnsi="Courier New" w:cs="Courier New"/>
-                <w:color w:val="000000"/>
-              </w:rPr>
-              <w:t>applicant_ethnicity_</w:t>
-            </w:r>
-            <w:r>
-              <w:rPr>
-                <w:rFonts w:ascii="Courier New" w:hAnsi="Courier New" w:cs="Courier New"/>
-                <w:color w:val="000000"/>
-              </w:rPr>
-              <w:t>3</w:t>
+              <w:t>co_applicant_ethnicity_3</w:t>
             </w:r>
             <w:r>
               <w:rPr>
@@ -956,21 +967,7 @@
                 <w:color w:val="000000"/>
               </w:rPr>
               <w:br/>
-              <w:t>co_</w:t>
-            </w:r>
-            <w:r>
-              <w:rPr>
-                <w:rFonts w:ascii="Courier New" w:hAnsi="Courier New" w:cs="Courier New"/>
-                <w:color w:val="000000"/>
-              </w:rPr>
-              <w:t>applicant_ethnicity_</w:t>
-            </w:r>
-            <w:r>
-              <w:rPr>
-                <w:rFonts w:ascii="Courier New" w:hAnsi="Courier New" w:cs="Courier New"/>
-                <w:color w:val="000000"/>
-              </w:rPr>
-              <w:t>4</w:t>
+              <w:t>co_applicant_ethnicity_4</w:t>
             </w:r>
           </w:p>
           <w:p>
@@ -985,21 +982,7 @@
                 <w:rFonts w:ascii="Courier New" w:hAnsi="Courier New" w:cs="Courier New"/>
                 <w:color w:val="000000"/>
               </w:rPr>
-              <w:t>co_</w:t>
-            </w:r>
-            <w:r>
-              <w:rPr>
-                <w:rFonts w:ascii="Courier New" w:hAnsi="Courier New" w:cs="Courier New"/>
-                <w:color w:val="000000"/>
-              </w:rPr>
-              <w:t>applicant_ethnicity_</w:t>
-            </w:r>
-            <w:r>
-              <w:rPr>
-                <w:rFonts w:ascii="Courier New" w:hAnsi="Courier New" w:cs="Courier New"/>
-                <w:color w:val="000000"/>
-              </w:rPr>
-              <w:t>5</w:t>
+              <w:t>co_applicant_ethnicity_5</w:t>
             </w:r>
           </w:p>
         </w:tc>
@@ -1016,6 +999,7 @@
                 <w:color w:val="000000"/>
               </w:rPr>
             </w:pPr>
+            <w:proofErr w:type="spellStart"/>
             <w:r>
               <w:rPr>
                 <w:rFonts w:ascii="Courier New" w:hAnsi="Courier New" w:cs="Courier New"/>
@@ -1023,6 +1007,7 @@
               </w:rPr>
               <w:t>derived_race</w:t>
             </w:r>
+            <w:proofErr w:type="spellEnd"/>
           </w:p>
         </w:tc>
         <w:tc>
@@ -1041,14 +1026,7 @@
                 <w:rFonts w:ascii="Courier New" w:hAnsi="Courier New" w:cs="Courier New"/>
                 <w:color w:val="000000"/>
               </w:rPr>
-              <w:t>applicant_</w:t>
-            </w:r>
-            <w:r>
-              <w:rPr>
-                <w:rFonts w:ascii="Courier New" w:hAnsi="Courier New" w:cs="Courier New"/>
-                <w:color w:val="000000"/>
-              </w:rPr>
-              <w:t>race_1</w:t>
+              <w:t>applicant_race_1</w:t>
             </w:r>
           </w:p>
           <w:p>
@@ -1063,14 +1041,7 @@
                 <w:rFonts w:ascii="Courier New" w:hAnsi="Courier New" w:cs="Courier New"/>
                 <w:color w:val="000000"/>
               </w:rPr>
-              <w:t>applicant_race_</w:t>
-            </w:r>
-            <w:r>
-              <w:rPr>
-                <w:rFonts w:ascii="Courier New" w:hAnsi="Courier New" w:cs="Courier New"/>
-                <w:color w:val="000000"/>
-              </w:rPr>
-              <w:t>2</w:t>
+              <w:t>applicant_race_2</w:t>
             </w:r>
           </w:p>
           <w:p>
@@ -1085,14 +1056,7 @@
                 <w:rFonts w:ascii="Courier New" w:hAnsi="Courier New" w:cs="Courier New"/>
                 <w:color w:val="000000"/>
               </w:rPr>
-              <w:t>applicant_race_</w:t>
-            </w:r>
-            <w:r>
-              <w:rPr>
-                <w:rFonts w:ascii="Courier New" w:hAnsi="Courier New" w:cs="Courier New"/>
-                <w:color w:val="000000"/>
-              </w:rPr>
-              <w:t>3</w:t>
+              <w:t>applicant_race_3</w:t>
             </w:r>
           </w:p>
           <w:p>
@@ -1107,14 +1071,7 @@
                 <w:rFonts w:ascii="Courier New" w:hAnsi="Courier New" w:cs="Courier New"/>
                 <w:color w:val="000000"/>
               </w:rPr>
-              <w:t>applicant_race_</w:t>
-            </w:r>
-            <w:r>
-              <w:rPr>
-                <w:rFonts w:ascii="Courier New" w:hAnsi="Courier New" w:cs="Courier New"/>
-                <w:color w:val="000000"/>
-              </w:rPr>
-              <w:t>4</w:t>
+              <w:t>applicant_race_4</w:t>
             </w:r>
           </w:p>
           <w:p>
@@ -1129,14 +1086,7 @@
                 <w:rFonts w:ascii="Courier New" w:hAnsi="Courier New" w:cs="Courier New"/>
                 <w:color w:val="000000"/>
               </w:rPr>
-              <w:t>applicant_race_</w:t>
-            </w:r>
-            <w:r>
-              <w:rPr>
-                <w:rFonts w:ascii="Courier New" w:hAnsi="Courier New" w:cs="Courier New"/>
-                <w:color w:val="000000"/>
-              </w:rPr>
-              <w:t>5</w:t>
+              <w:t>applicant_race_5</w:t>
             </w:r>
           </w:p>
           <w:p>
@@ -1151,21 +1101,7 @@
                 <w:rFonts w:ascii="Courier New" w:hAnsi="Courier New" w:cs="Courier New"/>
                 <w:color w:val="000000"/>
               </w:rPr>
-              <w:t>co_</w:t>
-            </w:r>
-            <w:r>
-              <w:rPr>
-                <w:rFonts w:ascii="Courier New" w:hAnsi="Courier New" w:cs="Courier New"/>
-                <w:color w:val="000000"/>
-              </w:rPr>
-              <w:t>applicant_race_</w:t>
-            </w:r>
-            <w:r>
-              <w:rPr>
-                <w:rFonts w:ascii="Courier New" w:hAnsi="Courier New" w:cs="Courier New"/>
-                <w:color w:val="000000"/>
-              </w:rPr>
-              <w:t>1</w:t>
+              <w:t>co_applicant_race_1</w:t>
             </w:r>
           </w:p>
           <w:p>
@@ -1180,14 +1116,7 @@
                 <w:rFonts w:ascii="Courier New" w:hAnsi="Courier New" w:cs="Courier New"/>
                 <w:color w:val="000000"/>
               </w:rPr>
-              <w:t>co_applicant_race_</w:t>
-            </w:r>
-            <w:r>
-              <w:rPr>
-                <w:rFonts w:ascii="Courier New" w:hAnsi="Courier New" w:cs="Courier New"/>
-                <w:color w:val="000000"/>
-              </w:rPr>
-              <w:t>2</w:t>
+              <w:t>co_applicant_race_2</w:t>
             </w:r>
           </w:p>
           <w:p>
@@ -1202,14 +1131,7 @@
                 <w:rFonts w:ascii="Courier New" w:hAnsi="Courier New" w:cs="Courier New"/>
                 <w:color w:val="000000"/>
               </w:rPr>
-              <w:t>co_applicant_race_</w:t>
-            </w:r>
-            <w:r>
-              <w:rPr>
-                <w:rFonts w:ascii="Courier New" w:hAnsi="Courier New" w:cs="Courier New"/>
-                <w:color w:val="000000"/>
-              </w:rPr>
-              <w:t>3</w:t>
+              <w:t>co_applicant_race_3</w:t>
             </w:r>
           </w:p>
           <w:p>
@@ -1224,14 +1146,7 @@
                 <w:rFonts w:ascii="Courier New" w:hAnsi="Courier New" w:cs="Courier New"/>
                 <w:color w:val="000000"/>
               </w:rPr>
-              <w:t>co_applicant_race_</w:t>
-            </w:r>
-            <w:r>
-              <w:rPr>
-                <w:rFonts w:ascii="Courier New" w:hAnsi="Courier New" w:cs="Courier New"/>
-                <w:color w:val="000000"/>
-              </w:rPr>
-              <w:t>4</w:t>
+              <w:t>co_applicant_race_4</w:t>
             </w:r>
           </w:p>
           <w:p>
@@ -1246,14 +1161,7 @@
                 <w:rFonts w:ascii="Courier New" w:hAnsi="Courier New" w:cs="Courier New"/>
                 <w:color w:val="000000"/>
               </w:rPr>
-              <w:t>co_applicant_race_</w:t>
-            </w:r>
-            <w:r>
-              <w:rPr>
-                <w:rFonts w:ascii="Courier New" w:hAnsi="Courier New" w:cs="Courier New"/>
-                <w:color w:val="000000"/>
-              </w:rPr>
-              <w:t>5</w:t>
+              <w:t>co_applicant_race_5</w:t>
             </w:r>
           </w:p>
         </w:tc>
@@ -1270,6 +1178,7 @@
                 <w:color w:val="000000"/>
               </w:rPr>
             </w:pPr>
+            <w:proofErr w:type="spellStart"/>
             <w:r>
               <w:rPr>
                 <w:rFonts w:ascii="Courier New" w:hAnsi="Courier New" w:cs="Courier New"/>
@@ -1277,6 +1186,7 @@
               </w:rPr>
               <w:t>derived_sex</w:t>
             </w:r>
+            <w:proofErr w:type="spellEnd"/>
           </w:p>
         </w:tc>
         <w:tc>
@@ -1290,6 +1200,7 @@
                 <w:color w:val="000000"/>
               </w:rPr>
             </w:pPr>
+            <w:proofErr w:type="spellStart"/>
             <w:r>
               <w:rPr>
                 <w:rFonts w:ascii="Courier New" w:hAnsi="Courier New" w:cs="Courier New"/>
@@ -1297,6 +1208,7 @@
               </w:rPr>
               <w:t>applicant_sex</w:t>
             </w:r>
+            <w:proofErr w:type="spellEnd"/>
           </w:p>
           <w:p>
             <w:pPr>
@@ -1305,6 +1217,7 @@
                 <w:color w:val="000000"/>
               </w:rPr>
             </w:pPr>
+            <w:proofErr w:type="spellStart"/>
             <w:r>
               <w:rPr>
                 <w:rFonts w:ascii="Courier New" w:hAnsi="Courier New" w:cs="Courier New"/>
@@ -1312,6 +1225,7 @@
               </w:rPr>
               <w:t>co_applicant_sex</w:t>
             </w:r>
+            <w:proofErr w:type="spellEnd"/>
           </w:p>
         </w:tc>
       </w:tr>
@@ -1327,6 +1241,7 @@
                 <w:color w:val="000000"/>
               </w:rPr>
             </w:pPr>
+            <w:proofErr w:type="spellStart"/>
             <w:r>
               <w:rPr>
                 <w:rFonts w:ascii="Courier New" w:hAnsi="Courier New" w:cs="Courier New"/>
@@ -1334,6 +1249,7 @@
               </w:rPr>
               <w:t>derived_dwelling_category</w:t>
             </w:r>
+            <w:proofErr w:type="spellEnd"/>
           </w:p>
         </w:tc>
         <w:tc>
@@ -1347,6 +1263,7 @@
                 <w:color w:val="000000"/>
               </w:rPr>
             </w:pPr>
+            <w:proofErr w:type="spellStart"/>
             <w:r>
               <w:rPr>
                 <w:rFonts w:ascii="Courier New" w:hAnsi="Courier New" w:cs="Courier New"/>
@@ -1354,6 +1271,7 @@
               </w:rPr>
               <w:t>construction_method</w:t>
             </w:r>
+            <w:proofErr w:type="spellEnd"/>
           </w:p>
           <w:p>
             <w:pPr>
@@ -1362,6 +1280,7 @@
                 <w:color w:val="000000"/>
               </w:rPr>
             </w:pPr>
+            <w:proofErr w:type="spellStart"/>
             <w:r>
               <w:rPr>
                 <w:rFonts w:ascii="Courier New" w:hAnsi="Courier New" w:cs="Courier New"/>
@@ -1369,6 +1288,7 @@
               </w:rPr>
               <w:t>total_units</w:t>
             </w:r>
+            <w:proofErr w:type="spellEnd"/>
           </w:p>
         </w:tc>
       </w:tr>
@@ -1416,7 +1336,21 @@
         <w:rPr>
           <w:color w:val="538135" w:themeColor="accent6" w:themeShade="BF"/>
         </w:rPr>
-        <w:t xml:space="preserve"># that is aggregated in 'derived_race', </w:t>
+        <w:t># that is aggregated in '</w:t>
+      </w:r>
+      <w:proofErr w:type="spellStart"/>
+      <w:r>
+        <w:rPr>
+          <w:color w:val="538135" w:themeColor="accent6" w:themeShade="BF"/>
+        </w:rPr>
+        <w:t>derived_race</w:t>
+      </w:r>
+      <w:proofErr w:type="spellEnd"/>
+      <w:r>
+        <w:rPr>
+          <w:color w:val="538135" w:themeColor="accent6" w:themeShade="BF"/>
+        </w:rPr>
+        <w:t xml:space="preserve">', </w:t>
       </w:r>
     </w:p>
     <w:p>
@@ -1436,7 +1370,35 @@
         <w:rPr>
           <w:color w:val="538135" w:themeColor="accent6" w:themeShade="BF"/>
         </w:rPr>
-        <w:t>'derived_ethnicity', 'derived_sex'</w:t>
+        <w:t>'</w:t>
+      </w:r>
+      <w:proofErr w:type="spellStart"/>
+      <w:r>
+        <w:rPr>
+          <w:color w:val="538135" w:themeColor="accent6" w:themeShade="BF"/>
+        </w:rPr>
+        <w:t>derived_ethnicity</w:t>
+      </w:r>
+      <w:proofErr w:type="spellEnd"/>
+      <w:r>
+        <w:rPr>
+          <w:color w:val="538135" w:themeColor="accent6" w:themeShade="BF"/>
+        </w:rPr>
+        <w:t>', '</w:t>
+      </w:r>
+      <w:proofErr w:type="spellStart"/>
+      <w:r>
+        <w:rPr>
+          <w:color w:val="538135" w:themeColor="accent6" w:themeShade="BF"/>
+        </w:rPr>
+        <w:t>derived_sex</w:t>
+      </w:r>
+      <w:proofErr w:type="spellEnd"/>
+      <w:r>
+        <w:rPr>
+          <w:color w:val="538135" w:themeColor="accent6" w:themeShade="BF"/>
+        </w:rPr>
+        <w:t>'</w:t>
       </w:r>
     </w:p>
     <w:p>
@@ -1524,6 +1486,7 @@
         <w:pStyle w:val="Code"/>
       </w:pPr>
       <w:r>
+        <w:lastRenderedPageBreak/>
         <w:t>TN2019 &lt;- subset(TN2019, select=-applicant_race_1)</w:t>
       </w:r>
     </w:p>
@@ -1532,7 +1495,6 @@
         <w:pStyle w:val="Code"/>
       </w:pPr>
       <w:r>
-        <w:lastRenderedPageBreak/>
         <w:t>TN2019 &lt;- subset(TN2019, select=-applicant_race_2)</w:t>
       </w:r>
     </w:p>
@@ -1605,7 +1567,15 @@
         <w:pStyle w:val="Code"/>
       </w:pPr>
       <w:r>
-        <w:t>TN2019 &lt;- subset(TN2019, select=-applicant_sex)</w:t>
+        <w:t>TN2019 &lt;- subset(TN2019, select=-</w:t>
+      </w:r>
+      <w:proofErr w:type="spellStart"/>
+      <w:r>
+        <w:t>applicant_sex</w:t>
+      </w:r>
+      <w:proofErr w:type="spellEnd"/>
+      <w:r>
+        <w:t>)</w:t>
       </w:r>
     </w:p>
     <w:p>
@@ -1613,7 +1583,15 @@
         <w:pStyle w:val="Code"/>
       </w:pPr>
       <w:r>
-        <w:t>TN2019 &lt;- subset(TN2019, select=-co_applicant_sex)</w:t>
+        <w:t>TN2019 &lt;- subset(TN2019, select=-</w:t>
+      </w:r>
+      <w:proofErr w:type="spellStart"/>
+      <w:r>
+        <w:t>co_applicant_sex</w:t>
+      </w:r>
+      <w:proofErr w:type="spellEnd"/>
+      <w:r>
+        <w:t>)</w:t>
       </w:r>
     </w:p>
     <w:p>
@@ -1717,6 +1695,73 @@
         <w:rPr>
           <w:rFonts w:cs="Arial"/>
           <w:color w:val="000000"/>
+          <w:szCs w:val="20"/>
+        </w:rPr>
+      </w:pPr>
+      <w:r>
+        <w:rPr>
+          <w:rFonts w:cs="Arial"/>
+          <w:color w:val="000000"/>
+        </w:rPr>
+        <w:t xml:space="preserve">3.  removed rows in from where </w:t>
+      </w:r>
+      <w:proofErr w:type="spellStart"/>
+      <w:r>
+        <w:rPr>
+          <w:rFonts w:cs="Arial"/>
+          <w:color w:val="000000"/>
+        </w:rPr>
+        <w:t>derived_sex</w:t>
+      </w:r>
+      <w:proofErr w:type="spellEnd"/>
+      <w:r>
+        <w:rPr>
+          <w:rFonts w:cs="Arial"/>
+          <w:color w:val="000000"/>
+        </w:rPr>
+        <w:t xml:space="preserve"> = ‘Not applicable’  </w:t>
+      </w:r>
+      <w:bookmarkStart w:id="0" w:name="_GoBack"/>
+      <w:bookmarkEnd w:id="0"/>
+      <w:r>
+        <w:rPr>
+          <w:rFonts w:cs="Arial"/>
+          <w:color w:val="000000"/>
+        </w:rPr>
+        <w:br/>
+      </w:r>
+      <w:r>
+        <w:rPr>
+          <w:rFonts w:cs="Arial"/>
+          <w:color w:val="000000"/>
+          <w:szCs w:val="20"/>
+        </w:rPr>
+        <w:t xml:space="preserve">Lenders are required to report information about race, ethnicity, sex and age for applicants who are natural persons (p.33).  Values of “not applicable” </w:t>
+      </w:r>
+      <w:r>
+        <w:rPr>
+          <w:rFonts w:cs="Arial"/>
+          <w:color w:val="000000"/>
+          <w:szCs w:val="20"/>
+        </w:rPr>
+        <w:t>in these fields indicate that the applicant was not a ‘natural person’, i.e. they are a business or corporation.</w:t>
+      </w:r>
+    </w:p>
+    <w:p>
+      <w:pPr>
+        <w:spacing w:after="0"/>
+        <w:rPr>
+          <w:rFonts w:cs="Arial"/>
+          <w:color w:val="000000"/>
+        </w:rPr>
+      </w:pPr>
+    </w:p>
+    <w:p>
+      <w:pPr>
+        <w:spacing w:after="0"/>
+        <w:rPr>
+          <w:rFonts w:cs="Arial"/>
+          <w:color w:val="000000"/>
         </w:rPr>
       </w:pPr>
     </w:p>
@@ -1770,23 +1815,55 @@
           <w:rFonts w:cs="Arial"/>
           <w:color w:val="000000"/>
         </w:rPr>
-        <w:t>4a. evaluate the response variable column using describe(); remove rows with action_taken in (4,5,6) as those levels are equivalent to NA for this project.</w:t>
-      </w:r>
-    </w:p>
-    <w:p>
-      <w:pPr>
-        <w:spacing w:after="0"/>
-        <w:rPr>
-          <w:rFonts w:cs="Arial"/>
-          <w:color w:val="000000"/>
-        </w:rPr>
-      </w:pPr>
-      <w:r>
-        <w:rPr>
-          <w:rFonts w:cs="Arial"/>
-          <w:color w:val="000000"/>
-        </w:rPr>
-        <w:t>4b. convert the remaining action_taken levels to ‘approved’ or ‘denied’</w:t>
+        <w:t xml:space="preserve">4a. evaluate the response variable column using describe(); remove rows with </w:t>
+      </w:r>
+      <w:proofErr w:type="spellStart"/>
+      <w:r>
+        <w:rPr>
+          <w:rFonts w:cs="Arial"/>
+          <w:color w:val="000000"/>
+        </w:rPr>
+        <w:t>action_taken</w:t>
+      </w:r>
+      <w:proofErr w:type="spellEnd"/>
+      <w:r>
+        <w:rPr>
+          <w:rFonts w:cs="Arial"/>
+          <w:color w:val="000000"/>
+        </w:rPr>
+        <w:t xml:space="preserve"> in (4,5,6) as those levels are equivalent to NA for this project.</w:t>
+      </w:r>
+    </w:p>
+    <w:p>
+      <w:pPr>
+        <w:spacing w:after="0"/>
+        <w:rPr>
+          <w:rFonts w:cs="Arial"/>
+          <w:color w:val="000000"/>
+        </w:rPr>
+      </w:pPr>
+      <w:r>
+        <w:rPr>
+          <w:rFonts w:cs="Arial"/>
+          <w:color w:val="000000"/>
+        </w:rPr>
+        <w:t xml:space="preserve">4b. convert the remaining </w:t>
+      </w:r>
+      <w:proofErr w:type="spellStart"/>
+      <w:r>
+        <w:rPr>
+          <w:rFonts w:cs="Arial"/>
+          <w:color w:val="000000"/>
+        </w:rPr>
+        <w:t>action_taken</w:t>
+      </w:r>
+      <w:proofErr w:type="spellEnd"/>
+      <w:r>
+        <w:rPr>
+          <w:rFonts w:cs="Arial"/>
+          <w:color w:val="000000"/>
+        </w:rPr>
+        <w:t xml:space="preserve"> levels to ‘approved’ or ‘denied’</w:t>
       </w:r>
     </w:p>
     <w:p>
@@ -1823,7 +1900,23 @@
           <w:rFonts w:cs="Arial"/>
           <w:color w:val="000000"/>
         </w:rPr>
-        <w:t xml:space="preserve">in the action_taken </w:t>
+        <w:t xml:space="preserve">in the </w:t>
+      </w:r>
+      <w:proofErr w:type="spellStart"/>
+      <w:r>
+        <w:rPr>
+          <w:rFonts w:cs="Arial"/>
+          <w:color w:val="000000"/>
+        </w:rPr>
+        <w:t>action_taken</w:t>
+      </w:r>
+      <w:proofErr w:type="spellEnd"/>
+      <w:r>
+        <w:rPr>
+          <w:rFonts w:cs="Arial"/>
+          <w:color w:val="000000"/>
+        </w:rPr>
+        <w:t xml:space="preserve"> </w:t>
       </w:r>
       <w:r>
         <w:rPr>
@@ -1975,24 +2068,63 @@
           <w:rFonts w:cs="Arial"/>
           <w:color w:val="000000"/>
         </w:rPr>
-        <w:t>We will use descriptive analysis on the independent categorical and binary variables to determine which variables should be used for the final analysis to reduce the dimensions of the analysis (Tuffery, 2011). Because our independent variables consist of continuous and nominal variables, we will have to employ a factorial analysis of mixed (FAMD) data method to give insight into which variables in the data may be exceptional or which variables may be linked to each other (Tuffery, 2011). Logistic regression and decision tree analysis will be run after the factor analysis and removing any variables that do not contribute significantly to the outcome.</w:t>
-      </w:r>
-    </w:p>
-    <w:p>
-      <w:pPr>
-        <w:spacing w:after="0"/>
-      </w:pPr>
-    </w:p>
-    <w:p>
-      <w:pPr>
-        <w:spacing w:after="0"/>
-      </w:pPr>
+        <w:t>We will use descriptive analysis on the independent categorical and binary variables to determine which variables should be used for the final analysis to reduce the dimensions of the analysis (</w:t>
+      </w:r>
+      <w:proofErr w:type="spellStart"/>
+      <w:r>
+        <w:rPr>
+          <w:rFonts w:cs="Arial"/>
+          <w:color w:val="000000"/>
+        </w:rPr>
+        <w:t>Tuffery</w:t>
+      </w:r>
+      <w:proofErr w:type="spellEnd"/>
+      <w:r>
+        <w:rPr>
+          <w:rFonts w:cs="Arial"/>
+          <w:color w:val="000000"/>
+        </w:rPr>
+        <w:t xml:space="preserve">, 2011). Because our independent variables consist of continuous and nominal variables, we will have to employ a </w:t>
+      </w:r>
       <w:r>
         <w:rPr>
           <w:rFonts w:cs="Arial"/>
           <w:color w:val="000000"/>
         </w:rPr>
         <w:lastRenderedPageBreak/>
+        <w:t>factorial analysis of mixed (FAMD) data method to give insight into which variables in the data may be exceptional or which variables may be linked to each other (</w:t>
+      </w:r>
+      <w:proofErr w:type="spellStart"/>
+      <w:r>
+        <w:rPr>
+          <w:rFonts w:cs="Arial"/>
+          <w:color w:val="000000"/>
+        </w:rPr>
+        <w:t>Tuffery</w:t>
+      </w:r>
+      <w:proofErr w:type="spellEnd"/>
+      <w:r>
+        <w:rPr>
+          <w:rFonts w:cs="Arial"/>
+          <w:color w:val="000000"/>
+        </w:rPr>
+        <w:t>, 2011). Logistic regression and decision tree analysis will be run after the factor analysis and removing any variables that do not contribute significantly to the outcome.</w:t>
+      </w:r>
+    </w:p>
+    <w:p>
+      <w:pPr>
+        <w:spacing w:after="0"/>
+      </w:pPr>
+    </w:p>
+    <w:p>
+      <w:pPr>
+        <w:spacing w:after="0"/>
+      </w:pPr>
+      <w:r>
+        <w:rPr>
+          <w:rFonts w:cs="Arial"/>
+          <w:color w:val="000000"/>
+        </w:rPr>
         <w:t xml:space="preserve">R </w:t>
       </w:r>
       <w:r>
@@ -2007,7 +2139,23 @@
           <w:rFonts w:cs="Arial"/>
           <w:color w:val="000000"/>
         </w:rPr>
-        <w:t>to extract, clean and analyse the data. R is an open-source tool that was developed for statistical analysis and graphing (What is R?, 2020) that has a wide selection of packages to enhance statistical analysis that are freely available and continuously being updated with improvements and bug fixes</w:t>
+        <w:t xml:space="preserve">to extract, clean and </w:t>
+      </w:r>
+      <w:proofErr w:type="spellStart"/>
+      <w:r>
+        <w:rPr>
+          <w:rFonts w:cs="Arial"/>
+          <w:color w:val="000000"/>
+        </w:rPr>
+        <w:t>analyse</w:t>
+      </w:r>
+      <w:proofErr w:type="spellEnd"/>
+      <w:r>
+        <w:rPr>
+          <w:rFonts w:cs="Arial"/>
+          <w:color w:val="000000"/>
+        </w:rPr>
+        <w:t xml:space="preserve"> the data. R is an open-source tool that was developed for statistical analysis and graphing (What is R?, 2020) that has a wide selection of packages to enhance statistical analysis that are freely available and continuously being updated with improvements and bug fixes</w:t>
       </w:r>
       <w:r>
         <w:t>.</w:t>
@@ -2186,13 +2334,23 @@
           <w:shd w:val="clear" w:color="auto" w:fill="FFFFFF"/>
         </w:rPr>
       </w:pPr>
+      <w:proofErr w:type="spellStart"/>
       <w:r>
         <w:rPr>
           <w:rFonts w:cs="Arial"/>
           <w:color w:val="202122"/>
           <w:shd w:val="clear" w:color="auto" w:fill="FFFFFF"/>
         </w:rPr>
-        <w:t>Chiwaya, Nigel and Ross, Janell.  “</w:t>
+        <w:t>Chiwaya</w:t>
+      </w:r>
+      <w:proofErr w:type="spellEnd"/>
+      <w:r>
+        <w:rPr>
+          <w:rFonts w:cs="Arial"/>
+          <w:color w:val="202122"/>
+          <w:shd w:val="clear" w:color="auto" w:fill="FFFFFF"/>
+        </w:rPr>
+        <w:t>, Nigel and Ross, Janell.  “</w:t>
       </w:r>
       <w:r>
         <w:rPr>
@@ -2300,23 +2458,7 @@
             <w:rFonts w:cs="Arial"/>
             <w:color w:val="1155CC"/>
           </w:rPr>
-          <w:t>https://github.co</w:t>
-        </w:r>
-        <w:r>
-          <w:rPr>
-            <w:rStyle w:val="Hyperlink"/>
-            <w:rFonts w:cs="Arial"/>
-            <w:color w:val="1155CC"/>
-          </w:rPr>
-          <w:t>m</w:t>
-        </w:r>
-        <w:r>
-          <w:rPr>
-            <w:rStyle w:val="Hyperlink"/>
-            <w:rFonts w:cs="Arial"/>
-            <w:color w:val="1155CC"/>
-          </w:rPr>
-          <w:t>/cfpb/hmda-platform/wiki/Derived-Fields-Categorization</w:t>
+          <w:t>https://github.com/cfpb/hmda-platform/wiki/Derived-Fields-Categorization</w:t>
         </w:r>
       </w:hyperlink>
       <w:r>
@@ -2379,11 +2521,19 @@
           <w:rFonts w:cs="Arial"/>
         </w:rPr>
       </w:pPr>
-      <w:r>
-        <w:rPr>
-          <w:rFonts w:cs="Arial"/>
-        </w:rPr>
-        <w:t xml:space="preserve">Tuffery S. </w:t>
+      <w:proofErr w:type="spellStart"/>
+      <w:r>
+        <w:rPr>
+          <w:rFonts w:cs="Arial"/>
+        </w:rPr>
+        <w:t>Tuffery</w:t>
+      </w:r>
+      <w:proofErr w:type="spellEnd"/>
+      <w:r>
+        <w:rPr>
+          <w:rFonts w:cs="Arial"/>
+        </w:rPr>
+        <w:t xml:space="preserve"> S. </w:t>
       </w:r>
       <w:r>
         <w:rPr>
@@ -2465,7 +2615,7 @@
 </file>
 
 <file path=word/numbering.xml><?xml version="1.0" encoding="utf-8"?>
-<w:numbering xmlns:wpc="http://schemas.microsoft.com/office/word/2010/wordprocessingCanvas" xmlns:cx="http://schemas.microsoft.com/office/drawing/2014/chartex" xmlns:cx1="http://schemas.microsoft.com/office/drawing/2015/9/8/chartex" xmlns:cx2="http://schemas.microsoft.com/office/drawing/2015/10/21/chartex" xmlns:cx3="http://schemas.microsoft.com/office/drawing/2016/5/9/chartex" xmlns:cx4="http://schemas.microsoft.com/office/drawing/2016/5/10/chartex" xmlns:cx5="http://schemas.microsoft.com/office/drawing/2016/5/11/chartex" xmlns:cx6="http://schemas.microsoft.com/office/drawing/2016/5/12/chartex" xmlns:cx7="http://schemas.microsoft.com/office/drawing/2016/5/13/chartex" xmlns:cx8="http://schemas.microsoft.com/office/drawing/2016/5/14/chartex" xmlns:mc="http://schemas.openxmlformats.org/markup-compatibility/2006" xmlns:aink="http://schemas.microsoft.com/office/drawing/2016/ink" xmlns:am3d="http://schemas.microsoft.com/office/drawing/2017/model3d" xmlns:o="urn:schemas-microsoft-com:office:office" xmlns:r="http://schemas.openxmlformats.org/officeDocument/2006/relationships" xmlns:m="http://schemas.openxmlformats.org/officeDocument/2006/math" xmlns:v="urn:schemas-microsoft-com:vml" xmlns:wp14="http://schemas.microsoft.com/office/word/2010/wordprocessingDrawing" xmlns:wp="http://schemas.openxmlformats.org/drawingml/2006/wordprocessingDrawing" xmlns:w10="urn:schemas-microsoft-com:office:word" xmlns:w="http://schemas.openxmlformats.org/wordprocessingml/2006/main" xmlns:w14="http://schemas.microsoft.com/office/word/2010/wordml" xmlns:w15="http://schemas.microsoft.com/office/word/2012/wordml" xmlns:w16cex="http://schemas.microsoft.com/office/word/2018/wordml/cex" xmlns:w16cid="http://schemas.microsoft.com/office/word/2016/wordml/cid" xmlns:w16="http://schemas.microsoft.com/office/word/2018/wordml" xmlns:w16se="http://schemas.microsoft.com/office/word/2015/wordml/symex" xmlns:wpg="http://schemas.microsoft.com/office/word/2010/wordprocessingGroup" xmlns:wpi="http://schemas.microsoft.com/office/word/2010/wordprocessingInk" xmlns:wne="http://schemas.microsoft.com/office/word/2006/wordml" xmlns:wps="http://schemas.microsoft.com/office/word/2010/wordprocessingShape" mc:Ignorable="w14 w15 w16se w16cid w16 w16cex wp14">
+<w:numbering xmlns:wpc="http://schemas.microsoft.com/office/word/2010/wordprocessingCanvas" xmlns:cx="http://schemas.microsoft.com/office/drawing/2014/chartex" xmlns:cx1="http://schemas.microsoft.com/office/drawing/2015/9/8/chartex" xmlns:cx2="http://schemas.microsoft.com/office/drawing/2015/10/21/chartex" xmlns:cx3="http://schemas.microsoft.com/office/drawing/2016/5/9/chartex" xmlns:cx4="http://schemas.microsoft.com/office/drawing/2016/5/10/chartex" xmlns:cx5="http://schemas.microsoft.com/office/drawing/2016/5/11/chartex" xmlns:cx6="http://schemas.microsoft.com/office/drawing/2016/5/12/chartex" xmlns:cx7="http://schemas.microsoft.com/office/drawing/2016/5/13/chartex" xmlns:cx8="http://schemas.microsoft.com/office/drawing/2016/5/14/chartex" xmlns:mc="http://schemas.openxmlformats.org/markup-compatibility/2006" xmlns:aink="http://schemas.microsoft.com/office/drawing/2016/ink" xmlns:am3d="http://schemas.microsoft.com/office/drawing/2017/model3d" xmlns:o="urn:schemas-microsoft-com:office:office" xmlns:r="http://schemas.openxmlformats.org/officeDocument/2006/relationships" xmlns:m="http://schemas.openxmlformats.org/officeDocument/2006/math" xmlns:v="urn:schemas-microsoft-com:vml" xmlns:wp14="http://schemas.microsoft.com/office/word/2010/wordprocessingDrawing" xmlns:wp="http://schemas.openxmlformats.org/drawingml/2006/wordprocessingDrawing" xmlns:w10="urn:schemas-microsoft-com:office:word" xmlns:w="http://schemas.openxmlformats.org/wordprocessingml/2006/main" xmlns:w14="http://schemas.microsoft.com/office/word/2010/wordml" xmlns:w15="http://schemas.microsoft.com/office/word/2012/wordml" xmlns:w16cid="http://schemas.microsoft.com/office/word/2016/wordml/cid" xmlns:w16se="http://schemas.microsoft.com/office/word/2015/wordml/symex" xmlns:wpg="http://schemas.microsoft.com/office/word/2010/wordprocessingGroup" xmlns:wpi="http://schemas.microsoft.com/office/word/2010/wordprocessingInk" xmlns:wne="http://schemas.microsoft.com/office/word/2006/wordml" xmlns:wps="http://schemas.microsoft.com/office/word/2010/wordprocessingShape" mc:Ignorable="w14 w15 w16se w16cid wp14">
   <w:abstractNum w:abstractNumId="0" w15:restartNumberingAfterBreak="0">
     <w:nsid w:val="4874593C"/>
     <w:multiLevelType w:val="hybridMultilevel"/>
@@ -2586,7 +2736,7 @@
 </file>
 
 <file path=word/styles.xml><?xml version="1.0" encoding="utf-8"?>
-<w:styles xmlns:mc="http://schemas.openxmlformats.org/markup-compatibility/2006" xmlns:r="http://schemas.openxmlformats.org/officeDocument/2006/relationships" xmlns:w="http://schemas.openxmlformats.org/wordprocessingml/2006/main" xmlns:w14="http://schemas.microsoft.com/office/word/2010/wordml" xmlns:w15="http://schemas.microsoft.com/office/word/2012/wordml" xmlns:w16cex="http://schemas.microsoft.com/office/word/2018/wordml/cex" xmlns:w16cid="http://schemas.microsoft.com/office/word/2016/wordml/cid" xmlns:w16="http://schemas.microsoft.com/office/word/2018/wordml" xmlns:w16se="http://schemas.microsoft.com/office/word/2015/wordml/symex" mc:Ignorable="w14 w15 w16se w16cid w16 w16cex">
+<w:styles xmlns:mc="http://schemas.openxmlformats.org/markup-compatibility/2006" xmlns:r="http://schemas.openxmlformats.org/officeDocument/2006/relationships" xmlns:w="http://schemas.openxmlformats.org/wordprocessingml/2006/main" xmlns:w14="http://schemas.microsoft.com/office/word/2010/wordml" xmlns:w15="http://schemas.microsoft.com/office/word/2012/wordml" xmlns:w16cid="http://schemas.microsoft.com/office/word/2016/wordml/cid" xmlns:w16se="http://schemas.microsoft.com/office/word/2015/wordml/symex" mc:Ignorable="w14 w15 w16se w16cid">
   <w:docDefaults>
     <w:rPrDefault>
       <w:rPr>
@@ -2992,6 +3142,7 @@
   <w:style w:type="character" w:default="1" w:styleId="DefaultParagraphFont">
     <w:name w:val="Default Paragraph Font"/>
     <w:uiPriority w:val="1"/>
+    <w:semiHidden/>
     <w:unhideWhenUsed/>
   </w:style>
   <w:style w:type="table" w:default="1" w:styleId="TableNormal">
@@ -3407,7 +3558,7 @@
 </file>
 
 <file path=customXml/itemProps1.xml><?xml version="1.0" encoding="utf-8"?>
-<ds:datastoreItem xmlns:ds="http://schemas.openxmlformats.org/officeDocument/2006/customXml" ds:itemID="{20FB21F2-9E7F-4A65-8C99-243C71064821}">
+<ds:datastoreItem xmlns:ds="http://schemas.openxmlformats.org/officeDocument/2006/customXml" ds:itemID="{F6CAFDFD-9657-498C-A748-3C272BB4668F}">
   <ds:schemaRefs>
     <ds:schemaRef ds:uri="http://schemas.openxmlformats.org/officeDocument/2006/bibliography"/>
   </ds:schemaRefs>

</xml_diff>

<commit_message>
clean all the things
</commit_message>
<xml_diff>
--- a/Equity in Mortgage Lending.docx
+++ b/Equity in Mortgage Lending.docx
@@ -1535,10 +1535,10 @@
           <w:noProof/>
         </w:rPr>
         <w:drawing>
-          <wp:inline distT="0" distB="0" distL="0" distR="0" wp14:anchorId="731B5E17" wp14:editId="7BF5975B">
-            <wp:extent cx="4866198" cy="493898"/>
-            <wp:effectExtent l="0" t="0" r="0" b="1905"/>
-            <wp:docPr id="22" name="Picture 22"/>
+          <wp:inline distT="0" distB="0" distL="0" distR="0" wp14:anchorId="3293E9EF" wp14:editId="551EB7DB">
+            <wp:extent cx="4364966" cy="862734"/>
+            <wp:effectExtent l="0" t="0" r="0" b="0"/>
+            <wp:docPr id="87" name="Picture 87"/>
             <wp:cNvGraphicFramePr>
               <a:graphicFrameLocks xmlns:a="http://schemas.openxmlformats.org/drawingml/2006/main" noChangeAspect="1"/>
             </wp:cNvGraphicFramePr>
@@ -1558,7 +1558,7 @@
                   <pic:spPr>
                     <a:xfrm>
                       <a:off x="0" y="0"/>
-                      <a:ext cx="4935848" cy="500967"/>
+                      <a:ext cx="4395661" cy="868801"/>
                     </a:xfrm>
                     <a:prstGeom prst="rect">
                       <a:avLst/>
@@ -1713,10 +1713,10 @@
           <w:noProof/>
         </w:rPr>
         <w:drawing>
-          <wp:inline distT="0" distB="0" distL="0" distR="0" wp14:anchorId="01EECFC5" wp14:editId="5088349D">
-            <wp:extent cx="3715730" cy="1119809"/>
-            <wp:effectExtent l="0" t="0" r="0" b="4445"/>
-            <wp:docPr id="3" name="Picture 3"/>
+          <wp:inline distT="0" distB="0" distL="0" distR="0" wp14:anchorId="1FF97F6A" wp14:editId="2A420620">
+            <wp:extent cx="3990178" cy="1543050"/>
+            <wp:effectExtent l="0" t="0" r="0" b="0"/>
+            <wp:docPr id="45" name="Picture 45"/>
             <wp:cNvGraphicFramePr>
               <a:graphicFrameLocks xmlns:a="http://schemas.openxmlformats.org/drawingml/2006/main" noChangeAspect="1"/>
             </wp:cNvGraphicFramePr>
@@ -1736,26 +1736,81 @@
                   <pic:spPr>
                     <a:xfrm>
                       <a:off x="0" y="0"/>
-                      <a:ext cx="3800582" cy="1145381"/>
-                    </a:xfrm>
-                    <a:prstGeom prst="rect">
-                      <a:avLst/>
-                    </a:prstGeom>
-                  </pic:spPr>
-                </pic:pic>
-              </a:graphicData>
-            </a:graphic>
-          </wp:inline>
-        </w:drawing>
-      </w:r>
-    </w:p>
-    <w:p>
-      <w:pPr>
-        <w:rPr>
-          <w:rFonts w:ascii="Arial" w:hAnsi="Arial" w:cs="Arial"/>
-          <w:color w:val="000000"/>
-        </w:rPr>
-      </w:pPr>
+                      <a:ext cx="4015788" cy="1552954"/>
+                    </a:xfrm>
+                    <a:prstGeom prst="rect">
+                      <a:avLst/>
+                    </a:prstGeom>
+                  </pic:spPr>
+                </pic:pic>
+              </a:graphicData>
+            </a:graphic>
+          </wp:inline>
+        </w:drawing>
+      </w:r>
+    </w:p>
+    <w:p>
+      <w:pPr>
+        <w:rPr>
+          <w:rFonts w:ascii="Arial" w:hAnsi="Arial" w:cs="Arial"/>
+          <w:color w:val="000000"/>
+        </w:rPr>
+      </w:pPr>
+      <w:r>
+        <w:rPr>
+          <w:rFonts w:ascii="Arial" w:hAnsi="Arial" w:cs="Arial"/>
+          <w:color w:val="000000"/>
+        </w:rPr>
+        <w:t>Columns that have information about how the demographic data was collected is not useful for this analysis and is removed.</w:t>
+      </w:r>
+    </w:p>
+    <w:p>
+      <w:pPr>
+        <w:rPr>
+          <w:rFonts w:ascii="Arial" w:hAnsi="Arial" w:cs="Arial"/>
+          <w:color w:val="000000"/>
+        </w:rPr>
+      </w:pPr>
+      <w:r>
+        <w:rPr>
+          <w:noProof/>
+        </w:rPr>
+        <w:drawing>
+          <wp:inline distT="0" distB="0" distL="0" distR="0" wp14:anchorId="70F7B172" wp14:editId="09D67265">
+            <wp:extent cx="5943600" cy="1069975"/>
+            <wp:effectExtent l="0" t="0" r="0" b="0"/>
+            <wp:docPr id="41" name="Picture 41"/>
+            <wp:cNvGraphicFramePr>
+              <a:graphicFrameLocks xmlns:a="http://schemas.openxmlformats.org/drawingml/2006/main" noChangeAspect="1"/>
+            </wp:cNvGraphicFramePr>
+            <a:graphic xmlns:a="http://schemas.openxmlformats.org/drawingml/2006/main">
+              <a:graphicData uri="http://schemas.openxmlformats.org/drawingml/2006/picture">
+                <pic:pic xmlns:pic="http://schemas.openxmlformats.org/drawingml/2006/picture">
+                  <pic:nvPicPr>
+                    <pic:cNvPr id="1" name=""/>
+                    <pic:cNvPicPr/>
+                  </pic:nvPicPr>
+                  <pic:blipFill>
+                    <a:blip r:embed="rId23"/>
+                    <a:stretch>
+                      <a:fillRect/>
+                    </a:stretch>
+                  </pic:blipFill>
+                  <pic:spPr>
+                    <a:xfrm>
+                      <a:off x="0" y="0"/>
+                      <a:ext cx="5943600" cy="1069975"/>
+                    </a:xfrm>
+                    <a:prstGeom prst="rect">
+                      <a:avLst/>
+                    </a:prstGeom>
+                  </pic:spPr>
+                </pic:pic>
+              </a:graphicData>
+            </a:graphic>
+          </wp:inline>
+        </w:drawing>
+      </w:r>
     </w:p>
     <w:p>
       <w:pPr>
@@ -1776,7 +1831,15 @@
           <w:rFonts w:ascii="Arial" w:hAnsi="Arial" w:cs="Arial"/>
           <w:color w:val="000000"/>
         </w:rPr>
-        <w:t xml:space="preserve">, but might also create levels in the categorical variable column that will hava very low number of observations which can negatively affect the analysis.  Each ‘derived’ column will need to be evaluated individually to determine whether or not to retain it and remove the associated columns for analysis. </w:t>
+        <w:t xml:space="preserve">, but might also create levels in the categorical variable column that will hava very low number of observations which </w:t>
+      </w:r>
+      <w:r>
+        <w:rPr>
+          <w:rFonts w:ascii="Arial" w:hAnsi="Arial" w:cs="Arial"/>
+          <w:color w:val="000000"/>
+        </w:rPr>
+        <w:lastRenderedPageBreak/>
+        <w:t xml:space="preserve">can negatively affect the analysis.  Each ‘derived’ column will need to be evaluated individually to determine whether or not to retain it and remove the associated columns for analysis. </w:t>
       </w:r>
     </w:p>
     <w:tbl>
@@ -2051,13 +2114,6 @@
                 <w:color w:val="000000"/>
               </w:rPr>
               <w:br/>
-            </w:r>
-            <w:r>
-              <w:rPr>
-                <w:rFonts w:ascii="Courier New" w:hAnsi="Courier New" w:cs="Courier New"/>
-                <w:color w:val="000000"/>
-              </w:rPr>
-              <w:lastRenderedPageBreak/>
               <w:t>co_applicant_ethnicity_1</w:t>
             </w:r>
             <w:r>
@@ -2115,7 +2171,6 @@
                 <w:rFonts w:ascii="Courier New" w:hAnsi="Courier New" w:cs="Courier New"/>
                 <w:color w:val="000000"/>
               </w:rPr>
-              <w:lastRenderedPageBreak/>
               <w:t>derived_race</w:t>
             </w:r>
           </w:p>
@@ -2382,14 +2437,91 @@
           <w:rFonts w:ascii="Arial" w:hAnsi="Arial" w:cs="Arial"/>
           <w:color w:val="000000"/>
         </w:rPr>
-        <w:t>After comparing the data contained in the ‘derived’ columns above</w:t>
-      </w:r>
-      <w:r>
-        <w:rPr>
-          <w:rFonts w:ascii="Arial" w:hAnsi="Arial" w:cs="Arial"/>
-          <w:color w:val="000000"/>
-        </w:rPr>
-        <w:t xml:space="preserve"> with the original source columns</w:t>
+        <w:t>The ‘derived’ data in the columns above will be viewed with th</w:t>
+      </w:r>
+      <w:r>
+        <w:rPr>
+          <w:rFonts w:ascii="Arial" w:hAnsi="Arial" w:cs="Arial"/>
+          <w:color w:val="000000"/>
+        </w:rPr>
+        <w:t xml:space="preserve">eir corresponding columns to evaluate the quality of the derived information. Since the </w:t>
+      </w:r>
+      <w:r>
+        <w:rPr>
+          <w:rFonts w:ascii="Courier New" w:hAnsi="Courier New" w:cs="Courier New"/>
+          <w:color w:val="000000"/>
+        </w:rPr>
+        <w:t xml:space="preserve">total_units </w:t>
+      </w:r>
+      <w:r>
+        <w:rPr>
+          <w:rFonts w:ascii="Arial" w:hAnsi="Arial" w:cs="Arial"/>
+          <w:color w:val="000000"/>
+        </w:rPr>
+        <w:t>column has already been removed, the construction_method column is retained for inclusion in the analysis.</w:t>
+      </w:r>
+    </w:p>
+    <w:p>
+      <w:pPr>
+        <w:rPr>
+          <w:rFonts w:ascii="Arial" w:hAnsi="Arial" w:cs="Arial"/>
+          <w:color w:val="000000"/>
+        </w:rPr>
+      </w:pPr>
+      <w:r>
+        <w:rPr>
+          <w:noProof/>
+        </w:rPr>
+        <w:drawing>
+          <wp:inline distT="0" distB="0" distL="0" distR="0" wp14:anchorId="4162C3DA" wp14:editId="1CC860C0">
+            <wp:extent cx="4448175" cy="403687"/>
+            <wp:effectExtent l="0" t="0" r="0" b="0"/>
+            <wp:docPr id="42" name="Picture 42"/>
+            <wp:cNvGraphicFramePr>
+              <a:graphicFrameLocks xmlns:a="http://schemas.openxmlformats.org/drawingml/2006/main" noChangeAspect="1"/>
+            </wp:cNvGraphicFramePr>
+            <a:graphic xmlns:a="http://schemas.openxmlformats.org/drawingml/2006/main">
+              <a:graphicData uri="http://schemas.openxmlformats.org/drawingml/2006/picture">
+                <pic:pic xmlns:pic="http://schemas.openxmlformats.org/drawingml/2006/picture">
+                  <pic:nvPicPr>
+                    <pic:cNvPr id="1" name=""/>
+                    <pic:cNvPicPr/>
+                  </pic:nvPicPr>
+                  <pic:blipFill>
+                    <a:blip r:embed="rId24"/>
+                    <a:stretch>
+                      <a:fillRect/>
+                    </a:stretch>
+                  </pic:blipFill>
+                  <pic:spPr>
+                    <a:xfrm>
+                      <a:off x="0" y="0"/>
+                      <a:ext cx="4544182" cy="412400"/>
+                    </a:xfrm>
+                    <a:prstGeom prst="rect">
+                      <a:avLst/>
+                    </a:prstGeom>
+                  </pic:spPr>
+                </pic:pic>
+              </a:graphicData>
+            </a:graphic>
+          </wp:inline>
+        </w:drawing>
+      </w:r>
+    </w:p>
+    <w:p>
+      <w:pPr>
+        <w:rPr>
+          <w:rFonts w:ascii="Arial" w:hAnsi="Arial" w:cs="Arial"/>
+          <w:color w:val="000000"/>
+        </w:rPr>
+      </w:pPr>
+      <w:r>
+        <w:rPr>
+          <w:rFonts w:ascii="Arial" w:hAnsi="Arial" w:cs="Arial"/>
+          <w:color w:val="000000"/>
+        </w:rPr>
+        <w:t>To evaluate whether the ‘derived’ columns for ethnicity, race</w:t>
       </w:r>
       <w:r>
         <w:rPr>
@@ -2403,78 +2535,21 @@
           <w:rFonts w:ascii="Arial" w:hAnsi="Arial" w:cs="Arial"/>
           <w:color w:val="000000"/>
         </w:rPr>
-        <w:t>the aggregated data fields</w:t>
-      </w:r>
-      <w:r>
-        <w:rPr>
-          <w:rFonts w:ascii="Arial" w:hAnsi="Arial" w:cs="Arial"/>
-          <w:color w:val="000000"/>
-          <w:highlight w:val="yellow"/>
-        </w:rPr>
-        <w:t>…(REVISE THIS)(THE SCREENSHOT BELOW IS WRONG)</w:t>
-      </w:r>
-    </w:p>
-    <w:p>
-      <w:pPr>
-        <w:rPr>
-          <w:rFonts w:ascii="Arial" w:hAnsi="Arial" w:cs="Arial"/>
-          <w:color w:val="000000"/>
-        </w:rPr>
-      </w:pPr>
-      <w:r>
-        <w:rPr>
-          <w:noProof/>
-        </w:rPr>
-        <w:drawing>
-          <wp:inline distT="0" distB="0" distL="0" distR="0" wp14:anchorId="189CA02E" wp14:editId="5590ED63">
-            <wp:extent cx="3713259" cy="1129795"/>
-            <wp:effectExtent l="0" t="0" r="1905" b="0"/>
-            <wp:docPr id="15" name="Picture 15"/>
-            <wp:cNvGraphicFramePr>
-              <a:graphicFrameLocks xmlns:a="http://schemas.openxmlformats.org/drawingml/2006/main" noChangeAspect="1"/>
-            </wp:cNvGraphicFramePr>
-            <a:graphic xmlns:a="http://schemas.openxmlformats.org/drawingml/2006/main">
-              <a:graphicData uri="http://schemas.openxmlformats.org/drawingml/2006/picture">
-                <pic:pic xmlns:pic="http://schemas.openxmlformats.org/drawingml/2006/picture">
-                  <pic:nvPicPr>
-                    <pic:cNvPr id="1" name=""/>
-                    <pic:cNvPicPr/>
-                  </pic:nvPicPr>
-                  <pic:blipFill>
-                    <a:blip r:embed="rId23"/>
-                    <a:stretch>
-                      <a:fillRect/>
-                    </a:stretch>
-                  </pic:blipFill>
-                  <pic:spPr>
-                    <a:xfrm>
-                      <a:off x="0" y="0"/>
-                      <a:ext cx="3779933" cy="1150081"/>
-                    </a:xfrm>
-                    <a:prstGeom prst="rect">
-                      <a:avLst/>
-                    </a:prstGeom>
-                  </pic:spPr>
-                </pic:pic>
-              </a:graphicData>
-            </a:graphic>
-          </wp:inline>
-        </w:drawing>
-      </w:r>
-    </w:p>
-    <w:p>
-      <w:pPr>
-        <w:rPr>
-          <w:rFonts w:ascii="Arial" w:hAnsi="Arial" w:cs="Arial"/>
-          <w:color w:val="000000"/>
-        </w:rPr>
-      </w:pPr>
-      <w:r>
-        <w:rPr>
-          <w:rFonts w:ascii="Arial" w:hAnsi="Arial" w:cs="Arial"/>
-          <w:color w:val="000000"/>
-        </w:rPr>
-        <w:t xml:space="preserve">To evaluate whether the ‘derived’ columns for ethnicity, race and sex give comparable and accurate information, </w:t>
+        <w:t>sex</w:t>
+      </w:r>
+      <w:r>
+        <w:rPr>
+          <w:rFonts w:ascii="Arial" w:hAnsi="Arial" w:cs="Arial"/>
+          <w:color w:val="000000"/>
+        </w:rPr>
+        <w:t xml:space="preserve">, and loan product type </w:t>
+      </w:r>
+      <w:r>
+        <w:rPr>
+          <w:rFonts w:ascii="Arial" w:hAnsi="Arial" w:cs="Arial"/>
+          <w:color w:val="000000"/>
+        </w:rPr>
+        <w:t xml:space="preserve">give comparable and accurate information, </w:t>
       </w:r>
       <w:r>
         <w:rPr>
@@ -2510,71 +2585,164 @@
           <w:rFonts w:ascii="Arial" w:hAnsi="Arial" w:cs="Arial"/>
           <w:color w:val="000000"/>
         </w:rPr>
-        <w:t xml:space="preserve">The </w:t>
-      </w:r>
-      <w:r>
-        <w:rPr>
-          <w:rFonts w:ascii="Courier New" w:hAnsi="Courier New" w:cs="Courier New"/>
-          <w:color w:val="000000"/>
-        </w:rPr>
-        <w:t>derived_loan_product_type</w:t>
-      </w:r>
-      <w:r>
-        <w:rPr>
-          <w:rFonts w:ascii="Arial" w:hAnsi="Arial" w:cs="Arial"/>
-          <w:color w:val="000000"/>
-        </w:rPr>
-        <w:t xml:space="preserve"> column contains levels with a very low number of observations. This column is removed, </w:t>
-      </w:r>
-      <w:r>
-        <w:rPr>
-          <w:rFonts w:ascii="Courier New" w:hAnsi="Courier New" w:cs="Courier New"/>
-          <w:color w:val="000000"/>
-        </w:rPr>
-        <w:t>loan_type</w:t>
-      </w:r>
-      <w:r>
-        <w:rPr>
-          <w:rFonts w:ascii="Courier New" w:hAnsi="Courier New" w:cs="Courier New"/>
-          <w:color w:val="000000"/>
-        </w:rPr>
-        <w:t xml:space="preserve"> </w:t>
-      </w:r>
-      <w:r>
-        <w:rPr>
-          <w:rFonts w:ascii="Arial" w:hAnsi="Arial" w:cs="Arial"/>
-          <w:color w:val="000000"/>
-        </w:rPr>
-        <w:t xml:space="preserve">and  </w:t>
-      </w:r>
-      <w:r>
-        <w:rPr>
-          <w:rFonts w:ascii="Courier New" w:hAnsi="Courier New" w:cs="Courier New"/>
-          <w:color w:val="000000"/>
-        </w:rPr>
-        <w:t>lien_status</w:t>
-      </w:r>
-      <w:r>
-        <w:rPr>
-          <w:rFonts w:ascii="Arial" w:hAnsi="Arial" w:cs="Arial"/>
-          <w:color w:val="000000"/>
-        </w:rPr>
-        <w:t xml:space="preserve"> are retained. </w:t>
-      </w:r>
-    </w:p>
-    <w:p>
-      <w:pPr>
-        <w:rPr>
-          <w:rFonts w:ascii="Arial" w:hAnsi="Arial" w:cs="Arial"/>
-          <w:color w:val="000000"/>
-        </w:rPr>
-      </w:pPr>
-      <w:r>
-        <w:rPr>
-          <w:rFonts w:ascii="Arial" w:hAnsi="Arial" w:cs="Arial"/>
-          <w:color w:val="000000"/>
-        </w:rPr>
-        <w:t>Referring to the HMDA Documentation for each column in the dataset, many columns contain information that cannot or will not be used for this analysis.</w:t>
+        <w:t xml:space="preserve">Using the </w:t>
+      </w:r>
+      <w:r>
+        <w:rPr>
+          <w:rFonts w:ascii="Arial" w:hAnsi="Arial" w:cs="Arial"/>
+          <w:b/>
+          <w:bCs/>
+          <w:color w:val="000000"/>
+        </w:rPr>
+        <w:t>describe()</w:t>
+      </w:r>
+      <w:r>
+        <w:rPr>
+          <w:rFonts w:ascii="Arial" w:hAnsi="Arial" w:cs="Arial"/>
+          <w:color w:val="000000"/>
+        </w:rPr>
+        <w:t xml:space="preserve"> method on the derived_msa_md, census_tract and county_code columns gives a quick comparison. </w:t>
+      </w:r>
+    </w:p>
+    <w:p>
+      <w:pPr>
+        <w:rPr>
+          <w:rFonts w:ascii="Arial" w:hAnsi="Arial" w:cs="Arial"/>
+          <w:color w:val="000000"/>
+        </w:rPr>
+      </w:pPr>
+      <w:r>
+        <w:rPr>
+          <w:noProof/>
+        </w:rPr>
+        <w:lastRenderedPageBreak/>
+        <w:drawing>
+          <wp:inline distT="0" distB="0" distL="0" distR="0" wp14:anchorId="734223E7" wp14:editId="1D405B57">
+            <wp:extent cx="5943600" cy="1484630"/>
+            <wp:effectExtent l="0" t="0" r="0" b="1270"/>
+            <wp:docPr id="43" name="Picture 43"/>
+            <wp:cNvGraphicFramePr>
+              <a:graphicFrameLocks xmlns:a="http://schemas.openxmlformats.org/drawingml/2006/main" noChangeAspect="1"/>
+            </wp:cNvGraphicFramePr>
+            <a:graphic xmlns:a="http://schemas.openxmlformats.org/drawingml/2006/main">
+              <a:graphicData uri="http://schemas.openxmlformats.org/drawingml/2006/picture">
+                <pic:pic xmlns:pic="http://schemas.openxmlformats.org/drawingml/2006/picture">
+                  <pic:nvPicPr>
+                    <pic:cNvPr id="1" name=""/>
+                    <pic:cNvPicPr/>
+                  </pic:nvPicPr>
+                  <pic:blipFill>
+                    <a:blip r:embed="rId25"/>
+                    <a:stretch>
+                      <a:fillRect/>
+                    </a:stretch>
+                  </pic:blipFill>
+                  <pic:spPr>
+                    <a:xfrm>
+                      <a:off x="0" y="0"/>
+                      <a:ext cx="5943600" cy="1484630"/>
+                    </a:xfrm>
+                    <a:prstGeom prst="rect">
+                      <a:avLst/>
+                    </a:prstGeom>
+                  </pic:spPr>
+                </pic:pic>
+              </a:graphicData>
+            </a:graphic>
+          </wp:inline>
+        </w:drawing>
+      </w:r>
+    </w:p>
+    <w:p>
+      <w:pPr>
+        <w:rPr>
+          <w:rFonts w:ascii="Arial" w:hAnsi="Arial" w:cs="Arial"/>
+          <w:color w:val="000000"/>
+        </w:rPr>
+      </w:pPr>
+      <w:r>
+        <w:rPr>
+          <w:rFonts w:ascii="Arial" w:hAnsi="Arial" w:cs="Arial"/>
+          <w:color w:val="000000"/>
+        </w:rPr>
+        <w:t>The derived_msa_md column will be retained as the number of distinct values for observations is much lower than the census_tract and county_code columns and will reduce the dimensionality of the data that is analyzed.</w:t>
+      </w:r>
+    </w:p>
+    <w:p>
+      <w:pPr>
+        <w:rPr>
+          <w:rFonts w:ascii="Arial" w:hAnsi="Arial" w:cs="Arial"/>
+          <w:color w:val="000000"/>
+        </w:rPr>
+      </w:pPr>
+      <w:r>
+        <w:rPr>
+          <w:noProof/>
+        </w:rPr>
+        <w:drawing>
+          <wp:inline distT="0" distB="0" distL="0" distR="0" wp14:anchorId="706E8A7A" wp14:editId="667F7496">
+            <wp:extent cx="3667125" cy="309809"/>
+            <wp:effectExtent l="0" t="0" r="0" b="0"/>
+            <wp:docPr id="44" name="Picture 44"/>
+            <wp:cNvGraphicFramePr>
+              <a:graphicFrameLocks xmlns:a="http://schemas.openxmlformats.org/drawingml/2006/main" noChangeAspect="1"/>
+            </wp:cNvGraphicFramePr>
+            <a:graphic xmlns:a="http://schemas.openxmlformats.org/drawingml/2006/main">
+              <a:graphicData uri="http://schemas.openxmlformats.org/drawingml/2006/picture">
+                <pic:pic xmlns:pic="http://schemas.openxmlformats.org/drawingml/2006/picture">
+                  <pic:nvPicPr>
+                    <pic:cNvPr id="1" name=""/>
+                    <pic:cNvPicPr/>
+                  </pic:nvPicPr>
+                  <pic:blipFill>
+                    <a:blip r:embed="rId26"/>
+                    <a:stretch>
+                      <a:fillRect/>
+                    </a:stretch>
+                  </pic:blipFill>
+                  <pic:spPr>
+                    <a:xfrm>
+                      <a:off x="0" y="0"/>
+                      <a:ext cx="3779056" cy="319265"/>
+                    </a:xfrm>
+                    <a:prstGeom prst="rect">
+                      <a:avLst/>
+                    </a:prstGeom>
+                  </pic:spPr>
+                </pic:pic>
+              </a:graphicData>
+            </a:graphic>
+          </wp:inline>
+        </w:drawing>
+      </w:r>
+    </w:p>
+    <w:p>
+      <w:pPr>
+        <w:rPr>
+          <w:rFonts w:ascii="Arial" w:hAnsi="Arial" w:cs="Arial"/>
+          <w:color w:val="000000"/>
+        </w:rPr>
+      </w:pPr>
+      <w:r>
+        <w:rPr>
+          <w:rFonts w:ascii="Arial" w:hAnsi="Arial" w:cs="Arial"/>
+          <w:color w:val="000000"/>
+        </w:rPr>
+        <w:t xml:space="preserve">Referring </w:t>
+      </w:r>
+      <w:r>
+        <w:rPr>
+          <w:rFonts w:ascii="Arial" w:hAnsi="Arial" w:cs="Arial"/>
+          <w:color w:val="000000"/>
+        </w:rPr>
+        <w:t xml:space="preserve">again </w:t>
+      </w:r>
+      <w:r>
+        <w:rPr>
+          <w:rFonts w:ascii="Arial" w:hAnsi="Arial" w:cs="Arial"/>
+          <w:color w:val="000000"/>
+        </w:rPr>
+        <w:t>to the HMDA Documentation for each column in the dataset, many columns contain information that cannot or will not be used for this analysis.</w:t>
       </w:r>
     </w:p>
     <w:p>
@@ -2604,7 +2772,7 @@
                     <pic:cNvPicPr/>
                   </pic:nvPicPr>
                   <pic:blipFill>
-                    <a:blip r:embed="rId24"/>
+                    <a:blip r:embed="rId27"/>
                     <a:stretch>
                       <a:fillRect/>
                     </a:stretch>
@@ -2645,7 +2813,6 @@
           <w:rFonts w:ascii="Arial" w:hAnsi="Arial" w:cs="Arial"/>
           <w:color w:val="000000"/>
         </w:rPr>
-        <w:lastRenderedPageBreak/>
         <w:t xml:space="preserve">Running the </w:t>
       </w:r>
       <w:r>
@@ -2708,7 +2875,7 @@
                     <pic:cNvPicPr/>
                   </pic:nvPicPr>
                   <pic:blipFill>
-                    <a:blip r:embed="rId25"/>
+                    <a:blip r:embed="rId28"/>
                     <a:stretch>
                       <a:fillRect/>
                     </a:stretch>
@@ -2756,7 +2923,7 @@
                     <pic:cNvPicPr/>
                   </pic:nvPicPr>
                   <pic:blipFill>
-                    <a:blip r:embed="rId26"/>
+                    <a:blip r:embed="rId29"/>
                     <a:stretch>
                       <a:fillRect/>
                     </a:stretch>
@@ -2788,6 +2955,7 @@
         <w:rPr>
           <w:noProof/>
         </w:rPr>
+        <w:lastRenderedPageBreak/>
         <w:drawing>
           <wp:inline distT="0" distB="0" distL="0" distR="0" wp14:anchorId="4057670A" wp14:editId="21A37ABE">
             <wp:extent cx="5943600" cy="1545590"/>
@@ -2804,7 +2972,7 @@
                     <pic:cNvPicPr/>
                   </pic:nvPicPr>
                   <pic:blipFill>
-                    <a:blip r:embed="rId27"/>
+                    <a:blip r:embed="rId30"/>
                     <a:stretch>
                       <a:fillRect/>
                     </a:stretch>
@@ -2889,7 +3057,7 @@
                     <pic:cNvPicPr/>
                   </pic:nvPicPr>
                   <pic:blipFill>
-                    <a:blip r:embed="rId28"/>
+                    <a:blip r:embed="rId31"/>
                     <a:stretch>
                       <a:fillRect/>
                     </a:stretch>
@@ -2921,7 +3089,6 @@
         <w:rPr>
           <w:noProof/>
         </w:rPr>
-        <w:lastRenderedPageBreak/>
         <w:drawing>
           <wp:inline distT="0" distB="0" distL="0" distR="0" wp14:anchorId="364391E1" wp14:editId="12E594FC">
             <wp:extent cx="4571724" cy="1271877"/>
@@ -2938,7 +3105,7 @@
                     <pic:cNvPicPr/>
                   </pic:nvPicPr>
                   <pic:blipFill>
-                    <a:blip r:embed="rId29"/>
+                    <a:blip r:embed="rId32"/>
                     <a:stretch>
                       <a:fillRect/>
                     </a:stretch>
@@ -2986,7 +3153,7 @@
                     <pic:cNvPicPr/>
                   </pic:nvPicPr>
                   <pic:blipFill>
-                    <a:blip r:embed="rId30"/>
+                    <a:blip r:embed="rId33"/>
                     <a:stretch>
                       <a:fillRect/>
                     </a:stretch>
@@ -3034,7 +3201,7 @@
                     <pic:cNvPicPr/>
                   </pic:nvPicPr>
                   <pic:blipFill>
-                    <a:blip r:embed="rId31"/>
+                    <a:blip r:embed="rId34"/>
                     <a:stretch>
                       <a:fillRect/>
                     </a:stretch>
@@ -3066,6 +3233,7 @@
         <w:rPr>
           <w:noProof/>
         </w:rPr>
+        <w:lastRenderedPageBreak/>
         <w:drawing>
           <wp:inline distT="0" distB="0" distL="0" distR="0" wp14:anchorId="688A812B" wp14:editId="7B54782B">
             <wp:extent cx="5632461" cy="2159110"/>
@@ -3082,7 +3250,7 @@
                     <pic:cNvPicPr/>
                   </pic:nvPicPr>
                   <pic:blipFill>
-                    <a:blip r:embed="rId32"/>
+                    <a:blip r:embed="rId35"/>
                     <a:stretch>
                       <a:fillRect/>
                     </a:stretch>
@@ -3114,7 +3282,6 @@
         <w:rPr>
           <w:noProof/>
         </w:rPr>
-        <w:lastRenderedPageBreak/>
         <w:drawing>
           <wp:inline distT="0" distB="0" distL="0" distR="0" wp14:anchorId="0B01A484" wp14:editId="3D4B35C8">
             <wp:extent cx="5554908" cy="2159055"/>
@@ -3131,7 +3298,7 @@
                     <pic:cNvPicPr/>
                   </pic:nvPicPr>
                   <pic:blipFill>
-                    <a:blip r:embed="rId33"/>
+                    <a:blip r:embed="rId36"/>
                     <a:stretch>
                       <a:fillRect/>
                     </a:stretch>
@@ -3140,463 +3307,6 @@
                     <a:xfrm>
                       <a:off x="0" y="0"/>
                       <a:ext cx="5580493" cy="2168999"/>
-                    </a:xfrm>
-                    <a:prstGeom prst="rect">
-                      <a:avLst/>
-                    </a:prstGeom>
-                  </pic:spPr>
-                </pic:pic>
-              </a:graphicData>
-            </a:graphic>
-          </wp:inline>
-        </w:drawing>
-      </w:r>
-    </w:p>
-    <w:p>
-      <w:pPr>
-        <w:rPr>
-          <w:rFonts w:ascii="Arial" w:hAnsi="Arial" w:cs="Arial"/>
-          <w:color w:val="000000"/>
-        </w:rPr>
-      </w:pPr>
-      <w:r>
-        <w:rPr>
-          <w:noProof/>
-        </w:rPr>
-        <w:drawing>
-          <wp:inline distT="0" distB="0" distL="0" distR="0" wp14:anchorId="3B5FC947" wp14:editId="5CA7F56E">
-            <wp:extent cx="5613621" cy="955994"/>
-            <wp:effectExtent l="0" t="0" r="6350" b="0"/>
-            <wp:docPr id="20" name="Picture 20"/>
-            <wp:cNvGraphicFramePr>
-              <a:graphicFrameLocks xmlns:a="http://schemas.openxmlformats.org/drawingml/2006/main" noChangeAspect="1"/>
-            </wp:cNvGraphicFramePr>
-            <a:graphic xmlns:a="http://schemas.openxmlformats.org/drawingml/2006/main">
-              <a:graphicData uri="http://schemas.openxmlformats.org/drawingml/2006/picture">
-                <pic:pic xmlns:pic="http://schemas.openxmlformats.org/drawingml/2006/picture">
-                  <pic:nvPicPr>
-                    <pic:cNvPr id="1" name=""/>
-                    <pic:cNvPicPr/>
-                  </pic:nvPicPr>
-                  <pic:blipFill>
-                    <a:blip r:embed="rId34"/>
-                    <a:stretch>
-                      <a:fillRect/>
-                    </a:stretch>
-                  </pic:blipFill>
-                  <pic:spPr>
-                    <a:xfrm>
-                      <a:off x="0" y="0"/>
-                      <a:ext cx="5652237" cy="962570"/>
-                    </a:xfrm>
-                    <a:prstGeom prst="rect">
-                      <a:avLst/>
-                    </a:prstGeom>
-                  </pic:spPr>
-                </pic:pic>
-              </a:graphicData>
-            </a:graphic>
-          </wp:inline>
-        </w:drawing>
-      </w:r>
-    </w:p>
-    <w:p>
-      <w:pPr>
-        <w:rPr>
-          <w:rFonts w:ascii="Arial" w:hAnsi="Arial" w:cs="Arial"/>
-          <w:color w:val="000000"/>
-        </w:rPr>
-      </w:pPr>
-      <w:r>
-        <w:rPr>
-          <w:noProof/>
-        </w:rPr>
-        <w:drawing>
-          <wp:inline distT="0" distB="0" distL="0" distR="0" wp14:anchorId="52190C56" wp14:editId="03E11084">
-            <wp:extent cx="5295569" cy="976512"/>
-            <wp:effectExtent l="0" t="0" r="635" b="0"/>
-            <wp:docPr id="25" name="Picture 25"/>
-            <wp:cNvGraphicFramePr>
-              <a:graphicFrameLocks xmlns:a="http://schemas.openxmlformats.org/drawingml/2006/main" noChangeAspect="1"/>
-            </wp:cNvGraphicFramePr>
-            <a:graphic xmlns:a="http://schemas.openxmlformats.org/drawingml/2006/main">
-              <a:graphicData uri="http://schemas.openxmlformats.org/drawingml/2006/picture">
-                <pic:pic xmlns:pic="http://schemas.openxmlformats.org/drawingml/2006/picture">
-                  <pic:nvPicPr>
-                    <pic:cNvPr id="1" name=""/>
-                    <pic:cNvPicPr/>
-                  </pic:nvPicPr>
-                  <pic:blipFill>
-                    <a:blip r:embed="rId35"/>
-                    <a:stretch>
-                      <a:fillRect/>
-                    </a:stretch>
-                  </pic:blipFill>
-                  <pic:spPr>
-                    <a:xfrm>
-                      <a:off x="0" y="0"/>
-                      <a:ext cx="5436222" cy="1002449"/>
-                    </a:xfrm>
-                    <a:prstGeom prst="rect">
-                      <a:avLst/>
-                    </a:prstGeom>
-                  </pic:spPr>
-                </pic:pic>
-              </a:graphicData>
-            </a:graphic>
-          </wp:inline>
-        </w:drawing>
-      </w:r>
-    </w:p>
-    <w:p>
-      <w:pPr>
-        <w:rPr>
-          <w:rFonts w:ascii="Arial" w:hAnsi="Arial" w:cs="Arial"/>
-          <w:color w:val="000000"/>
-        </w:rPr>
-      </w:pPr>
-      <w:r>
-        <w:rPr>
-          <w:noProof/>
-        </w:rPr>
-        <w:drawing>
-          <wp:inline distT="0" distB="0" distL="0" distR="0" wp14:anchorId="1C78CA29" wp14:editId="045FF734">
-            <wp:extent cx="5943600" cy="935990"/>
-            <wp:effectExtent l="0" t="0" r="0" b="0"/>
-            <wp:docPr id="35" name="Picture 35"/>
-            <wp:cNvGraphicFramePr>
-              <a:graphicFrameLocks xmlns:a="http://schemas.openxmlformats.org/drawingml/2006/main" noChangeAspect="1"/>
-            </wp:cNvGraphicFramePr>
-            <a:graphic xmlns:a="http://schemas.openxmlformats.org/drawingml/2006/main">
-              <a:graphicData uri="http://schemas.openxmlformats.org/drawingml/2006/picture">
-                <pic:pic xmlns:pic="http://schemas.openxmlformats.org/drawingml/2006/picture">
-                  <pic:nvPicPr>
-                    <pic:cNvPr id="1" name=""/>
-                    <pic:cNvPicPr/>
-                  </pic:nvPicPr>
-                  <pic:blipFill>
-                    <a:blip r:embed="rId36"/>
-                    <a:stretch>
-                      <a:fillRect/>
-                    </a:stretch>
-                  </pic:blipFill>
-                  <pic:spPr>
-                    <a:xfrm>
-                      <a:off x="0" y="0"/>
-                      <a:ext cx="5943600" cy="935990"/>
-                    </a:xfrm>
-                    <a:prstGeom prst="rect">
-                      <a:avLst/>
-                    </a:prstGeom>
-                  </pic:spPr>
-                </pic:pic>
-              </a:graphicData>
-            </a:graphic>
-          </wp:inline>
-        </w:drawing>
-      </w:r>
-    </w:p>
-    <w:p>
-      <w:pPr>
-        <w:rPr>
-          <w:rFonts w:ascii="Arial" w:hAnsi="Arial" w:cs="Arial"/>
-          <w:color w:val="000000"/>
-        </w:rPr>
-      </w:pPr>
-      <w:r>
-        <w:rPr>
-          <w:noProof/>
-        </w:rPr>
-        <w:drawing>
-          <wp:inline distT="0" distB="0" distL="0" distR="0" wp14:anchorId="4EA362A3" wp14:editId="72FC9180">
-            <wp:extent cx="5943600" cy="953135"/>
-            <wp:effectExtent l="0" t="0" r="0" b="0"/>
-            <wp:docPr id="36" name="Picture 36"/>
-            <wp:cNvGraphicFramePr>
-              <a:graphicFrameLocks xmlns:a="http://schemas.openxmlformats.org/drawingml/2006/main" noChangeAspect="1"/>
-            </wp:cNvGraphicFramePr>
-            <a:graphic xmlns:a="http://schemas.openxmlformats.org/drawingml/2006/main">
-              <a:graphicData uri="http://schemas.openxmlformats.org/drawingml/2006/picture">
-                <pic:pic xmlns:pic="http://schemas.openxmlformats.org/drawingml/2006/picture">
-                  <pic:nvPicPr>
-                    <pic:cNvPr id="1" name=""/>
-                    <pic:cNvPicPr/>
-                  </pic:nvPicPr>
-                  <pic:blipFill>
-                    <a:blip r:embed="rId37"/>
-                    <a:stretch>
-                      <a:fillRect/>
-                    </a:stretch>
-                  </pic:blipFill>
-                  <pic:spPr>
-                    <a:xfrm>
-                      <a:off x="0" y="0"/>
-                      <a:ext cx="5943600" cy="953135"/>
-                    </a:xfrm>
-                    <a:prstGeom prst="rect">
-                      <a:avLst/>
-                    </a:prstGeom>
-                  </pic:spPr>
-                </pic:pic>
-              </a:graphicData>
-            </a:graphic>
-          </wp:inline>
-        </w:drawing>
-      </w:r>
-    </w:p>
-    <w:p>
-      <w:pPr>
-        <w:rPr>
-          <w:rFonts w:ascii="Arial" w:hAnsi="Arial" w:cs="Arial"/>
-          <w:color w:val="000000"/>
-        </w:rPr>
-      </w:pPr>
-      <w:r>
-        <w:rPr>
-          <w:noProof/>
-        </w:rPr>
-        <w:drawing>
-          <wp:inline distT="0" distB="0" distL="0" distR="0" wp14:anchorId="24DB26AB" wp14:editId="33834FCD">
-            <wp:extent cx="5943600" cy="991870"/>
-            <wp:effectExtent l="0" t="0" r="0" b="0"/>
-            <wp:docPr id="37" name="Picture 37"/>
-            <wp:cNvGraphicFramePr>
-              <a:graphicFrameLocks xmlns:a="http://schemas.openxmlformats.org/drawingml/2006/main" noChangeAspect="1"/>
-            </wp:cNvGraphicFramePr>
-            <a:graphic xmlns:a="http://schemas.openxmlformats.org/drawingml/2006/main">
-              <a:graphicData uri="http://schemas.openxmlformats.org/drawingml/2006/picture">
-                <pic:pic xmlns:pic="http://schemas.openxmlformats.org/drawingml/2006/picture">
-                  <pic:nvPicPr>
-                    <pic:cNvPr id="1" name=""/>
-                    <pic:cNvPicPr/>
-                  </pic:nvPicPr>
-                  <pic:blipFill>
-                    <a:blip r:embed="rId38"/>
-                    <a:stretch>
-                      <a:fillRect/>
-                    </a:stretch>
-                  </pic:blipFill>
-                  <pic:spPr>
-                    <a:xfrm>
-                      <a:off x="0" y="0"/>
-                      <a:ext cx="5943600" cy="991870"/>
-                    </a:xfrm>
-                    <a:prstGeom prst="rect">
-                      <a:avLst/>
-                    </a:prstGeom>
-                  </pic:spPr>
-                </pic:pic>
-              </a:graphicData>
-            </a:graphic>
-          </wp:inline>
-        </w:drawing>
-      </w:r>
-    </w:p>
-    <w:p>
-      <w:pPr>
-        <w:rPr>
-          <w:rFonts w:ascii="Arial" w:hAnsi="Arial" w:cs="Arial"/>
-          <w:color w:val="000000"/>
-        </w:rPr>
-      </w:pPr>
-      <w:r>
-        <w:rPr>
-          <w:noProof/>
-        </w:rPr>
-        <w:lastRenderedPageBreak/>
-        <w:drawing>
-          <wp:inline distT="0" distB="0" distL="0" distR="0" wp14:anchorId="2C7044DE" wp14:editId="1ABD950F">
-            <wp:extent cx="5943600" cy="1091565"/>
-            <wp:effectExtent l="0" t="0" r="0" b="0"/>
-            <wp:docPr id="38" name="Picture 38"/>
-            <wp:cNvGraphicFramePr>
-              <a:graphicFrameLocks xmlns:a="http://schemas.openxmlformats.org/drawingml/2006/main" noChangeAspect="1"/>
-            </wp:cNvGraphicFramePr>
-            <a:graphic xmlns:a="http://schemas.openxmlformats.org/drawingml/2006/main">
-              <a:graphicData uri="http://schemas.openxmlformats.org/drawingml/2006/picture">
-                <pic:pic xmlns:pic="http://schemas.openxmlformats.org/drawingml/2006/picture">
-                  <pic:nvPicPr>
-                    <pic:cNvPr id="1" name=""/>
-                    <pic:cNvPicPr/>
-                  </pic:nvPicPr>
-                  <pic:blipFill>
-                    <a:blip r:embed="rId39"/>
-                    <a:stretch>
-                      <a:fillRect/>
-                    </a:stretch>
-                  </pic:blipFill>
-                  <pic:spPr>
-                    <a:xfrm>
-                      <a:off x="0" y="0"/>
-                      <a:ext cx="5943600" cy="1091565"/>
-                    </a:xfrm>
-                    <a:prstGeom prst="rect">
-                      <a:avLst/>
-                    </a:prstGeom>
-                  </pic:spPr>
-                </pic:pic>
-              </a:graphicData>
-            </a:graphic>
-          </wp:inline>
-        </w:drawing>
-      </w:r>
-    </w:p>
-    <w:p>
-      <w:pPr>
-        <w:rPr>
-          <w:rFonts w:ascii="Arial" w:hAnsi="Arial" w:cs="Arial"/>
-          <w:color w:val="000000"/>
-        </w:rPr>
-      </w:pPr>
-      <w:r>
-        <w:rPr>
-          <w:rFonts w:ascii="Arial" w:hAnsi="Arial" w:cs="Arial"/>
-          <w:color w:val="000000"/>
-        </w:rPr>
-        <w:t xml:space="preserve">Creating a subset of </w:t>
-      </w:r>
-      <w:r>
-        <w:rPr>
-          <w:rFonts w:ascii="Arial" w:hAnsi="Arial" w:cs="Arial"/>
-          <w:color w:val="000000"/>
-        </w:rPr>
-        <w:t>only</w:t>
-      </w:r>
-      <w:r>
-        <w:rPr>
-          <w:rFonts w:ascii="Arial" w:hAnsi="Arial" w:cs="Arial"/>
-          <w:color w:val="000000"/>
-        </w:rPr>
-        <w:t xml:space="preserve"> the loan application demographic columns makes it easier to </w:t>
-      </w:r>
-      <w:r>
-        <w:rPr>
-          <w:rFonts w:ascii="Arial" w:hAnsi="Arial" w:cs="Arial"/>
-          <w:color w:val="000000"/>
-        </w:rPr>
-        <w:t>view all of the demographic data together to evaluate whether or not the information contained in the ‘observed’ columns adds to the interpretation and understanding of the associated data.</w:t>
-      </w:r>
-    </w:p>
-    <w:p>
-      <w:pPr>
-        <w:rPr>
-          <w:rFonts w:ascii="Arial" w:hAnsi="Arial" w:cs="Arial"/>
-          <w:color w:val="000000"/>
-        </w:rPr>
-      </w:pPr>
-      <w:r>
-        <w:rPr>
-          <w:noProof/>
-        </w:rPr>
-        <w:drawing>
-          <wp:inline distT="0" distB="0" distL="0" distR="0" wp14:anchorId="2A30D6B1" wp14:editId="4CF0A897">
-            <wp:extent cx="5943600" cy="588010"/>
-            <wp:effectExtent l="0" t="0" r="0" b="2540"/>
-            <wp:docPr id="33" name="Picture 33"/>
-            <wp:cNvGraphicFramePr>
-              <a:graphicFrameLocks xmlns:a="http://schemas.openxmlformats.org/drawingml/2006/main" noChangeAspect="1"/>
-            </wp:cNvGraphicFramePr>
-            <a:graphic xmlns:a="http://schemas.openxmlformats.org/drawingml/2006/main">
-              <a:graphicData uri="http://schemas.openxmlformats.org/drawingml/2006/picture">
-                <pic:pic xmlns:pic="http://schemas.openxmlformats.org/drawingml/2006/picture">
-                  <pic:nvPicPr>
-                    <pic:cNvPr id="1" name=""/>
-                    <pic:cNvPicPr/>
-                  </pic:nvPicPr>
-                  <pic:blipFill>
-                    <a:blip r:embed="rId40"/>
-                    <a:stretch>
-                      <a:fillRect/>
-                    </a:stretch>
-                  </pic:blipFill>
-                  <pic:spPr>
-                    <a:xfrm>
-                      <a:off x="0" y="0"/>
-                      <a:ext cx="5943600" cy="588010"/>
-                    </a:xfrm>
-                    <a:prstGeom prst="rect">
-                      <a:avLst/>
-                    </a:prstGeom>
-                  </pic:spPr>
-                </pic:pic>
-              </a:graphicData>
-            </a:graphic>
-          </wp:inline>
-        </w:drawing>
-      </w:r>
-    </w:p>
-    <w:p>
-      <w:pPr>
-        <w:rPr>
-          <w:rFonts w:ascii="Arial" w:hAnsi="Arial" w:cs="Arial"/>
-          <w:color w:val="000000"/>
-        </w:rPr>
-      </w:pPr>
-      <w:r>
-        <w:rPr>
-          <w:rFonts w:ascii="Arial" w:hAnsi="Arial" w:cs="Arial"/>
-          <w:color w:val="000000"/>
-        </w:rPr>
-        <w:t xml:space="preserve">The ‘observed’ </w:t>
-      </w:r>
-      <w:r>
-        <w:rPr>
-          <w:rFonts w:ascii="Arial" w:hAnsi="Arial" w:cs="Arial"/>
-          <w:color w:val="000000"/>
-        </w:rPr>
-        <w:t>columns</w:t>
-      </w:r>
-      <w:r>
-        <w:rPr>
-          <w:rFonts w:ascii="Arial" w:hAnsi="Arial" w:cs="Arial"/>
-          <w:color w:val="000000"/>
-        </w:rPr>
-        <w:t xml:space="preserve"> d</w:t>
-      </w:r>
-      <w:r>
-        <w:rPr>
-          <w:rFonts w:ascii="Arial" w:hAnsi="Arial" w:cs="Arial"/>
-          <w:color w:val="000000"/>
-        </w:rPr>
-        <w:t>o not add to the understanding of the data and are removed.</w:t>
-      </w:r>
-    </w:p>
-    <w:p>
-      <w:pPr>
-        <w:rPr>
-          <w:rFonts w:ascii="Arial" w:hAnsi="Arial" w:cs="Arial"/>
-          <w:color w:val="000000"/>
-        </w:rPr>
-      </w:pPr>
-      <w:r>
-        <w:rPr>
-          <w:noProof/>
-        </w:rPr>
-        <w:drawing>
-          <wp:inline distT="0" distB="0" distL="0" distR="0" wp14:anchorId="5EF8873C" wp14:editId="140C6625">
-            <wp:extent cx="3474720" cy="618786"/>
-            <wp:effectExtent l="0" t="0" r="0" b="0"/>
-            <wp:docPr id="34" name="Picture 34"/>
-            <wp:cNvGraphicFramePr>
-              <a:graphicFrameLocks xmlns:a="http://schemas.openxmlformats.org/drawingml/2006/main" noChangeAspect="1"/>
-            </wp:cNvGraphicFramePr>
-            <a:graphic xmlns:a="http://schemas.openxmlformats.org/drawingml/2006/main">
-              <a:graphicData uri="http://schemas.openxmlformats.org/drawingml/2006/picture">
-                <pic:pic xmlns:pic="http://schemas.openxmlformats.org/drawingml/2006/picture">
-                  <pic:nvPicPr>
-                    <pic:cNvPr id="1" name=""/>
-                    <pic:cNvPicPr/>
-                  </pic:nvPicPr>
-                  <pic:blipFill>
-                    <a:blip r:embed="rId41"/>
-                    <a:stretch>
-                      <a:fillRect/>
-                    </a:stretch>
-                  </pic:blipFill>
-                  <pic:spPr>
-                    <a:xfrm>
-                      <a:off x="0" y="0"/>
-                      <a:ext cx="3546334" cy="631539"/>
                     </a:xfrm>
                     <a:prstGeom prst="rect">
                       <a:avLst/>
@@ -3679,7 +3389,7 @@
                     <pic:cNvPicPr/>
                   </pic:nvPicPr>
                   <pic:blipFill>
-                    <a:blip r:embed="rId42"/>
+                    <a:blip r:embed="rId37"/>
                     <a:stretch>
                       <a:fillRect/>
                     </a:stretch>
@@ -3704,30 +3414,29 @@
       <w:pPr>
         <w:rPr>
           <w:rFonts w:ascii="Arial" w:hAnsi="Arial" w:cs="Arial"/>
-          <w:color w:val="000000"/>
-        </w:rPr>
-      </w:pPr>
-      <w:r>
-        <w:rPr>
-          <w:rFonts w:ascii="Arial" w:hAnsi="Arial" w:cs="Arial"/>
-          <w:noProof/>
-        </w:rPr>
-        <w:t>The numeric levels 4,5, and 6 were removed from the dataset in previous steps, which leaves the remaining levels of ‘approved’ and ‘denied’ and thus providing a binary response variable for regression analysis.</w:t>
-      </w:r>
-    </w:p>
-    <w:p>
-      <w:pPr>
-        <w:rPr>
-          <w:rFonts w:ascii="Arial" w:hAnsi="Arial" w:cs="Arial"/>
-          <w:color w:val="000000"/>
-        </w:rPr>
-      </w:pPr>
-      <w:r>
-        <w:rPr>
-          <w:rFonts w:ascii="Arial" w:hAnsi="Arial" w:cs="Arial"/>
-          <w:color w:val="000000"/>
-        </w:rPr>
-        <w:t>A subset of the remaining columns will be used for this analysis to include the response variable, all the columns that contain basic demographic data, and columns that were included in the main dataset that one would expect lending instututions to use when making a loan application decision, such as income, loan amount, and property location.</w:t>
+          <w:noProof/>
+        </w:rPr>
+      </w:pPr>
+      <w:r>
+        <w:rPr>
+          <w:rFonts w:ascii="Arial" w:hAnsi="Arial" w:cs="Arial"/>
+          <w:noProof/>
+        </w:rPr>
+        <w:t xml:space="preserve">The numeric levels 4,5, and 6 were removed from the dataset in previous steps, which leaves the remaining levels of ‘approved’ and ‘denied’ and thus providing a </w:t>
+      </w:r>
+      <w:r>
+        <w:rPr>
+          <w:rFonts w:ascii="Arial" w:hAnsi="Arial" w:cs="Arial"/>
+          <w:noProof/>
+        </w:rPr>
+        <w:t xml:space="preserve">single </w:t>
+      </w:r>
+      <w:r>
+        <w:rPr>
+          <w:rFonts w:ascii="Arial" w:hAnsi="Arial" w:cs="Arial"/>
+          <w:noProof/>
+        </w:rPr>
+        <w:t>binary response variable for regression analysis.</w:t>
       </w:r>
     </w:p>
     <w:p>
@@ -3741,44 +3450,952 @@
         <w:rPr>
           <w:noProof/>
         </w:rPr>
-        <w:drawing>
-          <wp:inline distT="0" distB="0" distL="0" distR="0" wp14:anchorId="2F8AE98D" wp14:editId="536D6B1B">
-            <wp:extent cx="5764696" cy="642369"/>
+        <w:lastRenderedPageBreak/>
+        <w:drawing>
+          <wp:inline distT="0" distB="0" distL="0" distR="0" wp14:anchorId="6641F8F8" wp14:editId="043BAFB9">
+            <wp:extent cx="5272408" cy="3067685"/>
+            <wp:effectExtent l="0" t="0" r="4445" b="0"/>
+            <wp:docPr id="46" name="Picture 46"/>
+            <wp:cNvGraphicFramePr>
+              <a:graphicFrameLocks xmlns:a="http://schemas.openxmlformats.org/drawingml/2006/main" noChangeAspect="1"/>
+            </wp:cNvGraphicFramePr>
+            <a:graphic xmlns:a="http://schemas.openxmlformats.org/drawingml/2006/main">
+              <a:graphicData uri="http://schemas.openxmlformats.org/drawingml/2006/picture">
+                <pic:pic xmlns:pic="http://schemas.openxmlformats.org/drawingml/2006/picture">
+                  <pic:nvPicPr>
+                    <pic:cNvPr id="1" name=""/>
+                    <pic:cNvPicPr/>
+                  </pic:nvPicPr>
+                  <pic:blipFill>
+                    <a:blip r:embed="rId38"/>
+                    <a:stretch>
+                      <a:fillRect/>
+                    </a:stretch>
+                  </pic:blipFill>
+                  <pic:spPr>
+                    <a:xfrm>
+                      <a:off x="0" y="0"/>
+                      <a:ext cx="5279075" cy="3071564"/>
+                    </a:xfrm>
+                    <a:prstGeom prst="rect">
+                      <a:avLst/>
+                    </a:prstGeom>
+                  </pic:spPr>
+                </pic:pic>
+              </a:graphicData>
+            </a:graphic>
+          </wp:inline>
+        </w:drawing>
+      </w:r>
+    </w:p>
+    <w:p>
+      <w:r>
+        <w:t>Numeric factor levels are converted to descriptive text for the remaining factor columns.</w:t>
+      </w:r>
+    </w:p>
+    <w:p>
+      <w:r>
+        <w:rPr>
+          <w:noProof/>
+        </w:rPr>
+        <w:drawing>
+          <wp:inline distT="0" distB="0" distL="0" distR="0" wp14:anchorId="22403E84" wp14:editId="06B8F464">
+            <wp:extent cx="4327661" cy="1399277"/>
+            <wp:effectExtent l="0" t="0" r="0" b="0"/>
+            <wp:docPr id="47" name="Picture 47"/>
+            <wp:cNvGraphicFramePr>
+              <a:graphicFrameLocks xmlns:a="http://schemas.openxmlformats.org/drawingml/2006/main" noChangeAspect="1"/>
+            </wp:cNvGraphicFramePr>
+            <a:graphic xmlns:a="http://schemas.openxmlformats.org/drawingml/2006/main">
+              <a:graphicData uri="http://schemas.openxmlformats.org/drawingml/2006/picture">
+                <pic:pic xmlns:pic="http://schemas.openxmlformats.org/drawingml/2006/picture">
+                  <pic:nvPicPr>
+                    <pic:cNvPr id="1" name=""/>
+                    <pic:cNvPicPr/>
+                  </pic:nvPicPr>
+                  <pic:blipFill>
+                    <a:blip r:embed="rId39"/>
+                    <a:stretch>
+                      <a:fillRect/>
+                    </a:stretch>
+                  </pic:blipFill>
+                  <pic:spPr>
+                    <a:xfrm>
+                      <a:off x="0" y="0"/>
+                      <a:ext cx="4396652" cy="1421584"/>
+                    </a:xfrm>
+                    <a:prstGeom prst="rect">
+                      <a:avLst/>
+                    </a:prstGeom>
+                  </pic:spPr>
+                </pic:pic>
+              </a:graphicData>
+            </a:graphic>
+          </wp:inline>
+        </w:drawing>
+      </w:r>
+    </w:p>
+    <w:p>
+      <w:pPr>
+        <w:rPr>
+          <w:noProof/>
+        </w:rPr>
+      </w:pPr>
+      <w:r>
+        <w:rPr>
+          <w:noProof/>
+        </w:rPr>
+        <w:t xml:space="preserve"> </w:t>
+      </w:r>
+      <w:r>
+        <w:rPr>
+          <w:noProof/>
+        </w:rPr>
+        <w:drawing>
+          <wp:inline distT="0" distB="0" distL="0" distR="0" wp14:anchorId="7C0472A3" wp14:editId="7D0C7984">
+            <wp:extent cx="4433977" cy="1001944"/>
+            <wp:effectExtent l="0" t="0" r="5080" b="8255"/>
+            <wp:docPr id="48" name="Picture 48"/>
+            <wp:cNvGraphicFramePr>
+              <a:graphicFrameLocks xmlns:a="http://schemas.openxmlformats.org/drawingml/2006/main" noChangeAspect="1"/>
+            </wp:cNvGraphicFramePr>
+            <a:graphic xmlns:a="http://schemas.openxmlformats.org/drawingml/2006/main">
+              <a:graphicData uri="http://schemas.openxmlformats.org/drawingml/2006/picture">
+                <pic:pic xmlns:pic="http://schemas.openxmlformats.org/drawingml/2006/picture">
+                  <pic:nvPicPr>
+                    <pic:cNvPr id="1" name=""/>
+                    <pic:cNvPicPr/>
+                  </pic:nvPicPr>
+                  <pic:blipFill>
+                    <a:blip r:embed="rId40"/>
+                    <a:stretch>
+                      <a:fillRect/>
+                    </a:stretch>
+                  </pic:blipFill>
+                  <pic:spPr>
+                    <a:xfrm>
+                      <a:off x="0" y="0"/>
+                      <a:ext cx="4451684" cy="1005945"/>
+                    </a:xfrm>
+                    <a:prstGeom prst="rect">
+                      <a:avLst/>
+                    </a:prstGeom>
+                  </pic:spPr>
+                </pic:pic>
+              </a:graphicData>
+            </a:graphic>
+          </wp:inline>
+        </w:drawing>
+      </w:r>
+    </w:p>
+    <w:p>
+      <w:r>
+        <w:rPr>
+          <w:noProof/>
+        </w:rPr>
+        <w:drawing>
+          <wp:inline distT="0" distB="0" distL="0" distR="0" wp14:anchorId="11655DDD" wp14:editId="683FDAC5">
+            <wp:extent cx="5943600" cy="1294130"/>
+            <wp:effectExtent l="0" t="0" r="0" b="1270"/>
+            <wp:docPr id="49" name="Picture 49"/>
+            <wp:cNvGraphicFramePr>
+              <a:graphicFrameLocks xmlns:a="http://schemas.openxmlformats.org/drawingml/2006/main" noChangeAspect="1"/>
+            </wp:cNvGraphicFramePr>
+            <a:graphic xmlns:a="http://schemas.openxmlformats.org/drawingml/2006/main">
+              <a:graphicData uri="http://schemas.openxmlformats.org/drawingml/2006/picture">
+                <pic:pic xmlns:pic="http://schemas.openxmlformats.org/drawingml/2006/picture">
+                  <pic:nvPicPr>
+                    <pic:cNvPr id="1" name=""/>
+                    <pic:cNvPicPr/>
+                  </pic:nvPicPr>
+                  <pic:blipFill>
+                    <a:blip r:embed="rId41"/>
+                    <a:stretch>
+                      <a:fillRect/>
+                    </a:stretch>
+                  </pic:blipFill>
+                  <pic:spPr>
+                    <a:xfrm>
+                      <a:off x="0" y="0"/>
+                      <a:ext cx="5943600" cy="1294130"/>
+                    </a:xfrm>
+                    <a:prstGeom prst="rect">
+                      <a:avLst/>
+                    </a:prstGeom>
+                  </pic:spPr>
+                </pic:pic>
+              </a:graphicData>
+            </a:graphic>
+          </wp:inline>
+        </w:drawing>
+      </w:r>
+    </w:p>
+    <w:p>
+      <w:r>
+        <w:rPr>
+          <w:noProof/>
+        </w:rPr>
+        <w:lastRenderedPageBreak/>
+        <w:drawing>
+          <wp:inline distT="0" distB="0" distL="0" distR="0" wp14:anchorId="592841E0" wp14:editId="5F72F6AA">
+            <wp:extent cx="5943600" cy="1203325"/>
+            <wp:effectExtent l="0" t="0" r="0" b="0"/>
+            <wp:docPr id="50" name="Picture 50"/>
+            <wp:cNvGraphicFramePr>
+              <a:graphicFrameLocks xmlns:a="http://schemas.openxmlformats.org/drawingml/2006/main" noChangeAspect="1"/>
+            </wp:cNvGraphicFramePr>
+            <a:graphic xmlns:a="http://schemas.openxmlformats.org/drawingml/2006/main">
+              <a:graphicData uri="http://schemas.openxmlformats.org/drawingml/2006/picture">
+                <pic:pic xmlns:pic="http://schemas.openxmlformats.org/drawingml/2006/picture">
+                  <pic:nvPicPr>
+                    <pic:cNvPr id="1" name=""/>
+                    <pic:cNvPicPr/>
+                  </pic:nvPicPr>
+                  <pic:blipFill>
+                    <a:blip r:embed="rId42"/>
+                    <a:stretch>
+                      <a:fillRect/>
+                    </a:stretch>
+                  </pic:blipFill>
+                  <pic:spPr>
+                    <a:xfrm>
+                      <a:off x="0" y="0"/>
+                      <a:ext cx="5943600" cy="1203325"/>
+                    </a:xfrm>
+                    <a:prstGeom prst="rect">
+                      <a:avLst/>
+                    </a:prstGeom>
+                  </pic:spPr>
+                </pic:pic>
+              </a:graphicData>
+            </a:graphic>
+          </wp:inline>
+        </w:drawing>
+      </w:r>
+    </w:p>
+    <w:p>
+      <w:r>
+        <w:rPr>
+          <w:noProof/>
+        </w:rPr>
+        <w:drawing>
+          <wp:inline distT="0" distB="0" distL="0" distR="0" wp14:anchorId="73C4100B" wp14:editId="43A85A53">
+            <wp:extent cx="5876925" cy="1428750"/>
+            <wp:effectExtent l="0" t="0" r="9525" b="0"/>
+            <wp:docPr id="51" name="Picture 51"/>
+            <wp:cNvGraphicFramePr>
+              <a:graphicFrameLocks xmlns:a="http://schemas.openxmlformats.org/drawingml/2006/main" noChangeAspect="1"/>
+            </wp:cNvGraphicFramePr>
+            <a:graphic xmlns:a="http://schemas.openxmlformats.org/drawingml/2006/main">
+              <a:graphicData uri="http://schemas.openxmlformats.org/drawingml/2006/picture">
+                <pic:pic xmlns:pic="http://schemas.openxmlformats.org/drawingml/2006/picture">
+                  <pic:nvPicPr>
+                    <pic:cNvPr id="1" name=""/>
+                    <pic:cNvPicPr/>
+                  </pic:nvPicPr>
+                  <pic:blipFill>
+                    <a:blip r:embed="rId43"/>
+                    <a:stretch>
+                      <a:fillRect/>
+                    </a:stretch>
+                  </pic:blipFill>
+                  <pic:spPr>
+                    <a:xfrm>
+                      <a:off x="0" y="0"/>
+                      <a:ext cx="5876925" cy="1428750"/>
+                    </a:xfrm>
+                    <a:prstGeom prst="rect">
+                      <a:avLst/>
+                    </a:prstGeom>
+                  </pic:spPr>
+                </pic:pic>
+              </a:graphicData>
+            </a:graphic>
+          </wp:inline>
+        </w:drawing>
+      </w:r>
+    </w:p>
+    <w:p>
+      <w:r>
+        <w:rPr>
+          <w:noProof/>
+        </w:rPr>
+        <w:drawing>
+          <wp:inline distT="0" distB="0" distL="0" distR="0" wp14:anchorId="537E1988" wp14:editId="1885DC51">
+            <wp:extent cx="5943600" cy="1148080"/>
+            <wp:effectExtent l="0" t="0" r="0" b="0"/>
+            <wp:docPr id="52" name="Picture 52"/>
+            <wp:cNvGraphicFramePr>
+              <a:graphicFrameLocks xmlns:a="http://schemas.openxmlformats.org/drawingml/2006/main" noChangeAspect="1"/>
+            </wp:cNvGraphicFramePr>
+            <a:graphic xmlns:a="http://schemas.openxmlformats.org/drawingml/2006/main">
+              <a:graphicData uri="http://schemas.openxmlformats.org/drawingml/2006/picture">
+                <pic:pic xmlns:pic="http://schemas.openxmlformats.org/drawingml/2006/picture">
+                  <pic:nvPicPr>
+                    <pic:cNvPr id="1" name=""/>
+                    <pic:cNvPicPr/>
+                  </pic:nvPicPr>
+                  <pic:blipFill>
+                    <a:blip r:embed="rId44"/>
+                    <a:stretch>
+                      <a:fillRect/>
+                    </a:stretch>
+                  </pic:blipFill>
+                  <pic:spPr>
+                    <a:xfrm>
+                      <a:off x="0" y="0"/>
+                      <a:ext cx="5943600" cy="1148080"/>
+                    </a:xfrm>
+                    <a:prstGeom prst="rect">
+                      <a:avLst/>
+                    </a:prstGeom>
+                  </pic:spPr>
+                </pic:pic>
+              </a:graphicData>
+            </a:graphic>
+          </wp:inline>
+        </w:drawing>
+      </w:r>
+    </w:p>
+    <w:p>
+      <w:r>
+        <w:rPr>
+          <w:noProof/>
+        </w:rPr>
+        <w:drawing>
+          <wp:inline distT="0" distB="0" distL="0" distR="0" wp14:anchorId="7D15C821" wp14:editId="2C43D9BD">
+            <wp:extent cx="5943600" cy="1088390"/>
+            <wp:effectExtent l="0" t="0" r="0" b="0"/>
+            <wp:docPr id="53" name="Picture 53"/>
+            <wp:cNvGraphicFramePr>
+              <a:graphicFrameLocks xmlns:a="http://schemas.openxmlformats.org/drawingml/2006/main" noChangeAspect="1"/>
+            </wp:cNvGraphicFramePr>
+            <a:graphic xmlns:a="http://schemas.openxmlformats.org/drawingml/2006/main">
+              <a:graphicData uri="http://schemas.openxmlformats.org/drawingml/2006/picture">
+                <pic:pic xmlns:pic="http://schemas.openxmlformats.org/drawingml/2006/picture">
+                  <pic:nvPicPr>
+                    <pic:cNvPr id="1" name=""/>
+                    <pic:cNvPicPr/>
+                  </pic:nvPicPr>
+                  <pic:blipFill>
+                    <a:blip r:embed="rId45"/>
+                    <a:stretch>
+                      <a:fillRect/>
+                    </a:stretch>
+                  </pic:blipFill>
+                  <pic:spPr>
+                    <a:xfrm>
+                      <a:off x="0" y="0"/>
+                      <a:ext cx="5943600" cy="1088390"/>
+                    </a:xfrm>
+                    <a:prstGeom prst="rect">
+                      <a:avLst/>
+                    </a:prstGeom>
+                  </pic:spPr>
+                </pic:pic>
+              </a:graphicData>
+            </a:graphic>
+          </wp:inline>
+        </w:drawing>
+      </w:r>
+    </w:p>
+    <w:p>
+      <w:r>
+        <w:rPr>
+          <w:noProof/>
+        </w:rPr>
+        <w:drawing>
+          <wp:inline distT="0" distB="0" distL="0" distR="0" wp14:anchorId="1DE6E78B" wp14:editId="2AB34C41">
+            <wp:extent cx="5943600" cy="1313815"/>
+            <wp:effectExtent l="0" t="0" r="0" b="635"/>
+            <wp:docPr id="54" name="Picture 54"/>
+            <wp:cNvGraphicFramePr>
+              <a:graphicFrameLocks xmlns:a="http://schemas.openxmlformats.org/drawingml/2006/main" noChangeAspect="1"/>
+            </wp:cNvGraphicFramePr>
+            <a:graphic xmlns:a="http://schemas.openxmlformats.org/drawingml/2006/main">
+              <a:graphicData uri="http://schemas.openxmlformats.org/drawingml/2006/picture">
+                <pic:pic xmlns:pic="http://schemas.openxmlformats.org/drawingml/2006/picture">
+                  <pic:nvPicPr>
+                    <pic:cNvPr id="1" name=""/>
+                    <pic:cNvPicPr/>
+                  </pic:nvPicPr>
+                  <pic:blipFill>
+                    <a:blip r:embed="rId46"/>
+                    <a:stretch>
+                      <a:fillRect/>
+                    </a:stretch>
+                  </pic:blipFill>
+                  <pic:spPr>
+                    <a:xfrm>
+                      <a:off x="0" y="0"/>
+                      <a:ext cx="5943600" cy="1313815"/>
+                    </a:xfrm>
+                    <a:prstGeom prst="rect">
+                      <a:avLst/>
+                    </a:prstGeom>
+                  </pic:spPr>
+                </pic:pic>
+              </a:graphicData>
+            </a:graphic>
+          </wp:inline>
+        </w:drawing>
+      </w:r>
+    </w:p>
+    <w:p>
+      <w:r>
+        <w:rPr>
+          <w:noProof/>
+        </w:rPr>
+        <w:drawing>
+          <wp:inline distT="0" distB="0" distL="0" distR="0" wp14:anchorId="4C86EEB1" wp14:editId="4351CCC6">
+            <wp:extent cx="5943600" cy="967105"/>
+            <wp:effectExtent l="0" t="0" r="0" b="4445"/>
+            <wp:docPr id="55" name="Picture 55"/>
+            <wp:cNvGraphicFramePr>
+              <a:graphicFrameLocks xmlns:a="http://schemas.openxmlformats.org/drawingml/2006/main" noChangeAspect="1"/>
+            </wp:cNvGraphicFramePr>
+            <a:graphic xmlns:a="http://schemas.openxmlformats.org/drawingml/2006/main">
+              <a:graphicData uri="http://schemas.openxmlformats.org/drawingml/2006/picture">
+                <pic:pic xmlns:pic="http://schemas.openxmlformats.org/drawingml/2006/picture">
+                  <pic:nvPicPr>
+                    <pic:cNvPr id="1" name=""/>
+                    <pic:cNvPicPr/>
+                  </pic:nvPicPr>
+                  <pic:blipFill>
+                    <a:blip r:embed="rId47"/>
+                    <a:stretch>
+                      <a:fillRect/>
+                    </a:stretch>
+                  </pic:blipFill>
+                  <pic:spPr>
+                    <a:xfrm>
+                      <a:off x="0" y="0"/>
+                      <a:ext cx="5943600" cy="967105"/>
+                    </a:xfrm>
+                    <a:prstGeom prst="rect">
+                      <a:avLst/>
+                    </a:prstGeom>
+                  </pic:spPr>
+                </pic:pic>
+              </a:graphicData>
+            </a:graphic>
+          </wp:inline>
+        </w:drawing>
+      </w:r>
+    </w:p>
+    <w:p>
+      <w:r>
+        <w:rPr>
+          <w:noProof/>
+        </w:rPr>
+        <w:lastRenderedPageBreak/>
+        <w:drawing>
+          <wp:inline distT="0" distB="0" distL="0" distR="0" wp14:anchorId="2D107F09" wp14:editId="4595FB4A">
+            <wp:extent cx="5943600" cy="1051560"/>
+            <wp:effectExtent l="0" t="0" r="0" b="0"/>
+            <wp:docPr id="56" name="Picture 56"/>
+            <wp:cNvGraphicFramePr>
+              <a:graphicFrameLocks xmlns:a="http://schemas.openxmlformats.org/drawingml/2006/main" noChangeAspect="1"/>
+            </wp:cNvGraphicFramePr>
+            <a:graphic xmlns:a="http://schemas.openxmlformats.org/drawingml/2006/main">
+              <a:graphicData uri="http://schemas.openxmlformats.org/drawingml/2006/picture">
+                <pic:pic xmlns:pic="http://schemas.openxmlformats.org/drawingml/2006/picture">
+                  <pic:nvPicPr>
+                    <pic:cNvPr id="1" name=""/>
+                    <pic:cNvPicPr/>
+                  </pic:nvPicPr>
+                  <pic:blipFill>
+                    <a:blip r:embed="rId48"/>
+                    <a:stretch>
+                      <a:fillRect/>
+                    </a:stretch>
+                  </pic:blipFill>
+                  <pic:spPr>
+                    <a:xfrm>
+                      <a:off x="0" y="0"/>
+                      <a:ext cx="5943600" cy="1051560"/>
+                    </a:xfrm>
+                    <a:prstGeom prst="rect">
+                      <a:avLst/>
+                    </a:prstGeom>
+                  </pic:spPr>
+                </pic:pic>
+              </a:graphicData>
+            </a:graphic>
+          </wp:inline>
+        </w:drawing>
+      </w:r>
+    </w:p>
+    <w:p>
+      <w:r>
+        <w:rPr>
+          <w:noProof/>
+        </w:rPr>
+        <w:drawing>
+          <wp:inline distT="0" distB="0" distL="0" distR="0" wp14:anchorId="351C4990" wp14:editId="193EF002">
+            <wp:extent cx="5591175" cy="1552575"/>
+            <wp:effectExtent l="0" t="0" r="9525" b="9525"/>
+            <wp:docPr id="57" name="Picture 57"/>
+            <wp:cNvGraphicFramePr>
+              <a:graphicFrameLocks xmlns:a="http://schemas.openxmlformats.org/drawingml/2006/main" noChangeAspect="1"/>
+            </wp:cNvGraphicFramePr>
+            <a:graphic xmlns:a="http://schemas.openxmlformats.org/drawingml/2006/main">
+              <a:graphicData uri="http://schemas.openxmlformats.org/drawingml/2006/picture">
+                <pic:pic xmlns:pic="http://schemas.openxmlformats.org/drawingml/2006/picture">
+                  <pic:nvPicPr>
+                    <pic:cNvPr id="1" name=""/>
+                    <pic:cNvPicPr/>
+                  </pic:nvPicPr>
+                  <pic:blipFill>
+                    <a:blip r:embed="rId49"/>
+                    <a:stretch>
+                      <a:fillRect/>
+                    </a:stretch>
+                  </pic:blipFill>
+                  <pic:spPr>
+                    <a:xfrm>
+                      <a:off x="0" y="0"/>
+                      <a:ext cx="5591175" cy="1552575"/>
+                    </a:xfrm>
+                    <a:prstGeom prst="rect">
+                      <a:avLst/>
+                    </a:prstGeom>
+                  </pic:spPr>
+                </pic:pic>
+              </a:graphicData>
+            </a:graphic>
+          </wp:inline>
+        </w:drawing>
+      </w:r>
+    </w:p>
+    <w:p>
+      <w:r>
+        <w:rPr>
+          <w:noProof/>
+        </w:rPr>
+        <w:drawing>
+          <wp:inline distT="0" distB="0" distL="0" distR="0" wp14:anchorId="2FC3CE4A" wp14:editId="05CDA84E">
+            <wp:extent cx="5581650" cy="1285875"/>
+            <wp:effectExtent l="0" t="0" r="0" b="9525"/>
+            <wp:docPr id="58" name="Picture 58"/>
+            <wp:cNvGraphicFramePr>
+              <a:graphicFrameLocks xmlns:a="http://schemas.openxmlformats.org/drawingml/2006/main" noChangeAspect="1"/>
+            </wp:cNvGraphicFramePr>
+            <a:graphic xmlns:a="http://schemas.openxmlformats.org/drawingml/2006/main">
+              <a:graphicData uri="http://schemas.openxmlformats.org/drawingml/2006/picture">
+                <pic:pic xmlns:pic="http://schemas.openxmlformats.org/drawingml/2006/picture">
+                  <pic:nvPicPr>
+                    <pic:cNvPr id="1" name=""/>
+                    <pic:cNvPicPr/>
+                  </pic:nvPicPr>
+                  <pic:blipFill>
+                    <a:blip r:embed="rId50"/>
+                    <a:stretch>
+                      <a:fillRect/>
+                    </a:stretch>
+                  </pic:blipFill>
+                  <pic:spPr>
+                    <a:xfrm>
+                      <a:off x="0" y="0"/>
+                      <a:ext cx="5581650" cy="1285875"/>
+                    </a:xfrm>
+                    <a:prstGeom prst="rect">
+                      <a:avLst/>
+                    </a:prstGeom>
+                  </pic:spPr>
+                </pic:pic>
+              </a:graphicData>
+            </a:graphic>
+          </wp:inline>
+        </w:drawing>
+      </w:r>
+    </w:p>
+    <w:p>
+      <w:r>
+        <w:rPr>
+          <w:noProof/>
+        </w:rPr>
+        <w:drawing>
+          <wp:inline distT="0" distB="0" distL="0" distR="0" wp14:anchorId="7EA1D407" wp14:editId="74B4317C">
+            <wp:extent cx="5943600" cy="1397000"/>
+            <wp:effectExtent l="0" t="0" r="0" b="0"/>
+            <wp:docPr id="59" name="Picture 59"/>
+            <wp:cNvGraphicFramePr>
+              <a:graphicFrameLocks xmlns:a="http://schemas.openxmlformats.org/drawingml/2006/main" noChangeAspect="1"/>
+            </wp:cNvGraphicFramePr>
+            <a:graphic xmlns:a="http://schemas.openxmlformats.org/drawingml/2006/main">
+              <a:graphicData uri="http://schemas.openxmlformats.org/drawingml/2006/picture">
+                <pic:pic xmlns:pic="http://schemas.openxmlformats.org/drawingml/2006/picture">
+                  <pic:nvPicPr>
+                    <pic:cNvPr id="1" name=""/>
+                    <pic:cNvPicPr/>
+                  </pic:nvPicPr>
+                  <pic:blipFill>
+                    <a:blip r:embed="rId51"/>
+                    <a:stretch>
+                      <a:fillRect/>
+                    </a:stretch>
+                  </pic:blipFill>
+                  <pic:spPr>
+                    <a:xfrm>
+                      <a:off x="0" y="0"/>
+                      <a:ext cx="5943600" cy="1397000"/>
+                    </a:xfrm>
+                    <a:prstGeom prst="rect">
+                      <a:avLst/>
+                    </a:prstGeom>
+                  </pic:spPr>
+                </pic:pic>
+              </a:graphicData>
+            </a:graphic>
+          </wp:inline>
+        </w:drawing>
+      </w:r>
+    </w:p>
+    <w:p>
+      <w:r>
+        <w:rPr>
+          <w:noProof/>
+        </w:rPr>
+        <w:drawing>
+          <wp:inline distT="0" distB="0" distL="0" distR="0" wp14:anchorId="1846036B" wp14:editId="5F9EC80B">
+            <wp:extent cx="5943600" cy="1445260"/>
+            <wp:effectExtent l="0" t="0" r="0" b="2540"/>
+            <wp:docPr id="61" name="Picture 61"/>
+            <wp:cNvGraphicFramePr>
+              <a:graphicFrameLocks xmlns:a="http://schemas.openxmlformats.org/drawingml/2006/main" noChangeAspect="1"/>
+            </wp:cNvGraphicFramePr>
+            <a:graphic xmlns:a="http://schemas.openxmlformats.org/drawingml/2006/main">
+              <a:graphicData uri="http://schemas.openxmlformats.org/drawingml/2006/picture">
+                <pic:pic xmlns:pic="http://schemas.openxmlformats.org/drawingml/2006/picture">
+                  <pic:nvPicPr>
+                    <pic:cNvPr id="1" name=""/>
+                    <pic:cNvPicPr/>
+                  </pic:nvPicPr>
+                  <pic:blipFill>
+                    <a:blip r:embed="rId52"/>
+                    <a:stretch>
+                      <a:fillRect/>
+                    </a:stretch>
+                  </pic:blipFill>
+                  <pic:spPr>
+                    <a:xfrm>
+                      <a:off x="0" y="0"/>
+                      <a:ext cx="5943600" cy="1445260"/>
+                    </a:xfrm>
+                    <a:prstGeom prst="rect">
+                      <a:avLst/>
+                    </a:prstGeom>
+                  </pic:spPr>
+                </pic:pic>
+              </a:graphicData>
+            </a:graphic>
+          </wp:inline>
+        </w:drawing>
+      </w:r>
+    </w:p>
+    <w:p>
+      <w:r>
+        <w:rPr>
+          <w:noProof/>
+        </w:rPr>
+        <w:lastRenderedPageBreak/>
+        <w:drawing>
+          <wp:inline distT="0" distB="0" distL="0" distR="0" wp14:anchorId="0BA5F053" wp14:editId="4B73EEB4">
+            <wp:extent cx="5943600" cy="1376045"/>
+            <wp:effectExtent l="0" t="0" r="0" b="0"/>
+            <wp:docPr id="62" name="Picture 62"/>
+            <wp:cNvGraphicFramePr>
+              <a:graphicFrameLocks xmlns:a="http://schemas.openxmlformats.org/drawingml/2006/main" noChangeAspect="1"/>
+            </wp:cNvGraphicFramePr>
+            <a:graphic xmlns:a="http://schemas.openxmlformats.org/drawingml/2006/main">
+              <a:graphicData uri="http://schemas.openxmlformats.org/drawingml/2006/picture">
+                <pic:pic xmlns:pic="http://schemas.openxmlformats.org/drawingml/2006/picture">
+                  <pic:nvPicPr>
+                    <pic:cNvPr id="1" name=""/>
+                    <pic:cNvPicPr/>
+                  </pic:nvPicPr>
+                  <pic:blipFill>
+                    <a:blip r:embed="rId53"/>
+                    <a:stretch>
+                      <a:fillRect/>
+                    </a:stretch>
+                  </pic:blipFill>
+                  <pic:spPr>
+                    <a:xfrm>
+                      <a:off x="0" y="0"/>
+                      <a:ext cx="5943600" cy="1376045"/>
+                    </a:xfrm>
+                    <a:prstGeom prst="rect">
+                      <a:avLst/>
+                    </a:prstGeom>
+                  </pic:spPr>
+                </pic:pic>
+              </a:graphicData>
+            </a:graphic>
+          </wp:inline>
+        </w:drawing>
+      </w:r>
+    </w:p>
+    <w:p>
+      <w:r>
+        <w:rPr>
+          <w:noProof/>
+        </w:rPr>
+        <w:drawing>
+          <wp:inline distT="0" distB="0" distL="0" distR="0" wp14:anchorId="5F2665F8" wp14:editId="44622DBA">
+            <wp:extent cx="5943600" cy="1804035"/>
             <wp:effectExtent l="0" t="0" r="0" b="5715"/>
-            <wp:docPr id="40" name="Picture 40"/>
-            <wp:cNvGraphicFramePr>
-              <a:graphicFrameLocks xmlns:a="http://schemas.openxmlformats.org/drawingml/2006/main" noChangeAspect="1"/>
-            </wp:cNvGraphicFramePr>
-            <a:graphic xmlns:a="http://schemas.openxmlformats.org/drawingml/2006/main">
-              <a:graphicData uri="http://schemas.openxmlformats.org/drawingml/2006/picture">
-                <pic:pic xmlns:pic="http://schemas.openxmlformats.org/drawingml/2006/picture">
-                  <pic:nvPicPr>
-                    <pic:cNvPr id="1" name=""/>
-                    <pic:cNvPicPr/>
-                  </pic:nvPicPr>
-                  <pic:blipFill>
-                    <a:blip r:embed="rId43"/>
-                    <a:stretch>
-                      <a:fillRect/>
-                    </a:stretch>
-                  </pic:blipFill>
-                  <pic:spPr>
-                    <a:xfrm>
-                      <a:off x="0" y="0"/>
-                      <a:ext cx="5784226" cy="644545"/>
-                    </a:xfrm>
-                    <a:prstGeom prst="rect">
-                      <a:avLst/>
-                    </a:prstGeom>
-                  </pic:spPr>
-                </pic:pic>
-              </a:graphicData>
-            </a:graphic>
-          </wp:inline>
-        </w:drawing>
-      </w:r>
-    </w:p>
-    <w:p/>
+            <wp:docPr id="63" name="Picture 63"/>
+            <wp:cNvGraphicFramePr>
+              <a:graphicFrameLocks xmlns:a="http://schemas.openxmlformats.org/drawingml/2006/main" noChangeAspect="1"/>
+            </wp:cNvGraphicFramePr>
+            <a:graphic xmlns:a="http://schemas.openxmlformats.org/drawingml/2006/main">
+              <a:graphicData uri="http://schemas.openxmlformats.org/drawingml/2006/picture">
+                <pic:pic xmlns:pic="http://schemas.openxmlformats.org/drawingml/2006/picture">
+                  <pic:nvPicPr>
+                    <pic:cNvPr id="1" name=""/>
+                    <pic:cNvPicPr/>
+                  </pic:nvPicPr>
+                  <pic:blipFill>
+                    <a:blip r:embed="rId54"/>
+                    <a:stretch>
+                      <a:fillRect/>
+                    </a:stretch>
+                  </pic:blipFill>
+                  <pic:spPr>
+                    <a:xfrm>
+                      <a:off x="0" y="0"/>
+                      <a:ext cx="5943600" cy="1804035"/>
+                    </a:xfrm>
+                    <a:prstGeom prst="rect">
+                      <a:avLst/>
+                    </a:prstGeom>
+                  </pic:spPr>
+                </pic:pic>
+              </a:graphicData>
+            </a:graphic>
+          </wp:inline>
+        </w:drawing>
+      </w:r>
+    </w:p>
+    <w:p>
+      <w:r>
+        <w:rPr>
+          <w:noProof/>
+        </w:rPr>
+        <w:drawing>
+          <wp:inline distT="0" distB="0" distL="0" distR="0" wp14:anchorId="5EB9F72D" wp14:editId="75562475">
+            <wp:extent cx="5943600" cy="2263140"/>
+            <wp:effectExtent l="0" t="0" r="0" b="3810"/>
+            <wp:docPr id="64" name="Picture 64"/>
+            <wp:cNvGraphicFramePr>
+              <a:graphicFrameLocks xmlns:a="http://schemas.openxmlformats.org/drawingml/2006/main" noChangeAspect="1"/>
+            </wp:cNvGraphicFramePr>
+            <a:graphic xmlns:a="http://schemas.openxmlformats.org/drawingml/2006/main">
+              <a:graphicData uri="http://schemas.openxmlformats.org/drawingml/2006/picture">
+                <pic:pic xmlns:pic="http://schemas.openxmlformats.org/drawingml/2006/picture">
+                  <pic:nvPicPr>
+                    <pic:cNvPr id="1" name=""/>
+                    <pic:cNvPicPr/>
+                  </pic:nvPicPr>
+                  <pic:blipFill>
+                    <a:blip r:embed="rId55"/>
+                    <a:stretch>
+                      <a:fillRect/>
+                    </a:stretch>
+                  </pic:blipFill>
+                  <pic:spPr>
+                    <a:xfrm>
+                      <a:off x="0" y="0"/>
+                      <a:ext cx="5943600" cy="2263140"/>
+                    </a:xfrm>
+                    <a:prstGeom prst="rect">
+                      <a:avLst/>
+                    </a:prstGeom>
+                  </pic:spPr>
+                </pic:pic>
+              </a:graphicData>
+            </a:graphic>
+          </wp:inline>
+        </w:drawing>
+      </w:r>
+    </w:p>
+    <w:p>
+      <w:r>
+        <w:rPr>
+          <w:noProof/>
+        </w:rPr>
+        <w:drawing>
+          <wp:inline distT="0" distB="0" distL="0" distR="0" wp14:anchorId="046AA6B4" wp14:editId="52FE16CD">
+            <wp:extent cx="5943600" cy="2278380"/>
+            <wp:effectExtent l="0" t="0" r="0" b="7620"/>
+            <wp:docPr id="65" name="Picture 65"/>
+            <wp:cNvGraphicFramePr>
+              <a:graphicFrameLocks xmlns:a="http://schemas.openxmlformats.org/drawingml/2006/main" noChangeAspect="1"/>
+            </wp:cNvGraphicFramePr>
+            <a:graphic xmlns:a="http://schemas.openxmlformats.org/drawingml/2006/main">
+              <a:graphicData uri="http://schemas.openxmlformats.org/drawingml/2006/picture">
+                <pic:pic xmlns:pic="http://schemas.openxmlformats.org/drawingml/2006/picture">
+                  <pic:nvPicPr>
+                    <pic:cNvPr id="1" name=""/>
+                    <pic:cNvPicPr/>
+                  </pic:nvPicPr>
+                  <pic:blipFill>
+                    <a:blip r:embed="rId56"/>
+                    <a:stretch>
+                      <a:fillRect/>
+                    </a:stretch>
+                  </pic:blipFill>
+                  <pic:spPr>
+                    <a:xfrm>
+                      <a:off x="0" y="0"/>
+                      <a:ext cx="5943600" cy="2278380"/>
+                    </a:xfrm>
+                    <a:prstGeom prst="rect">
+                      <a:avLst/>
+                    </a:prstGeom>
+                  </pic:spPr>
+                </pic:pic>
+              </a:graphicData>
+            </a:graphic>
+          </wp:inline>
+        </w:drawing>
+      </w:r>
+    </w:p>
+    <w:p>
+      <w:r>
+        <w:rPr>
+          <w:noProof/>
+        </w:rPr>
+        <w:lastRenderedPageBreak/>
+        <w:drawing>
+          <wp:inline distT="0" distB="0" distL="0" distR="0" wp14:anchorId="7E27A151" wp14:editId="09817B84">
+            <wp:extent cx="5943600" cy="2260600"/>
+            <wp:effectExtent l="0" t="0" r="0" b="6350"/>
+            <wp:docPr id="66" name="Picture 66"/>
+            <wp:cNvGraphicFramePr>
+              <a:graphicFrameLocks xmlns:a="http://schemas.openxmlformats.org/drawingml/2006/main" noChangeAspect="1"/>
+            </wp:cNvGraphicFramePr>
+            <a:graphic xmlns:a="http://schemas.openxmlformats.org/drawingml/2006/main">
+              <a:graphicData uri="http://schemas.openxmlformats.org/drawingml/2006/picture">
+                <pic:pic xmlns:pic="http://schemas.openxmlformats.org/drawingml/2006/picture">
+                  <pic:nvPicPr>
+                    <pic:cNvPr id="1" name=""/>
+                    <pic:cNvPicPr/>
+                  </pic:nvPicPr>
+                  <pic:blipFill>
+                    <a:blip r:embed="rId57"/>
+                    <a:stretch>
+                      <a:fillRect/>
+                    </a:stretch>
+                  </pic:blipFill>
+                  <pic:spPr>
+                    <a:xfrm>
+                      <a:off x="0" y="0"/>
+                      <a:ext cx="5943600" cy="2260600"/>
+                    </a:xfrm>
+                    <a:prstGeom prst="rect">
+                      <a:avLst/>
+                    </a:prstGeom>
+                  </pic:spPr>
+                </pic:pic>
+              </a:graphicData>
+            </a:graphic>
+          </wp:inline>
+        </w:drawing>
+      </w:r>
+    </w:p>
+    <w:p>
+      <w:r>
+        <w:rPr>
+          <w:noProof/>
+        </w:rPr>
+        <w:drawing>
+          <wp:inline distT="0" distB="0" distL="0" distR="0" wp14:anchorId="34F438A8" wp14:editId="6EA0EB0A">
+            <wp:extent cx="5943600" cy="2208530"/>
+            <wp:effectExtent l="0" t="0" r="0" b="1270"/>
+            <wp:docPr id="67" name="Picture 67"/>
+            <wp:cNvGraphicFramePr>
+              <a:graphicFrameLocks xmlns:a="http://schemas.openxmlformats.org/drawingml/2006/main" noChangeAspect="1"/>
+            </wp:cNvGraphicFramePr>
+            <a:graphic xmlns:a="http://schemas.openxmlformats.org/drawingml/2006/main">
+              <a:graphicData uri="http://schemas.openxmlformats.org/drawingml/2006/picture">
+                <pic:pic xmlns:pic="http://schemas.openxmlformats.org/drawingml/2006/picture">
+                  <pic:nvPicPr>
+                    <pic:cNvPr id="1" name=""/>
+                    <pic:cNvPicPr/>
+                  </pic:nvPicPr>
+                  <pic:blipFill>
+                    <a:blip r:embed="rId58"/>
+                    <a:stretch>
+                      <a:fillRect/>
+                    </a:stretch>
+                  </pic:blipFill>
+                  <pic:spPr>
+                    <a:xfrm>
+                      <a:off x="0" y="0"/>
+                      <a:ext cx="5943600" cy="2208530"/>
+                    </a:xfrm>
+                    <a:prstGeom prst="rect">
+                      <a:avLst/>
+                    </a:prstGeom>
+                  </pic:spPr>
+                </pic:pic>
+              </a:graphicData>
+            </a:graphic>
+          </wp:inline>
+        </w:drawing>
+      </w:r>
+    </w:p>
+    <w:p>
+      <w:pPr>
+        <w:rPr>
+          <w:b/>
+          <w:bCs/>
+        </w:rPr>
+      </w:pPr>
+      <w:r>
+        <w:rPr>
+          <w:noProof/>
+        </w:rPr>
+        <w:drawing>
+          <wp:inline distT="0" distB="0" distL="0" distR="0" wp14:anchorId="28806F82" wp14:editId="4056A653">
+            <wp:extent cx="5633049" cy="1212670"/>
+            <wp:effectExtent l="0" t="0" r="6350" b="6985"/>
+            <wp:docPr id="69" name="Picture 69"/>
+            <wp:cNvGraphicFramePr>
+              <a:graphicFrameLocks xmlns:a="http://schemas.openxmlformats.org/drawingml/2006/main" noChangeAspect="1"/>
+            </wp:cNvGraphicFramePr>
+            <a:graphic xmlns:a="http://schemas.openxmlformats.org/drawingml/2006/main">
+              <a:graphicData uri="http://schemas.openxmlformats.org/drawingml/2006/picture">
+                <pic:pic xmlns:pic="http://schemas.openxmlformats.org/drawingml/2006/picture">
+                  <pic:nvPicPr>
+                    <pic:cNvPr id="1" name=""/>
+                    <pic:cNvPicPr/>
+                  </pic:nvPicPr>
+                  <pic:blipFill>
+                    <a:blip r:embed="rId59"/>
+                    <a:stretch>
+                      <a:fillRect/>
+                    </a:stretch>
+                  </pic:blipFill>
+                  <pic:spPr>
+                    <a:xfrm>
+                      <a:off x="0" y="0"/>
+                      <a:ext cx="5682585" cy="1223334"/>
+                    </a:xfrm>
+                    <a:prstGeom prst="rect">
+                      <a:avLst/>
+                    </a:prstGeom>
+                  </pic:spPr>
+                </pic:pic>
+              </a:graphicData>
+            </a:graphic>
+          </wp:inline>
+        </w:drawing>
+      </w:r>
+    </w:p>
     <w:p>
       <w:pPr>
         <w:rPr>
@@ -3791,7 +4408,6 @@
           <w:b/>
           <w:bCs/>
         </w:rPr>
-        <w:lastRenderedPageBreak/>
         <w:t>Analysis</w:t>
       </w:r>
       <w:r>
@@ -3831,16 +4447,1026 @@
     </w:p>
     <w:p/>
     <w:p>
-      <w:r>
-        <w:rPr>
-          <w:rFonts w:ascii="Arial" w:hAnsi="Arial" w:cs="Arial"/>
-          <w:color w:val="000000"/>
-        </w:rPr>
-        <w:t>For this project we will use R to extract, clean and analyse the data. R is an open-source tool that was developed for statistical analysis and graphing (What is R?, 2020) that has a wide selection of packages to enhance statistical analysis that are freely available and continuously being updated with improvements and bug fixes</w:t>
-      </w:r>
-      <w:r>
-        <w:t xml:space="preserve"> </w:t>
-      </w:r>
+      <w:pPr>
+        <w:rPr>
+          <w:rFonts w:ascii="Arial" w:hAnsi="Arial" w:cs="Arial"/>
+          <w:color w:val="000000"/>
+        </w:rPr>
+      </w:pPr>
+      <w:r>
+        <w:rPr>
+          <w:rFonts w:ascii="Arial" w:hAnsi="Arial" w:cs="Arial"/>
+          <w:color w:val="000000"/>
+        </w:rPr>
+        <w:t xml:space="preserve">For this project </w:t>
+      </w:r>
+      <w:r>
+        <w:rPr>
+          <w:rFonts w:ascii="Arial" w:hAnsi="Arial" w:cs="Arial"/>
+          <w:color w:val="000000"/>
+        </w:rPr>
+        <w:t>used</w:t>
+      </w:r>
+      <w:r>
+        <w:rPr>
+          <w:rFonts w:ascii="Arial" w:hAnsi="Arial" w:cs="Arial"/>
+          <w:color w:val="000000"/>
+        </w:rPr>
+        <w:t xml:space="preserve"> R to extract, clean and analyse the data. R is an open-source tool that was developed for statistical analysis and graphing (What is R?, 2020) that has a wide selection of packages to enhance statistical analysis that are freely available and continuously being updated with improvements and bug fixe</w:t>
+      </w:r>
+      <w:r>
+        <w:rPr>
+          <w:rFonts w:ascii="Arial" w:hAnsi="Arial" w:cs="Arial"/>
+          <w:color w:val="000000"/>
+        </w:rPr>
+        <w:t>s.</w:t>
+      </w:r>
+    </w:p>
+    <w:p>
+      <w:pPr>
+        <w:rPr>
+          <w:rFonts w:ascii="Arial" w:hAnsi="Arial" w:cs="Arial"/>
+          <w:color w:val="000000"/>
+        </w:rPr>
+      </w:pPr>
+      <w:r>
+        <w:rPr>
+          <w:rFonts w:ascii="Arial" w:hAnsi="Arial" w:cs="Arial"/>
+          <w:color w:val="000000"/>
+        </w:rPr>
+        <w:t xml:space="preserve">##########   UNIVARIATE </w:t>
+      </w:r>
+      <w:r>
+        <w:rPr>
+          <w:rFonts w:ascii="Arial" w:hAnsi="Arial" w:cs="Arial"/>
+          <w:color w:val="000000"/>
+        </w:rPr>
+        <w:br/>
+        <w:t>library(ggplot2)</w:t>
+      </w:r>
+      <w:r>
+        <w:rPr>
+          <w:rFonts w:ascii="Arial" w:hAnsi="Arial" w:cs="Arial"/>
+          <w:color w:val="000000"/>
+        </w:rPr>
+        <w:br/>
+        <w:t>library(gridExtra)</w:t>
+      </w:r>
+    </w:p>
+    <w:p>
+      <w:pPr>
+        <w:rPr>
+          <w:rFonts w:ascii="Arial" w:hAnsi="Arial" w:cs="Arial"/>
+          <w:color w:val="000000"/>
+        </w:rPr>
+      </w:pPr>
+    </w:p>
+    <w:p>
+      <w:pPr>
+        <w:rPr>
+          <w:rFonts w:ascii="Arial" w:hAnsi="Arial" w:cs="Arial"/>
+          <w:b/>
+          <w:bCs/>
+          <w:color w:val="000000"/>
+        </w:rPr>
+      </w:pPr>
+      <w:r>
+        <w:rPr>
+          <w:rFonts w:ascii="Arial" w:hAnsi="Arial" w:cs="Arial"/>
+          <w:b/>
+          <w:bCs/>
+          <w:color w:val="000000"/>
+        </w:rPr>
+        <w:t>SEX</w:t>
+      </w:r>
+    </w:p>
+    <w:p>
+      <w:pPr>
+        <w:rPr>
+          <w:rFonts w:ascii="Arial" w:hAnsi="Arial" w:cs="Arial"/>
+          <w:color w:val="000000"/>
+        </w:rPr>
+      </w:pPr>
+      <w:r>
+        <w:rPr>
+          <w:noProof/>
+        </w:rPr>
+        <w:drawing>
+          <wp:inline distT="0" distB="0" distL="0" distR="0" wp14:anchorId="735CCEF5" wp14:editId="05A1EC76">
+            <wp:extent cx="5943600" cy="745490"/>
+            <wp:effectExtent l="0" t="0" r="0" b="0"/>
+            <wp:docPr id="72" name="Picture 72"/>
+            <wp:cNvGraphicFramePr>
+              <a:graphicFrameLocks xmlns:a="http://schemas.openxmlformats.org/drawingml/2006/main" noChangeAspect="1"/>
+            </wp:cNvGraphicFramePr>
+            <a:graphic xmlns:a="http://schemas.openxmlformats.org/drawingml/2006/main">
+              <a:graphicData uri="http://schemas.openxmlformats.org/drawingml/2006/picture">
+                <pic:pic xmlns:pic="http://schemas.openxmlformats.org/drawingml/2006/picture">
+                  <pic:nvPicPr>
+                    <pic:cNvPr id="1" name=""/>
+                    <pic:cNvPicPr/>
+                  </pic:nvPicPr>
+                  <pic:blipFill>
+                    <a:blip r:embed="rId60"/>
+                    <a:stretch>
+                      <a:fillRect/>
+                    </a:stretch>
+                  </pic:blipFill>
+                  <pic:spPr>
+                    <a:xfrm>
+                      <a:off x="0" y="0"/>
+                      <a:ext cx="5943600" cy="745490"/>
+                    </a:xfrm>
+                    <a:prstGeom prst="rect">
+                      <a:avLst/>
+                    </a:prstGeom>
+                  </pic:spPr>
+                </pic:pic>
+              </a:graphicData>
+            </a:graphic>
+          </wp:inline>
+        </w:drawing>
+      </w:r>
+    </w:p>
+    <w:p>
+      <w:r>
+        <w:rPr>
+          <w:noProof/>
+        </w:rPr>
+        <w:drawing>
+          <wp:inline distT="0" distB="0" distL="0" distR="0" wp14:anchorId="0685A4D3" wp14:editId="20AAFDBE">
+            <wp:extent cx="5276783" cy="3891064"/>
+            <wp:effectExtent l="0" t="0" r="635" b="0"/>
+            <wp:docPr id="70" name="Picture 70"/>
+            <wp:cNvGraphicFramePr>
+              <a:graphicFrameLocks xmlns:a="http://schemas.openxmlformats.org/drawingml/2006/main" noChangeAspect="1"/>
+            </wp:cNvGraphicFramePr>
+            <a:graphic xmlns:a="http://schemas.openxmlformats.org/drawingml/2006/main">
+              <a:graphicData uri="http://schemas.openxmlformats.org/drawingml/2006/picture">
+                <pic:pic xmlns:pic="http://schemas.openxmlformats.org/drawingml/2006/picture">
+                  <pic:nvPicPr>
+                    <pic:cNvPr id="1" name=""/>
+                    <pic:cNvPicPr/>
+                  </pic:nvPicPr>
+                  <pic:blipFill>
+                    <a:blip r:embed="rId61"/>
+                    <a:stretch>
+                      <a:fillRect/>
+                    </a:stretch>
+                  </pic:blipFill>
+                  <pic:spPr>
+                    <a:xfrm>
+                      <a:off x="0" y="0"/>
+                      <a:ext cx="5300843" cy="3908805"/>
+                    </a:xfrm>
+                    <a:prstGeom prst="rect">
+                      <a:avLst/>
+                    </a:prstGeom>
+                  </pic:spPr>
+                </pic:pic>
+              </a:graphicData>
+            </a:graphic>
+          </wp:inline>
+        </w:drawing>
+      </w:r>
+    </w:p>
+    <w:p>
+      <w:r>
+        <w:rPr>
+          <w:noProof/>
+        </w:rPr>
+        <w:drawing>
+          <wp:inline distT="0" distB="0" distL="0" distR="0" wp14:anchorId="326C4CBA" wp14:editId="7FC83B08">
+            <wp:extent cx="5638800" cy="457200"/>
+            <wp:effectExtent l="0" t="0" r="0" b="0"/>
+            <wp:docPr id="71" name="Picture 71"/>
+            <wp:cNvGraphicFramePr>
+              <a:graphicFrameLocks xmlns:a="http://schemas.openxmlformats.org/drawingml/2006/main" noChangeAspect="1"/>
+            </wp:cNvGraphicFramePr>
+            <a:graphic xmlns:a="http://schemas.openxmlformats.org/drawingml/2006/main">
+              <a:graphicData uri="http://schemas.openxmlformats.org/drawingml/2006/picture">
+                <pic:pic xmlns:pic="http://schemas.openxmlformats.org/drawingml/2006/picture">
+                  <pic:nvPicPr>
+                    <pic:cNvPr id="1" name=""/>
+                    <pic:cNvPicPr/>
+                  </pic:nvPicPr>
+                  <pic:blipFill>
+                    <a:blip r:embed="rId62"/>
+                    <a:stretch>
+                      <a:fillRect/>
+                    </a:stretch>
+                  </pic:blipFill>
+                  <pic:spPr>
+                    <a:xfrm>
+                      <a:off x="0" y="0"/>
+                      <a:ext cx="5638800" cy="457200"/>
+                    </a:xfrm>
+                    <a:prstGeom prst="rect">
+                      <a:avLst/>
+                    </a:prstGeom>
+                  </pic:spPr>
+                </pic:pic>
+              </a:graphicData>
+            </a:graphic>
+          </wp:inline>
+        </w:drawing>
+      </w:r>
+    </w:p>
+    <w:p>
+      <w:pPr>
+        <w:rPr>
+          <w:b/>
+          <w:bCs/>
+        </w:rPr>
+      </w:pPr>
+      <w:r>
+        <w:rPr>
+          <w:b/>
+          <w:bCs/>
+        </w:rPr>
+        <w:t>RACE</w:t>
+      </w:r>
+    </w:p>
+    <w:p>
+      <w:r>
+        <w:rPr>
+          <w:noProof/>
+        </w:rPr>
+        <w:lastRenderedPageBreak/>
+        <w:drawing>
+          <wp:inline distT="0" distB="0" distL="0" distR="0" wp14:anchorId="03ED24BF" wp14:editId="07F89F73">
+            <wp:extent cx="5943600" cy="742315"/>
+            <wp:effectExtent l="0" t="0" r="0" b="635"/>
+            <wp:docPr id="73" name="Picture 73"/>
+            <wp:cNvGraphicFramePr>
+              <a:graphicFrameLocks xmlns:a="http://schemas.openxmlformats.org/drawingml/2006/main" noChangeAspect="1"/>
+            </wp:cNvGraphicFramePr>
+            <a:graphic xmlns:a="http://schemas.openxmlformats.org/drawingml/2006/main">
+              <a:graphicData uri="http://schemas.openxmlformats.org/drawingml/2006/picture">
+                <pic:pic xmlns:pic="http://schemas.openxmlformats.org/drawingml/2006/picture">
+                  <pic:nvPicPr>
+                    <pic:cNvPr id="1" name=""/>
+                    <pic:cNvPicPr/>
+                  </pic:nvPicPr>
+                  <pic:blipFill>
+                    <a:blip r:embed="rId63"/>
+                    <a:stretch>
+                      <a:fillRect/>
+                    </a:stretch>
+                  </pic:blipFill>
+                  <pic:spPr>
+                    <a:xfrm>
+                      <a:off x="0" y="0"/>
+                      <a:ext cx="5943600" cy="742315"/>
+                    </a:xfrm>
+                    <a:prstGeom prst="rect">
+                      <a:avLst/>
+                    </a:prstGeom>
+                  </pic:spPr>
+                </pic:pic>
+              </a:graphicData>
+            </a:graphic>
+          </wp:inline>
+        </w:drawing>
+      </w:r>
+    </w:p>
+    <w:p>
+      <w:r>
+        <w:rPr>
+          <w:noProof/>
+        </w:rPr>
+        <w:drawing>
+          <wp:inline distT="0" distB="0" distL="0" distR="0" wp14:anchorId="7778BD24" wp14:editId="52F09E89">
+            <wp:extent cx="5943600" cy="7217410"/>
+            <wp:effectExtent l="0" t="0" r="0" b="2540"/>
+            <wp:docPr id="74" name="Picture 74"/>
+            <wp:cNvGraphicFramePr>
+              <a:graphicFrameLocks xmlns:a="http://schemas.openxmlformats.org/drawingml/2006/main" noChangeAspect="1"/>
+            </wp:cNvGraphicFramePr>
+            <a:graphic xmlns:a="http://schemas.openxmlformats.org/drawingml/2006/main">
+              <a:graphicData uri="http://schemas.openxmlformats.org/drawingml/2006/picture">
+                <pic:pic xmlns:pic="http://schemas.openxmlformats.org/drawingml/2006/picture">
+                  <pic:nvPicPr>
+                    <pic:cNvPr id="1" name=""/>
+                    <pic:cNvPicPr/>
+                  </pic:nvPicPr>
+                  <pic:blipFill>
+                    <a:blip r:embed="rId64"/>
+                    <a:stretch>
+                      <a:fillRect/>
+                    </a:stretch>
+                  </pic:blipFill>
+                  <pic:spPr>
+                    <a:xfrm>
+                      <a:off x="0" y="0"/>
+                      <a:ext cx="5943600" cy="7217410"/>
+                    </a:xfrm>
+                    <a:prstGeom prst="rect">
+                      <a:avLst/>
+                    </a:prstGeom>
+                  </pic:spPr>
+                </pic:pic>
+              </a:graphicData>
+            </a:graphic>
+          </wp:inline>
+        </w:drawing>
+      </w:r>
+    </w:p>
+    <w:p>
+      <w:r>
+        <w:rPr>
+          <w:noProof/>
+        </w:rPr>
+        <w:lastRenderedPageBreak/>
+        <w:drawing>
+          <wp:inline distT="0" distB="0" distL="0" distR="0" wp14:anchorId="750E99F5" wp14:editId="4C35453D">
+            <wp:extent cx="5600700" cy="457200"/>
+            <wp:effectExtent l="0" t="0" r="0" b="0"/>
+            <wp:docPr id="75" name="Picture 75"/>
+            <wp:cNvGraphicFramePr>
+              <a:graphicFrameLocks xmlns:a="http://schemas.openxmlformats.org/drawingml/2006/main" noChangeAspect="1"/>
+            </wp:cNvGraphicFramePr>
+            <a:graphic xmlns:a="http://schemas.openxmlformats.org/drawingml/2006/main">
+              <a:graphicData uri="http://schemas.openxmlformats.org/drawingml/2006/picture">
+                <pic:pic xmlns:pic="http://schemas.openxmlformats.org/drawingml/2006/picture">
+                  <pic:nvPicPr>
+                    <pic:cNvPr id="1" name=""/>
+                    <pic:cNvPicPr/>
+                  </pic:nvPicPr>
+                  <pic:blipFill>
+                    <a:blip r:embed="rId65"/>
+                    <a:stretch>
+                      <a:fillRect/>
+                    </a:stretch>
+                  </pic:blipFill>
+                  <pic:spPr>
+                    <a:xfrm>
+                      <a:off x="0" y="0"/>
+                      <a:ext cx="5600700" cy="457200"/>
+                    </a:xfrm>
+                    <a:prstGeom prst="rect">
+                      <a:avLst/>
+                    </a:prstGeom>
+                  </pic:spPr>
+                </pic:pic>
+              </a:graphicData>
+            </a:graphic>
+          </wp:inline>
+        </w:drawing>
+      </w:r>
+    </w:p>
+    <w:p/>
+    <w:p>
+      <w:pPr>
+        <w:rPr>
+          <w:b/>
+          <w:bCs/>
+        </w:rPr>
+      </w:pPr>
+      <w:r>
+        <w:rPr>
+          <w:b/>
+          <w:bCs/>
+        </w:rPr>
+        <w:t>ETHNICITY</w:t>
+      </w:r>
+    </w:p>
+    <w:p>
+      <w:pPr>
+        <w:rPr>
+          <w:b/>
+          <w:bCs/>
+        </w:rPr>
+      </w:pPr>
+      <w:r>
+        <w:rPr>
+          <w:noProof/>
+        </w:rPr>
+        <w:drawing>
+          <wp:inline distT="0" distB="0" distL="0" distR="0" wp14:anchorId="760076EB" wp14:editId="2C6C921C">
+            <wp:extent cx="5943600" cy="735330"/>
+            <wp:effectExtent l="0" t="0" r="0" b="7620"/>
+            <wp:docPr id="76" name="Picture 76"/>
+            <wp:cNvGraphicFramePr>
+              <a:graphicFrameLocks xmlns:a="http://schemas.openxmlformats.org/drawingml/2006/main" noChangeAspect="1"/>
+            </wp:cNvGraphicFramePr>
+            <a:graphic xmlns:a="http://schemas.openxmlformats.org/drawingml/2006/main">
+              <a:graphicData uri="http://schemas.openxmlformats.org/drawingml/2006/picture">
+                <pic:pic xmlns:pic="http://schemas.openxmlformats.org/drawingml/2006/picture">
+                  <pic:nvPicPr>
+                    <pic:cNvPr id="1" name=""/>
+                    <pic:cNvPicPr/>
+                  </pic:nvPicPr>
+                  <pic:blipFill>
+                    <a:blip r:embed="rId66"/>
+                    <a:stretch>
+                      <a:fillRect/>
+                    </a:stretch>
+                  </pic:blipFill>
+                  <pic:spPr>
+                    <a:xfrm>
+                      <a:off x="0" y="0"/>
+                      <a:ext cx="5943600" cy="735330"/>
+                    </a:xfrm>
+                    <a:prstGeom prst="rect">
+                      <a:avLst/>
+                    </a:prstGeom>
+                  </pic:spPr>
+                </pic:pic>
+              </a:graphicData>
+            </a:graphic>
+          </wp:inline>
+        </w:drawing>
+      </w:r>
+    </w:p>
+    <w:p>
+      <w:pPr>
+        <w:rPr>
+          <w:b/>
+          <w:bCs/>
+        </w:rPr>
+      </w:pPr>
+      <w:r>
+        <w:rPr>
+          <w:noProof/>
+        </w:rPr>
+        <w:drawing>
+          <wp:inline distT="0" distB="0" distL="0" distR="0" wp14:anchorId="12EB850C" wp14:editId="68AFEE90">
+            <wp:extent cx="5943600" cy="4895850"/>
+            <wp:effectExtent l="0" t="0" r="0" b="0"/>
+            <wp:docPr id="77" name="Picture 77"/>
+            <wp:cNvGraphicFramePr>
+              <a:graphicFrameLocks xmlns:a="http://schemas.openxmlformats.org/drawingml/2006/main" noChangeAspect="1"/>
+            </wp:cNvGraphicFramePr>
+            <a:graphic xmlns:a="http://schemas.openxmlformats.org/drawingml/2006/main">
+              <a:graphicData uri="http://schemas.openxmlformats.org/drawingml/2006/picture">
+                <pic:pic xmlns:pic="http://schemas.openxmlformats.org/drawingml/2006/picture">
+                  <pic:nvPicPr>
+                    <pic:cNvPr id="1" name=""/>
+                    <pic:cNvPicPr/>
+                  </pic:nvPicPr>
+                  <pic:blipFill>
+                    <a:blip r:embed="rId67"/>
+                    <a:stretch>
+                      <a:fillRect/>
+                    </a:stretch>
+                  </pic:blipFill>
+                  <pic:spPr>
+                    <a:xfrm>
+                      <a:off x="0" y="0"/>
+                      <a:ext cx="5943600" cy="4895850"/>
+                    </a:xfrm>
+                    <a:prstGeom prst="rect">
+                      <a:avLst/>
+                    </a:prstGeom>
+                  </pic:spPr>
+                </pic:pic>
+              </a:graphicData>
+            </a:graphic>
+          </wp:inline>
+        </w:drawing>
+      </w:r>
+    </w:p>
+    <w:p>
+      <w:pPr>
+        <w:rPr>
+          <w:b/>
+          <w:bCs/>
+        </w:rPr>
+      </w:pPr>
+      <w:r>
+        <w:rPr>
+          <w:noProof/>
+        </w:rPr>
+        <w:drawing>
+          <wp:inline distT="0" distB="0" distL="0" distR="0" wp14:anchorId="115E576D" wp14:editId="6B4C9E60">
+            <wp:extent cx="5581650" cy="485775"/>
+            <wp:effectExtent l="0" t="0" r="0" b="9525"/>
+            <wp:docPr id="78" name="Picture 78"/>
+            <wp:cNvGraphicFramePr>
+              <a:graphicFrameLocks xmlns:a="http://schemas.openxmlformats.org/drawingml/2006/main" noChangeAspect="1"/>
+            </wp:cNvGraphicFramePr>
+            <a:graphic xmlns:a="http://schemas.openxmlformats.org/drawingml/2006/main">
+              <a:graphicData uri="http://schemas.openxmlformats.org/drawingml/2006/picture">
+                <pic:pic xmlns:pic="http://schemas.openxmlformats.org/drawingml/2006/picture">
+                  <pic:nvPicPr>
+                    <pic:cNvPr id="1" name=""/>
+                    <pic:cNvPicPr/>
+                  </pic:nvPicPr>
+                  <pic:blipFill>
+                    <a:blip r:embed="rId68"/>
+                    <a:stretch>
+                      <a:fillRect/>
+                    </a:stretch>
+                  </pic:blipFill>
+                  <pic:spPr>
+                    <a:xfrm>
+                      <a:off x="0" y="0"/>
+                      <a:ext cx="5581650" cy="485775"/>
+                    </a:xfrm>
+                    <a:prstGeom prst="rect">
+                      <a:avLst/>
+                    </a:prstGeom>
+                  </pic:spPr>
+                </pic:pic>
+              </a:graphicData>
+            </a:graphic>
+          </wp:inline>
+        </w:drawing>
+      </w:r>
+    </w:p>
+    <w:p>
+      <w:r>
+        <w:rPr>
+          <w:b/>
+          <w:bCs/>
+        </w:rPr>
+        <w:t>AGE</w:t>
+      </w:r>
+    </w:p>
+    <w:p>
+      <w:r>
+        <w:rPr>
+          <w:noProof/>
+        </w:rPr>
+        <w:lastRenderedPageBreak/>
+        <w:drawing>
+          <wp:inline distT="0" distB="0" distL="0" distR="0" wp14:anchorId="67249DBA" wp14:editId="3D6CC17A">
+            <wp:extent cx="5943600" cy="534035"/>
+            <wp:effectExtent l="0" t="0" r="0" b="0"/>
+            <wp:docPr id="79" name="Picture 79"/>
+            <wp:cNvGraphicFramePr>
+              <a:graphicFrameLocks xmlns:a="http://schemas.openxmlformats.org/drawingml/2006/main" noChangeAspect="1"/>
+            </wp:cNvGraphicFramePr>
+            <a:graphic xmlns:a="http://schemas.openxmlformats.org/drawingml/2006/main">
+              <a:graphicData uri="http://schemas.openxmlformats.org/drawingml/2006/picture">
+                <pic:pic xmlns:pic="http://schemas.openxmlformats.org/drawingml/2006/picture">
+                  <pic:nvPicPr>
+                    <pic:cNvPr id="1" name=""/>
+                    <pic:cNvPicPr/>
+                  </pic:nvPicPr>
+                  <pic:blipFill>
+                    <a:blip r:embed="rId69"/>
+                    <a:stretch>
+                      <a:fillRect/>
+                    </a:stretch>
+                  </pic:blipFill>
+                  <pic:spPr>
+                    <a:xfrm>
+                      <a:off x="0" y="0"/>
+                      <a:ext cx="5943600" cy="534035"/>
+                    </a:xfrm>
+                    <a:prstGeom prst="rect">
+                      <a:avLst/>
+                    </a:prstGeom>
+                  </pic:spPr>
+                </pic:pic>
+              </a:graphicData>
+            </a:graphic>
+          </wp:inline>
+        </w:drawing>
+      </w:r>
+    </w:p>
+    <w:p>
+      <w:r>
+        <w:rPr>
+          <w:noProof/>
+        </w:rPr>
+        <w:drawing>
+          <wp:inline distT="0" distB="0" distL="0" distR="0" wp14:anchorId="7482D9EA" wp14:editId="6C9077E4">
+            <wp:extent cx="5943600" cy="4895850"/>
+            <wp:effectExtent l="0" t="0" r="0" b="0"/>
+            <wp:docPr id="80" name="Picture 80"/>
+            <wp:cNvGraphicFramePr>
+              <a:graphicFrameLocks xmlns:a="http://schemas.openxmlformats.org/drawingml/2006/main" noChangeAspect="1"/>
+            </wp:cNvGraphicFramePr>
+            <a:graphic xmlns:a="http://schemas.openxmlformats.org/drawingml/2006/main">
+              <a:graphicData uri="http://schemas.openxmlformats.org/drawingml/2006/picture">
+                <pic:pic xmlns:pic="http://schemas.openxmlformats.org/drawingml/2006/picture">
+                  <pic:nvPicPr>
+                    <pic:cNvPr id="1" name=""/>
+                    <pic:cNvPicPr/>
+                  </pic:nvPicPr>
+                  <pic:blipFill>
+                    <a:blip r:embed="rId70"/>
+                    <a:stretch>
+                      <a:fillRect/>
+                    </a:stretch>
+                  </pic:blipFill>
+                  <pic:spPr>
+                    <a:xfrm>
+                      <a:off x="0" y="0"/>
+                      <a:ext cx="5943600" cy="4895850"/>
+                    </a:xfrm>
+                    <a:prstGeom prst="rect">
+                      <a:avLst/>
+                    </a:prstGeom>
+                  </pic:spPr>
+                </pic:pic>
+              </a:graphicData>
+            </a:graphic>
+          </wp:inline>
+        </w:drawing>
+      </w:r>
+    </w:p>
+    <w:p>
+      <w:r>
+        <w:rPr>
+          <w:noProof/>
+        </w:rPr>
+        <w:drawing>
+          <wp:inline distT="0" distB="0" distL="0" distR="0" wp14:anchorId="0081B957" wp14:editId="0BB0003F">
+            <wp:extent cx="5553075" cy="314325"/>
+            <wp:effectExtent l="0" t="0" r="9525" b="9525"/>
+            <wp:docPr id="81" name="Picture 81"/>
+            <wp:cNvGraphicFramePr>
+              <a:graphicFrameLocks xmlns:a="http://schemas.openxmlformats.org/drawingml/2006/main" noChangeAspect="1"/>
+            </wp:cNvGraphicFramePr>
+            <a:graphic xmlns:a="http://schemas.openxmlformats.org/drawingml/2006/main">
+              <a:graphicData uri="http://schemas.openxmlformats.org/drawingml/2006/picture">
+                <pic:pic xmlns:pic="http://schemas.openxmlformats.org/drawingml/2006/picture">
+                  <pic:nvPicPr>
+                    <pic:cNvPr id="1" name=""/>
+                    <pic:cNvPicPr/>
+                  </pic:nvPicPr>
+                  <pic:blipFill>
+                    <a:blip r:embed="rId71"/>
+                    <a:stretch>
+                      <a:fillRect/>
+                    </a:stretch>
+                  </pic:blipFill>
+                  <pic:spPr>
+                    <a:xfrm>
+                      <a:off x="0" y="0"/>
+                      <a:ext cx="5553075" cy="314325"/>
+                    </a:xfrm>
+                    <a:prstGeom prst="rect">
+                      <a:avLst/>
+                    </a:prstGeom>
+                  </pic:spPr>
+                </pic:pic>
+              </a:graphicData>
+            </a:graphic>
+          </wp:inline>
+        </w:drawing>
+      </w:r>
+    </w:p>
+    <w:p>
+      <w:pPr>
+        <w:rPr>
+          <w:b/>
+          <w:bCs/>
+        </w:rPr>
+      </w:pPr>
+      <w:r>
+        <w:rPr>
+          <w:b/>
+          <w:bCs/>
+        </w:rPr>
+        <w:t>LOAN TYPE</w:t>
+      </w:r>
+    </w:p>
+    <w:p>
+      <w:pPr>
+        <w:rPr>
+          <w:b/>
+          <w:bCs/>
+        </w:rPr>
+      </w:pPr>
+      <w:r>
+        <w:rPr>
+          <w:noProof/>
+        </w:rPr>
+        <w:drawing>
+          <wp:inline distT="0" distB="0" distL="0" distR="0" wp14:anchorId="47316DB6" wp14:editId="1CA8E687">
+            <wp:extent cx="5943600" cy="686435"/>
+            <wp:effectExtent l="0" t="0" r="0" b="0"/>
+            <wp:docPr id="82" name="Picture 82"/>
+            <wp:cNvGraphicFramePr>
+              <a:graphicFrameLocks xmlns:a="http://schemas.openxmlformats.org/drawingml/2006/main" noChangeAspect="1"/>
+            </wp:cNvGraphicFramePr>
+            <a:graphic xmlns:a="http://schemas.openxmlformats.org/drawingml/2006/main">
+              <a:graphicData uri="http://schemas.openxmlformats.org/drawingml/2006/picture">
+                <pic:pic xmlns:pic="http://schemas.openxmlformats.org/drawingml/2006/picture">
+                  <pic:nvPicPr>
+                    <pic:cNvPr id="1" name=""/>
+                    <pic:cNvPicPr/>
+                  </pic:nvPicPr>
+                  <pic:blipFill>
+                    <a:blip r:embed="rId72"/>
+                    <a:stretch>
+                      <a:fillRect/>
+                    </a:stretch>
+                  </pic:blipFill>
+                  <pic:spPr>
+                    <a:xfrm>
+                      <a:off x="0" y="0"/>
+                      <a:ext cx="5943600" cy="686435"/>
+                    </a:xfrm>
+                    <a:prstGeom prst="rect">
+                      <a:avLst/>
+                    </a:prstGeom>
+                  </pic:spPr>
+                </pic:pic>
+              </a:graphicData>
+            </a:graphic>
+          </wp:inline>
+        </w:drawing>
+      </w:r>
+    </w:p>
+    <w:p>
+      <w:pPr>
+        <w:rPr>
+          <w:b/>
+          <w:bCs/>
+        </w:rPr>
+      </w:pPr>
+      <w:r>
+        <w:rPr>
+          <w:noProof/>
+        </w:rPr>
+        <w:lastRenderedPageBreak/>
+        <w:drawing>
+          <wp:inline distT="0" distB="0" distL="0" distR="0" wp14:anchorId="6885E961" wp14:editId="4B77A478">
+            <wp:extent cx="5943600" cy="5547360"/>
+            <wp:effectExtent l="0" t="0" r="0" b="0"/>
+            <wp:docPr id="83" name="Picture 83"/>
+            <wp:cNvGraphicFramePr>
+              <a:graphicFrameLocks xmlns:a="http://schemas.openxmlformats.org/drawingml/2006/main" noChangeAspect="1"/>
+            </wp:cNvGraphicFramePr>
+            <a:graphic xmlns:a="http://schemas.openxmlformats.org/drawingml/2006/main">
+              <a:graphicData uri="http://schemas.openxmlformats.org/drawingml/2006/picture">
+                <pic:pic xmlns:pic="http://schemas.openxmlformats.org/drawingml/2006/picture">
+                  <pic:nvPicPr>
+                    <pic:cNvPr id="1" name=""/>
+                    <pic:cNvPicPr/>
+                  </pic:nvPicPr>
+                  <pic:blipFill>
+                    <a:blip r:embed="rId73"/>
+                    <a:stretch>
+                      <a:fillRect/>
+                    </a:stretch>
+                  </pic:blipFill>
+                  <pic:spPr>
+                    <a:xfrm>
+                      <a:off x="0" y="0"/>
+                      <a:ext cx="5943600" cy="5547360"/>
+                    </a:xfrm>
+                    <a:prstGeom prst="rect">
+                      <a:avLst/>
+                    </a:prstGeom>
+                  </pic:spPr>
+                </pic:pic>
+              </a:graphicData>
+            </a:graphic>
+          </wp:inline>
+        </w:drawing>
+      </w:r>
+    </w:p>
+    <w:p>
+      <w:pPr>
+        <w:rPr>
+          <w:b/>
+          <w:bCs/>
+        </w:rPr>
+      </w:pPr>
+      <w:r>
+        <w:rPr>
+          <w:noProof/>
+        </w:rPr>
+        <w:drawing>
+          <wp:inline distT="0" distB="0" distL="0" distR="0" wp14:anchorId="30C6DA6E" wp14:editId="57B67956">
+            <wp:extent cx="5562600" cy="342900"/>
+            <wp:effectExtent l="0" t="0" r="0" b="0"/>
+            <wp:docPr id="84" name="Picture 84"/>
+            <wp:cNvGraphicFramePr>
+              <a:graphicFrameLocks xmlns:a="http://schemas.openxmlformats.org/drawingml/2006/main" noChangeAspect="1"/>
+            </wp:cNvGraphicFramePr>
+            <a:graphic xmlns:a="http://schemas.openxmlformats.org/drawingml/2006/main">
+              <a:graphicData uri="http://schemas.openxmlformats.org/drawingml/2006/picture">
+                <pic:pic xmlns:pic="http://schemas.openxmlformats.org/drawingml/2006/picture">
+                  <pic:nvPicPr>
+                    <pic:cNvPr id="1" name=""/>
+                    <pic:cNvPicPr/>
+                  </pic:nvPicPr>
+                  <pic:blipFill>
+                    <a:blip r:embed="rId74"/>
+                    <a:stretch>
+                      <a:fillRect/>
+                    </a:stretch>
+                  </pic:blipFill>
+                  <pic:spPr>
+                    <a:xfrm>
+                      <a:off x="0" y="0"/>
+                      <a:ext cx="5562600" cy="342900"/>
+                    </a:xfrm>
+                    <a:prstGeom prst="rect">
+                      <a:avLst/>
+                    </a:prstGeom>
+                  </pic:spPr>
+                </pic:pic>
+              </a:graphicData>
+            </a:graphic>
+          </wp:inline>
+        </w:drawing>
+      </w:r>
+    </w:p>
+    <w:p>
+      <w:r>
+        <w:rPr>
+          <w:b/>
+          <w:bCs/>
+        </w:rPr>
+        <w:t>ACTION TAKEN</w:t>
+      </w:r>
+    </w:p>
+    <w:p>
+      <w:r>
+        <w:rPr>
+          <w:noProof/>
+        </w:rPr>
+        <w:drawing>
+          <wp:inline distT="0" distB="0" distL="0" distR="0" wp14:anchorId="159EC43F" wp14:editId="1356DE3B">
+            <wp:extent cx="5943600" cy="1584960"/>
+            <wp:effectExtent l="0" t="0" r="0" b="0"/>
+            <wp:docPr id="85" name="Picture 85"/>
+            <wp:cNvGraphicFramePr>
+              <a:graphicFrameLocks xmlns:a="http://schemas.openxmlformats.org/drawingml/2006/main" noChangeAspect="1"/>
+            </wp:cNvGraphicFramePr>
+            <a:graphic xmlns:a="http://schemas.openxmlformats.org/drawingml/2006/main">
+              <a:graphicData uri="http://schemas.openxmlformats.org/drawingml/2006/picture">
+                <pic:pic xmlns:pic="http://schemas.openxmlformats.org/drawingml/2006/picture">
+                  <pic:nvPicPr>
+                    <pic:cNvPr id="1" name=""/>
+                    <pic:cNvPicPr/>
+                  </pic:nvPicPr>
+                  <pic:blipFill>
+                    <a:blip r:embed="rId75"/>
+                    <a:stretch>
+                      <a:fillRect/>
+                    </a:stretch>
+                  </pic:blipFill>
+                  <pic:spPr>
+                    <a:xfrm>
+                      <a:off x="0" y="0"/>
+                      <a:ext cx="5943600" cy="1584960"/>
+                    </a:xfrm>
+                    <a:prstGeom prst="rect">
+                      <a:avLst/>
+                    </a:prstGeom>
+                  </pic:spPr>
+                </pic:pic>
+              </a:graphicData>
+            </a:graphic>
+          </wp:inline>
+        </w:drawing>
+      </w:r>
+    </w:p>
+    <w:p>
+      <w:r>
+        <w:rPr>
+          <w:noProof/>
+        </w:rPr>
+        <w:lastRenderedPageBreak/>
+        <w:drawing>
+          <wp:inline distT="0" distB="0" distL="0" distR="0" wp14:anchorId="2905D294" wp14:editId="4B8673AA">
+            <wp:extent cx="5943600" cy="4754880"/>
+            <wp:effectExtent l="0" t="0" r="0" b="7620"/>
+            <wp:docPr id="86" name="Picture 86"/>
+            <wp:cNvGraphicFramePr>
+              <a:graphicFrameLocks xmlns:a="http://schemas.openxmlformats.org/drawingml/2006/main" noChangeAspect="1"/>
+            </wp:cNvGraphicFramePr>
+            <a:graphic xmlns:a="http://schemas.openxmlformats.org/drawingml/2006/main">
+              <a:graphicData uri="http://schemas.openxmlformats.org/drawingml/2006/picture">
+                <pic:pic xmlns:pic="http://schemas.openxmlformats.org/drawingml/2006/picture">
+                  <pic:nvPicPr>
+                    <pic:cNvPr id="1" name=""/>
+                    <pic:cNvPicPr/>
+                  </pic:nvPicPr>
+                  <pic:blipFill>
+                    <a:blip r:embed="rId76"/>
+                    <a:stretch>
+                      <a:fillRect/>
+                    </a:stretch>
+                  </pic:blipFill>
+                  <pic:spPr>
+                    <a:xfrm>
+                      <a:off x="0" y="0"/>
+                      <a:ext cx="5943600" cy="4754880"/>
+                    </a:xfrm>
+                    <a:prstGeom prst="rect">
+                      <a:avLst/>
+                    </a:prstGeom>
+                  </pic:spPr>
+                </pic:pic>
+              </a:graphicData>
+            </a:graphic>
+          </wp:inline>
+        </w:drawing>
+      </w:r>
+    </w:p>
+    <w:p>
+      <w:r>
+        <w:rPr>
+          <w:b/>
+          <w:bCs/>
+        </w:rPr>
+        <w:t>OTHER 1</w:t>
+      </w:r>
+    </w:p>
+    <w:p>
+      <w:r>
+        <w:rPr>
+          <w:noProof/>
+        </w:rPr>
+        <w:drawing>
+          <wp:inline distT="0" distB="0" distL="0" distR="0" wp14:anchorId="68C761B1" wp14:editId="1D7CB718">
+            <wp:extent cx="5943600" cy="735330"/>
+            <wp:effectExtent l="0" t="0" r="0" b="7620"/>
+            <wp:docPr id="88" name="Picture 88"/>
+            <wp:cNvGraphicFramePr>
+              <a:graphicFrameLocks xmlns:a="http://schemas.openxmlformats.org/drawingml/2006/main" noChangeAspect="1"/>
+            </wp:cNvGraphicFramePr>
+            <a:graphic xmlns:a="http://schemas.openxmlformats.org/drawingml/2006/main">
+              <a:graphicData uri="http://schemas.openxmlformats.org/drawingml/2006/picture">
+                <pic:pic xmlns:pic="http://schemas.openxmlformats.org/drawingml/2006/picture">
+                  <pic:nvPicPr>
+                    <pic:cNvPr id="1" name=""/>
+                    <pic:cNvPicPr/>
+                  </pic:nvPicPr>
+                  <pic:blipFill>
+                    <a:blip r:embed="rId77"/>
+                    <a:stretch>
+                      <a:fillRect/>
+                    </a:stretch>
+                  </pic:blipFill>
+                  <pic:spPr>
+                    <a:xfrm>
+                      <a:off x="0" y="0"/>
+                      <a:ext cx="5943600" cy="735330"/>
+                    </a:xfrm>
+                    <a:prstGeom prst="rect">
+                      <a:avLst/>
+                    </a:prstGeom>
+                  </pic:spPr>
+                </pic:pic>
+              </a:graphicData>
+            </a:graphic>
+          </wp:inline>
+        </w:drawing>
+      </w:r>
+    </w:p>
+    <w:p>
+      <w:r>
+        <w:rPr>
+          <w:noProof/>
+        </w:rPr>
+        <w:lastRenderedPageBreak/>
+        <w:drawing>
+          <wp:inline distT="0" distB="0" distL="0" distR="0" wp14:anchorId="7DA74AF4" wp14:editId="7A07F16C">
+            <wp:extent cx="5943600" cy="4754880"/>
+            <wp:effectExtent l="0" t="0" r="0" b="7620"/>
+            <wp:docPr id="89" name="Picture 89"/>
+            <wp:cNvGraphicFramePr>
+              <a:graphicFrameLocks xmlns:a="http://schemas.openxmlformats.org/drawingml/2006/main" noChangeAspect="1"/>
+            </wp:cNvGraphicFramePr>
+            <a:graphic xmlns:a="http://schemas.openxmlformats.org/drawingml/2006/main">
+              <a:graphicData uri="http://schemas.openxmlformats.org/drawingml/2006/picture">
+                <pic:pic xmlns:pic="http://schemas.openxmlformats.org/drawingml/2006/picture">
+                  <pic:nvPicPr>
+                    <pic:cNvPr id="1" name=""/>
+                    <pic:cNvPicPr/>
+                  </pic:nvPicPr>
+                  <pic:blipFill>
+                    <a:blip r:embed="rId78"/>
+                    <a:stretch>
+                      <a:fillRect/>
+                    </a:stretch>
+                  </pic:blipFill>
+                  <pic:spPr>
+                    <a:xfrm>
+                      <a:off x="0" y="0"/>
+                      <a:ext cx="5943600" cy="4754880"/>
+                    </a:xfrm>
+                    <a:prstGeom prst="rect">
+                      <a:avLst/>
+                    </a:prstGeom>
+                  </pic:spPr>
+                </pic:pic>
+              </a:graphicData>
+            </a:graphic>
+          </wp:inline>
+        </w:drawing>
+      </w:r>
+    </w:p>
+    <w:p/>
+    <w:p>
+      <w:pPr>
+        <w:rPr>
+          <w:b/>
+          <w:bCs/>
+        </w:rPr>
+      </w:pPr>
     </w:p>
     <w:p/>
     <w:p/>
@@ -3880,6 +5506,7 @@
           <w:b/>
           <w:bCs/>
         </w:rPr>
+        <w:lastRenderedPageBreak/>
         <w:t>Sources</w:t>
       </w:r>
     </w:p>
@@ -3899,7 +5526,7 @@
         </w:rPr>
         <w:t xml:space="preserve">“Background and Purpose of HMDA.” September 6, 2018. Retrieved August 8, 2020 from </w:t>
       </w:r>
-      <w:hyperlink r:id="rId44" w:history="1">
+      <w:hyperlink r:id="rId79" w:history="1">
         <w:r>
           <w:rPr>
             <w:rStyle w:val="Hyperlink"/>
@@ -3932,7 +5559,7 @@
         </w:rPr>
         <w:t xml:space="preserve">“Civil Rights Act of 1968.” Wikimedia Foundation. August 2, 2020.  Retrieved August 10, 2020 from  </w:t>
       </w:r>
-      <w:hyperlink r:id="rId45" w:history="1">
+      <w:hyperlink r:id="rId80" w:history="1">
         <w:r>
           <w:rPr>
             <w:rStyle w:val="Hyperlink"/>
@@ -3965,7 +5592,7 @@
         </w:rPr>
         <w:t xml:space="preserve">“Derived Fields Categorization.” </w:t>
       </w:r>
-      <w:hyperlink r:id="rId46" w:history="1">
+      <w:hyperlink r:id="rId81" w:history="1">
         <w:r>
           <w:rPr>
             <w:rStyle w:val="Hyperlink"/>
@@ -4015,10 +5642,9 @@
         <w:rPr>
           <w:rFonts w:ascii="Arial" w:hAnsi="Arial" w:cs="Arial"/>
         </w:rPr>
-        <w:lastRenderedPageBreak/>
         <w:t xml:space="preserve">What is R? The R Project. The R Foundation. Retrieved July 12, 2020 from </w:t>
       </w:r>
-      <w:hyperlink r:id="rId47">
+      <w:hyperlink r:id="rId82">
         <w:r>
           <w:rPr>
             <w:rFonts w:ascii="Arial" w:hAnsi="Arial" w:cs="Arial"/>
@@ -4040,7 +5666,7 @@
       <w:r>
         <w:t xml:space="preserve">“HMDA Documentation.” </w:t>
       </w:r>
-      <w:hyperlink r:id="rId48" w:history="1">
+      <w:hyperlink r:id="rId83" w:history="1">
         <w:r>
           <w:rPr>
             <w:rStyle w:val="Hyperlink"/>
@@ -4054,7 +5680,7 @@
       <w:r>
         <w:t xml:space="preserve">A Guide to HMDA Reporting: Getting It Right!  </w:t>
       </w:r>
-      <w:hyperlink r:id="rId49" w:history="1">
+      <w:hyperlink r:id="rId84" w:history="1">
         <w:r>
           <w:rPr>
             <w:rStyle w:val="Hyperlink"/>
@@ -4068,7 +5694,7 @@
       <w:r>
         <w:t xml:space="preserve">US Census Bureau.  Quick Facts: Tennessee. </w:t>
       </w:r>
-      <w:hyperlink r:id="rId50" w:history="1">
+      <w:hyperlink r:id="rId85" w:history="1">
         <w:r>
           <w:rPr>
             <w:rStyle w:val="Hyperlink"/>

</xml_diff>

<commit_message>
more cleaning and plotting
</commit_message>
<xml_diff>
--- a/Equity in Mortgage Lending.docx
+++ b/Equity in Mortgage Lending.docx
@@ -1776,9 +1776,9 @@
           <w:noProof/>
         </w:rPr>
         <w:drawing>
-          <wp:inline distT="0" distB="0" distL="0" distR="0" wp14:anchorId="70F7B172" wp14:editId="09D67265">
-            <wp:extent cx="5943600" cy="1069975"/>
-            <wp:effectExtent l="0" t="0" r="0" b="0"/>
+          <wp:inline distT="0" distB="0" distL="0" distR="0" wp14:anchorId="70F7B172" wp14:editId="4FC967E8">
+            <wp:extent cx="4502989" cy="810634"/>
+            <wp:effectExtent l="0" t="0" r="0" b="8890"/>
             <wp:docPr id="41" name="Picture 41"/>
             <wp:cNvGraphicFramePr>
               <a:graphicFrameLocks xmlns:a="http://schemas.openxmlformats.org/drawingml/2006/main" noChangeAspect="1"/>
@@ -1799,7 +1799,7 @@
                   <pic:spPr>
                     <a:xfrm>
                       <a:off x="0" y="0"/>
-                      <a:ext cx="5943600" cy="1069975"/>
+                      <a:ext cx="4589163" cy="826147"/>
                     </a:xfrm>
                     <a:prstGeom prst="rect">
                       <a:avLst/>
@@ -1831,15 +1831,7 @@
           <w:rFonts w:ascii="Arial" w:hAnsi="Arial" w:cs="Arial"/>
           <w:color w:val="000000"/>
         </w:rPr>
-        <w:t xml:space="preserve">, but might also create levels in the categorical variable column that will hava very low number of observations which </w:t>
-      </w:r>
-      <w:r>
-        <w:rPr>
-          <w:rFonts w:ascii="Arial" w:hAnsi="Arial" w:cs="Arial"/>
-          <w:color w:val="000000"/>
-        </w:rPr>
-        <w:lastRenderedPageBreak/>
-        <w:t xml:space="preserve">can negatively affect the analysis.  Each ‘derived’ column will need to be evaluated individually to determine whether or not to retain it and remove the associated columns for analysis. </w:t>
+        <w:t xml:space="preserve">, but might also create levels in the categorical variable column that will hava very low number of observations which can negatively affect the analysis.  Each ‘derived’ column will need to be evaluated individually to determine whether or not to retain it and remove the associated columns for analysis. </w:t>
       </w:r>
     </w:p>
     <w:tbl>
@@ -1877,6 +1869,7 @@
                 <w:bCs/>
                 <w:color w:val="000000"/>
               </w:rPr>
+              <w:lastRenderedPageBreak/>
               <w:t>“Derived” column name</w:t>
             </w:r>
           </w:p>
@@ -2757,8 +2750,8 @@
           <w:noProof/>
         </w:rPr>
         <w:drawing>
-          <wp:inline distT="0" distB="0" distL="0" distR="0" wp14:anchorId="58374571" wp14:editId="0E65694C">
-            <wp:extent cx="5943600" cy="996950"/>
+          <wp:inline distT="0" distB="0" distL="0" distR="0" wp14:anchorId="58374571" wp14:editId="3B89E8DE">
+            <wp:extent cx="5469147" cy="917368"/>
             <wp:effectExtent l="0" t="0" r="0" b="0"/>
             <wp:docPr id="26" name="Picture 26"/>
             <wp:cNvGraphicFramePr>
@@ -2780,26 +2773,18 @@
                   <pic:spPr>
                     <a:xfrm>
                       <a:off x="0" y="0"/>
-                      <a:ext cx="5943600" cy="996950"/>
-                    </a:xfrm>
-                    <a:prstGeom prst="rect">
-                      <a:avLst/>
-                    </a:prstGeom>
-                  </pic:spPr>
-                </pic:pic>
-              </a:graphicData>
-            </a:graphic>
-          </wp:inline>
-        </w:drawing>
-      </w:r>
-    </w:p>
-    <w:p>
-      <w:pPr>
-        <w:rPr>
-          <w:rFonts w:ascii="Arial" w:hAnsi="Arial" w:cs="Arial"/>
-          <w:color w:val="000000"/>
-        </w:rPr>
-      </w:pPr>
+                      <a:ext cx="5533570" cy="928174"/>
+                    </a:xfrm>
+                    <a:prstGeom prst="rect">
+                      <a:avLst/>
+                    </a:prstGeom>
+                  </pic:spPr>
+                </pic:pic>
+              </a:graphicData>
+            </a:graphic>
+          </wp:inline>
+        </w:drawing>
+      </w:r>
     </w:p>
     <w:p>
       <w:pPr>
@@ -3452,9 +3437,9 @@
         </w:rPr>
         <w:lastRenderedPageBreak/>
         <w:drawing>
-          <wp:inline distT="0" distB="0" distL="0" distR="0" wp14:anchorId="6641F8F8" wp14:editId="043BAFB9">
-            <wp:extent cx="5272408" cy="3067685"/>
-            <wp:effectExtent l="0" t="0" r="4445" b="0"/>
+          <wp:inline distT="0" distB="0" distL="0" distR="0" wp14:anchorId="6641F8F8" wp14:editId="62300F27">
+            <wp:extent cx="5011947" cy="2916139"/>
+            <wp:effectExtent l="0" t="0" r="0" b="0"/>
             <wp:docPr id="46" name="Picture 46"/>
             <wp:cNvGraphicFramePr>
               <a:graphicFrameLocks xmlns:a="http://schemas.openxmlformats.org/drawingml/2006/main" noChangeAspect="1"/>
@@ -3475,7 +3460,7 @@
                   <pic:spPr>
                     <a:xfrm>
                       <a:off x="0" y="0"/>
-                      <a:ext cx="5279075" cy="3071564"/>
+                      <a:ext cx="5028701" cy="2925887"/>
                     </a:xfrm>
                     <a:prstGeom prst="rect">
                       <a:avLst/>
@@ -3552,9 +3537,9 @@
           <w:noProof/>
         </w:rPr>
         <w:drawing>
-          <wp:inline distT="0" distB="0" distL="0" distR="0" wp14:anchorId="7C0472A3" wp14:editId="7D0C7984">
-            <wp:extent cx="4433977" cy="1001944"/>
-            <wp:effectExtent l="0" t="0" r="5080" b="8255"/>
+          <wp:inline distT="0" distB="0" distL="0" distR="0" wp14:anchorId="7C0472A3" wp14:editId="67B1619B">
+            <wp:extent cx="4201064" cy="949312"/>
+            <wp:effectExtent l="0" t="0" r="0" b="3810"/>
             <wp:docPr id="48" name="Picture 48"/>
             <wp:cNvGraphicFramePr>
               <a:graphicFrameLocks xmlns:a="http://schemas.openxmlformats.org/drawingml/2006/main" noChangeAspect="1"/>
@@ -3575,113 +3560,113 @@
                   <pic:spPr>
                     <a:xfrm>
                       <a:off x="0" y="0"/>
-                      <a:ext cx="4451684" cy="1005945"/>
-                    </a:xfrm>
-                    <a:prstGeom prst="rect">
-                      <a:avLst/>
-                    </a:prstGeom>
-                  </pic:spPr>
-                </pic:pic>
-              </a:graphicData>
-            </a:graphic>
-          </wp:inline>
-        </w:drawing>
-      </w:r>
-    </w:p>
-    <w:p>
-      <w:r>
-        <w:rPr>
-          <w:noProof/>
-        </w:rPr>
-        <w:drawing>
-          <wp:inline distT="0" distB="0" distL="0" distR="0" wp14:anchorId="11655DDD" wp14:editId="683FDAC5">
-            <wp:extent cx="5943600" cy="1294130"/>
+                      <a:ext cx="4246224" cy="959517"/>
+                    </a:xfrm>
+                    <a:prstGeom prst="rect">
+                      <a:avLst/>
+                    </a:prstGeom>
+                  </pic:spPr>
+                </pic:pic>
+              </a:graphicData>
+            </a:graphic>
+          </wp:inline>
+        </w:drawing>
+      </w:r>
+    </w:p>
+    <w:p>
+      <w:r>
+        <w:rPr>
+          <w:noProof/>
+        </w:rPr>
+        <w:drawing>
+          <wp:inline distT="0" distB="0" distL="0" distR="0" wp14:anchorId="11655DDD" wp14:editId="6E738284">
+            <wp:extent cx="4834270" cy="1052590"/>
+            <wp:effectExtent l="0" t="0" r="4445" b="0"/>
+            <wp:docPr id="49" name="Picture 49"/>
+            <wp:cNvGraphicFramePr>
+              <a:graphicFrameLocks xmlns:a="http://schemas.openxmlformats.org/drawingml/2006/main" noChangeAspect="1"/>
+            </wp:cNvGraphicFramePr>
+            <a:graphic xmlns:a="http://schemas.openxmlformats.org/drawingml/2006/main">
+              <a:graphicData uri="http://schemas.openxmlformats.org/drawingml/2006/picture">
+                <pic:pic xmlns:pic="http://schemas.openxmlformats.org/drawingml/2006/picture">
+                  <pic:nvPicPr>
+                    <pic:cNvPr id="1" name=""/>
+                    <pic:cNvPicPr/>
+                  </pic:nvPicPr>
+                  <pic:blipFill>
+                    <a:blip r:embed="rId41"/>
+                    <a:stretch>
+                      <a:fillRect/>
+                    </a:stretch>
+                  </pic:blipFill>
+                  <pic:spPr>
+                    <a:xfrm>
+                      <a:off x="0" y="0"/>
+                      <a:ext cx="4938973" cy="1075388"/>
+                    </a:xfrm>
+                    <a:prstGeom prst="rect">
+                      <a:avLst/>
+                    </a:prstGeom>
+                  </pic:spPr>
+                </pic:pic>
+              </a:graphicData>
+            </a:graphic>
+          </wp:inline>
+        </w:drawing>
+      </w:r>
+    </w:p>
+    <w:p>
+      <w:r>
+        <w:rPr>
+          <w:noProof/>
+        </w:rPr>
+        <w:drawing>
+          <wp:inline distT="0" distB="0" distL="0" distR="0" wp14:anchorId="592841E0" wp14:editId="1B66CBD6">
+            <wp:extent cx="5262113" cy="1065354"/>
+            <wp:effectExtent l="0" t="0" r="0" b="1905"/>
+            <wp:docPr id="50" name="Picture 50"/>
+            <wp:cNvGraphicFramePr>
+              <a:graphicFrameLocks xmlns:a="http://schemas.openxmlformats.org/drawingml/2006/main" noChangeAspect="1"/>
+            </wp:cNvGraphicFramePr>
+            <a:graphic xmlns:a="http://schemas.openxmlformats.org/drawingml/2006/main">
+              <a:graphicData uri="http://schemas.openxmlformats.org/drawingml/2006/picture">
+                <pic:pic xmlns:pic="http://schemas.openxmlformats.org/drawingml/2006/picture">
+                  <pic:nvPicPr>
+                    <pic:cNvPr id="1" name=""/>
+                    <pic:cNvPicPr/>
+                  </pic:nvPicPr>
+                  <pic:blipFill>
+                    <a:blip r:embed="rId42"/>
+                    <a:stretch>
+                      <a:fillRect/>
+                    </a:stretch>
+                  </pic:blipFill>
+                  <pic:spPr>
+                    <a:xfrm>
+                      <a:off x="0" y="0"/>
+                      <a:ext cx="5373508" cy="1087907"/>
+                    </a:xfrm>
+                    <a:prstGeom prst="rect">
+                      <a:avLst/>
+                    </a:prstGeom>
+                  </pic:spPr>
+                </pic:pic>
+              </a:graphicData>
+            </a:graphic>
+          </wp:inline>
+        </w:drawing>
+      </w:r>
+    </w:p>
+    <w:p>
+      <w:r>
+        <w:rPr>
+          <w:noProof/>
+        </w:rPr>
+        <w:lastRenderedPageBreak/>
+        <w:drawing>
+          <wp:inline distT="0" distB="0" distL="0" distR="0" wp14:anchorId="73C4100B" wp14:editId="024AB68B">
+            <wp:extent cx="4383274" cy="1065626"/>
             <wp:effectExtent l="0" t="0" r="0" b="1270"/>
-            <wp:docPr id="49" name="Picture 49"/>
-            <wp:cNvGraphicFramePr>
-              <a:graphicFrameLocks xmlns:a="http://schemas.openxmlformats.org/drawingml/2006/main" noChangeAspect="1"/>
-            </wp:cNvGraphicFramePr>
-            <a:graphic xmlns:a="http://schemas.openxmlformats.org/drawingml/2006/main">
-              <a:graphicData uri="http://schemas.openxmlformats.org/drawingml/2006/picture">
-                <pic:pic xmlns:pic="http://schemas.openxmlformats.org/drawingml/2006/picture">
-                  <pic:nvPicPr>
-                    <pic:cNvPr id="1" name=""/>
-                    <pic:cNvPicPr/>
-                  </pic:nvPicPr>
-                  <pic:blipFill>
-                    <a:blip r:embed="rId41"/>
-                    <a:stretch>
-                      <a:fillRect/>
-                    </a:stretch>
-                  </pic:blipFill>
-                  <pic:spPr>
-                    <a:xfrm>
-                      <a:off x="0" y="0"/>
-                      <a:ext cx="5943600" cy="1294130"/>
-                    </a:xfrm>
-                    <a:prstGeom prst="rect">
-                      <a:avLst/>
-                    </a:prstGeom>
-                  </pic:spPr>
-                </pic:pic>
-              </a:graphicData>
-            </a:graphic>
-          </wp:inline>
-        </w:drawing>
-      </w:r>
-    </w:p>
-    <w:p>
-      <w:r>
-        <w:rPr>
-          <w:noProof/>
-        </w:rPr>
-        <w:lastRenderedPageBreak/>
-        <w:drawing>
-          <wp:inline distT="0" distB="0" distL="0" distR="0" wp14:anchorId="592841E0" wp14:editId="5F72F6AA">
-            <wp:extent cx="5943600" cy="1203325"/>
-            <wp:effectExtent l="0" t="0" r="0" b="0"/>
-            <wp:docPr id="50" name="Picture 50"/>
-            <wp:cNvGraphicFramePr>
-              <a:graphicFrameLocks xmlns:a="http://schemas.openxmlformats.org/drawingml/2006/main" noChangeAspect="1"/>
-            </wp:cNvGraphicFramePr>
-            <a:graphic xmlns:a="http://schemas.openxmlformats.org/drawingml/2006/main">
-              <a:graphicData uri="http://schemas.openxmlformats.org/drawingml/2006/picture">
-                <pic:pic xmlns:pic="http://schemas.openxmlformats.org/drawingml/2006/picture">
-                  <pic:nvPicPr>
-                    <pic:cNvPr id="1" name=""/>
-                    <pic:cNvPicPr/>
-                  </pic:nvPicPr>
-                  <pic:blipFill>
-                    <a:blip r:embed="rId42"/>
-                    <a:stretch>
-                      <a:fillRect/>
-                    </a:stretch>
-                  </pic:blipFill>
-                  <pic:spPr>
-                    <a:xfrm>
-                      <a:off x="0" y="0"/>
-                      <a:ext cx="5943600" cy="1203325"/>
-                    </a:xfrm>
-                    <a:prstGeom prst="rect">
-                      <a:avLst/>
-                    </a:prstGeom>
-                  </pic:spPr>
-                </pic:pic>
-              </a:graphicData>
-            </a:graphic>
-          </wp:inline>
-        </w:drawing>
-      </w:r>
-    </w:p>
-    <w:p>
-      <w:r>
-        <w:rPr>
-          <w:noProof/>
-        </w:rPr>
-        <w:drawing>
-          <wp:inline distT="0" distB="0" distL="0" distR="0" wp14:anchorId="73C4100B" wp14:editId="43A85A53">
-            <wp:extent cx="5876925" cy="1428750"/>
-            <wp:effectExtent l="0" t="0" r="9525" b="0"/>
             <wp:docPr id="51" name="Picture 51"/>
             <wp:cNvGraphicFramePr>
               <a:graphicFrameLocks xmlns:a="http://schemas.openxmlformats.org/drawingml/2006/main" noChangeAspect="1"/>
@@ -3702,28 +3687,28 @@
                   <pic:spPr>
                     <a:xfrm>
                       <a:off x="0" y="0"/>
-                      <a:ext cx="5876925" cy="1428750"/>
-                    </a:xfrm>
-                    <a:prstGeom prst="rect">
-                      <a:avLst/>
-                    </a:prstGeom>
-                  </pic:spPr>
-                </pic:pic>
-              </a:graphicData>
-            </a:graphic>
-          </wp:inline>
-        </w:drawing>
-      </w:r>
-    </w:p>
-    <w:p>
-      <w:r>
-        <w:rPr>
-          <w:noProof/>
-        </w:rPr>
-        <w:drawing>
-          <wp:inline distT="0" distB="0" distL="0" distR="0" wp14:anchorId="537E1988" wp14:editId="1885DC51">
-            <wp:extent cx="5943600" cy="1148080"/>
-            <wp:effectExtent l="0" t="0" r="0" b="0"/>
+                      <a:ext cx="4534768" cy="1102456"/>
+                    </a:xfrm>
+                    <a:prstGeom prst="rect">
+                      <a:avLst/>
+                    </a:prstGeom>
+                  </pic:spPr>
+                </pic:pic>
+              </a:graphicData>
+            </a:graphic>
+          </wp:inline>
+        </w:drawing>
+      </w:r>
+    </w:p>
+    <w:p>
+      <w:r>
+        <w:rPr>
+          <w:noProof/>
+        </w:rPr>
+        <w:drawing>
+          <wp:inline distT="0" distB="0" distL="0" distR="0" wp14:anchorId="537E1988" wp14:editId="7C030931">
+            <wp:extent cx="5541669" cy="1070442"/>
+            <wp:effectExtent l="0" t="0" r="1905" b="0"/>
             <wp:docPr id="52" name="Picture 52"/>
             <wp:cNvGraphicFramePr>
               <a:graphicFrameLocks xmlns:a="http://schemas.openxmlformats.org/drawingml/2006/main" noChangeAspect="1"/>
@@ -3744,27 +3729,27 @@
                   <pic:spPr>
                     <a:xfrm>
                       <a:off x="0" y="0"/>
-                      <a:ext cx="5943600" cy="1148080"/>
-                    </a:xfrm>
-                    <a:prstGeom prst="rect">
-                      <a:avLst/>
-                    </a:prstGeom>
-                  </pic:spPr>
-                </pic:pic>
-              </a:graphicData>
-            </a:graphic>
-          </wp:inline>
-        </w:drawing>
-      </w:r>
-    </w:p>
-    <w:p>
-      <w:r>
-        <w:rPr>
-          <w:noProof/>
-        </w:rPr>
-        <w:drawing>
-          <wp:inline distT="0" distB="0" distL="0" distR="0" wp14:anchorId="7D15C821" wp14:editId="2C43D9BD">
-            <wp:extent cx="5943600" cy="1088390"/>
+                      <a:ext cx="5602002" cy="1082096"/>
+                    </a:xfrm>
+                    <a:prstGeom prst="rect">
+                      <a:avLst/>
+                    </a:prstGeom>
+                  </pic:spPr>
+                </pic:pic>
+              </a:graphicData>
+            </a:graphic>
+          </wp:inline>
+        </w:drawing>
+      </w:r>
+    </w:p>
+    <w:p>
+      <w:r>
+        <w:rPr>
+          <w:noProof/>
+        </w:rPr>
+        <w:drawing>
+          <wp:inline distT="0" distB="0" distL="0" distR="0" wp14:anchorId="7D15C821" wp14:editId="1D6270CA">
+            <wp:extent cx="5667555" cy="1037841"/>
             <wp:effectExtent l="0" t="0" r="0" b="0"/>
             <wp:docPr id="53" name="Picture 53"/>
             <wp:cNvGraphicFramePr>
@@ -3786,28 +3771,28 @@
                   <pic:spPr>
                     <a:xfrm>
                       <a:off x="0" y="0"/>
-                      <a:ext cx="5943600" cy="1088390"/>
-                    </a:xfrm>
-                    <a:prstGeom prst="rect">
-                      <a:avLst/>
-                    </a:prstGeom>
-                  </pic:spPr>
-                </pic:pic>
-              </a:graphicData>
-            </a:graphic>
-          </wp:inline>
-        </w:drawing>
-      </w:r>
-    </w:p>
-    <w:p>
-      <w:r>
-        <w:rPr>
-          <w:noProof/>
-        </w:rPr>
-        <w:drawing>
-          <wp:inline distT="0" distB="0" distL="0" distR="0" wp14:anchorId="1DE6E78B" wp14:editId="2AB34C41">
-            <wp:extent cx="5943600" cy="1313815"/>
-            <wp:effectExtent l="0" t="0" r="0" b="635"/>
+                      <a:ext cx="5719288" cy="1047314"/>
+                    </a:xfrm>
+                    <a:prstGeom prst="rect">
+                      <a:avLst/>
+                    </a:prstGeom>
+                  </pic:spPr>
+                </pic:pic>
+              </a:graphicData>
+            </a:graphic>
+          </wp:inline>
+        </w:drawing>
+      </w:r>
+    </w:p>
+    <w:p>
+      <w:r>
+        <w:rPr>
+          <w:noProof/>
+        </w:rPr>
+        <w:drawing>
+          <wp:inline distT="0" distB="0" distL="0" distR="0" wp14:anchorId="1DE6E78B" wp14:editId="494276C0">
+            <wp:extent cx="4702990" cy="1039582"/>
+            <wp:effectExtent l="0" t="0" r="2540" b="8255"/>
             <wp:docPr id="54" name="Picture 54"/>
             <wp:cNvGraphicFramePr>
               <a:graphicFrameLocks xmlns:a="http://schemas.openxmlformats.org/drawingml/2006/main" noChangeAspect="1"/>
@@ -3828,29 +3813,29 @@
                   <pic:spPr>
                     <a:xfrm>
                       <a:off x="0" y="0"/>
-                      <a:ext cx="5943600" cy="1313815"/>
-                    </a:xfrm>
-                    <a:prstGeom prst="rect">
-                      <a:avLst/>
-                    </a:prstGeom>
-                  </pic:spPr>
-                </pic:pic>
-              </a:graphicData>
-            </a:graphic>
-          </wp:inline>
-        </w:drawing>
-      </w:r>
-    </w:p>
-    <w:p>
-      <w:r>
-        <w:rPr>
-          <w:noProof/>
-        </w:rPr>
-        <w:drawing>
-          <wp:inline distT="0" distB="0" distL="0" distR="0" wp14:anchorId="4C86EEB1" wp14:editId="4351CCC6">
-            <wp:extent cx="5943600" cy="967105"/>
-            <wp:effectExtent l="0" t="0" r="0" b="4445"/>
-            <wp:docPr id="55" name="Picture 55"/>
+                      <a:ext cx="5034373" cy="1112833"/>
+                    </a:xfrm>
+                    <a:prstGeom prst="rect">
+                      <a:avLst/>
+                    </a:prstGeom>
+                  </pic:spPr>
+                </pic:pic>
+              </a:graphicData>
+            </a:graphic>
+          </wp:inline>
+        </w:drawing>
+      </w:r>
+    </w:p>
+    <w:p>
+      <w:r>
+        <w:rPr>
+          <w:noProof/>
+        </w:rPr>
+        <w:drawing>
+          <wp:inline distT="0" distB="0" distL="0" distR="0" wp14:anchorId="4B730996" wp14:editId="5611C16C">
+            <wp:extent cx="5210972" cy="1165788"/>
+            <wp:effectExtent l="0" t="0" r="0" b="0"/>
+            <wp:docPr id="3" name="Picture 3"/>
             <wp:cNvGraphicFramePr>
               <a:graphicFrameLocks xmlns:a="http://schemas.openxmlformats.org/drawingml/2006/main" noChangeAspect="1"/>
             </wp:cNvGraphicFramePr>
@@ -3870,28 +3855,27 @@
                   <pic:spPr>
                     <a:xfrm>
                       <a:off x="0" y="0"/>
-                      <a:ext cx="5943600" cy="967105"/>
-                    </a:xfrm>
-                    <a:prstGeom prst="rect">
-                      <a:avLst/>
-                    </a:prstGeom>
-                  </pic:spPr>
-                </pic:pic>
-              </a:graphicData>
-            </a:graphic>
-          </wp:inline>
-        </w:drawing>
-      </w:r>
-    </w:p>
-    <w:p>
-      <w:r>
-        <w:rPr>
-          <w:noProof/>
-        </w:rPr>
-        <w:lastRenderedPageBreak/>
-        <w:drawing>
-          <wp:inline distT="0" distB="0" distL="0" distR="0" wp14:anchorId="2D107F09" wp14:editId="4595FB4A">
-            <wp:extent cx="5943600" cy="1051560"/>
+                      <a:ext cx="5357383" cy="1198543"/>
+                    </a:xfrm>
+                    <a:prstGeom prst="rect">
+                      <a:avLst/>
+                    </a:prstGeom>
+                  </pic:spPr>
+                </pic:pic>
+              </a:graphicData>
+            </a:graphic>
+          </wp:inline>
+        </w:drawing>
+      </w:r>
+    </w:p>
+    <w:p>
+      <w:r>
+        <w:rPr>
+          <w:noProof/>
+        </w:rPr>
+        <w:drawing>
+          <wp:inline distT="0" distB="0" distL="0" distR="0" wp14:anchorId="2D107F09" wp14:editId="6BA37FFC">
+            <wp:extent cx="5296619" cy="937095"/>
             <wp:effectExtent l="0" t="0" r="0" b="0"/>
             <wp:docPr id="56" name="Picture 56"/>
             <wp:cNvGraphicFramePr>
@@ -3913,28 +3897,28 @@
                   <pic:spPr>
                     <a:xfrm>
                       <a:off x="0" y="0"/>
-                      <a:ext cx="5943600" cy="1051560"/>
-                    </a:xfrm>
-                    <a:prstGeom prst="rect">
-                      <a:avLst/>
-                    </a:prstGeom>
-                  </pic:spPr>
-                </pic:pic>
-              </a:graphicData>
-            </a:graphic>
-          </wp:inline>
-        </w:drawing>
-      </w:r>
-    </w:p>
-    <w:p>
-      <w:r>
-        <w:rPr>
-          <w:noProof/>
-        </w:rPr>
-        <w:drawing>
-          <wp:inline distT="0" distB="0" distL="0" distR="0" wp14:anchorId="351C4990" wp14:editId="193EF002">
-            <wp:extent cx="5591175" cy="1552575"/>
-            <wp:effectExtent l="0" t="0" r="9525" b="9525"/>
+                      <a:ext cx="5650679" cy="999736"/>
+                    </a:xfrm>
+                    <a:prstGeom prst="rect">
+                      <a:avLst/>
+                    </a:prstGeom>
+                  </pic:spPr>
+                </pic:pic>
+              </a:graphicData>
+            </a:graphic>
+          </wp:inline>
+        </w:drawing>
+      </w:r>
+    </w:p>
+    <w:p>
+      <w:r>
+        <w:rPr>
+          <w:noProof/>
+        </w:rPr>
+        <w:drawing>
+          <wp:inline distT="0" distB="0" distL="0" distR="0" wp14:anchorId="351C4990" wp14:editId="32C24FAA">
+            <wp:extent cx="4162154" cy="1155760"/>
+            <wp:effectExtent l="0" t="0" r="0" b="6350"/>
             <wp:docPr id="57" name="Picture 57"/>
             <wp:cNvGraphicFramePr>
               <a:graphicFrameLocks xmlns:a="http://schemas.openxmlformats.org/drawingml/2006/main" noChangeAspect="1"/>
@@ -3955,28 +3939,29 @@
                   <pic:spPr>
                     <a:xfrm>
                       <a:off x="0" y="0"/>
-                      <a:ext cx="5591175" cy="1552575"/>
-                    </a:xfrm>
-                    <a:prstGeom prst="rect">
-                      <a:avLst/>
-                    </a:prstGeom>
-                  </pic:spPr>
-                </pic:pic>
-              </a:graphicData>
-            </a:graphic>
-          </wp:inline>
-        </w:drawing>
-      </w:r>
-    </w:p>
-    <w:p>
-      <w:r>
-        <w:rPr>
-          <w:noProof/>
-        </w:rPr>
-        <w:drawing>
-          <wp:inline distT="0" distB="0" distL="0" distR="0" wp14:anchorId="2FC3CE4A" wp14:editId="05CDA84E">
-            <wp:extent cx="5581650" cy="1285875"/>
-            <wp:effectExtent l="0" t="0" r="0" b="9525"/>
+                      <a:ext cx="4180090" cy="1160740"/>
+                    </a:xfrm>
+                    <a:prstGeom prst="rect">
+                      <a:avLst/>
+                    </a:prstGeom>
+                  </pic:spPr>
+                </pic:pic>
+              </a:graphicData>
+            </a:graphic>
+          </wp:inline>
+        </w:drawing>
+      </w:r>
+    </w:p>
+    <w:p>
+      <w:r>
+        <w:rPr>
+          <w:noProof/>
+        </w:rPr>
+        <w:lastRenderedPageBreak/>
+        <w:drawing>
+          <wp:inline distT="0" distB="0" distL="0" distR="0" wp14:anchorId="2FC3CE4A" wp14:editId="54AA531E">
+            <wp:extent cx="4149306" cy="955898"/>
+            <wp:effectExtent l="0" t="0" r="3810" b="0"/>
             <wp:docPr id="58" name="Picture 58"/>
             <wp:cNvGraphicFramePr>
               <a:graphicFrameLocks xmlns:a="http://schemas.openxmlformats.org/drawingml/2006/main" noChangeAspect="1"/>
@@ -3997,27 +3982,27 @@
                   <pic:spPr>
                     <a:xfrm>
                       <a:off x="0" y="0"/>
-                      <a:ext cx="5581650" cy="1285875"/>
-                    </a:xfrm>
-                    <a:prstGeom prst="rect">
-                      <a:avLst/>
-                    </a:prstGeom>
-                  </pic:spPr>
-                </pic:pic>
-              </a:graphicData>
-            </a:graphic>
-          </wp:inline>
-        </w:drawing>
-      </w:r>
-    </w:p>
-    <w:p>
-      <w:r>
-        <w:rPr>
-          <w:noProof/>
-        </w:rPr>
-        <w:drawing>
-          <wp:inline distT="0" distB="0" distL="0" distR="0" wp14:anchorId="7EA1D407" wp14:editId="74B4317C">
-            <wp:extent cx="5943600" cy="1397000"/>
+                      <a:ext cx="4229707" cy="974420"/>
+                    </a:xfrm>
+                    <a:prstGeom prst="rect">
+                      <a:avLst/>
+                    </a:prstGeom>
+                  </pic:spPr>
+                </pic:pic>
+              </a:graphicData>
+            </a:graphic>
+          </wp:inline>
+        </w:drawing>
+      </w:r>
+    </w:p>
+    <w:p>
+      <w:r>
+        <w:rPr>
+          <w:noProof/>
+        </w:rPr>
+        <w:drawing>
+          <wp:inline distT="0" distB="0" distL="0" distR="0" wp14:anchorId="7EA1D407" wp14:editId="298C8255">
+            <wp:extent cx="4485736" cy="1054340"/>
             <wp:effectExtent l="0" t="0" r="0" b="0"/>
             <wp:docPr id="59" name="Picture 59"/>
             <wp:cNvGraphicFramePr>
@@ -4039,28 +4024,28 @@
                   <pic:spPr>
                     <a:xfrm>
                       <a:off x="0" y="0"/>
-                      <a:ext cx="5943600" cy="1397000"/>
-                    </a:xfrm>
-                    <a:prstGeom prst="rect">
-                      <a:avLst/>
-                    </a:prstGeom>
-                  </pic:spPr>
-                </pic:pic>
-              </a:graphicData>
-            </a:graphic>
-          </wp:inline>
-        </w:drawing>
-      </w:r>
-    </w:p>
-    <w:p>
-      <w:r>
-        <w:rPr>
-          <w:noProof/>
-        </w:rPr>
-        <w:drawing>
-          <wp:inline distT="0" distB="0" distL="0" distR="0" wp14:anchorId="1846036B" wp14:editId="5F9EC80B">
-            <wp:extent cx="5943600" cy="1445260"/>
-            <wp:effectExtent l="0" t="0" r="0" b="2540"/>
+                      <a:ext cx="4547466" cy="1068849"/>
+                    </a:xfrm>
+                    <a:prstGeom prst="rect">
+                      <a:avLst/>
+                    </a:prstGeom>
+                  </pic:spPr>
+                </pic:pic>
+              </a:graphicData>
+            </a:graphic>
+          </wp:inline>
+        </w:drawing>
+      </w:r>
+    </w:p>
+    <w:p>
+      <w:r>
+        <w:rPr>
+          <w:noProof/>
+        </w:rPr>
+        <w:drawing>
+          <wp:inline distT="0" distB="0" distL="0" distR="0" wp14:anchorId="1846036B" wp14:editId="79477B02">
+            <wp:extent cx="5132717" cy="1248084"/>
+            <wp:effectExtent l="0" t="0" r="0" b="9525"/>
             <wp:docPr id="61" name="Picture 61"/>
             <wp:cNvGraphicFramePr>
               <a:graphicFrameLocks xmlns:a="http://schemas.openxmlformats.org/drawingml/2006/main" noChangeAspect="1"/>
@@ -4081,28 +4066,27 @@
                   <pic:spPr>
                     <a:xfrm>
                       <a:off x="0" y="0"/>
-                      <a:ext cx="5943600" cy="1445260"/>
-                    </a:xfrm>
-                    <a:prstGeom prst="rect">
-                      <a:avLst/>
-                    </a:prstGeom>
-                  </pic:spPr>
-                </pic:pic>
-              </a:graphicData>
-            </a:graphic>
-          </wp:inline>
-        </w:drawing>
-      </w:r>
-    </w:p>
-    <w:p>
-      <w:r>
-        <w:rPr>
-          <w:noProof/>
-        </w:rPr>
-        <w:lastRenderedPageBreak/>
-        <w:drawing>
-          <wp:inline distT="0" distB="0" distL="0" distR="0" wp14:anchorId="0BA5F053" wp14:editId="4B73EEB4">
-            <wp:extent cx="5943600" cy="1376045"/>
+                      <a:ext cx="5230964" cy="1271974"/>
+                    </a:xfrm>
+                    <a:prstGeom prst="rect">
+                      <a:avLst/>
+                    </a:prstGeom>
+                  </pic:spPr>
+                </pic:pic>
+              </a:graphicData>
+            </a:graphic>
+          </wp:inline>
+        </w:drawing>
+      </w:r>
+    </w:p>
+    <w:p>
+      <w:r>
+        <w:rPr>
+          <w:noProof/>
+        </w:rPr>
+        <w:drawing>
+          <wp:inline distT="0" distB="0" distL="0" distR="0" wp14:anchorId="0BA5F053" wp14:editId="29450B20">
+            <wp:extent cx="5469147" cy="1266201"/>
             <wp:effectExtent l="0" t="0" r="0" b="0"/>
             <wp:docPr id="62" name="Picture 62"/>
             <wp:cNvGraphicFramePr>
@@ -4124,28 +4108,28 @@
                   <pic:spPr>
                     <a:xfrm>
                       <a:off x="0" y="0"/>
-                      <a:ext cx="5943600" cy="1376045"/>
-                    </a:xfrm>
-                    <a:prstGeom prst="rect">
-                      <a:avLst/>
-                    </a:prstGeom>
-                  </pic:spPr>
-                </pic:pic>
-              </a:graphicData>
-            </a:graphic>
-          </wp:inline>
-        </w:drawing>
-      </w:r>
-    </w:p>
-    <w:p>
-      <w:r>
-        <w:rPr>
-          <w:noProof/>
-        </w:rPr>
-        <w:drawing>
-          <wp:inline distT="0" distB="0" distL="0" distR="0" wp14:anchorId="5F2665F8" wp14:editId="44622DBA">
-            <wp:extent cx="5943600" cy="1804035"/>
-            <wp:effectExtent l="0" t="0" r="0" b="5715"/>
+                      <a:ext cx="5528208" cy="1279875"/>
+                    </a:xfrm>
+                    <a:prstGeom prst="rect">
+                      <a:avLst/>
+                    </a:prstGeom>
+                  </pic:spPr>
+                </pic:pic>
+              </a:graphicData>
+            </a:graphic>
+          </wp:inline>
+        </w:drawing>
+      </w:r>
+    </w:p>
+    <w:p>
+      <w:r>
+        <w:rPr>
+          <w:noProof/>
+        </w:rPr>
+        <w:drawing>
+          <wp:inline distT="0" distB="0" distL="0" distR="0" wp14:anchorId="5F2665F8" wp14:editId="46F31F02">
+            <wp:extent cx="4735902" cy="1437468"/>
+            <wp:effectExtent l="0" t="0" r="7620" b="0"/>
             <wp:docPr id="63" name="Picture 63"/>
             <wp:cNvGraphicFramePr>
               <a:graphicFrameLocks xmlns:a="http://schemas.openxmlformats.org/drawingml/2006/main" noChangeAspect="1"/>
@@ -4166,28 +4150,29 @@
                   <pic:spPr>
                     <a:xfrm>
                       <a:off x="0" y="0"/>
-                      <a:ext cx="5943600" cy="1804035"/>
-                    </a:xfrm>
-                    <a:prstGeom prst="rect">
-                      <a:avLst/>
-                    </a:prstGeom>
-                  </pic:spPr>
-                </pic:pic>
-              </a:graphicData>
-            </a:graphic>
-          </wp:inline>
-        </w:drawing>
-      </w:r>
-    </w:p>
-    <w:p>
-      <w:r>
-        <w:rPr>
-          <w:noProof/>
-        </w:rPr>
-        <w:drawing>
-          <wp:inline distT="0" distB="0" distL="0" distR="0" wp14:anchorId="5EB9F72D" wp14:editId="75562475">
-            <wp:extent cx="5943600" cy="2263140"/>
-            <wp:effectExtent l="0" t="0" r="0" b="3810"/>
+                      <a:ext cx="4824246" cy="1464283"/>
+                    </a:xfrm>
+                    <a:prstGeom prst="rect">
+                      <a:avLst/>
+                    </a:prstGeom>
+                  </pic:spPr>
+                </pic:pic>
+              </a:graphicData>
+            </a:graphic>
+          </wp:inline>
+        </w:drawing>
+      </w:r>
+    </w:p>
+    <w:p>
+      <w:r>
+        <w:rPr>
+          <w:noProof/>
+        </w:rPr>
+        <w:lastRenderedPageBreak/>
+        <w:drawing>
+          <wp:inline distT="0" distB="0" distL="0" distR="0" wp14:anchorId="5EB9F72D" wp14:editId="313F98C4">
+            <wp:extent cx="4856672" cy="1849272"/>
+            <wp:effectExtent l="0" t="0" r="1270" b="0"/>
             <wp:docPr id="64" name="Picture 64"/>
             <wp:cNvGraphicFramePr>
               <a:graphicFrameLocks xmlns:a="http://schemas.openxmlformats.org/drawingml/2006/main" noChangeAspect="1"/>
@@ -4208,28 +4193,28 @@
                   <pic:spPr>
                     <a:xfrm>
                       <a:off x="0" y="0"/>
-                      <a:ext cx="5943600" cy="2263140"/>
-                    </a:xfrm>
-                    <a:prstGeom prst="rect">
-                      <a:avLst/>
-                    </a:prstGeom>
-                  </pic:spPr>
-                </pic:pic>
-              </a:graphicData>
-            </a:graphic>
-          </wp:inline>
-        </w:drawing>
-      </w:r>
-    </w:p>
-    <w:p>
-      <w:r>
-        <w:rPr>
-          <w:noProof/>
-        </w:rPr>
-        <w:drawing>
-          <wp:inline distT="0" distB="0" distL="0" distR="0" wp14:anchorId="046AA6B4" wp14:editId="52FE16CD">
-            <wp:extent cx="5943600" cy="2278380"/>
-            <wp:effectExtent l="0" t="0" r="0" b="7620"/>
+                      <a:ext cx="4940170" cy="1881066"/>
+                    </a:xfrm>
+                    <a:prstGeom prst="rect">
+                      <a:avLst/>
+                    </a:prstGeom>
+                  </pic:spPr>
+                </pic:pic>
+              </a:graphicData>
+            </a:graphic>
+          </wp:inline>
+        </w:drawing>
+      </w:r>
+    </w:p>
+    <w:p>
+      <w:r>
+        <w:rPr>
+          <w:noProof/>
+        </w:rPr>
+        <w:drawing>
+          <wp:inline distT="0" distB="0" distL="0" distR="0" wp14:anchorId="046AA6B4" wp14:editId="49A76387">
+            <wp:extent cx="4885333" cy="1872711"/>
+            <wp:effectExtent l="0" t="0" r="0" b="0"/>
             <wp:docPr id="65" name="Picture 65"/>
             <wp:cNvGraphicFramePr>
               <a:graphicFrameLocks xmlns:a="http://schemas.openxmlformats.org/drawingml/2006/main" noChangeAspect="1"/>
@@ -4250,29 +4235,28 @@
                   <pic:spPr>
                     <a:xfrm>
                       <a:off x="0" y="0"/>
-                      <a:ext cx="5943600" cy="2278380"/>
-                    </a:xfrm>
-                    <a:prstGeom prst="rect">
-                      <a:avLst/>
-                    </a:prstGeom>
-                  </pic:spPr>
-                </pic:pic>
-              </a:graphicData>
-            </a:graphic>
-          </wp:inline>
-        </w:drawing>
-      </w:r>
-    </w:p>
-    <w:p>
-      <w:r>
-        <w:rPr>
-          <w:noProof/>
-        </w:rPr>
-        <w:lastRenderedPageBreak/>
-        <w:drawing>
-          <wp:inline distT="0" distB="0" distL="0" distR="0" wp14:anchorId="7E27A151" wp14:editId="09817B84">
-            <wp:extent cx="5943600" cy="2260600"/>
-            <wp:effectExtent l="0" t="0" r="0" b="6350"/>
+                      <a:ext cx="4919620" cy="1885854"/>
+                    </a:xfrm>
+                    <a:prstGeom prst="rect">
+                      <a:avLst/>
+                    </a:prstGeom>
+                  </pic:spPr>
+                </pic:pic>
+              </a:graphicData>
+            </a:graphic>
+          </wp:inline>
+        </w:drawing>
+      </w:r>
+    </w:p>
+    <w:p>
+      <w:r>
+        <w:rPr>
+          <w:noProof/>
+        </w:rPr>
+        <w:drawing>
+          <wp:inline distT="0" distB="0" distL="0" distR="0" wp14:anchorId="7E27A151" wp14:editId="79CE25A9">
+            <wp:extent cx="5158596" cy="1962031"/>
+            <wp:effectExtent l="0" t="0" r="4445" b="635"/>
             <wp:docPr id="66" name="Picture 66"/>
             <wp:cNvGraphicFramePr>
               <a:graphicFrameLocks xmlns:a="http://schemas.openxmlformats.org/drawingml/2006/main" noChangeAspect="1"/>
@@ -4293,28 +4277,28 @@
                   <pic:spPr>
                     <a:xfrm>
                       <a:off x="0" y="0"/>
-                      <a:ext cx="5943600" cy="2260600"/>
-                    </a:xfrm>
-                    <a:prstGeom prst="rect">
-                      <a:avLst/>
-                    </a:prstGeom>
-                  </pic:spPr>
-                </pic:pic>
-              </a:graphicData>
-            </a:graphic>
-          </wp:inline>
-        </w:drawing>
-      </w:r>
-    </w:p>
-    <w:p>
-      <w:r>
-        <w:rPr>
-          <w:noProof/>
-        </w:rPr>
-        <w:drawing>
-          <wp:inline distT="0" distB="0" distL="0" distR="0" wp14:anchorId="34F438A8" wp14:editId="6EA0EB0A">
-            <wp:extent cx="5943600" cy="2208530"/>
-            <wp:effectExtent l="0" t="0" r="0" b="1270"/>
+                      <a:ext cx="5272003" cy="2005164"/>
+                    </a:xfrm>
+                    <a:prstGeom prst="rect">
+                      <a:avLst/>
+                    </a:prstGeom>
+                  </pic:spPr>
+                </pic:pic>
+              </a:graphicData>
+            </a:graphic>
+          </wp:inline>
+        </w:drawing>
+      </w:r>
+    </w:p>
+    <w:p>
+      <w:r>
+        <w:rPr>
+          <w:noProof/>
+        </w:rPr>
+        <w:drawing>
+          <wp:inline distT="0" distB="0" distL="0" distR="0" wp14:anchorId="34F438A8" wp14:editId="4B935A61">
+            <wp:extent cx="4989605" cy="1854044"/>
+            <wp:effectExtent l="0" t="0" r="1905" b="0"/>
             <wp:docPr id="67" name="Picture 67"/>
             <wp:cNvGraphicFramePr>
               <a:graphicFrameLocks xmlns:a="http://schemas.openxmlformats.org/drawingml/2006/main" noChangeAspect="1"/>
@@ -4335,7 +4319,7 @@
                   <pic:spPr>
                     <a:xfrm>
                       <a:off x="0" y="0"/>
-                      <a:ext cx="5943600" cy="2208530"/>
+                      <a:ext cx="5092578" cy="1892307"/>
                     </a:xfrm>
                     <a:prstGeom prst="rect">
                       <a:avLst/>
@@ -4359,10 +4343,11 @@
         <w:rPr>
           <w:noProof/>
         </w:rPr>
-        <w:drawing>
-          <wp:inline distT="0" distB="0" distL="0" distR="0" wp14:anchorId="28806F82" wp14:editId="4056A653">
-            <wp:extent cx="5633049" cy="1212670"/>
-            <wp:effectExtent l="0" t="0" r="6350" b="6985"/>
+        <w:lastRenderedPageBreak/>
+        <w:drawing>
+          <wp:inline distT="0" distB="0" distL="0" distR="0" wp14:anchorId="28806F82" wp14:editId="02B80BC3">
+            <wp:extent cx="4528868" cy="974965"/>
+            <wp:effectExtent l="0" t="0" r="5080" b="0"/>
             <wp:docPr id="69" name="Picture 69"/>
             <wp:cNvGraphicFramePr>
               <a:graphicFrameLocks xmlns:a="http://schemas.openxmlformats.org/drawingml/2006/main" noChangeAspect="1"/>
@@ -4383,7 +4368,7 @@
                   <pic:spPr>
                     <a:xfrm>
                       <a:off x="0" y="0"/>
-                      <a:ext cx="5682585" cy="1223334"/>
+                      <a:ext cx="4666292" cy="1004549"/>
                     </a:xfrm>
                     <a:prstGeom prst="rect">
                       <a:avLst/>
@@ -4489,6 +4474,14 @@
           <w:color w:val="000000"/>
         </w:rPr>
       </w:pPr>
+    </w:p>
+    <w:p>
+      <w:pPr>
+        <w:rPr>
+          <w:rFonts w:ascii="Arial" w:hAnsi="Arial" w:cs="Arial"/>
+          <w:color w:val="000000"/>
+        </w:rPr>
+      </w:pPr>
       <w:r>
         <w:rPr>
           <w:rFonts w:ascii="Arial" w:hAnsi="Arial" w:cs="Arial"/>
@@ -4552,9 +4545,9 @@
           <w:noProof/>
         </w:rPr>
         <w:drawing>
-          <wp:inline distT="0" distB="0" distL="0" distR="0" wp14:anchorId="735CCEF5" wp14:editId="05A1EC76">
-            <wp:extent cx="5943600" cy="745490"/>
-            <wp:effectExtent l="0" t="0" r="0" b="0"/>
+          <wp:inline distT="0" distB="0" distL="0" distR="0" wp14:anchorId="735CCEF5" wp14:editId="6AE911AB">
+            <wp:extent cx="6012373" cy="754116"/>
+            <wp:effectExtent l="0" t="0" r="0" b="8255"/>
             <wp:docPr id="72" name="Picture 72"/>
             <wp:cNvGraphicFramePr>
               <a:graphicFrameLocks xmlns:a="http://schemas.openxmlformats.org/drawingml/2006/main" noChangeAspect="1"/>
@@ -4575,28 +4568,29 @@
                   <pic:spPr>
                     <a:xfrm>
                       <a:off x="0" y="0"/>
-                      <a:ext cx="5943600" cy="745490"/>
-                    </a:xfrm>
-                    <a:prstGeom prst="rect">
-                      <a:avLst/>
-                    </a:prstGeom>
-                  </pic:spPr>
-                </pic:pic>
-              </a:graphicData>
-            </a:graphic>
-          </wp:inline>
-        </w:drawing>
-      </w:r>
-    </w:p>
-    <w:p>
-      <w:r>
-        <w:rPr>
-          <w:noProof/>
-        </w:rPr>
-        <w:drawing>
-          <wp:inline distT="0" distB="0" distL="0" distR="0" wp14:anchorId="0685A4D3" wp14:editId="20AAFDBE">
-            <wp:extent cx="5276783" cy="3891064"/>
-            <wp:effectExtent l="0" t="0" r="635" b="0"/>
+                      <a:ext cx="6033216" cy="756730"/>
+                    </a:xfrm>
+                    <a:prstGeom prst="rect">
+                      <a:avLst/>
+                    </a:prstGeom>
+                  </pic:spPr>
+                </pic:pic>
+              </a:graphicData>
+            </a:graphic>
+          </wp:inline>
+        </w:drawing>
+      </w:r>
+    </w:p>
+    <w:p>
+      <w:r>
+        <w:rPr>
+          <w:noProof/>
+        </w:rPr>
+        <w:lastRenderedPageBreak/>
+        <w:drawing>
+          <wp:inline distT="0" distB="0" distL="0" distR="0" wp14:anchorId="0685A4D3" wp14:editId="04A448DB">
+            <wp:extent cx="4550728" cy="3355675"/>
+            <wp:effectExtent l="0" t="0" r="2540" b="0"/>
             <wp:docPr id="70" name="Picture 70"/>
             <wp:cNvGraphicFramePr>
               <a:graphicFrameLocks xmlns:a="http://schemas.openxmlformats.org/drawingml/2006/main" noChangeAspect="1"/>
@@ -4617,28 +4611,28 @@
                   <pic:spPr>
                     <a:xfrm>
                       <a:off x="0" y="0"/>
-                      <a:ext cx="5300843" cy="3908805"/>
-                    </a:xfrm>
-                    <a:prstGeom prst="rect">
-                      <a:avLst/>
-                    </a:prstGeom>
-                  </pic:spPr>
-                </pic:pic>
-              </a:graphicData>
-            </a:graphic>
-          </wp:inline>
-        </w:drawing>
-      </w:r>
-    </w:p>
-    <w:p>
-      <w:r>
-        <w:rPr>
-          <w:noProof/>
-        </w:rPr>
-        <w:drawing>
-          <wp:inline distT="0" distB="0" distL="0" distR="0" wp14:anchorId="326C4CBA" wp14:editId="7FC83B08">
-            <wp:extent cx="5638800" cy="457200"/>
-            <wp:effectExtent l="0" t="0" r="0" b="0"/>
+                      <a:ext cx="4601520" cy="3393129"/>
+                    </a:xfrm>
+                    <a:prstGeom prst="rect">
+                      <a:avLst/>
+                    </a:prstGeom>
+                  </pic:spPr>
+                </pic:pic>
+              </a:graphicData>
+            </a:graphic>
+          </wp:inline>
+        </w:drawing>
+      </w:r>
+    </w:p>
+    <w:p>
+      <w:r>
+        <w:rPr>
+          <w:noProof/>
+        </w:rPr>
+        <w:drawing>
+          <wp:inline distT="0" distB="0" distL="0" distR="0" wp14:anchorId="326C4CBA" wp14:editId="7CFEF98C">
+            <wp:extent cx="4218317" cy="342026"/>
+            <wp:effectExtent l="0" t="0" r="0" b="1270"/>
             <wp:docPr id="71" name="Picture 71"/>
             <wp:cNvGraphicFramePr>
               <a:graphicFrameLocks xmlns:a="http://schemas.openxmlformats.org/drawingml/2006/main" noChangeAspect="1"/>
@@ -4659,7 +4653,7 @@
                   <pic:spPr>
                     <a:xfrm>
                       <a:off x="0" y="0"/>
-                      <a:ext cx="5638800" cy="457200"/>
+                      <a:ext cx="4548443" cy="368793"/>
                     </a:xfrm>
                     <a:prstGeom prst="rect">
                       <a:avLst/>
@@ -4692,53 +4686,53 @@
         <w:rPr>
           <w:noProof/>
         </w:rPr>
+        <w:drawing>
+          <wp:inline distT="0" distB="0" distL="0" distR="0" wp14:anchorId="03ED24BF" wp14:editId="5F51F40C">
+            <wp:extent cx="6150817" cy="768195"/>
+            <wp:effectExtent l="0" t="0" r="2540" b="0"/>
+            <wp:docPr id="73" name="Picture 73"/>
+            <wp:cNvGraphicFramePr>
+              <a:graphicFrameLocks xmlns:a="http://schemas.openxmlformats.org/drawingml/2006/main" noChangeAspect="1"/>
+            </wp:cNvGraphicFramePr>
+            <a:graphic xmlns:a="http://schemas.openxmlformats.org/drawingml/2006/main">
+              <a:graphicData uri="http://schemas.openxmlformats.org/drawingml/2006/picture">
+                <pic:pic xmlns:pic="http://schemas.openxmlformats.org/drawingml/2006/picture">
+                  <pic:nvPicPr>
+                    <pic:cNvPr id="1" name=""/>
+                    <pic:cNvPicPr/>
+                  </pic:nvPicPr>
+                  <pic:blipFill>
+                    <a:blip r:embed="rId63"/>
+                    <a:stretch>
+                      <a:fillRect/>
+                    </a:stretch>
+                  </pic:blipFill>
+                  <pic:spPr>
+                    <a:xfrm>
+                      <a:off x="0" y="0"/>
+                      <a:ext cx="6213045" cy="775967"/>
+                    </a:xfrm>
+                    <a:prstGeom prst="rect">
+                      <a:avLst/>
+                    </a:prstGeom>
+                  </pic:spPr>
+                </pic:pic>
+              </a:graphicData>
+            </a:graphic>
+          </wp:inline>
+        </w:drawing>
+      </w:r>
+    </w:p>
+    <w:p>
+      <w:r>
+        <w:rPr>
+          <w:noProof/>
+        </w:rPr>
         <w:lastRenderedPageBreak/>
         <w:drawing>
-          <wp:inline distT="0" distB="0" distL="0" distR="0" wp14:anchorId="03ED24BF" wp14:editId="07F89F73">
-            <wp:extent cx="5943600" cy="742315"/>
-            <wp:effectExtent l="0" t="0" r="0" b="635"/>
-            <wp:docPr id="73" name="Picture 73"/>
-            <wp:cNvGraphicFramePr>
-              <a:graphicFrameLocks xmlns:a="http://schemas.openxmlformats.org/drawingml/2006/main" noChangeAspect="1"/>
-            </wp:cNvGraphicFramePr>
-            <a:graphic xmlns:a="http://schemas.openxmlformats.org/drawingml/2006/main">
-              <a:graphicData uri="http://schemas.openxmlformats.org/drawingml/2006/picture">
-                <pic:pic xmlns:pic="http://schemas.openxmlformats.org/drawingml/2006/picture">
-                  <pic:nvPicPr>
-                    <pic:cNvPr id="1" name=""/>
-                    <pic:cNvPicPr/>
-                  </pic:nvPicPr>
-                  <pic:blipFill>
-                    <a:blip r:embed="rId63"/>
-                    <a:stretch>
-                      <a:fillRect/>
-                    </a:stretch>
-                  </pic:blipFill>
-                  <pic:spPr>
-                    <a:xfrm>
-                      <a:off x="0" y="0"/>
-                      <a:ext cx="5943600" cy="742315"/>
-                    </a:xfrm>
-                    <a:prstGeom prst="rect">
-                      <a:avLst/>
-                    </a:prstGeom>
-                  </pic:spPr>
-                </pic:pic>
-              </a:graphicData>
-            </a:graphic>
-          </wp:inline>
-        </w:drawing>
-      </w:r>
-    </w:p>
-    <w:p>
-      <w:r>
-        <w:rPr>
-          <w:noProof/>
-        </w:rPr>
-        <w:drawing>
-          <wp:inline distT="0" distB="0" distL="0" distR="0" wp14:anchorId="7778BD24" wp14:editId="52F09E89">
-            <wp:extent cx="5943600" cy="7217410"/>
-            <wp:effectExtent l="0" t="0" r="0" b="2540"/>
+          <wp:inline distT="0" distB="0" distL="0" distR="0" wp14:anchorId="7778BD24" wp14:editId="73CDE81C">
+            <wp:extent cx="4553618" cy="5529532"/>
+            <wp:effectExtent l="0" t="0" r="0" b="0"/>
             <wp:docPr id="74" name="Picture 74"/>
             <wp:cNvGraphicFramePr>
               <a:graphicFrameLocks xmlns:a="http://schemas.openxmlformats.org/drawingml/2006/main" noChangeAspect="1"/>
@@ -4759,29 +4753,28 @@
                   <pic:spPr>
                     <a:xfrm>
                       <a:off x="0" y="0"/>
-                      <a:ext cx="5943600" cy="7217410"/>
-                    </a:xfrm>
-                    <a:prstGeom prst="rect">
-                      <a:avLst/>
-                    </a:prstGeom>
-                  </pic:spPr>
-                </pic:pic>
-              </a:graphicData>
-            </a:graphic>
-          </wp:inline>
-        </w:drawing>
-      </w:r>
-    </w:p>
-    <w:p>
-      <w:r>
-        <w:rPr>
-          <w:noProof/>
-        </w:rPr>
-        <w:lastRenderedPageBreak/>
-        <w:drawing>
-          <wp:inline distT="0" distB="0" distL="0" distR="0" wp14:anchorId="750E99F5" wp14:editId="4C35453D">
-            <wp:extent cx="5600700" cy="457200"/>
-            <wp:effectExtent l="0" t="0" r="0" b="0"/>
+                      <a:ext cx="4572851" cy="5552887"/>
+                    </a:xfrm>
+                    <a:prstGeom prst="rect">
+                      <a:avLst/>
+                    </a:prstGeom>
+                  </pic:spPr>
+                </pic:pic>
+              </a:graphicData>
+            </a:graphic>
+          </wp:inline>
+        </w:drawing>
+      </w:r>
+    </w:p>
+    <w:p>
+      <w:r>
+        <w:rPr>
+          <w:noProof/>
+        </w:rPr>
+        <w:drawing>
+          <wp:inline distT="0" distB="0" distL="0" distR="0" wp14:anchorId="750E99F5" wp14:editId="73C1FEFC">
+            <wp:extent cx="4140679" cy="338015"/>
+            <wp:effectExtent l="0" t="0" r="0" b="5080"/>
             <wp:docPr id="75" name="Picture 75"/>
             <wp:cNvGraphicFramePr>
               <a:graphicFrameLocks xmlns:a="http://schemas.openxmlformats.org/drawingml/2006/main" noChangeAspect="1"/>
@@ -4802,7 +4795,7 @@
                   <pic:spPr>
                     <a:xfrm>
                       <a:off x="0" y="0"/>
-                      <a:ext cx="5600700" cy="457200"/>
+                      <a:ext cx="5165810" cy="421699"/>
                     </a:xfrm>
                     <a:prstGeom prst="rect">
                       <a:avLst/>
@@ -4843,9 +4836,9 @@
           <w:noProof/>
         </w:rPr>
         <w:drawing>
-          <wp:inline distT="0" distB="0" distL="0" distR="0" wp14:anchorId="760076EB" wp14:editId="2C6C921C">
+          <wp:inline distT="0" distB="0" distL="0" distR="0" wp14:anchorId="760076EB" wp14:editId="6C3A70B3">
             <wp:extent cx="5943600" cy="735330"/>
-            <wp:effectExtent l="0" t="0" r="0" b="7620"/>
+            <wp:effectExtent l="0" t="0" r="6350" b="0"/>
             <wp:docPr id="76" name="Picture 76"/>
             <wp:cNvGraphicFramePr>
               <a:graphicFrameLocks xmlns:a="http://schemas.openxmlformats.org/drawingml/2006/main" noChangeAspect="1"/>
@@ -4890,10 +4883,11 @@
         <w:rPr>
           <w:noProof/>
         </w:rPr>
-        <w:drawing>
-          <wp:inline distT="0" distB="0" distL="0" distR="0" wp14:anchorId="12EB850C" wp14:editId="68AFEE90">
-            <wp:extent cx="5943600" cy="4895850"/>
-            <wp:effectExtent l="0" t="0" r="0" b="0"/>
+        <w:lastRenderedPageBreak/>
+        <w:drawing>
+          <wp:inline distT="0" distB="0" distL="0" distR="0" wp14:anchorId="12EB850C" wp14:editId="6CFCA3A1">
+            <wp:extent cx="4563374" cy="3758933"/>
+            <wp:effectExtent l="0" t="0" r="8890" b="0"/>
             <wp:docPr id="77" name="Picture 77"/>
             <wp:cNvGraphicFramePr>
               <a:graphicFrameLocks xmlns:a="http://schemas.openxmlformats.org/drawingml/2006/main" noChangeAspect="1"/>
@@ -4914,7 +4908,7 @@
                   <pic:spPr>
                     <a:xfrm>
                       <a:off x="0" y="0"/>
-                      <a:ext cx="5943600" cy="4895850"/>
+                      <a:ext cx="4599512" cy="3788701"/>
                     </a:xfrm>
                     <a:prstGeom prst="rect">
                       <a:avLst/>
@@ -4939,9 +4933,9 @@
           <w:noProof/>
         </w:rPr>
         <w:drawing>
-          <wp:inline distT="0" distB="0" distL="0" distR="0" wp14:anchorId="115E576D" wp14:editId="6B4C9E60">
-            <wp:extent cx="5581650" cy="485775"/>
-            <wp:effectExtent l="0" t="0" r="0" b="9525"/>
+          <wp:inline distT="0" distB="0" distL="0" distR="0" wp14:anchorId="115E576D" wp14:editId="493B0F82">
+            <wp:extent cx="4149306" cy="361117"/>
+            <wp:effectExtent l="0" t="0" r="3810" b="1270"/>
             <wp:docPr id="78" name="Picture 78"/>
             <wp:cNvGraphicFramePr>
               <a:graphicFrameLocks xmlns:a="http://schemas.openxmlformats.org/drawingml/2006/main" noChangeAspect="1"/>
@@ -4962,7 +4956,7 @@
                   <pic:spPr>
                     <a:xfrm>
                       <a:off x="0" y="0"/>
-                      <a:ext cx="5581650" cy="485775"/>
+                      <a:ext cx="4392308" cy="382266"/>
                     </a:xfrm>
                     <a:prstGeom prst="rect">
                       <a:avLst/>
@@ -4989,52 +4983,52 @@
         <w:rPr>
           <w:noProof/>
         </w:rPr>
+        <w:drawing>
+          <wp:inline distT="0" distB="0" distL="0" distR="0" wp14:anchorId="67249DBA" wp14:editId="4942822C">
+            <wp:extent cx="5891842" cy="529385"/>
+            <wp:effectExtent l="0" t="0" r="0" b="4445"/>
+            <wp:docPr id="79" name="Picture 79"/>
+            <wp:cNvGraphicFramePr>
+              <a:graphicFrameLocks xmlns:a="http://schemas.openxmlformats.org/drawingml/2006/main" noChangeAspect="1"/>
+            </wp:cNvGraphicFramePr>
+            <a:graphic xmlns:a="http://schemas.openxmlformats.org/drawingml/2006/main">
+              <a:graphicData uri="http://schemas.openxmlformats.org/drawingml/2006/picture">
+                <pic:pic xmlns:pic="http://schemas.openxmlformats.org/drawingml/2006/picture">
+                  <pic:nvPicPr>
+                    <pic:cNvPr id="1" name=""/>
+                    <pic:cNvPicPr/>
+                  </pic:nvPicPr>
+                  <pic:blipFill>
+                    <a:blip r:embed="rId69"/>
+                    <a:stretch>
+                      <a:fillRect/>
+                    </a:stretch>
+                  </pic:blipFill>
+                  <pic:spPr>
+                    <a:xfrm>
+                      <a:off x="0" y="0"/>
+                      <a:ext cx="6072377" cy="545606"/>
+                    </a:xfrm>
+                    <a:prstGeom prst="rect">
+                      <a:avLst/>
+                    </a:prstGeom>
+                  </pic:spPr>
+                </pic:pic>
+              </a:graphicData>
+            </a:graphic>
+          </wp:inline>
+        </w:drawing>
+      </w:r>
+    </w:p>
+    <w:p>
+      <w:r>
+        <w:rPr>
+          <w:noProof/>
+        </w:rPr>
         <w:lastRenderedPageBreak/>
         <w:drawing>
-          <wp:inline distT="0" distB="0" distL="0" distR="0" wp14:anchorId="67249DBA" wp14:editId="3D6CC17A">
-            <wp:extent cx="5943600" cy="534035"/>
-            <wp:effectExtent l="0" t="0" r="0" b="0"/>
-            <wp:docPr id="79" name="Picture 79"/>
-            <wp:cNvGraphicFramePr>
-              <a:graphicFrameLocks xmlns:a="http://schemas.openxmlformats.org/drawingml/2006/main" noChangeAspect="1"/>
-            </wp:cNvGraphicFramePr>
-            <a:graphic xmlns:a="http://schemas.openxmlformats.org/drawingml/2006/main">
-              <a:graphicData uri="http://schemas.openxmlformats.org/drawingml/2006/picture">
-                <pic:pic xmlns:pic="http://schemas.openxmlformats.org/drawingml/2006/picture">
-                  <pic:nvPicPr>
-                    <pic:cNvPr id="1" name=""/>
-                    <pic:cNvPicPr/>
-                  </pic:nvPicPr>
-                  <pic:blipFill>
-                    <a:blip r:embed="rId69"/>
-                    <a:stretch>
-                      <a:fillRect/>
-                    </a:stretch>
-                  </pic:blipFill>
-                  <pic:spPr>
-                    <a:xfrm>
-                      <a:off x="0" y="0"/>
-                      <a:ext cx="5943600" cy="534035"/>
-                    </a:xfrm>
-                    <a:prstGeom prst="rect">
-                      <a:avLst/>
-                    </a:prstGeom>
-                  </pic:spPr>
-                </pic:pic>
-              </a:graphicData>
-            </a:graphic>
-          </wp:inline>
-        </w:drawing>
-      </w:r>
-    </w:p>
-    <w:p>
-      <w:r>
-        <w:rPr>
-          <w:noProof/>
-        </w:rPr>
-        <w:drawing>
-          <wp:inline distT="0" distB="0" distL="0" distR="0" wp14:anchorId="7482D9EA" wp14:editId="6C9077E4">
-            <wp:extent cx="5943600" cy="4895850"/>
+          <wp:inline distT="0" distB="0" distL="0" distR="0" wp14:anchorId="7482D9EA" wp14:editId="2CB32EC1">
+            <wp:extent cx="4517809" cy="3721400"/>
             <wp:effectExtent l="0" t="0" r="0" b="0"/>
             <wp:docPr id="80" name="Picture 80"/>
             <wp:cNvGraphicFramePr>
@@ -5056,7 +5050,7 @@
                   <pic:spPr>
                     <a:xfrm>
                       <a:off x="0" y="0"/>
-                      <a:ext cx="5943600" cy="4895850"/>
+                      <a:ext cx="4565075" cy="3760334"/>
                     </a:xfrm>
                     <a:prstGeom prst="rect">
                       <a:avLst/>
@@ -5187,8 +5181,8 @@
         </w:rPr>
         <w:lastRenderedPageBreak/>
         <w:drawing>
-          <wp:inline distT="0" distB="0" distL="0" distR="0" wp14:anchorId="6885E961" wp14:editId="4B77A478">
-            <wp:extent cx="5943600" cy="5547360"/>
+          <wp:inline distT="0" distB="0" distL="0" distR="0" wp14:anchorId="6885E961" wp14:editId="43C53EBD">
+            <wp:extent cx="4575080" cy="4270075"/>
             <wp:effectExtent l="0" t="0" r="0" b="0"/>
             <wp:docPr id="83" name="Picture 83"/>
             <wp:cNvGraphicFramePr>
@@ -5210,7 +5204,7 @@
                   <pic:spPr>
                     <a:xfrm>
                       <a:off x="0" y="0"/>
-                      <a:ext cx="5943600" cy="5547360"/>
+                      <a:ext cx="4587031" cy="4281230"/>
                     </a:xfrm>
                     <a:prstGeom prst="rect">
                       <a:avLst/>
@@ -5235,9 +5229,9 @@
           <w:noProof/>
         </w:rPr>
         <w:drawing>
-          <wp:inline distT="0" distB="0" distL="0" distR="0" wp14:anchorId="30C6DA6E" wp14:editId="57B67956">
-            <wp:extent cx="5562600" cy="342900"/>
-            <wp:effectExtent l="0" t="0" r="0" b="0"/>
+          <wp:inline distT="0" distB="0" distL="0" distR="0" wp14:anchorId="30C6DA6E" wp14:editId="0DDBC9A4">
+            <wp:extent cx="4226943" cy="260565"/>
+            <wp:effectExtent l="0" t="0" r="2540" b="6350"/>
             <wp:docPr id="84" name="Picture 84"/>
             <wp:cNvGraphicFramePr>
               <a:graphicFrameLocks xmlns:a="http://schemas.openxmlformats.org/drawingml/2006/main" noChangeAspect="1"/>
@@ -5258,7 +5252,7 @@
                   <pic:spPr>
                     <a:xfrm>
                       <a:off x="0" y="0"/>
-                      <a:ext cx="5562600" cy="342900"/>
+                      <a:ext cx="4957757" cy="305615"/>
                     </a:xfrm>
                     <a:prstGeom prst="rect">
                       <a:avLst/>
@@ -5286,9 +5280,9 @@
           <w:noProof/>
         </w:rPr>
         <w:drawing>
-          <wp:inline distT="0" distB="0" distL="0" distR="0" wp14:anchorId="159EC43F" wp14:editId="1356DE3B">
-            <wp:extent cx="5943600" cy="1584960"/>
-            <wp:effectExtent l="0" t="0" r="0" b="0"/>
+          <wp:inline distT="0" distB="0" distL="0" distR="0" wp14:anchorId="159EC43F" wp14:editId="4DD1D836">
+            <wp:extent cx="4511615" cy="1203097"/>
+            <wp:effectExtent l="0" t="0" r="3810" b="0"/>
             <wp:docPr id="85" name="Picture 85"/>
             <wp:cNvGraphicFramePr>
               <a:graphicFrameLocks xmlns:a="http://schemas.openxmlformats.org/drawingml/2006/main" noChangeAspect="1"/>
@@ -5309,7 +5303,7 @@
                   <pic:spPr>
                     <a:xfrm>
                       <a:off x="0" y="0"/>
-                      <a:ext cx="5943600" cy="1584960"/>
+                      <a:ext cx="4650851" cy="1240227"/>
                     </a:xfrm>
                     <a:prstGeom prst="rect">
                       <a:avLst/>
@@ -5329,9 +5323,9 @@
         </w:rPr>
         <w:lastRenderedPageBreak/>
         <w:drawing>
-          <wp:inline distT="0" distB="0" distL="0" distR="0" wp14:anchorId="2905D294" wp14:editId="4B8673AA">
-            <wp:extent cx="5943600" cy="4754880"/>
-            <wp:effectExtent l="0" t="0" r="0" b="7620"/>
+          <wp:inline distT="0" distB="0" distL="0" distR="0" wp14:anchorId="2905D294" wp14:editId="6E669AD8">
+            <wp:extent cx="4811383" cy="3849106"/>
+            <wp:effectExtent l="0" t="0" r="8890" b="0"/>
             <wp:docPr id="86" name="Picture 86"/>
             <wp:cNvGraphicFramePr>
               <a:graphicFrameLocks xmlns:a="http://schemas.openxmlformats.org/drawingml/2006/main" noChangeAspect="1"/>
@@ -5352,7 +5346,7 @@
                   <pic:spPr>
                     <a:xfrm>
                       <a:off x="0" y="0"/>
-                      <a:ext cx="5943600" cy="4754880"/>
+                      <a:ext cx="4836186" cy="3868949"/>
                     </a:xfrm>
                     <a:prstGeom prst="rect">
                       <a:avLst/>
@@ -5423,9 +5417,9 @@
         </w:rPr>
         <w:lastRenderedPageBreak/>
         <w:drawing>
-          <wp:inline distT="0" distB="0" distL="0" distR="0" wp14:anchorId="7DA74AF4" wp14:editId="7A07F16C">
-            <wp:extent cx="5943600" cy="4754880"/>
-            <wp:effectExtent l="0" t="0" r="0" b="7620"/>
+          <wp:inline distT="0" distB="0" distL="0" distR="0" wp14:anchorId="7DA74AF4" wp14:editId="7309C807">
+            <wp:extent cx="4582783" cy="3666226"/>
+            <wp:effectExtent l="0" t="0" r="8890" b="0"/>
             <wp:docPr id="89" name="Picture 89"/>
             <wp:cNvGraphicFramePr>
               <a:graphicFrameLocks xmlns:a="http://schemas.openxmlformats.org/drawingml/2006/main" noChangeAspect="1"/>
@@ -5446,19 +5440,20 @@
                   <pic:spPr>
                     <a:xfrm>
                       <a:off x="0" y="0"/>
-                      <a:ext cx="5943600" cy="4754880"/>
-                    </a:xfrm>
-                    <a:prstGeom prst="rect">
-                      <a:avLst/>
-                    </a:prstGeom>
-                  </pic:spPr>
-                </pic:pic>
-              </a:graphicData>
-            </a:graphic>
-          </wp:inline>
-        </w:drawing>
-      </w:r>
-    </w:p>
+                      <a:ext cx="4593139" cy="3674511"/>
+                    </a:xfrm>
+                    <a:prstGeom prst="rect">
+                      <a:avLst/>
+                    </a:prstGeom>
+                  </pic:spPr>
+                </pic:pic>
+              </a:graphicData>
+            </a:graphic>
+          </wp:inline>
+        </w:drawing>
+      </w:r>
+    </w:p>
+    <w:p/>
     <w:p/>
     <w:p>
       <w:pPr>
@@ -5467,8 +5462,202 @@
           <w:bCs/>
         </w:rPr>
       </w:pPr>
-    </w:p>
-    <w:p/>
+      <w:r>
+        <w:rPr>
+          <w:noProof/>
+        </w:rPr>
+        <w:drawing>
+          <wp:inline distT="0" distB="0" distL="0" distR="0" wp14:anchorId="7BF2A750" wp14:editId="1A6032DF">
+            <wp:extent cx="4408098" cy="345207"/>
+            <wp:effectExtent l="0" t="0" r="0" b="0"/>
+            <wp:docPr id="22" name="Picture 22"/>
+            <wp:cNvGraphicFramePr>
+              <a:graphicFrameLocks xmlns:a="http://schemas.openxmlformats.org/drawingml/2006/main" noChangeAspect="1"/>
+            </wp:cNvGraphicFramePr>
+            <a:graphic xmlns:a="http://schemas.openxmlformats.org/drawingml/2006/main">
+              <a:graphicData uri="http://schemas.openxmlformats.org/drawingml/2006/picture">
+                <pic:pic xmlns:pic="http://schemas.openxmlformats.org/drawingml/2006/picture">
+                  <pic:nvPicPr>
+                    <pic:cNvPr id="1" name=""/>
+                    <pic:cNvPicPr/>
+                  </pic:nvPicPr>
+                  <pic:blipFill>
+                    <a:blip r:embed="rId79"/>
+                    <a:stretch>
+                      <a:fillRect/>
+                    </a:stretch>
+                  </pic:blipFill>
+                  <pic:spPr>
+                    <a:xfrm>
+                      <a:off x="0" y="0"/>
+                      <a:ext cx="4752329" cy="372164"/>
+                    </a:xfrm>
+                    <a:prstGeom prst="rect">
+                      <a:avLst/>
+                    </a:prstGeom>
+                  </pic:spPr>
+                </pic:pic>
+              </a:graphicData>
+            </a:graphic>
+          </wp:inline>
+        </w:drawing>
+      </w:r>
+    </w:p>
+    <w:p>
+      <w:pPr>
+        <w:rPr>
+          <w:b/>
+          <w:bCs/>
+        </w:rPr>
+      </w:pPr>
+    </w:p>
+    <w:p>
+      <w:pPr>
+        <w:rPr>
+          <w:b/>
+          <w:bCs/>
+        </w:rPr>
+      </w:pPr>
+      <w:r>
+        <w:rPr>
+          <w:noProof/>
+        </w:rPr>
+        <w:drawing>
+          <wp:inline distT="0" distB="0" distL="0" distR="0" wp14:anchorId="5992A851" wp14:editId="6A502110">
+            <wp:extent cx="3631721" cy="2144889"/>
+            <wp:effectExtent l="0" t="0" r="6985" b="8255"/>
+            <wp:docPr id="6" name="Picture 6"/>
+            <wp:cNvGraphicFramePr>
+              <a:graphicFrameLocks xmlns:a="http://schemas.openxmlformats.org/drawingml/2006/main" noChangeAspect="1"/>
+            </wp:cNvGraphicFramePr>
+            <a:graphic xmlns:a="http://schemas.openxmlformats.org/drawingml/2006/main">
+              <a:graphicData uri="http://schemas.openxmlformats.org/drawingml/2006/picture">
+                <pic:pic xmlns:pic="http://schemas.openxmlformats.org/drawingml/2006/picture">
+                  <pic:nvPicPr>
+                    <pic:cNvPr id="1" name=""/>
+                    <pic:cNvPicPr/>
+                  </pic:nvPicPr>
+                  <pic:blipFill>
+                    <a:blip r:embed="rId80"/>
+                    <a:stretch>
+                      <a:fillRect/>
+                    </a:stretch>
+                  </pic:blipFill>
+                  <pic:spPr>
+                    <a:xfrm>
+                      <a:off x="0" y="0"/>
+                      <a:ext cx="3705209" cy="2188291"/>
+                    </a:xfrm>
+                    <a:prstGeom prst="rect">
+                      <a:avLst/>
+                    </a:prstGeom>
+                  </pic:spPr>
+                </pic:pic>
+              </a:graphicData>
+            </a:graphic>
+          </wp:inline>
+        </w:drawing>
+      </w:r>
+    </w:p>
+    <w:p>
+      <w:pPr>
+        <w:rPr>
+          <w:b/>
+          <w:bCs/>
+        </w:rPr>
+      </w:pPr>
+      <w:r>
+        <w:rPr>
+          <w:noProof/>
+        </w:rPr>
+        <w:lastRenderedPageBreak/>
+        <w:drawing>
+          <wp:inline distT="0" distB="0" distL="0" distR="0" wp14:anchorId="397FDB43" wp14:editId="790B7AAB">
+            <wp:extent cx="3639835" cy="2149680"/>
+            <wp:effectExtent l="0" t="0" r="0" b="3175"/>
+            <wp:docPr id="15" name="Picture 15"/>
+            <wp:cNvGraphicFramePr>
+              <a:graphicFrameLocks xmlns:a="http://schemas.openxmlformats.org/drawingml/2006/main" noChangeAspect="1"/>
+            </wp:cNvGraphicFramePr>
+            <a:graphic xmlns:a="http://schemas.openxmlformats.org/drawingml/2006/main">
+              <a:graphicData uri="http://schemas.openxmlformats.org/drawingml/2006/picture">
+                <pic:pic xmlns:pic="http://schemas.openxmlformats.org/drawingml/2006/picture">
+                  <pic:nvPicPr>
+                    <pic:cNvPr id="1" name=""/>
+                    <pic:cNvPicPr/>
+                  </pic:nvPicPr>
+                  <pic:blipFill>
+                    <a:blip r:embed="rId81"/>
+                    <a:stretch>
+                      <a:fillRect/>
+                    </a:stretch>
+                  </pic:blipFill>
+                  <pic:spPr>
+                    <a:xfrm>
+                      <a:off x="0" y="0"/>
+                      <a:ext cx="3834678" cy="2264754"/>
+                    </a:xfrm>
+                    <a:prstGeom prst="rect">
+                      <a:avLst/>
+                    </a:prstGeom>
+                  </pic:spPr>
+                </pic:pic>
+              </a:graphicData>
+            </a:graphic>
+          </wp:inline>
+        </w:drawing>
+      </w:r>
+    </w:p>
+    <w:p>
+      <w:pPr>
+        <w:rPr>
+          <w:b/>
+          <w:bCs/>
+        </w:rPr>
+      </w:pPr>
+    </w:p>
+    <w:p>
+      <w:r>
+        <w:rPr>
+          <w:noProof/>
+        </w:rPr>
+        <w:drawing>
+          <wp:inline distT="0" distB="0" distL="0" distR="0" wp14:anchorId="1F550016" wp14:editId="1AF1022C">
+            <wp:extent cx="3639820" cy="2149670"/>
+            <wp:effectExtent l="0" t="0" r="0" b="3175"/>
+            <wp:docPr id="20" name="Picture 20"/>
+            <wp:cNvGraphicFramePr>
+              <a:graphicFrameLocks xmlns:a="http://schemas.openxmlformats.org/drawingml/2006/main" noChangeAspect="1"/>
+            </wp:cNvGraphicFramePr>
+            <a:graphic xmlns:a="http://schemas.openxmlformats.org/drawingml/2006/main">
+              <a:graphicData uri="http://schemas.openxmlformats.org/drawingml/2006/picture">
+                <pic:pic xmlns:pic="http://schemas.openxmlformats.org/drawingml/2006/picture">
+                  <pic:nvPicPr>
+                    <pic:cNvPr id="1" name=""/>
+                    <pic:cNvPicPr/>
+                  </pic:nvPicPr>
+                  <pic:blipFill>
+                    <a:blip r:embed="rId82"/>
+                    <a:stretch>
+                      <a:fillRect/>
+                    </a:stretch>
+                  </pic:blipFill>
+                  <pic:spPr>
+                    <a:xfrm>
+                      <a:off x="0" y="0"/>
+                      <a:ext cx="3732240" cy="2204253"/>
+                    </a:xfrm>
+                    <a:prstGeom prst="rect">
+                      <a:avLst/>
+                    </a:prstGeom>
+                  </pic:spPr>
+                </pic:pic>
+              </a:graphicData>
+            </a:graphic>
+          </wp:inline>
+        </w:drawing>
+      </w:r>
+    </w:p>
     <w:p/>
     <w:p>
       <w:r>
@@ -5506,7 +5695,6 @@
           <w:b/>
           <w:bCs/>
         </w:rPr>
-        <w:lastRenderedPageBreak/>
         <w:t>Sources</w:t>
       </w:r>
     </w:p>
@@ -5526,7 +5714,7 @@
         </w:rPr>
         <w:t xml:space="preserve">“Background and Purpose of HMDA.” September 6, 2018. Retrieved August 8, 2020 from </w:t>
       </w:r>
-      <w:hyperlink r:id="rId79" w:history="1">
+      <w:hyperlink r:id="rId83" w:history="1">
         <w:r>
           <w:rPr>
             <w:rStyle w:val="Hyperlink"/>
@@ -5557,9 +5745,10 @@
           <w:color w:val="202122"/>
           <w:shd w:val="clear" w:color="auto" w:fill="FFFFFF"/>
         </w:rPr>
+        <w:lastRenderedPageBreak/>
         <w:t xml:space="preserve">“Civil Rights Act of 1968.” Wikimedia Foundation. August 2, 2020.  Retrieved August 10, 2020 from  </w:t>
       </w:r>
-      <w:hyperlink r:id="rId80" w:history="1">
+      <w:hyperlink r:id="rId84" w:history="1">
         <w:r>
           <w:rPr>
             <w:rStyle w:val="Hyperlink"/>
@@ -5592,7 +5781,7 @@
         </w:rPr>
         <w:t xml:space="preserve">“Derived Fields Categorization.” </w:t>
       </w:r>
-      <w:hyperlink r:id="rId81" w:history="1">
+      <w:hyperlink r:id="rId85" w:history="1">
         <w:r>
           <w:rPr>
             <w:rStyle w:val="Hyperlink"/>
@@ -5644,7 +5833,7 @@
         </w:rPr>
         <w:t xml:space="preserve">What is R? The R Project. The R Foundation. Retrieved July 12, 2020 from </w:t>
       </w:r>
-      <w:hyperlink r:id="rId82">
+      <w:hyperlink r:id="rId86">
         <w:r>
           <w:rPr>
             <w:rFonts w:ascii="Arial" w:hAnsi="Arial" w:cs="Arial"/>
@@ -5666,7 +5855,7 @@
       <w:r>
         <w:t xml:space="preserve">“HMDA Documentation.” </w:t>
       </w:r>
-      <w:hyperlink r:id="rId83" w:history="1">
+      <w:hyperlink r:id="rId87" w:history="1">
         <w:r>
           <w:rPr>
             <w:rStyle w:val="Hyperlink"/>
@@ -5680,7 +5869,7 @@
       <w:r>
         <w:t xml:space="preserve">A Guide to HMDA Reporting: Getting It Right!  </w:t>
       </w:r>
-      <w:hyperlink r:id="rId84" w:history="1">
+      <w:hyperlink r:id="rId88" w:history="1">
         <w:r>
           <w:rPr>
             <w:rStyle w:val="Hyperlink"/>
@@ -5694,7 +5883,7 @@
       <w:r>
         <w:t xml:space="preserve">US Census Bureau.  Quick Facts: Tennessee. </w:t>
       </w:r>
-      <w:hyperlink r:id="rId85" w:history="1">
+      <w:hyperlink r:id="rId89" w:history="1">
         <w:r>
           <w:rPr>
             <w:rStyle w:val="Hyperlink"/>

</xml_diff>